<commit_message>
Problem number 02: 242. Valid Anagram
</commit_message>
<xml_diff>
--- a/Solutions.docx
+++ b/Solutions.docx
@@ -2045,6 +2045,1665 @@
         </w:rPr>
       </w:pPr>
     </w:p>
+    <w:p>
+      <w:pPr>
+        <w:rPr>
+          <w:rFonts w:cstheme="minorHAnsi"/>
+        </w:rPr>
+      </w:pPr>
+    </w:p>
+    <w:p>
+      <w:pPr>
+        <w:rPr>
+          <w:rFonts w:cstheme="minorHAnsi"/>
+        </w:rPr>
+      </w:pPr>
+      <w:r>
+        <w:rPr>
+          <w:rFonts w:cstheme="minorHAnsi"/>
+        </w:rPr>
+        <w:br w:type="page"/>
+      </w:r>
+    </w:p>
+    <w:p>
+      <w:pPr>
+        <w:pStyle w:val="ListParagraph"/>
+        <w:numPr>
+          <w:ilvl w:val="0"/>
+          <w:numId w:val="5"/>
+        </w:numPr>
+        <w:tabs>
+          <w:tab w:val="left" w:pos="915"/>
+        </w:tabs>
+        <w:rPr>
+          <w:b/>
+          <w:bCs/>
+          <w:sz w:val="32"/>
+          <w:szCs w:val="32"/>
+        </w:rPr>
+      </w:pPr>
+      <w:r>
+        <w:rPr>
+          <w:b/>
+          <w:bCs/>
+          <w:sz w:val="32"/>
+          <w:szCs w:val="32"/>
+        </w:rPr>
+        <w:lastRenderedPageBreak/>
+        <w:t>Question Number and Name:</w:t>
+      </w:r>
+    </w:p>
+    <w:p>
+      <w:pPr>
+        <w:pStyle w:val="Heading2"/>
+        <w:spacing w:before="0" w:beforeAutospacing="0" w:after="48" w:afterAutospacing="0"/>
+        <w:ind w:firstLine="720"/>
+        <w:rPr>
+          <w:rFonts w:ascii="Segoe UI" w:hAnsi="Segoe UI" w:cs="Segoe UI"/>
+          <w:b w:val="0"/>
+          <w:bCs w:val="0"/>
+          <w:color w:val="FFFFFF"/>
+        </w:rPr>
+      </w:pPr>
+      <w:hyperlink r:id="rId9" w:tooltip="https://leetcode.com/problems/valid-anagram/" w:history="1">
+        <w:r>
+          <w:rPr>
+            <w:rStyle w:val="Hyperlink"/>
+            <w:rFonts w:ascii="Segoe UI" w:hAnsi="Segoe UI" w:cs="Segoe UI"/>
+            <w:b w:val="0"/>
+            <w:bCs w:val="0"/>
+          </w:rPr>
+          <w:t>242. Valid Anagram</w:t>
+        </w:r>
+      </w:hyperlink>
+    </w:p>
+    <w:p>
+      <w:pPr>
+        <w:ind w:left="360"/>
+      </w:pPr>
+    </w:p>
+    <w:p>
+      <w:pPr>
+        <w:pStyle w:val="ListParagraph"/>
+        <w:numPr>
+          <w:ilvl w:val="0"/>
+          <w:numId w:val="5"/>
+        </w:numPr>
+        <w:tabs>
+          <w:tab w:val="left" w:pos="915"/>
+        </w:tabs>
+        <w:rPr>
+          <w:b/>
+          <w:bCs/>
+          <w:sz w:val="32"/>
+          <w:szCs w:val="32"/>
+        </w:rPr>
+      </w:pPr>
+      <w:r>
+        <w:rPr>
+          <w:b/>
+          <w:bCs/>
+          <w:sz w:val="32"/>
+          <w:szCs w:val="32"/>
+        </w:rPr>
+        <w:t>Topics:</w:t>
+      </w:r>
+    </w:p>
+    <w:p>
+      <w:pPr>
+        <w:ind w:firstLine="720"/>
+      </w:pPr>
+      <w:hyperlink r:id="rId10" w:history="1">
+        <w:r>
+          <w:rPr>
+            <w:rStyle w:val="Hyperlink"/>
+          </w:rPr>
+          <w:t>Hash  Table</w:t>
+        </w:r>
+      </w:hyperlink>
+      <w:hyperlink r:id="rId11" w:history="1">
+        <w:r>
+          <w:rPr>
+            <w:rStyle w:val="Hyperlink"/>
+          </w:rPr>
+          <w:t>String</w:t>
+        </w:r>
+      </w:hyperlink>
+      <w:r>
+        <w:t xml:space="preserve"> </w:t>
+      </w:r>
+      <w:hyperlink r:id="rId12" w:history="1">
+        <w:r>
+          <w:rPr>
+            <w:rStyle w:val="Hyperlink"/>
+          </w:rPr>
+          <w:t>Sorting</w:t>
+        </w:r>
+      </w:hyperlink>
+    </w:p>
+    <w:p>
+      <w:pPr>
+        <w:pStyle w:val="ListParagraph"/>
+        <w:numPr>
+          <w:ilvl w:val="0"/>
+          <w:numId w:val="5"/>
+        </w:numPr>
+        <w:tabs>
+          <w:tab w:val="left" w:pos="915"/>
+        </w:tabs>
+        <w:rPr>
+          <w:b/>
+          <w:bCs/>
+          <w:sz w:val="32"/>
+          <w:szCs w:val="32"/>
+        </w:rPr>
+      </w:pPr>
+      <w:r>
+        <w:rPr>
+          <w:b/>
+          <w:bCs/>
+          <w:sz w:val="32"/>
+          <w:szCs w:val="32"/>
+        </w:rPr>
+        <w:t>Problem Statement:</w:t>
+      </w:r>
+    </w:p>
+    <w:p>
+      <w:pPr>
+        <w:spacing w:before="100" w:beforeAutospacing="1" w:after="100" w:afterAutospacing="1" w:line="240" w:lineRule="auto"/>
+        <w:ind w:left="720"/>
+        <w:rPr>
+          <w:rFonts w:ascii="Times New Roman" w:eastAsia="Times New Roman" w:hAnsi="Times New Roman" w:cs="Times New Roman"/>
+          <w:sz w:val="24"/>
+          <w:szCs w:val="24"/>
+        </w:rPr>
+      </w:pPr>
+      <w:r>
+        <w:rPr>
+          <w:rFonts w:ascii="Times New Roman" w:eastAsia="Times New Roman" w:hAnsi="Times New Roman" w:cs="Times New Roman"/>
+          <w:sz w:val="24"/>
+          <w:szCs w:val="24"/>
+        </w:rPr>
+        <w:t xml:space="preserve">Given two strings </w:t>
+      </w:r>
+      <w:r>
+        <w:rPr>
+          <w:rFonts w:ascii="Courier New" w:eastAsia="Times New Roman" w:hAnsi="Courier New" w:cs="Courier New"/>
+          <w:sz w:val="20"/>
+          <w:szCs w:val="20"/>
+        </w:rPr>
+        <w:t>s</w:t>
+      </w:r>
+      <w:r>
+        <w:rPr>
+          <w:rFonts w:ascii="Times New Roman" w:eastAsia="Times New Roman" w:hAnsi="Times New Roman" w:cs="Times New Roman"/>
+          <w:sz w:val="24"/>
+          <w:szCs w:val="24"/>
+        </w:rPr>
+        <w:t xml:space="preserve"> and </w:t>
+      </w:r>
+      <w:r>
+        <w:rPr>
+          <w:rFonts w:ascii="Courier New" w:eastAsia="Times New Roman" w:hAnsi="Courier New" w:cs="Courier New"/>
+          <w:sz w:val="20"/>
+          <w:szCs w:val="20"/>
+        </w:rPr>
+        <w:t>t</w:t>
+      </w:r>
+      <w:r>
+        <w:rPr>
+          <w:rFonts w:ascii="Times New Roman" w:eastAsia="Times New Roman" w:hAnsi="Times New Roman" w:cs="Times New Roman"/>
+          <w:sz w:val="24"/>
+          <w:szCs w:val="24"/>
+        </w:rPr>
+        <w:t xml:space="preserve">, return </w:t>
+      </w:r>
+      <w:r>
+        <w:rPr>
+          <w:rFonts w:ascii="Courier New" w:eastAsia="Times New Roman" w:hAnsi="Courier New" w:cs="Courier New"/>
+          <w:sz w:val="20"/>
+          <w:szCs w:val="20"/>
+        </w:rPr>
+        <w:t>true</w:t>
+      </w:r>
+      <w:r>
+        <w:rPr>
+          <w:rFonts w:ascii="Times New Roman" w:eastAsia="Times New Roman" w:hAnsi="Times New Roman" w:cs="Times New Roman"/>
+          <w:sz w:val="24"/>
+          <w:szCs w:val="24"/>
+        </w:rPr>
+        <w:t xml:space="preserve"> </w:t>
+      </w:r>
+      <w:r>
+        <w:rPr>
+          <w:rFonts w:ascii="Times New Roman" w:eastAsia="Times New Roman" w:hAnsi="Times New Roman" w:cs="Times New Roman"/>
+          <w:i/>
+          <w:iCs/>
+          <w:sz w:val="24"/>
+          <w:szCs w:val="24"/>
+        </w:rPr>
+        <w:t>if</w:t>
+      </w:r>
+      <w:r>
+        <w:rPr>
+          <w:rFonts w:ascii="Times New Roman" w:eastAsia="Times New Roman" w:hAnsi="Times New Roman" w:cs="Times New Roman"/>
+          <w:sz w:val="24"/>
+          <w:szCs w:val="24"/>
+        </w:rPr>
+        <w:t xml:space="preserve"> </w:t>
+      </w:r>
+      <w:r>
+        <w:rPr>
+          <w:rFonts w:ascii="Courier New" w:eastAsia="Times New Roman" w:hAnsi="Courier New" w:cs="Courier New"/>
+          <w:sz w:val="20"/>
+          <w:szCs w:val="20"/>
+        </w:rPr>
+        <w:t>t</w:t>
+      </w:r>
+      <w:r>
+        <w:rPr>
+          <w:rFonts w:ascii="Times New Roman" w:eastAsia="Times New Roman" w:hAnsi="Times New Roman" w:cs="Times New Roman"/>
+          <w:sz w:val="24"/>
+          <w:szCs w:val="24"/>
+        </w:rPr>
+        <w:t xml:space="preserve"> </w:t>
+      </w:r>
+      <w:r>
+        <w:rPr>
+          <w:rFonts w:ascii="Times New Roman" w:eastAsia="Times New Roman" w:hAnsi="Times New Roman" w:cs="Times New Roman"/>
+          <w:i/>
+          <w:iCs/>
+          <w:sz w:val="24"/>
+          <w:szCs w:val="24"/>
+        </w:rPr>
+        <w:t>is an anagram of</w:t>
+      </w:r>
+      <w:r>
+        <w:rPr>
+          <w:rFonts w:ascii="Times New Roman" w:eastAsia="Times New Roman" w:hAnsi="Times New Roman" w:cs="Times New Roman"/>
+          <w:sz w:val="24"/>
+          <w:szCs w:val="24"/>
+        </w:rPr>
+        <w:t xml:space="preserve"> </w:t>
+      </w:r>
+      <w:r>
+        <w:rPr>
+          <w:rFonts w:ascii="Courier New" w:eastAsia="Times New Roman" w:hAnsi="Courier New" w:cs="Courier New"/>
+          <w:sz w:val="20"/>
+          <w:szCs w:val="20"/>
+        </w:rPr>
+        <w:t>s</w:t>
+      </w:r>
+      <w:r>
+        <w:rPr>
+          <w:rFonts w:ascii="Times New Roman" w:eastAsia="Times New Roman" w:hAnsi="Times New Roman" w:cs="Times New Roman"/>
+          <w:i/>
+          <w:iCs/>
+          <w:sz w:val="24"/>
+          <w:szCs w:val="24"/>
+        </w:rPr>
+        <w:t>, and</w:t>
+      </w:r>
+      <w:r>
+        <w:rPr>
+          <w:rFonts w:ascii="Times New Roman" w:eastAsia="Times New Roman" w:hAnsi="Times New Roman" w:cs="Times New Roman"/>
+          <w:sz w:val="24"/>
+          <w:szCs w:val="24"/>
+        </w:rPr>
+        <w:t xml:space="preserve"> </w:t>
+      </w:r>
+      <w:r>
+        <w:rPr>
+          <w:rFonts w:ascii="Courier New" w:eastAsia="Times New Roman" w:hAnsi="Courier New" w:cs="Courier New"/>
+          <w:sz w:val="20"/>
+          <w:szCs w:val="20"/>
+        </w:rPr>
+        <w:t>false</w:t>
+      </w:r>
+      <w:r>
+        <w:rPr>
+          <w:rFonts w:ascii="Times New Roman" w:eastAsia="Times New Roman" w:hAnsi="Times New Roman" w:cs="Times New Roman"/>
+          <w:sz w:val="24"/>
+          <w:szCs w:val="24"/>
+        </w:rPr>
+        <w:t xml:space="preserve"> </w:t>
+      </w:r>
+      <w:r>
+        <w:rPr>
+          <w:rFonts w:ascii="Times New Roman" w:eastAsia="Times New Roman" w:hAnsi="Times New Roman" w:cs="Times New Roman"/>
+          <w:i/>
+          <w:iCs/>
+          <w:sz w:val="24"/>
+          <w:szCs w:val="24"/>
+        </w:rPr>
+        <w:t>otherwise</w:t>
+      </w:r>
+      <w:r>
+        <w:rPr>
+          <w:rFonts w:ascii="Times New Roman" w:eastAsia="Times New Roman" w:hAnsi="Times New Roman" w:cs="Times New Roman"/>
+          <w:sz w:val="24"/>
+          <w:szCs w:val="24"/>
+        </w:rPr>
+        <w:t>.</w:t>
+      </w:r>
+    </w:p>
+    <w:p>
+      <w:pPr>
+        <w:spacing w:before="100" w:beforeAutospacing="1" w:after="100" w:afterAutospacing="1" w:line="240" w:lineRule="auto"/>
+        <w:ind w:left="720"/>
+        <w:rPr>
+          <w:rFonts w:ascii="Times New Roman" w:eastAsia="Times New Roman" w:hAnsi="Times New Roman" w:cs="Times New Roman"/>
+          <w:sz w:val="24"/>
+          <w:szCs w:val="24"/>
+        </w:rPr>
+      </w:pPr>
+      <w:r>
+        <w:rPr>
+          <w:rFonts w:ascii="Times New Roman" w:eastAsia="Times New Roman" w:hAnsi="Times New Roman" w:cs="Times New Roman"/>
+          <w:sz w:val="24"/>
+          <w:szCs w:val="24"/>
+        </w:rPr>
+        <w:t xml:space="preserve">An </w:t>
+      </w:r>
+      <w:r>
+        <w:rPr>
+          <w:rFonts w:ascii="Times New Roman" w:eastAsia="Times New Roman" w:hAnsi="Times New Roman" w:cs="Times New Roman"/>
+          <w:b/>
+          <w:bCs/>
+          <w:sz w:val="24"/>
+          <w:szCs w:val="24"/>
+        </w:rPr>
+        <w:t>Anagram</w:t>
+      </w:r>
+      <w:r>
+        <w:rPr>
+          <w:rFonts w:ascii="Times New Roman" w:eastAsia="Times New Roman" w:hAnsi="Times New Roman" w:cs="Times New Roman"/>
+          <w:sz w:val="24"/>
+          <w:szCs w:val="24"/>
+        </w:rPr>
+        <w:t xml:space="preserve"> is a word or phrase formed by rearranging the letters of a different word or phrase, typically using all the original letters exactly once.</w:t>
+      </w:r>
+    </w:p>
+    <w:p>
+      <w:pPr>
+        <w:spacing w:before="100" w:beforeAutospacing="1" w:after="100" w:afterAutospacing="1" w:line="240" w:lineRule="auto"/>
+        <w:ind w:left="720"/>
+        <w:rPr>
+          <w:rFonts w:ascii="Times New Roman" w:eastAsia="Times New Roman" w:hAnsi="Times New Roman" w:cs="Times New Roman"/>
+          <w:sz w:val="24"/>
+          <w:szCs w:val="24"/>
+        </w:rPr>
+      </w:pPr>
+      <w:r>
+        <w:rPr>
+          <w:rFonts w:ascii="Times New Roman" w:eastAsia="Times New Roman" w:hAnsi="Times New Roman" w:cs="Times New Roman"/>
+          <w:sz w:val="24"/>
+          <w:szCs w:val="24"/>
+        </w:rPr>
+        <w:t> </w:t>
+      </w:r>
+    </w:p>
+    <w:p>
+      <w:pPr>
+        <w:spacing w:before="100" w:beforeAutospacing="1" w:after="100" w:afterAutospacing="1" w:line="240" w:lineRule="auto"/>
+        <w:ind w:left="720"/>
+        <w:rPr>
+          <w:rFonts w:ascii="Times New Roman" w:eastAsia="Times New Roman" w:hAnsi="Times New Roman" w:cs="Times New Roman"/>
+          <w:sz w:val="24"/>
+          <w:szCs w:val="24"/>
+        </w:rPr>
+      </w:pPr>
+      <w:r>
+        <w:rPr>
+          <w:rFonts w:ascii="Times New Roman" w:eastAsia="Times New Roman" w:hAnsi="Times New Roman" w:cs="Times New Roman"/>
+          <w:b/>
+          <w:bCs/>
+          <w:sz w:val="24"/>
+          <w:szCs w:val="24"/>
+        </w:rPr>
+        <w:t>Example 1:</w:t>
+      </w:r>
+    </w:p>
+    <w:p>
+      <w:pPr>
+        <w:tabs>
+          <w:tab w:val="left" w:pos="916"/>
+          <w:tab w:val="left" w:pos="1832"/>
+          <w:tab w:val="left" w:pos="2748"/>
+          <w:tab w:val="left" w:pos="3664"/>
+          <w:tab w:val="left" w:pos="4580"/>
+          <w:tab w:val="left" w:pos="5496"/>
+          <w:tab w:val="left" w:pos="6412"/>
+          <w:tab w:val="left" w:pos="7328"/>
+          <w:tab w:val="left" w:pos="8244"/>
+          <w:tab w:val="left" w:pos="9160"/>
+          <w:tab w:val="left" w:pos="10076"/>
+          <w:tab w:val="left" w:pos="10992"/>
+          <w:tab w:val="left" w:pos="11908"/>
+          <w:tab w:val="left" w:pos="12824"/>
+          <w:tab w:val="left" w:pos="13740"/>
+          <w:tab w:val="left" w:pos="14656"/>
+        </w:tabs>
+        <w:spacing w:after="0" w:line="240" w:lineRule="auto"/>
+        <w:ind w:left="720"/>
+        <w:rPr>
+          <w:rFonts w:ascii="Courier New" w:eastAsia="Times New Roman" w:hAnsi="Courier New" w:cs="Courier New"/>
+          <w:sz w:val="20"/>
+          <w:szCs w:val="20"/>
+        </w:rPr>
+      </w:pPr>
+      <w:r>
+        <w:rPr>
+          <w:rFonts w:ascii="Courier New" w:eastAsia="Times New Roman" w:hAnsi="Courier New" w:cs="Courier New"/>
+          <w:b/>
+          <w:bCs/>
+          <w:sz w:val="20"/>
+          <w:szCs w:val="20"/>
+        </w:rPr>
+        <w:t>Input:</w:t>
+      </w:r>
+      <w:r>
+        <w:rPr>
+          <w:rFonts w:ascii="Courier New" w:eastAsia="Times New Roman" w:hAnsi="Courier New" w:cs="Courier New"/>
+          <w:sz w:val="20"/>
+          <w:szCs w:val="20"/>
+        </w:rPr>
+        <w:t xml:space="preserve"> s = "anagram", t = "nagaram"</w:t>
+      </w:r>
+    </w:p>
+    <w:p>
+      <w:pPr>
+        <w:tabs>
+          <w:tab w:val="left" w:pos="916"/>
+          <w:tab w:val="left" w:pos="1832"/>
+          <w:tab w:val="left" w:pos="2748"/>
+          <w:tab w:val="left" w:pos="3664"/>
+          <w:tab w:val="left" w:pos="4580"/>
+          <w:tab w:val="left" w:pos="5496"/>
+          <w:tab w:val="left" w:pos="6412"/>
+          <w:tab w:val="left" w:pos="7328"/>
+          <w:tab w:val="left" w:pos="8244"/>
+          <w:tab w:val="left" w:pos="9160"/>
+          <w:tab w:val="left" w:pos="10076"/>
+          <w:tab w:val="left" w:pos="10992"/>
+          <w:tab w:val="left" w:pos="11908"/>
+          <w:tab w:val="left" w:pos="12824"/>
+          <w:tab w:val="left" w:pos="13740"/>
+          <w:tab w:val="left" w:pos="14656"/>
+        </w:tabs>
+        <w:spacing w:after="0" w:line="240" w:lineRule="auto"/>
+        <w:ind w:left="720"/>
+        <w:rPr>
+          <w:rFonts w:ascii="Courier New" w:eastAsia="Times New Roman" w:hAnsi="Courier New" w:cs="Courier New"/>
+          <w:sz w:val="20"/>
+          <w:szCs w:val="20"/>
+        </w:rPr>
+      </w:pPr>
+      <w:r>
+        <w:rPr>
+          <w:rFonts w:ascii="Courier New" w:eastAsia="Times New Roman" w:hAnsi="Courier New" w:cs="Courier New"/>
+          <w:b/>
+          <w:bCs/>
+          <w:sz w:val="20"/>
+          <w:szCs w:val="20"/>
+        </w:rPr>
+        <w:t>Output:</w:t>
+      </w:r>
+      <w:r>
+        <w:rPr>
+          <w:rFonts w:ascii="Courier New" w:eastAsia="Times New Roman" w:hAnsi="Courier New" w:cs="Courier New"/>
+          <w:sz w:val="20"/>
+          <w:szCs w:val="20"/>
+        </w:rPr>
+        <w:t xml:space="preserve"> true</w:t>
+      </w:r>
+    </w:p>
+    <w:p>
+      <w:pPr>
+        <w:spacing w:before="100" w:beforeAutospacing="1" w:after="100" w:afterAutospacing="1" w:line="240" w:lineRule="auto"/>
+        <w:ind w:left="720"/>
+        <w:rPr>
+          <w:rFonts w:ascii="Times New Roman" w:eastAsia="Times New Roman" w:hAnsi="Times New Roman" w:cs="Times New Roman"/>
+          <w:sz w:val="24"/>
+          <w:szCs w:val="24"/>
+        </w:rPr>
+      </w:pPr>
+      <w:r>
+        <w:rPr>
+          <w:rFonts w:ascii="Times New Roman" w:eastAsia="Times New Roman" w:hAnsi="Times New Roman" w:cs="Times New Roman"/>
+          <w:b/>
+          <w:bCs/>
+          <w:sz w:val="24"/>
+          <w:szCs w:val="24"/>
+        </w:rPr>
+        <w:t>Example 2:</w:t>
+      </w:r>
+    </w:p>
+    <w:p>
+      <w:pPr>
+        <w:tabs>
+          <w:tab w:val="left" w:pos="916"/>
+          <w:tab w:val="left" w:pos="1832"/>
+          <w:tab w:val="left" w:pos="2748"/>
+          <w:tab w:val="left" w:pos="3664"/>
+          <w:tab w:val="left" w:pos="4580"/>
+          <w:tab w:val="left" w:pos="5496"/>
+          <w:tab w:val="left" w:pos="6412"/>
+          <w:tab w:val="left" w:pos="7328"/>
+          <w:tab w:val="left" w:pos="8244"/>
+          <w:tab w:val="left" w:pos="9160"/>
+          <w:tab w:val="left" w:pos="10076"/>
+          <w:tab w:val="left" w:pos="10992"/>
+          <w:tab w:val="left" w:pos="11908"/>
+          <w:tab w:val="left" w:pos="12824"/>
+          <w:tab w:val="left" w:pos="13740"/>
+          <w:tab w:val="left" w:pos="14656"/>
+        </w:tabs>
+        <w:spacing w:after="0" w:line="240" w:lineRule="auto"/>
+        <w:ind w:left="720"/>
+        <w:rPr>
+          <w:rFonts w:ascii="Courier New" w:eastAsia="Times New Roman" w:hAnsi="Courier New" w:cs="Courier New"/>
+          <w:sz w:val="20"/>
+          <w:szCs w:val="20"/>
+        </w:rPr>
+      </w:pPr>
+      <w:r>
+        <w:rPr>
+          <w:rFonts w:ascii="Courier New" w:eastAsia="Times New Roman" w:hAnsi="Courier New" w:cs="Courier New"/>
+          <w:b/>
+          <w:bCs/>
+          <w:sz w:val="20"/>
+          <w:szCs w:val="20"/>
+        </w:rPr>
+        <w:t>Input:</w:t>
+      </w:r>
+      <w:r>
+        <w:rPr>
+          <w:rFonts w:ascii="Courier New" w:eastAsia="Times New Roman" w:hAnsi="Courier New" w:cs="Courier New"/>
+          <w:sz w:val="20"/>
+          <w:szCs w:val="20"/>
+        </w:rPr>
+        <w:t xml:space="preserve"> s = "rat", t = "car"</w:t>
+      </w:r>
+    </w:p>
+    <w:p>
+      <w:pPr>
+        <w:tabs>
+          <w:tab w:val="left" w:pos="916"/>
+          <w:tab w:val="left" w:pos="1832"/>
+          <w:tab w:val="left" w:pos="2748"/>
+          <w:tab w:val="left" w:pos="3664"/>
+          <w:tab w:val="left" w:pos="4580"/>
+          <w:tab w:val="left" w:pos="5496"/>
+          <w:tab w:val="left" w:pos="6412"/>
+          <w:tab w:val="left" w:pos="7328"/>
+          <w:tab w:val="left" w:pos="8244"/>
+          <w:tab w:val="left" w:pos="9160"/>
+          <w:tab w:val="left" w:pos="10076"/>
+          <w:tab w:val="left" w:pos="10992"/>
+          <w:tab w:val="left" w:pos="11908"/>
+          <w:tab w:val="left" w:pos="12824"/>
+          <w:tab w:val="left" w:pos="13740"/>
+          <w:tab w:val="left" w:pos="14656"/>
+        </w:tabs>
+        <w:spacing w:after="0" w:line="240" w:lineRule="auto"/>
+        <w:ind w:left="720"/>
+        <w:rPr>
+          <w:rFonts w:ascii="Courier New" w:eastAsia="Times New Roman" w:hAnsi="Courier New" w:cs="Courier New"/>
+          <w:sz w:val="20"/>
+          <w:szCs w:val="20"/>
+        </w:rPr>
+      </w:pPr>
+      <w:r>
+        <w:rPr>
+          <w:rFonts w:ascii="Courier New" w:eastAsia="Times New Roman" w:hAnsi="Courier New" w:cs="Courier New"/>
+          <w:b/>
+          <w:bCs/>
+          <w:sz w:val="20"/>
+          <w:szCs w:val="20"/>
+        </w:rPr>
+        <w:t>Output:</w:t>
+      </w:r>
+      <w:r>
+        <w:rPr>
+          <w:rFonts w:ascii="Courier New" w:eastAsia="Times New Roman" w:hAnsi="Courier New" w:cs="Courier New"/>
+          <w:sz w:val="20"/>
+          <w:szCs w:val="20"/>
+        </w:rPr>
+        <w:t xml:space="preserve"> false</w:t>
+      </w:r>
+    </w:p>
+    <w:p>
+      <w:pPr>
+        <w:spacing w:before="100" w:beforeAutospacing="1" w:after="100" w:afterAutospacing="1" w:line="240" w:lineRule="auto"/>
+        <w:ind w:left="720"/>
+        <w:rPr>
+          <w:rFonts w:ascii="Times New Roman" w:eastAsia="Times New Roman" w:hAnsi="Times New Roman" w:cs="Times New Roman"/>
+          <w:sz w:val="24"/>
+          <w:szCs w:val="24"/>
+        </w:rPr>
+      </w:pPr>
+      <w:r>
+        <w:rPr>
+          <w:rFonts w:ascii="Times New Roman" w:eastAsia="Times New Roman" w:hAnsi="Times New Roman" w:cs="Times New Roman"/>
+          <w:sz w:val="24"/>
+          <w:szCs w:val="24"/>
+        </w:rPr>
+        <w:t> </w:t>
+      </w:r>
+    </w:p>
+    <w:p>
+      <w:pPr>
+        <w:spacing w:before="100" w:beforeAutospacing="1" w:after="100" w:afterAutospacing="1" w:line="240" w:lineRule="auto"/>
+        <w:ind w:left="720"/>
+        <w:rPr>
+          <w:rFonts w:ascii="Times New Roman" w:eastAsia="Times New Roman" w:hAnsi="Times New Roman" w:cs="Times New Roman"/>
+          <w:sz w:val="24"/>
+          <w:szCs w:val="24"/>
+        </w:rPr>
+      </w:pPr>
+      <w:r>
+        <w:rPr>
+          <w:rFonts w:ascii="Times New Roman" w:eastAsia="Times New Roman" w:hAnsi="Times New Roman" w:cs="Times New Roman"/>
+          <w:b/>
+          <w:bCs/>
+          <w:sz w:val="24"/>
+          <w:szCs w:val="24"/>
+        </w:rPr>
+        <w:t>Constraints:</w:t>
+      </w:r>
+    </w:p>
+    <w:p>
+      <w:pPr>
+        <w:numPr>
+          <w:ilvl w:val="0"/>
+          <w:numId w:val="6"/>
+        </w:numPr>
+        <w:tabs>
+          <w:tab w:val="clear" w:pos="720"/>
+          <w:tab w:val="num" w:pos="1440"/>
+        </w:tabs>
+        <w:spacing w:before="100" w:beforeAutospacing="1" w:after="100" w:afterAutospacing="1" w:line="240" w:lineRule="auto"/>
+        <w:ind w:left="1440"/>
+        <w:rPr>
+          <w:rFonts w:ascii="Times New Roman" w:eastAsia="Times New Roman" w:hAnsi="Times New Roman" w:cs="Times New Roman"/>
+          <w:sz w:val="24"/>
+          <w:szCs w:val="24"/>
+        </w:rPr>
+      </w:pPr>
+      <w:r>
+        <w:rPr>
+          <w:rFonts w:ascii="Courier New" w:eastAsia="Times New Roman" w:hAnsi="Courier New" w:cs="Courier New"/>
+          <w:sz w:val="20"/>
+          <w:szCs w:val="20"/>
+        </w:rPr>
+        <w:t>1 &lt;= s.length, t.length &lt;= 5 * 10</w:t>
+      </w:r>
+      <w:r>
+        <w:rPr>
+          <w:rFonts w:ascii="Courier New" w:eastAsia="Times New Roman" w:hAnsi="Courier New" w:cs="Courier New"/>
+          <w:sz w:val="20"/>
+          <w:szCs w:val="20"/>
+          <w:vertAlign w:val="superscript"/>
+        </w:rPr>
+        <w:t>4</w:t>
+      </w:r>
+    </w:p>
+    <w:p>
+      <w:pPr>
+        <w:numPr>
+          <w:ilvl w:val="0"/>
+          <w:numId w:val="6"/>
+        </w:numPr>
+        <w:tabs>
+          <w:tab w:val="clear" w:pos="720"/>
+          <w:tab w:val="num" w:pos="1440"/>
+        </w:tabs>
+        <w:spacing w:before="100" w:beforeAutospacing="1" w:after="100" w:afterAutospacing="1" w:line="240" w:lineRule="auto"/>
+        <w:ind w:left="1440"/>
+        <w:rPr>
+          <w:rFonts w:ascii="Times New Roman" w:eastAsia="Times New Roman" w:hAnsi="Times New Roman" w:cs="Times New Roman"/>
+          <w:sz w:val="24"/>
+          <w:szCs w:val="24"/>
+        </w:rPr>
+      </w:pPr>
+      <w:r>
+        <w:rPr>
+          <w:rFonts w:ascii="Courier New" w:eastAsia="Times New Roman" w:hAnsi="Courier New" w:cs="Courier New"/>
+          <w:sz w:val="20"/>
+          <w:szCs w:val="20"/>
+        </w:rPr>
+        <w:t>s</w:t>
+      </w:r>
+      <w:r>
+        <w:rPr>
+          <w:rFonts w:ascii="Times New Roman" w:eastAsia="Times New Roman" w:hAnsi="Times New Roman" w:cs="Times New Roman"/>
+          <w:sz w:val="24"/>
+          <w:szCs w:val="24"/>
+        </w:rPr>
+        <w:t xml:space="preserve"> and </w:t>
+      </w:r>
+      <w:r>
+        <w:rPr>
+          <w:rFonts w:ascii="Courier New" w:eastAsia="Times New Roman" w:hAnsi="Courier New" w:cs="Courier New"/>
+          <w:sz w:val="20"/>
+          <w:szCs w:val="20"/>
+        </w:rPr>
+        <w:t>t</w:t>
+      </w:r>
+      <w:r>
+        <w:rPr>
+          <w:rFonts w:ascii="Times New Roman" w:eastAsia="Times New Roman" w:hAnsi="Times New Roman" w:cs="Times New Roman"/>
+          <w:sz w:val="24"/>
+          <w:szCs w:val="24"/>
+        </w:rPr>
+        <w:t xml:space="preserve"> consist of lowercase English letters.</w:t>
+      </w:r>
+    </w:p>
+    <w:p>
+      <w:pPr>
+        <w:ind w:left="720"/>
+      </w:pPr>
+    </w:p>
+    <w:p>
+      <w:pPr>
+        <w:pStyle w:val="ListParagraph"/>
+        <w:tabs>
+          <w:tab w:val="left" w:pos="915"/>
+        </w:tabs>
+        <w:rPr>
+          <w:b/>
+          <w:bCs/>
+          <w:sz w:val="32"/>
+          <w:szCs w:val="32"/>
+        </w:rPr>
+      </w:pPr>
+    </w:p>
+    <w:p>
+      <w:pPr>
+        <w:pStyle w:val="ListParagraph"/>
+        <w:tabs>
+          <w:tab w:val="left" w:pos="915"/>
+        </w:tabs>
+        <w:rPr>
+          <w:b/>
+          <w:bCs/>
+          <w:sz w:val="32"/>
+          <w:szCs w:val="32"/>
+        </w:rPr>
+      </w:pPr>
+    </w:p>
+    <w:p>
+      <w:pPr>
+        <w:pStyle w:val="ListParagraph"/>
+        <w:tabs>
+          <w:tab w:val="left" w:pos="915"/>
+        </w:tabs>
+        <w:rPr>
+          <w:b/>
+          <w:bCs/>
+          <w:sz w:val="32"/>
+          <w:szCs w:val="32"/>
+        </w:rPr>
+      </w:pPr>
+    </w:p>
+    <w:p>
+      <w:pPr>
+        <w:pStyle w:val="ListParagraph"/>
+        <w:tabs>
+          <w:tab w:val="left" w:pos="915"/>
+        </w:tabs>
+        <w:rPr>
+          <w:b/>
+          <w:bCs/>
+          <w:sz w:val="32"/>
+          <w:szCs w:val="32"/>
+        </w:rPr>
+      </w:pPr>
+    </w:p>
+    <w:p>
+      <w:pPr>
+        <w:pStyle w:val="ListParagraph"/>
+        <w:tabs>
+          <w:tab w:val="left" w:pos="915"/>
+        </w:tabs>
+        <w:rPr>
+          <w:b/>
+          <w:bCs/>
+          <w:sz w:val="32"/>
+          <w:szCs w:val="32"/>
+        </w:rPr>
+      </w:pPr>
+    </w:p>
+    <w:p>
+      <w:pPr>
+        <w:pStyle w:val="ListParagraph"/>
+        <w:tabs>
+          <w:tab w:val="left" w:pos="915"/>
+        </w:tabs>
+        <w:rPr>
+          <w:b/>
+          <w:bCs/>
+          <w:sz w:val="32"/>
+          <w:szCs w:val="32"/>
+        </w:rPr>
+      </w:pPr>
+    </w:p>
+    <w:p>
+      <w:pPr>
+        <w:pStyle w:val="ListParagraph"/>
+        <w:numPr>
+          <w:ilvl w:val="0"/>
+          <w:numId w:val="5"/>
+        </w:numPr>
+        <w:tabs>
+          <w:tab w:val="left" w:pos="915"/>
+        </w:tabs>
+        <w:rPr>
+          <w:b/>
+          <w:bCs/>
+          <w:sz w:val="32"/>
+          <w:szCs w:val="32"/>
+        </w:rPr>
+      </w:pPr>
+      <w:r>
+        <w:rPr>
+          <w:b/>
+          <w:bCs/>
+          <w:sz w:val="32"/>
+          <w:szCs w:val="32"/>
+        </w:rPr>
+        <w:lastRenderedPageBreak/>
+        <w:t>Code:</w:t>
+      </w:r>
+    </w:p>
+    <w:p>
+      <w:pPr>
+        <w:pStyle w:val="ListParagraph"/>
+        <w:numPr>
+          <w:ilvl w:val="0"/>
+          <w:numId w:val="5"/>
+        </w:numPr>
+        <w:shd w:val="clear" w:color="auto" w:fill="193549"/>
+        <w:spacing w:after="0" w:line="285" w:lineRule="atLeast"/>
+        <w:rPr>
+          <w:rFonts w:ascii="Consolas" w:eastAsia="Times New Roman" w:hAnsi="Consolas" w:cs="Times New Roman"/>
+          <w:color w:val="FFFFFF"/>
+          <w:sz w:val="21"/>
+          <w:szCs w:val="21"/>
+        </w:rPr>
+      </w:pPr>
+      <w:r>
+        <w:rPr>
+          <w:rFonts w:ascii="Consolas" w:eastAsia="Times New Roman" w:hAnsi="Consolas" w:cs="Times New Roman"/>
+          <w:color w:val="FF9D00"/>
+          <w:sz w:val="21"/>
+          <w:szCs w:val="21"/>
+        </w:rPr>
+        <w:t>class</w:t>
+      </w:r>
+      <w:r>
+        <w:rPr>
+          <w:rFonts w:ascii="Consolas" w:eastAsia="Times New Roman" w:hAnsi="Consolas" w:cs="Times New Roman"/>
+          <w:color w:val="9EFFFF"/>
+          <w:sz w:val="21"/>
+          <w:szCs w:val="21"/>
+        </w:rPr>
+        <w:t xml:space="preserve"> </w:t>
+      </w:r>
+      <w:r>
+        <w:rPr>
+          <w:rFonts w:ascii="Consolas" w:eastAsia="Times New Roman" w:hAnsi="Consolas" w:cs="Times New Roman"/>
+          <w:i/>
+          <w:iCs/>
+          <w:color w:val="FF68B8"/>
+          <w:sz w:val="21"/>
+          <w:szCs w:val="21"/>
+        </w:rPr>
+        <w:t>Solution</w:t>
+      </w:r>
+      <w:r>
+        <w:rPr>
+          <w:rFonts w:ascii="Consolas" w:eastAsia="Times New Roman" w:hAnsi="Consolas" w:cs="Times New Roman"/>
+          <w:color w:val="9EFFFF"/>
+          <w:sz w:val="21"/>
+          <w:szCs w:val="21"/>
+        </w:rPr>
+        <w:t xml:space="preserve"> </w:t>
+      </w:r>
+      <w:r>
+        <w:rPr>
+          <w:rFonts w:ascii="Consolas" w:eastAsia="Times New Roman" w:hAnsi="Consolas" w:cs="Times New Roman"/>
+          <w:color w:val="E1EFFF"/>
+          <w:sz w:val="21"/>
+          <w:szCs w:val="21"/>
+        </w:rPr>
+        <w:t>{</w:t>
+      </w:r>
+    </w:p>
+    <w:p>
+      <w:pPr>
+        <w:pStyle w:val="ListParagraph"/>
+        <w:numPr>
+          <w:ilvl w:val="0"/>
+          <w:numId w:val="5"/>
+        </w:numPr>
+        <w:shd w:val="clear" w:color="auto" w:fill="193549"/>
+        <w:spacing w:after="0" w:line="285" w:lineRule="atLeast"/>
+        <w:rPr>
+          <w:rFonts w:ascii="Consolas" w:eastAsia="Times New Roman" w:hAnsi="Consolas" w:cs="Times New Roman"/>
+          <w:color w:val="FFFFFF"/>
+          <w:sz w:val="21"/>
+          <w:szCs w:val="21"/>
+        </w:rPr>
+      </w:pPr>
+      <w:r>
+        <w:rPr>
+          <w:rFonts w:ascii="Consolas" w:eastAsia="Times New Roman" w:hAnsi="Consolas" w:cs="Times New Roman"/>
+          <w:color w:val="FFC600"/>
+          <w:sz w:val="21"/>
+          <w:szCs w:val="21"/>
+        </w:rPr>
+        <w:t>public</w:t>
+      </w:r>
+      <w:r>
+        <w:rPr>
+          <w:rFonts w:ascii="Consolas" w:eastAsia="Times New Roman" w:hAnsi="Consolas" w:cs="Times New Roman"/>
+          <w:color w:val="E1EFFF"/>
+          <w:sz w:val="21"/>
+          <w:szCs w:val="21"/>
+        </w:rPr>
+        <w:t>:</w:t>
+      </w:r>
+    </w:p>
+    <w:p>
+      <w:pPr>
+        <w:pStyle w:val="ListParagraph"/>
+        <w:numPr>
+          <w:ilvl w:val="0"/>
+          <w:numId w:val="5"/>
+        </w:numPr>
+        <w:shd w:val="clear" w:color="auto" w:fill="193549"/>
+        <w:spacing w:after="0" w:line="285" w:lineRule="atLeast"/>
+        <w:rPr>
+          <w:rFonts w:ascii="Consolas" w:eastAsia="Times New Roman" w:hAnsi="Consolas" w:cs="Times New Roman"/>
+          <w:color w:val="FFFFFF"/>
+          <w:sz w:val="21"/>
+          <w:szCs w:val="21"/>
+        </w:rPr>
+      </w:pPr>
+      <w:r>
+        <w:rPr>
+          <w:rFonts w:ascii="Consolas" w:eastAsia="Times New Roman" w:hAnsi="Consolas" w:cs="Times New Roman"/>
+          <w:color w:val="9EFFFF"/>
+          <w:sz w:val="21"/>
+          <w:szCs w:val="21"/>
+        </w:rPr>
+        <w:t xml:space="preserve">    </w:t>
+      </w:r>
+      <w:r>
+        <w:rPr>
+          <w:rFonts w:ascii="Consolas" w:eastAsia="Times New Roman" w:hAnsi="Consolas" w:cs="Times New Roman"/>
+          <w:color w:val="FFC600"/>
+          <w:sz w:val="21"/>
+          <w:szCs w:val="21"/>
+        </w:rPr>
+        <w:t>bool</w:t>
+      </w:r>
+      <w:r>
+        <w:rPr>
+          <w:rFonts w:ascii="Consolas" w:eastAsia="Times New Roman" w:hAnsi="Consolas" w:cs="Times New Roman"/>
+          <w:color w:val="9EFFFF"/>
+          <w:sz w:val="21"/>
+          <w:szCs w:val="21"/>
+        </w:rPr>
+        <w:t xml:space="preserve"> </w:t>
+      </w:r>
+      <w:r>
+        <w:rPr>
+          <w:rFonts w:ascii="Consolas" w:eastAsia="Times New Roman" w:hAnsi="Consolas" w:cs="Times New Roman"/>
+          <w:color w:val="FFC600"/>
+          <w:sz w:val="21"/>
+          <w:szCs w:val="21"/>
+        </w:rPr>
+        <w:t>isAnagram</w:t>
+      </w:r>
+      <w:r>
+        <w:rPr>
+          <w:rFonts w:ascii="Consolas" w:eastAsia="Times New Roman" w:hAnsi="Consolas" w:cs="Times New Roman"/>
+          <w:color w:val="E1EFFF"/>
+          <w:sz w:val="21"/>
+          <w:szCs w:val="21"/>
+        </w:rPr>
+        <w:t>(</w:t>
+      </w:r>
+      <w:r>
+        <w:rPr>
+          <w:rFonts w:ascii="Consolas" w:eastAsia="Times New Roman" w:hAnsi="Consolas" w:cs="Times New Roman"/>
+          <w:color w:val="FFC600"/>
+          <w:sz w:val="21"/>
+          <w:szCs w:val="21"/>
+        </w:rPr>
+        <w:t>string</w:t>
+      </w:r>
+      <w:r>
+        <w:rPr>
+          <w:rFonts w:ascii="Consolas" w:eastAsia="Times New Roman" w:hAnsi="Consolas" w:cs="Times New Roman"/>
+          <w:color w:val="9EFFFF"/>
+          <w:sz w:val="21"/>
+          <w:szCs w:val="21"/>
+        </w:rPr>
+        <w:t xml:space="preserve"> </w:t>
+      </w:r>
+      <w:r>
+        <w:rPr>
+          <w:rFonts w:ascii="Consolas" w:eastAsia="Times New Roman" w:hAnsi="Consolas" w:cs="Times New Roman"/>
+          <w:color w:val="E1EFFF"/>
+          <w:sz w:val="21"/>
+          <w:szCs w:val="21"/>
+        </w:rPr>
+        <w:t>s,</w:t>
+      </w:r>
+      <w:r>
+        <w:rPr>
+          <w:rFonts w:ascii="Consolas" w:eastAsia="Times New Roman" w:hAnsi="Consolas" w:cs="Times New Roman"/>
+          <w:color w:val="9EFFFF"/>
+          <w:sz w:val="21"/>
+          <w:szCs w:val="21"/>
+        </w:rPr>
+        <w:t xml:space="preserve"> </w:t>
+      </w:r>
+      <w:r>
+        <w:rPr>
+          <w:rFonts w:ascii="Consolas" w:eastAsia="Times New Roman" w:hAnsi="Consolas" w:cs="Times New Roman"/>
+          <w:color w:val="FFC600"/>
+          <w:sz w:val="21"/>
+          <w:szCs w:val="21"/>
+        </w:rPr>
+        <w:t>string</w:t>
+      </w:r>
+      <w:r>
+        <w:rPr>
+          <w:rFonts w:ascii="Consolas" w:eastAsia="Times New Roman" w:hAnsi="Consolas" w:cs="Times New Roman"/>
+          <w:color w:val="9EFFFF"/>
+          <w:sz w:val="21"/>
+          <w:szCs w:val="21"/>
+        </w:rPr>
+        <w:t xml:space="preserve"> </w:t>
+      </w:r>
+      <w:r>
+        <w:rPr>
+          <w:rFonts w:ascii="Consolas" w:eastAsia="Times New Roman" w:hAnsi="Consolas" w:cs="Times New Roman"/>
+          <w:color w:val="E1EFFF"/>
+          <w:sz w:val="21"/>
+          <w:szCs w:val="21"/>
+        </w:rPr>
+        <w:t>t)</w:t>
+      </w:r>
+      <w:r>
+        <w:rPr>
+          <w:rFonts w:ascii="Consolas" w:eastAsia="Times New Roman" w:hAnsi="Consolas" w:cs="Times New Roman"/>
+          <w:color w:val="9EFFFF"/>
+          <w:sz w:val="21"/>
+          <w:szCs w:val="21"/>
+        </w:rPr>
+        <w:t xml:space="preserve"> </w:t>
+      </w:r>
+      <w:r>
+        <w:rPr>
+          <w:rFonts w:ascii="Consolas" w:eastAsia="Times New Roman" w:hAnsi="Consolas" w:cs="Times New Roman"/>
+          <w:color w:val="E1EFFF"/>
+          <w:sz w:val="21"/>
+          <w:szCs w:val="21"/>
+        </w:rPr>
+        <w:t>{</w:t>
+      </w:r>
+    </w:p>
+    <w:p>
+      <w:pPr>
+        <w:pStyle w:val="ListParagraph"/>
+        <w:numPr>
+          <w:ilvl w:val="0"/>
+          <w:numId w:val="5"/>
+        </w:numPr>
+        <w:shd w:val="clear" w:color="auto" w:fill="193549"/>
+        <w:spacing w:after="0" w:line="285" w:lineRule="atLeast"/>
+        <w:rPr>
+          <w:rFonts w:ascii="Consolas" w:eastAsia="Times New Roman" w:hAnsi="Consolas" w:cs="Times New Roman"/>
+          <w:color w:val="FFFFFF"/>
+          <w:sz w:val="21"/>
+          <w:szCs w:val="21"/>
+        </w:rPr>
+      </w:pPr>
+      <w:r>
+        <w:rPr>
+          <w:rFonts w:ascii="Consolas" w:eastAsia="Times New Roman" w:hAnsi="Consolas" w:cs="Times New Roman"/>
+          <w:color w:val="9EFFFF"/>
+          <w:sz w:val="21"/>
+          <w:szCs w:val="21"/>
+        </w:rPr>
+        <w:t xml:space="preserve">        </w:t>
+      </w:r>
+      <w:r>
+        <w:rPr>
+          <w:rFonts w:ascii="Consolas" w:eastAsia="Times New Roman" w:hAnsi="Consolas" w:cs="Times New Roman"/>
+          <w:color w:val="FFC600"/>
+          <w:sz w:val="21"/>
+          <w:szCs w:val="21"/>
+        </w:rPr>
+        <w:t>sort</w:t>
+      </w:r>
+      <w:r>
+        <w:rPr>
+          <w:rFonts w:ascii="Consolas" w:eastAsia="Times New Roman" w:hAnsi="Consolas" w:cs="Times New Roman"/>
+          <w:color w:val="E1EFFF"/>
+          <w:sz w:val="21"/>
+          <w:szCs w:val="21"/>
+        </w:rPr>
+        <w:t>(s.</w:t>
+      </w:r>
+      <w:r>
+        <w:rPr>
+          <w:rFonts w:ascii="Consolas" w:eastAsia="Times New Roman" w:hAnsi="Consolas" w:cs="Times New Roman"/>
+          <w:color w:val="FFC600"/>
+          <w:sz w:val="21"/>
+          <w:szCs w:val="21"/>
+        </w:rPr>
+        <w:t>begin</w:t>
+      </w:r>
+      <w:r>
+        <w:rPr>
+          <w:rFonts w:ascii="Consolas" w:eastAsia="Times New Roman" w:hAnsi="Consolas" w:cs="Times New Roman"/>
+          <w:color w:val="E1EFFF"/>
+          <w:sz w:val="21"/>
+          <w:szCs w:val="21"/>
+        </w:rPr>
+        <w:t>(),</w:t>
+      </w:r>
+      <w:r>
+        <w:rPr>
+          <w:rFonts w:ascii="Consolas" w:eastAsia="Times New Roman" w:hAnsi="Consolas" w:cs="Times New Roman"/>
+          <w:color w:val="9EFFFF"/>
+          <w:sz w:val="21"/>
+          <w:szCs w:val="21"/>
+        </w:rPr>
+        <w:t xml:space="preserve"> </w:t>
+      </w:r>
+      <w:r>
+        <w:rPr>
+          <w:rFonts w:ascii="Consolas" w:eastAsia="Times New Roman" w:hAnsi="Consolas" w:cs="Times New Roman"/>
+          <w:color w:val="E1EFFF"/>
+          <w:sz w:val="21"/>
+          <w:szCs w:val="21"/>
+        </w:rPr>
+        <w:t>s.</w:t>
+      </w:r>
+      <w:r>
+        <w:rPr>
+          <w:rFonts w:ascii="Consolas" w:eastAsia="Times New Roman" w:hAnsi="Consolas" w:cs="Times New Roman"/>
+          <w:color w:val="FFC600"/>
+          <w:sz w:val="21"/>
+          <w:szCs w:val="21"/>
+        </w:rPr>
+        <w:t>end</w:t>
+      </w:r>
+      <w:r>
+        <w:rPr>
+          <w:rFonts w:ascii="Consolas" w:eastAsia="Times New Roman" w:hAnsi="Consolas" w:cs="Times New Roman"/>
+          <w:color w:val="E1EFFF"/>
+          <w:sz w:val="21"/>
+          <w:szCs w:val="21"/>
+        </w:rPr>
+        <w:t>());</w:t>
+      </w:r>
+    </w:p>
+    <w:p>
+      <w:pPr>
+        <w:pStyle w:val="ListParagraph"/>
+        <w:numPr>
+          <w:ilvl w:val="0"/>
+          <w:numId w:val="5"/>
+        </w:numPr>
+        <w:shd w:val="clear" w:color="auto" w:fill="193549"/>
+        <w:spacing w:after="0" w:line="285" w:lineRule="atLeast"/>
+        <w:rPr>
+          <w:rFonts w:ascii="Consolas" w:eastAsia="Times New Roman" w:hAnsi="Consolas" w:cs="Times New Roman"/>
+          <w:color w:val="FFFFFF"/>
+          <w:sz w:val="21"/>
+          <w:szCs w:val="21"/>
+        </w:rPr>
+      </w:pPr>
+      <w:r>
+        <w:rPr>
+          <w:rFonts w:ascii="Consolas" w:eastAsia="Times New Roman" w:hAnsi="Consolas" w:cs="Times New Roman"/>
+          <w:color w:val="9EFFFF"/>
+          <w:sz w:val="21"/>
+          <w:szCs w:val="21"/>
+        </w:rPr>
+        <w:t xml:space="preserve">        </w:t>
+      </w:r>
+      <w:r>
+        <w:rPr>
+          <w:rFonts w:ascii="Consolas" w:eastAsia="Times New Roman" w:hAnsi="Consolas" w:cs="Times New Roman"/>
+          <w:color w:val="FFC600"/>
+          <w:sz w:val="21"/>
+          <w:szCs w:val="21"/>
+        </w:rPr>
+        <w:t>sort</w:t>
+      </w:r>
+      <w:r>
+        <w:rPr>
+          <w:rFonts w:ascii="Consolas" w:eastAsia="Times New Roman" w:hAnsi="Consolas" w:cs="Times New Roman"/>
+          <w:color w:val="E1EFFF"/>
+          <w:sz w:val="21"/>
+          <w:szCs w:val="21"/>
+        </w:rPr>
+        <w:t>(t.</w:t>
+      </w:r>
+      <w:r>
+        <w:rPr>
+          <w:rFonts w:ascii="Consolas" w:eastAsia="Times New Roman" w:hAnsi="Consolas" w:cs="Times New Roman"/>
+          <w:color w:val="FFC600"/>
+          <w:sz w:val="21"/>
+          <w:szCs w:val="21"/>
+        </w:rPr>
+        <w:t>begin</w:t>
+      </w:r>
+      <w:r>
+        <w:rPr>
+          <w:rFonts w:ascii="Consolas" w:eastAsia="Times New Roman" w:hAnsi="Consolas" w:cs="Times New Roman"/>
+          <w:color w:val="E1EFFF"/>
+          <w:sz w:val="21"/>
+          <w:szCs w:val="21"/>
+        </w:rPr>
+        <w:t>(),</w:t>
+      </w:r>
+      <w:r>
+        <w:rPr>
+          <w:rFonts w:ascii="Consolas" w:eastAsia="Times New Roman" w:hAnsi="Consolas" w:cs="Times New Roman"/>
+          <w:color w:val="9EFFFF"/>
+          <w:sz w:val="21"/>
+          <w:szCs w:val="21"/>
+        </w:rPr>
+        <w:t xml:space="preserve"> </w:t>
+      </w:r>
+      <w:r>
+        <w:rPr>
+          <w:rFonts w:ascii="Consolas" w:eastAsia="Times New Roman" w:hAnsi="Consolas" w:cs="Times New Roman"/>
+          <w:color w:val="E1EFFF"/>
+          <w:sz w:val="21"/>
+          <w:szCs w:val="21"/>
+        </w:rPr>
+        <w:t>t.</w:t>
+      </w:r>
+      <w:r>
+        <w:rPr>
+          <w:rFonts w:ascii="Consolas" w:eastAsia="Times New Roman" w:hAnsi="Consolas" w:cs="Times New Roman"/>
+          <w:color w:val="FFC600"/>
+          <w:sz w:val="21"/>
+          <w:szCs w:val="21"/>
+        </w:rPr>
+        <w:t>end</w:t>
+      </w:r>
+      <w:r>
+        <w:rPr>
+          <w:rFonts w:ascii="Consolas" w:eastAsia="Times New Roman" w:hAnsi="Consolas" w:cs="Times New Roman"/>
+          <w:color w:val="E1EFFF"/>
+          <w:sz w:val="21"/>
+          <w:szCs w:val="21"/>
+        </w:rPr>
+        <w:t>());</w:t>
+      </w:r>
+    </w:p>
+    <w:p>
+      <w:pPr>
+        <w:pStyle w:val="ListParagraph"/>
+        <w:numPr>
+          <w:ilvl w:val="0"/>
+          <w:numId w:val="5"/>
+        </w:numPr>
+        <w:shd w:val="clear" w:color="auto" w:fill="193549"/>
+        <w:spacing w:after="0" w:line="285" w:lineRule="atLeast"/>
+        <w:rPr>
+          <w:rFonts w:ascii="Consolas" w:eastAsia="Times New Roman" w:hAnsi="Consolas" w:cs="Times New Roman"/>
+          <w:color w:val="FFFFFF"/>
+          <w:sz w:val="21"/>
+          <w:szCs w:val="21"/>
+        </w:rPr>
+      </w:pPr>
+      <w:r>
+        <w:rPr>
+          <w:rFonts w:ascii="Consolas" w:eastAsia="Times New Roman" w:hAnsi="Consolas" w:cs="Times New Roman"/>
+          <w:color w:val="9EFFFF"/>
+          <w:sz w:val="21"/>
+          <w:szCs w:val="21"/>
+        </w:rPr>
+        <w:t xml:space="preserve">        </w:t>
+      </w:r>
+      <w:r>
+        <w:rPr>
+          <w:rFonts w:ascii="Consolas" w:eastAsia="Times New Roman" w:hAnsi="Consolas" w:cs="Times New Roman"/>
+          <w:color w:val="FF9D00"/>
+          <w:sz w:val="21"/>
+          <w:szCs w:val="21"/>
+        </w:rPr>
+        <w:t>if</w:t>
+      </w:r>
+      <w:r>
+        <w:rPr>
+          <w:rFonts w:ascii="Consolas" w:eastAsia="Times New Roman" w:hAnsi="Consolas" w:cs="Times New Roman"/>
+          <w:color w:val="E1EFFF"/>
+          <w:sz w:val="21"/>
+          <w:szCs w:val="21"/>
+        </w:rPr>
+        <w:t>(s</w:t>
+      </w:r>
+      <w:r>
+        <w:rPr>
+          <w:rFonts w:ascii="Consolas" w:eastAsia="Times New Roman" w:hAnsi="Consolas" w:cs="Times New Roman"/>
+          <w:color w:val="FF9D00"/>
+          <w:sz w:val="21"/>
+          <w:szCs w:val="21"/>
+        </w:rPr>
+        <w:t>==</w:t>
+      </w:r>
+      <w:r>
+        <w:rPr>
+          <w:rFonts w:ascii="Consolas" w:eastAsia="Times New Roman" w:hAnsi="Consolas" w:cs="Times New Roman"/>
+          <w:color w:val="E1EFFF"/>
+          <w:sz w:val="21"/>
+          <w:szCs w:val="21"/>
+        </w:rPr>
+        <w:t>t)</w:t>
+      </w:r>
+    </w:p>
+    <w:p>
+      <w:pPr>
+        <w:pStyle w:val="ListParagraph"/>
+        <w:numPr>
+          <w:ilvl w:val="0"/>
+          <w:numId w:val="5"/>
+        </w:numPr>
+        <w:shd w:val="clear" w:color="auto" w:fill="193549"/>
+        <w:spacing w:after="0" w:line="285" w:lineRule="atLeast"/>
+        <w:rPr>
+          <w:rFonts w:ascii="Consolas" w:eastAsia="Times New Roman" w:hAnsi="Consolas" w:cs="Times New Roman"/>
+          <w:color w:val="FFFFFF"/>
+          <w:sz w:val="21"/>
+          <w:szCs w:val="21"/>
+        </w:rPr>
+      </w:pPr>
+      <w:r>
+        <w:rPr>
+          <w:rFonts w:ascii="Consolas" w:eastAsia="Times New Roman" w:hAnsi="Consolas" w:cs="Times New Roman"/>
+          <w:color w:val="9EFFFF"/>
+          <w:sz w:val="21"/>
+          <w:szCs w:val="21"/>
+        </w:rPr>
+        <w:t xml:space="preserve">            </w:t>
+      </w:r>
+      <w:r>
+        <w:rPr>
+          <w:rFonts w:ascii="Consolas" w:eastAsia="Times New Roman" w:hAnsi="Consolas" w:cs="Times New Roman"/>
+          <w:color w:val="FF9D00"/>
+          <w:sz w:val="21"/>
+          <w:szCs w:val="21"/>
+        </w:rPr>
+        <w:t>return</w:t>
+      </w:r>
+      <w:r>
+        <w:rPr>
+          <w:rFonts w:ascii="Consolas" w:eastAsia="Times New Roman" w:hAnsi="Consolas" w:cs="Times New Roman"/>
+          <w:color w:val="9EFFFF"/>
+          <w:sz w:val="21"/>
+          <w:szCs w:val="21"/>
+        </w:rPr>
+        <w:t xml:space="preserve"> </w:t>
+      </w:r>
+      <w:r>
+        <w:rPr>
+          <w:rFonts w:ascii="Consolas" w:eastAsia="Times New Roman" w:hAnsi="Consolas" w:cs="Times New Roman"/>
+          <w:color w:val="FF628C"/>
+          <w:sz w:val="21"/>
+          <w:szCs w:val="21"/>
+        </w:rPr>
+        <w:t>true</w:t>
+      </w:r>
+      <w:r>
+        <w:rPr>
+          <w:rFonts w:ascii="Consolas" w:eastAsia="Times New Roman" w:hAnsi="Consolas" w:cs="Times New Roman"/>
+          <w:color w:val="E1EFFF"/>
+          <w:sz w:val="21"/>
+          <w:szCs w:val="21"/>
+        </w:rPr>
+        <w:t>;</w:t>
+      </w:r>
+    </w:p>
+    <w:p>
+      <w:pPr>
+        <w:pStyle w:val="ListParagraph"/>
+        <w:numPr>
+          <w:ilvl w:val="0"/>
+          <w:numId w:val="5"/>
+        </w:numPr>
+        <w:shd w:val="clear" w:color="auto" w:fill="193549"/>
+        <w:spacing w:after="0" w:line="285" w:lineRule="atLeast"/>
+        <w:rPr>
+          <w:rFonts w:ascii="Consolas" w:eastAsia="Times New Roman" w:hAnsi="Consolas" w:cs="Times New Roman"/>
+          <w:color w:val="FFFFFF"/>
+          <w:sz w:val="21"/>
+          <w:szCs w:val="21"/>
+        </w:rPr>
+      </w:pPr>
+      <w:r>
+        <w:rPr>
+          <w:rFonts w:ascii="Consolas" w:eastAsia="Times New Roman" w:hAnsi="Consolas" w:cs="Times New Roman"/>
+          <w:color w:val="9EFFFF"/>
+          <w:sz w:val="21"/>
+          <w:szCs w:val="21"/>
+        </w:rPr>
+        <w:t xml:space="preserve">        </w:t>
+      </w:r>
+      <w:r>
+        <w:rPr>
+          <w:rFonts w:ascii="Consolas" w:eastAsia="Times New Roman" w:hAnsi="Consolas" w:cs="Times New Roman"/>
+          <w:color w:val="FF9D00"/>
+          <w:sz w:val="21"/>
+          <w:szCs w:val="21"/>
+        </w:rPr>
+        <w:t>else</w:t>
+      </w:r>
+      <w:r>
+        <w:rPr>
+          <w:rFonts w:ascii="Consolas" w:eastAsia="Times New Roman" w:hAnsi="Consolas" w:cs="Times New Roman"/>
+          <w:color w:val="9EFFFF"/>
+          <w:sz w:val="21"/>
+          <w:szCs w:val="21"/>
+        </w:rPr>
+        <w:t xml:space="preserve"> </w:t>
+      </w:r>
+    </w:p>
+    <w:p>
+      <w:pPr>
+        <w:pStyle w:val="ListParagraph"/>
+        <w:numPr>
+          <w:ilvl w:val="0"/>
+          <w:numId w:val="5"/>
+        </w:numPr>
+        <w:shd w:val="clear" w:color="auto" w:fill="193549"/>
+        <w:spacing w:after="0" w:line="285" w:lineRule="atLeast"/>
+        <w:rPr>
+          <w:rFonts w:ascii="Consolas" w:eastAsia="Times New Roman" w:hAnsi="Consolas" w:cs="Times New Roman"/>
+          <w:color w:val="FFFFFF"/>
+          <w:sz w:val="21"/>
+          <w:szCs w:val="21"/>
+        </w:rPr>
+      </w:pPr>
+      <w:r>
+        <w:rPr>
+          <w:rFonts w:ascii="Consolas" w:eastAsia="Times New Roman" w:hAnsi="Consolas" w:cs="Times New Roman"/>
+          <w:color w:val="9EFFFF"/>
+          <w:sz w:val="21"/>
+          <w:szCs w:val="21"/>
+        </w:rPr>
+        <w:t xml:space="preserve">            </w:t>
+      </w:r>
+      <w:r>
+        <w:rPr>
+          <w:rFonts w:ascii="Consolas" w:eastAsia="Times New Roman" w:hAnsi="Consolas" w:cs="Times New Roman"/>
+          <w:color w:val="FF9D00"/>
+          <w:sz w:val="21"/>
+          <w:szCs w:val="21"/>
+        </w:rPr>
+        <w:t>return</w:t>
+      </w:r>
+      <w:r>
+        <w:rPr>
+          <w:rFonts w:ascii="Consolas" w:eastAsia="Times New Roman" w:hAnsi="Consolas" w:cs="Times New Roman"/>
+          <w:color w:val="9EFFFF"/>
+          <w:sz w:val="21"/>
+          <w:szCs w:val="21"/>
+        </w:rPr>
+        <w:t xml:space="preserve"> </w:t>
+      </w:r>
+      <w:r>
+        <w:rPr>
+          <w:rFonts w:ascii="Consolas" w:eastAsia="Times New Roman" w:hAnsi="Consolas" w:cs="Times New Roman"/>
+          <w:color w:val="FF628C"/>
+          <w:sz w:val="21"/>
+          <w:szCs w:val="21"/>
+        </w:rPr>
+        <w:t>false</w:t>
+      </w:r>
+      <w:r>
+        <w:rPr>
+          <w:rFonts w:ascii="Consolas" w:eastAsia="Times New Roman" w:hAnsi="Consolas" w:cs="Times New Roman"/>
+          <w:color w:val="E1EFFF"/>
+          <w:sz w:val="21"/>
+          <w:szCs w:val="21"/>
+        </w:rPr>
+        <w:t>;</w:t>
+      </w:r>
+    </w:p>
+    <w:p>
+      <w:pPr>
+        <w:pStyle w:val="ListParagraph"/>
+        <w:numPr>
+          <w:ilvl w:val="0"/>
+          <w:numId w:val="5"/>
+        </w:numPr>
+        <w:shd w:val="clear" w:color="auto" w:fill="193549"/>
+        <w:spacing w:after="0" w:line="285" w:lineRule="atLeast"/>
+        <w:rPr>
+          <w:rFonts w:ascii="Consolas" w:eastAsia="Times New Roman" w:hAnsi="Consolas" w:cs="Times New Roman"/>
+          <w:color w:val="FFFFFF"/>
+          <w:sz w:val="21"/>
+          <w:szCs w:val="21"/>
+        </w:rPr>
+      </w:pPr>
+      <w:r>
+        <w:rPr>
+          <w:rFonts w:ascii="Consolas" w:eastAsia="Times New Roman" w:hAnsi="Consolas" w:cs="Times New Roman"/>
+          <w:color w:val="9EFFFF"/>
+          <w:sz w:val="21"/>
+          <w:szCs w:val="21"/>
+        </w:rPr>
+        <w:t xml:space="preserve">    </w:t>
+      </w:r>
+      <w:r>
+        <w:rPr>
+          <w:rFonts w:ascii="Consolas" w:eastAsia="Times New Roman" w:hAnsi="Consolas" w:cs="Times New Roman"/>
+          <w:color w:val="E1EFFF"/>
+          <w:sz w:val="21"/>
+          <w:szCs w:val="21"/>
+        </w:rPr>
+        <w:t>}</w:t>
+      </w:r>
+    </w:p>
+    <w:p>
+      <w:pPr>
+        <w:pStyle w:val="ListParagraph"/>
+        <w:numPr>
+          <w:ilvl w:val="0"/>
+          <w:numId w:val="5"/>
+        </w:numPr>
+        <w:shd w:val="clear" w:color="auto" w:fill="193549"/>
+        <w:spacing w:after="0" w:line="285" w:lineRule="atLeast"/>
+        <w:rPr>
+          <w:rFonts w:ascii="Consolas" w:eastAsia="Times New Roman" w:hAnsi="Consolas" w:cs="Times New Roman"/>
+          <w:color w:val="FFFFFF"/>
+          <w:sz w:val="21"/>
+          <w:szCs w:val="21"/>
+        </w:rPr>
+      </w:pPr>
+      <w:r>
+        <w:rPr>
+          <w:rFonts w:ascii="Consolas" w:eastAsia="Times New Roman" w:hAnsi="Consolas" w:cs="Times New Roman"/>
+          <w:color w:val="E1EFFF"/>
+          <w:sz w:val="21"/>
+          <w:szCs w:val="21"/>
+        </w:rPr>
+        <w:t>};</w:t>
+      </w:r>
+    </w:p>
+    <w:p>
+      <w:pPr>
+        <w:ind w:left="720"/>
+      </w:pPr>
+    </w:p>
+    <w:p>
+      <w:pPr>
+        <w:pStyle w:val="ListParagraph"/>
+        <w:numPr>
+          <w:ilvl w:val="1"/>
+          <w:numId w:val="6"/>
+        </w:numPr>
+        <w:tabs>
+          <w:tab w:val="left" w:pos="915"/>
+        </w:tabs>
+        <w:rPr>
+          <w:b/>
+          <w:bCs/>
+          <w:sz w:val="32"/>
+          <w:szCs w:val="32"/>
+        </w:rPr>
+      </w:pPr>
+      <w:r>
+        <w:rPr>
+          <w:b/>
+          <w:bCs/>
+          <w:sz w:val="32"/>
+          <w:szCs w:val="32"/>
+        </w:rPr>
+        <w:t>Notes:</w:t>
+      </w:r>
+    </w:p>
+    <w:p>
+      <w:pPr>
+        <w:pStyle w:val="ListParagraph"/>
+        <w:numPr>
+          <w:ilvl w:val="0"/>
+          <w:numId w:val="4"/>
+        </w:numPr>
+      </w:pPr>
+      <w:r>
+        <w:t>You can do this question by using hashmaps, in that case the time and space complexity will by O(S+T).</w:t>
+      </w:r>
+    </w:p>
+    <w:p>
+      <w:pPr>
+        <w:pStyle w:val="ListParagraph"/>
+        <w:numPr>
+          <w:ilvl w:val="0"/>
+          <w:numId w:val="4"/>
+        </w:numPr>
+      </w:pPr>
+      <w:r>
+        <w:t>Or you can sort the strings and check if both of them are equal or not after sorting both of them. This solution has O(nlogn) time complexity and O(1) space complexity since most interviewers assume that built-in library functions don’t consume extra memory while sorting.</w:t>
+      </w:r>
+    </w:p>
+    <w:p/>
+    <w:p/>
     <w:p>
       <w:pPr>
         <w:rPr>
@@ -2178,184 +3837,9 @@
     </w:lvl>
   </w:abstractNum>
   <w:abstractNum w:abstractNumId="1" w15:restartNumberingAfterBreak="0">
-    <w:nsid w:val="2ADA20A2"/>
-    <w:multiLevelType w:val="hybridMultilevel"/>
-    <w:tmpl w:val="6C542996"/>
-    <w:lvl w:ilvl="0" w:tplc="975E6524">
-      <w:start w:val="2"/>
-      <w:numFmt w:val="decimal"/>
-      <w:lvlText w:val="%1."/>
-      <w:lvlJc w:val="left"/>
-      <w:pPr>
-        <w:ind w:left="720" w:hanging="360"/>
-      </w:pPr>
-      <w:rPr>
-        <w:rFonts w:hint="default"/>
-      </w:rPr>
-    </w:lvl>
-    <w:lvl w:ilvl="1" w:tplc="04090019" w:tentative="1">
-      <w:start w:val="1"/>
-      <w:numFmt w:val="lowerLetter"/>
-      <w:lvlText w:val="%2."/>
-      <w:lvlJc w:val="left"/>
-      <w:pPr>
-        <w:ind w:left="1440" w:hanging="360"/>
-      </w:pPr>
-    </w:lvl>
-    <w:lvl w:ilvl="2" w:tplc="0409001B" w:tentative="1">
-      <w:start w:val="1"/>
-      <w:numFmt w:val="lowerRoman"/>
-      <w:lvlText w:val="%3."/>
-      <w:lvlJc w:val="right"/>
-      <w:pPr>
-        <w:ind w:left="2160" w:hanging="180"/>
-      </w:pPr>
-    </w:lvl>
-    <w:lvl w:ilvl="3" w:tplc="0409000F" w:tentative="1">
-      <w:start w:val="1"/>
-      <w:numFmt w:val="decimal"/>
-      <w:lvlText w:val="%4."/>
-      <w:lvlJc w:val="left"/>
-      <w:pPr>
-        <w:ind w:left="2880" w:hanging="360"/>
-      </w:pPr>
-    </w:lvl>
-    <w:lvl w:ilvl="4" w:tplc="04090019" w:tentative="1">
-      <w:start w:val="1"/>
-      <w:numFmt w:val="lowerLetter"/>
-      <w:lvlText w:val="%5."/>
-      <w:lvlJc w:val="left"/>
-      <w:pPr>
-        <w:ind w:left="3600" w:hanging="360"/>
-      </w:pPr>
-    </w:lvl>
-    <w:lvl w:ilvl="5" w:tplc="0409001B" w:tentative="1">
-      <w:start w:val="1"/>
-      <w:numFmt w:val="lowerRoman"/>
-      <w:lvlText w:val="%6."/>
-      <w:lvlJc w:val="right"/>
-      <w:pPr>
-        <w:ind w:left="4320" w:hanging="180"/>
-      </w:pPr>
-    </w:lvl>
-    <w:lvl w:ilvl="6" w:tplc="0409000F" w:tentative="1">
-      <w:start w:val="1"/>
-      <w:numFmt w:val="decimal"/>
-      <w:lvlText w:val="%7."/>
-      <w:lvlJc w:val="left"/>
-      <w:pPr>
-        <w:ind w:left="5040" w:hanging="360"/>
-      </w:pPr>
-    </w:lvl>
-    <w:lvl w:ilvl="7" w:tplc="04090019" w:tentative="1">
-      <w:start w:val="1"/>
-      <w:numFmt w:val="lowerLetter"/>
-      <w:lvlText w:val="%8."/>
-      <w:lvlJc w:val="left"/>
-      <w:pPr>
-        <w:ind w:left="5760" w:hanging="360"/>
-      </w:pPr>
-    </w:lvl>
-    <w:lvl w:ilvl="8" w:tplc="0409001B" w:tentative="1">
-      <w:start w:val="1"/>
-      <w:numFmt w:val="lowerRoman"/>
-      <w:lvlText w:val="%9."/>
-      <w:lvlJc w:val="right"/>
-      <w:pPr>
-        <w:ind w:left="6480" w:hanging="180"/>
-      </w:pPr>
-    </w:lvl>
-  </w:abstractNum>
-  <w:abstractNum w:abstractNumId="2" w15:restartNumberingAfterBreak="0">
-    <w:nsid w:val="35541AE9"/>
-    <w:multiLevelType w:val="hybridMultilevel"/>
-    <w:tmpl w:val="06F4FE92"/>
-    <w:lvl w:ilvl="0" w:tplc="0409000F">
-      <w:start w:val="1"/>
-      <w:numFmt w:val="decimal"/>
-      <w:lvlText w:val="%1."/>
-      <w:lvlJc w:val="left"/>
-      <w:pPr>
-        <w:ind w:left="720" w:hanging="360"/>
-      </w:pPr>
-    </w:lvl>
-    <w:lvl w:ilvl="1" w:tplc="04090019" w:tentative="1">
-      <w:start w:val="1"/>
-      <w:numFmt w:val="lowerLetter"/>
-      <w:lvlText w:val="%2."/>
-      <w:lvlJc w:val="left"/>
-      <w:pPr>
-        <w:ind w:left="1440" w:hanging="360"/>
-      </w:pPr>
-    </w:lvl>
-    <w:lvl w:ilvl="2" w:tplc="0409001B" w:tentative="1">
-      <w:start w:val="1"/>
-      <w:numFmt w:val="lowerRoman"/>
-      <w:lvlText w:val="%3."/>
-      <w:lvlJc w:val="right"/>
-      <w:pPr>
-        <w:ind w:left="2160" w:hanging="180"/>
-      </w:pPr>
-    </w:lvl>
-    <w:lvl w:ilvl="3" w:tplc="0409000F" w:tentative="1">
-      <w:start w:val="1"/>
-      <w:numFmt w:val="decimal"/>
-      <w:lvlText w:val="%4."/>
-      <w:lvlJc w:val="left"/>
-      <w:pPr>
-        <w:ind w:left="2880" w:hanging="360"/>
-      </w:pPr>
-    </w:lvl>
-    <w:lvl w:ilvl="4" w:tplc="04090019" w:tentative="1">
-      <w:start w:val="1"/>
-      <w:numFmt w:val="lowerLetter"/>
-      <w:lvlText w:val="%5."/>
-      <w:lvlJc w:val="left"/>
-      <w:pPr>
-        <w:ind w:left="3600" w:hanging="360"/>
-      </w:pPr>
-    </w:lvl>
-    <w:lvl w:ilvl="5" w:tplc="0409001B" w:tentative="1">
-      <w:start w:val="1"/>
-      <w:numFmt w:val="lowerRoman"/>
-      <w:lvlText w:val="%6."/>
-      <w:lvlJc w:val="right"/>
-      <w:pPr>
-        <w:ind w:left="4320" w:hanging="180"/>
-      </w:pPr>
-    </w:lvl>
-    <w:lvl w:ilvl="6" w:tplc="0409000F" w:tentative="1">
-      <w:start w:val="1"/>
-      <w:numFmt w:val="decimal"/>
-      <w:lvlText w:val="%7."/>
-      <w:lvlJc w:val="left"/>
-      <w:pPr>
-        <w:ind w:left="5040" w:hanging="360"/>
-      </w:pPr>
-    </w:lvl>
-    <w:lvl w:ilvl="7" w:tplc="04090019" w:tentative="1">
-      <w:start w:val="1"/>
-      <w:numFmt w:val="lowerLetter"/>
-      <w:lvlText w:val="%8."/>
-      <w:lvlJc w:val="left"/>
-      <w:pPr>
-        <w:ind w:left="5760" w:hanging="360"/>
-      </w:pPr>
-    </w:lvl>
-    <w:lvl w:ilvl="8" w:tplc="0409001B" w:tentative="1">
-      <w:start w:val="1"/>
-      <w:numFmt w:val="lowerRoman"/>
-      <w:lvlText w:val="%9."/>
-      <w:lvlJc w:val="right"/>
-      <w:pPr>
-        <w:ind w:left="6480" w:hanging="180"/>
-      </w:pPr>
-    </w:lvl>
-  </w:abstractNum>
-  <w:abstractNum w:abstractNumId="3" w15:restartNumberingAfterBreak="0">
-    <w:nsid w:val="698263B4"/>
+    <w:nsid w:val="26B6550B"/>
     <w:multiLevelType w:val="multilevel"/>
-    <w:tmpl w:val="6F2C78A2"/>
+    <w:tmpl w:val="5A8C0DF6"/>
     <w:lvl w:ilvl="0">
       <w:start w:val="1"/>
       <w:numFmt w:val="bullet"/>
@@ -2497,17 +3981,429 @@
       </w:rPr>
     </w:lvl>
   </w:abstractNum>
+  <w:abstractNum w:abstractNumId="2" w15:restartNumberingAfterBreak="0">
+    <w:nsid w:val="2ADA20A2"/>
+    <w:multiLevelType w:val="hybridMultilevel"/>
+    <w:tmpl w:val="6C542996"/>
+    <w:lvl w:ilvl="0" w:tplc="975E6524">
+      <w:start w:val="2"/>
+      <w:numFmt w:val="decimal"/>
+      <w:lvlText w:val="%1."/>
+      <w:lvlJc w:val="left"/>
+      <w:pPr>
+        <w:ind w:left="720" w:hanging="360"/>
+      </w:pPr>
+      <w:rPr>
+        <w:rFonts w:hint="default"/>
+      </w:rPr>
+    </w:lvl>
+    <w:lvl w:ilvl="1" w:tplc="04090019" w:tentative="1">
+      <w:start w:val="1"/>
+      <w:numFmt w:val="lowerLetter"/>
+      <w:lvlText w:val="%2."/>
+      <w:lvlJc w:val="left"/>
+      <w:pPr>
+        <w:ind w:left="1440" w:hanging="360"/>
+      </w:pPr>
+    </w:lvl>
+    <w:lvl w:ilvl="2" w:tplc="0409001B" w:tentative="1">
+      <w:start w:val="1"/>
+      <w:numFmt w:val="lowerRoman"/>
+      <w:lvlText w:val="%3."/>
+      <w:lvlJc w:val="right"/>
+      <w:pPr>
+        <w:ind w:left="2160" w:hanging="180"/>
+      </w:pPr>
+    </w:lvl>
+    <w:lvl w:ilvl="3" w:tplc="0409000F" w:tentative="1">
+      <w:start w:val="1"/>
+      <w:numFmt w:val="decimal"/>
+      <w:lvlText w:val="%4."/>
+      <w:lvlJc w:val="left"/>
+      <w:pPr>
+        <w:ind w:left="2880" w:hanging="360"/>
+      </w:pPr>
+    </w:lvl>
+    <w:lvl w:ilvl="4" w:tplc="04090019" w:tentative="1">
+      <w:start w:val="1"/>
+      <w:numFmt w:val="lowerLetter"/>
+      <w:lvlText w:val="%5."/>
+      <w:lvlJc w:val="left"/>
+      <w:pPr>
+        <w:ind w:left="3600" w:hanging="360"/>
+      </w:pPr>
+    </w:lvl>
+    <w:lvl w:ilvl="5" w:tplc="0409001B" w:tentative="1">
+      <w:start w:val="1"/>
+      <w:numFmt w:val="lowerRoman"/>
+      <w:lvlText w:val="%6."/>
+      <w:lvlJc w:val="right"/>
+      <w:pPr>
+        <w:ind w:left="4320" w:hanging="180"/>
+      </w:pPr>
+    </w:lvl>
+    <w:lvl w:ilvl="6" w:tplc="0409000F" w:tentative="1">
+      <w:start w:val="1"/>
+      <w:numFmt w:val="decimal"/>
+      <w:lvlText w:val="%7."/>
+      <w:lvlJc w:val="left"/>
+      <w:pPr>
+        <w:ind w:left="5040" w:hanging="360"/>
+      </w:pPr>
+    </w:lvl>
+    <w:lvl w:ilvl="7" w:tplc="04090019" w:tentative="1">
+      <w:start w:val="1"/>
+      <w:numFmt w:val="lowerLetter"/>
+      <w:lvlText w:val="%8."/>
+      <w:lvlJc w:val="left"/>
+      <w:pPr>
+        <w:ind w:left="5760" w:hanging="360"/>
+      </w:pPr>
+    </w:lvl>
+    <w:lvl w:ilvl="8" w:tplc="0409001B" w:tentative="1">
+      <w:start w:val="1"/>
+      <w:numFmt w:val="lowerRoman"/>
+      <w:lvlText w:val="%9."/>
+      <w:lvlJc w:val="right"/>
+      <w:pPr>
+        <w:ind w:left="6480" w:hanging="180"/>
+      </w:pPr>
+    </w:lvl>
+  </w:abstractNum>
+  <w:abstractNum w:abstractNumId="3" w15:restartNumberingAfterBreak="0">
+    <w:nsid w:val="2E4B34A0"/>
+    <w:multiLevelType w:val="hybridMultilevel"/>
+    <w:tmpl w:val="06F4FE92"/>
+    <w:lvl w:ilvl="0" w:tplc="FFFFFFFF">
+      <w:start w:val="1"/>
+      <w:numFmt w:val="decimal"/>
+      <w:lvlText w:val="%1."/>
+      <w:lvlJc w:val="left"/>
+      <w:pPr>
+        <w:ind w:left="720" w:hanging="360"/>
+      </w:pPr>
+    </w:lvl>
+    <w:lvl w:ilvl="1" w:tplc="FFFFFFFF" w:tentative="1">
+      <w:start w:val="1"/>
+      <w:numFmt w:val="lowerLetter"/>
+      <w:lvlText w:val="%2."/>
+      <w:lvlJc w:val="left"/>
+      <w:pPr>
+        <w:ind w:left="1440" w:hanging="360"/>
+      </w:pPr>
+    </w:lvl>
+    <w:lvl w:ilvl="2" w:tplc="FFFFFFFF" w:tentative="1">
+      <w:start w:val="1"/>
+      <w:numFmt w:val="lowerRoman"/>
+      <w:lvlText w:val="%3."/>
+      <w:lvlJc w:val="right"/>
+      <w:pPr>
+        <w:ind w:left="2160" w:hanging="180"/>
+      </w:pPr>
+    </w:lvl>
+    <w:lvl w:ilvl="3" w:tplc="FFFFFFFF" w:tentative="1">
+      <w:start w:val="1"/>
+      <w:numFmt w:val="decimal"/>
+      <w:lvlText w:val="%4."/>
+      <w:lvlJc w:val="left"/>
+      <w:pPr>
+        <w:ind w:left="2880" w:hanging="360"/>
+      </w:pPr>
+    </w:lvl>
+    <w:lvl w:ilvl="4" w:tplc="FFFFFFFF" w:tentative="1">
+      <w:start w:val="1"/>
+      <w:numFmt w:val="lowerLetter"/>
+      <w:lvlText w:val="%5."/>
+      <w:lvlJc w:val="left"/>
+      <w:pPr>
+        <w:ind w:left="3600" w:hanging="360"/>
+      </w:pPr>
+    </w:lvl>
+    <w:lvl w:ilvl="5" w:tplc="FFFFFFFF" w:tentative="1">
+      <w:start w:val="1"/>
+      <w:numFmt w:val="lowerRoman"/>
+      <w:lvlText w:val="%6."/>
+      <w:lvlJc w:val="right"/>
+      <w:pPr>
+        <w:ind w:left="4320" w:hanging="180"/>
+      </w:pPr>
+    </w:lvl>
+    <w:lvl w:ilvl="6" w:tplc="FFFFFFFF" w:tentative="1">
+      <w:start w:val="1"/>
+      <w:numFmt w:val="decimal"/>
+      <w:lvlText w:val="%7."/>
+      <w:lvlJc w:val="left"/>
+      <w:pPr>
+        <w:ind w:left="5040" w:hanging="360"/>
+      </w:pPr>
+    </w:lvl>
+    <w:lvl w:ilvl="7" w:tplc="FFFFFFFF" w:tentative="1">
+      <w:start w:val="1"/>
+      <w:numFmt w:val="lowerLetter"/>
+      <w:lvlText w:val="%8."/>
+      <w:lvlJc w:val="left"/>
+      <w:pPr>
+        <w:ind w:left="5760" w:hanging="360"/>
+      </w:pPr>
+    </w:lvl>
+    <w:lvl w:ilvl="8" w:tplc="FFFFFFFF" w:tentative="1">
+      <w:start w:val="1"/>
+      <w:numFmt w:val="lowerRoman"/>
+      <w:lvlText w:val="%9."/>
+      <w:lvlJc w:val="right"/>
+      <w:pPr>
+        <w:ind w:left="6480" w:hanging="180"/>
+      </w:pPr>
+    </w:lvl>
+  </w:abstractNum>
+  <w:abstractNum w:abstractNumId="4" w15:restartNumberingAfterBreak="0">
+    <w:nsid w:val="35541AE9"/>
+    <w:multiLevelType w:val="hybridMultilevel"/>
+    <w:tmpl w:val="06F4FE92"/>
+    <w:lvl w:ilvl="0" w:tplc="0409000F">
+      <w:start w:val="1"/>
+      <w:numFmt w:val="decimal"/>
+      <w:lvlText w:val="%1."/>
+      <w:lvlJc w:val="left"/>
+      <w:pPr>
+        <w:ind w:left="720" w:hanging="360"/>
+      </w:pPr>
+    </w:lvl>
+    <w:lvl w:ilvl="1" w:tplc="04090019" w:tentative="1">
+      <w:start w:val="1"/>
+      <w:numFmt w:val="lowerLetter"/>
+      <w:lvlText w:val="%2."/>
+      <w:lvlJc w:val="left"/>
+      <w:pPr>
+        <w:ind w:left="1440" w:hanging="360"/>
+      </w:pPr>
+    </w:lvl>
+    <w:lvl w:ilvl="2" w:tplc="0409001B" w:tentative="1">
+      <w:start w:val="1"/>
+      <w:numFmt w:val="lowerRoman"/>
+      <w:lvlText w:val="%3."/>
+      <w:lvlJc w:val="right"/>
+      <w:pPr>
+        <w:ind w:left="2160" w:hanging="180"/>
+      </w:pPr>
+    </w:lvl>
+    <w:lvl w:ilvl="3" w:tplc="0409000F" w:tentative="1">
+      <w:start w:val="1"/>
+      <w:numFmt w:val="decimal"/>
+      <w:lvlText w:val="%4."/>
+      <w:lvlJc w:val="left"/>
+      <w:pPr>
+        <w:ind w:left="2880" w:hanging="360"/>
+      </w:pPr>
+    </w:lvl>
+    <w:lvl w:ilvl="4" w:tplc="04090019" w:tentative="1">
+      <w:start w:val="1"/>
+      <w:numFmt w:val="lowerLetter"/>
+      <w:lvlText w:val="%5."/>
+      <w:lvlJc w:val="left"/>
+      <w:pPr>
+        <w:ind w:left="3600" w:hanging="360"/>
+      </w:pPr>
+    </w:lvl>
+    <w:lvl w:ilvl="5" w:tplc="0409001B" w:tentative="1">
+      <w:start w:val="1"/>
+      <w:numFmt w:val="lowerRoman"/>
+      <w:lvlText w:val="%6."/>
+      <w:lvlJc w:val="right"/>
+      <w:pPr>
+        <w:ind w:left="4320" w:hanging="180"/>
+      </w:pPr>
+    </w:lvl>
+    <w:lvl w:ilvl="6" w:tplc="0409000F" w:tentative="1">
+      <w:start w:val="1"/>
+      <w:numFmt w:val="decimal"/>
+      <w:lvlText w:val="%7."/>
+      <w:lvlJc w:val="left"/>
+      <w:pPr>
+        <w:ind w:left="5040" w:hanging="360"/>
+      </w:pPr>
+    </w:lvl>
+    <w:lvl w:ilvl="7" w:tplc="04090019" w:tentative="1">
+      <w:start w:val="1"/>
+      <w:numFmt w:val="lowerLetter"/>
+      <w:lvlText w:val="%8."/>
+      <w:lvlJc w:val="left"/>
+      <w:pPr>
+        <w:ind w:left="5760" w:hanging="360"/>
+      </w:pPr>
+    </w:lvl>
+    <w:lvl w:ilvl="8" w:tplc="0409001B" w:tentative="1">
+      <w:start w:val="1"/>
+      <w:numFmt w:val="lowerRoman"/>
+      <w:lvlText w:val="%9."/>
+      <w:lvlJc w:val="right"/>
+      <w:pPr>
+        <w:ind w:left="6480" w:hanging="180"/>
+      </w:pPr>
+    </w:lvl>
+  </w:abstractNum>
+  <w:abstractNum w:abstractNumId="5" w15:restartNumberingAfterBreak="0">
+    <w:nsid w:val="698263B4"/>
+    <w:multiLevelType w:val="multilevel"/>
+    <w:tmpl w:val="6F2C78A2"/>
+    <w:lvl w:ilvl="0">
+      <w:start w:val="1"/>
+      <w:numFmt w:val="bullet"/>
+      <w:lvlText w:val=""/>
+      <w:lvlJc w:val="left"/>
+      <w:pPr>
+        <w:tabs>
+          <w:tab w:val="num" w:pos="720"/>
+        </w:tabs>
+        <w:ind w:left="720" w:hanging="360"/>
+      </w:pPr>
+      <w:rPr>
+        <w:rFonts w:ascii="Symbol" w:hAnsi="Symbol" w:hint="default"/>
+        <w:sz w:val="20"/>
+      </w:rPr>
+    </w:lvl>
+    <w:lvl w:ilvl="1">
+      <w:start w:val="5"/>
+      <w:numFmt w:val="decimal"/>
+      <w:lvlText w:val="%2."/>
+      <w:lvlJc w:val="left"/>
+      <w:pPr>
+        <w:ind w:left="1440" w:hanging="360"/>
+      </w:pPr>
+      <w:rPr>
+        <w:rFonts w:hint="default"/>
+      </w:rPr>
+    </w:lvl>
+    <w:lvl w:ilvl="2" w:tentative="1">
+      <w:start w:val="1"/>
+      <w:numFmt w:val="bullet"/>
+      <w:lvlText w:val=""/>
+      <w:lvlJc w:val="left"/>
+      <w:pPr>
+        <w:tabs>
+          <w:tab w:val="num" w:pos="2160"/>
+        </w:tabs>
+        <w:ind w:left="2160" w:hanging="360"/>
+      </w:pPr>
+      <w:rPr>
+        <w:rFonts w:ascii="Wingdings" w:hAnsi="Wingdings" w:hint="default"/>
+        <w:sz w:val="20"/>
+      </w:rPr>
+    </w:lvl>
+    <w:lvl w:ilvl="3" w:tentative="1">
+      <w:start w:val="1"/>
+      <w:numFmt w:val="bullet"/>
+      <w:lvlText w:val=""/>
+      <w:lvlJc w:val="left"/>
+      <w:pPr>
+        <w:tabs>
+          <w:tab w:val="num" w:pos="2880"/>
+        </w:tabs>
+        <w:ind w:left="2880" w:hanging="360"/>
+      </w:pPr>
+      <w:rPr>
+        <w:rFonts w:ascii="Wingdings" w:hAnsi="Wingdings" w:hint="default"/>
+        <w:sz w:val="20"/>
+      </w:rPr>
+    </w:lvl>
+    <w:lvl w:ilvl="4" w:tentative="1">
+      <w:start w:val="1"/>
+      <w:numFmt w:val="bullet"/>
+      <w:lvlText w:val=""/>
+      <w:lvlJc w:val="left"/>
+      <w:pPr>
+        <w:tabs>
+          <w:tab w:val="num" w:pos="3600"/>
+        </w:tabs>
+        <w:ind w:left="3600" w:hanging="360"/>
+      </w:pPr>
+      <w:rPr>
+        <w:rFonts w:ascii="Wingdings" w:hAnsi="Wingdings" w:hint="default"/>
+        <w:sz w:val="20"/>
+      </w:rPr>
+    </w:lvl>
+    <w:lvl w:ilvl="5" w:tentative="1">
+      <w:start w:val="1"/>
+      <w:numFmt w:val="bullet"/>
+      <w:lvlText w:val=""/>
+      <w:lvlJc w:val="left"/>
+      <w:pPr>
+        <w:tabs>
+          <w:tab w:val="num" w:pos="4320"/>
+        </w:tabs>
+        <w:ind w:left="4320" w:hanging="360"/>
+      </w:pPr>
+      <w:rPr>
+        <w:rFonts w:ascii="Wingdings" w:hAnsi="Wingdings" w:hint="default"/>
+        <w:sz w:val="20"/>
+      </w:rPr>
+    </w:lvl>
+    <w:lvl w:ilvl="6" w:tentative="1">
+      <w:start w:val="1"/>
+      <w:numFmt w:val="bullet"/>
+      <w:lvlText w:val=""/>
+      <w:lvlJc w:val="left"/>
+      <w:pPr>
+        <w:tabs>
+          <w:tab w:val="num" w:pos="5040"/>
+        </w:tabs>
+        <w:ind w:left="5040" w:hanging="360"/>
+      </w:pPr>
+      <w:rPr>
+        <w:rFonts w:ascii="Wingdings" w:hAnsi="Wingdings" w:hint="default"/>
+        <w:sz w:val="20"/>
+      </w:rPr>
+    </w:lvl>
+    <w:lvl w:ilvl="7" w:tentative="1">
+      <w:start w:val="1"/>
+      <w:numFmt w:val="bullet"/>
+      <w:lvlText w:val=""/>
+      <w:lvlJc w:val="left"/>
+      <w:pPr>
+        <w:tabs>
+          <w:tab w:val="num" w:pos="5760"/>
+        </w:tabs>
+        <w:ind w:left="5760" w:hanging="360"/>
+      </w:pPr>
+      <w:rPr>
+        <w:rFonts w:ascii="Wingdings" w:hAnsi="Wingdings" w:hint="default"/>
+        <w:sz w:val="20"/>
+      </w:rPr>
+    </w:lvl>
+    <w:lvl w:ilvl="8" w:tentative="1">
+      <w:start w:val="1"/>
+      <w:numFmt w:val="bullet"/>
+      <w:lvlText w:val=""/>
+      <w:lvlJc w:val="left"/>
+      <w:pPr>
+        <w:tabs>
+          <w:tab w:val="num" w:pos="6480"/>
+        </w:tabs>
+        <w:ind w:left="6480" w:hanging="360"/>
+      </w:pPr>
+      <w:rPr>
+        <w:rFonts w:ascii="Wingdings" w:hAnsi="Wingdings" w:hint="default"/>
+        <w:sz w:val="20"/>
+      </w:rPr>
+    </w:lvl>
+  </w:abstractNum>
   <w:num w:numId="1" w16cid:durableId="1069036393">
-    <w:abstractNumId w:val="2"/>
+    <w:abstractNumId w:val="4"/>
   </w:num>
   <w:num w:numId="2" w16cid:durableId="756252473">
-    <w:abstractNumId w:val="3"/>
+    <w:abstractNumId w:val="5"/>
   </w:num>
   <w:num w:numId="3" w16cid:durableId="1461806265">
-    <w:abstractNumId w:val="1"/>
+    <w:abstractNumId w:val="2"/>
   </w:num>
   <w:num w:numId="4" w16cid:durableId="881751548">
     <w:abstractNumId w:val="0"/>
+  </w:num>
+  <w:num w:numId="5" w16cid:durableId="427242261">
+    <w:abstractNumId w:val="3"/>
+  </w:num>
+  <w:num w:numId="6" w16cid:durableId="875000392">
+    <w:abstractNumId w:val="1"/>
   </w:num>
 </w:numbering>
 </file>
@@ -2635,6 +4531,7 @@
     <w:lsdException w:name="HTML Sample" w:semiHidden="1" w:unhideWhenUsed="1"/>
     <w:lsdException w:name="HTML Typewriter" w:semiHidden="1" w:unhideWhenUsed="1"/>
     <w:lsdException w:name="HTML Variable" w:semiHidden="1" w:unhideWhenUsed="1"/>
+    <w:lsdException w:name="Normal Table" w:semiHidden="1" w:unhideWhenUsed="1"/>
     <w:lsdException w:name="annotation subject" w:semiHidden="1" w:unhideWhenUsed="1"/>
     <w:lsdException w:name="No List" w:semiHidden="1" w:unhideWhenUsed="1"/>
     <w:lsdException w:name="Outline List 1" w:semiHidden="1" w:unhideWhenUsed="1"/>
@@ -2681,8 +4578,10 @@
     <w:lsdException w:name="Table Subtle 2" w:semiHidden="1" w:unhideWhenUsed="1"/>
     <w:lsdException w:name="Table Web 1" w:semiHidden="1" w:unhideWhenUsed="1"/>
     <w:lsdException w:name="Table Web 2" w:semiHidden="1" w:unhideWhenUsed="1"/>
+    <w:lsdException w:name="Table Web 3" w:semiHidden="1" w:unhideWhenUsed="1"/>
     <w:lsdException w:name="Balloon Text" w:semiHidden="1" w:unhideWhenUsed="1"/>
     <w:lsdException w:name="Table Grid" w:uiPriority="39"/>
+    <w:lsdException w:name="Table Theme" w:semiHidden="1" w:unhideWhenUsed="1"/>
     <w:lsdException w:name="Placeholder Text" w:semiHidden="1"/>
     <w:lsdException w:name="No Spacing" w:uiPriority="1" w:qFormat="1"/>
     <w:lsdException w:name="Light Shading" w:uiPriority="60"/>
@@ -3080,6 +4979,29 @@
       <w:szCs w:val="36"/>
     </w:rPr>
   </w:style>
+  <w:style w:type="character" w:styleId="FollowedHyperlink">
+    <w:name w:val="FollowedHyperlink"/>
+    <w:basedOn w:val="DefaultParagraphFont"/>
+    <w:uiPriority w:val="99"/>
+    <w:semiHidden/>
+    <w:unhideWhenUsed/>
+    <w:rsid w:val="007C45AC"/>
+    <w:rPr>
+      <w:color w:val="954F72" w:themeColor="followedHyperlink"/>
+      <w:u w:val="single"/>
+    </w:rPr>
+  </w:style>
+  <w:style w:type="character" w:styleId="Emphasis">
+    <w:name w:val="Emphasis"/>
+    <w:basedOn w:val="DefaultParagraphFont"/>
+    <w:uiPriority w:val="20"/>
+    <w:qFormat/>
+    <w:rsid w:val="007C45AC"/>
+    <w:rPr>
+      <w:i/>
+      <w:iCs/>
+    </w:rPr>
+  </w:style>
 </w:styles>
 </file>
 

</xml_diff>

<commit_message>
Added notes about 128-longest-consecutive-sequence.
Thank fully this was the last quesiton of the arrays part, gonna start sliding window technique from tomorrow! ✌
</commit_message>
<xml_diff>
--- a/Solutions.docx
+++ b/Solutions.docx
@@ -28374,6 +28374,14 @@
     </w:p>
     <w:p>
       <w:pPr>
+        <w:pStyle w:val="ListParagraph"/>
+        <w:numPr>
+          <w:ilvl w:val="0"/>
+          <w:numId w:val="20"/>
+        </w:numPr>
+        <w:tabs>
+          <w:tab w:val="left" w:pos="915"/>
+        </w:tabs>
         <w:rPr>
           <w:b/>
           <w:bCs/>
@@ -28381,6 +28389,2539 @@
           <w:szCs w:val="32"/>
         </w:rPr>
       </w:pPr>
+      <w:r>
+        <w:rPr>
+          <w:b/>
+          <w:bCs/>
+          <w:sz w:val="32"/>
+          <w:szCs w:val="32"/>
+        </w:rPr>
+        <w:lastRenderedPageBreak/>
+        <w:t>Question Number and Name:</w:t>
+      </w:r>
+    </w:p>
+    <w:p>
+      <w:pPr>
+        <w:pStyle w:val="Heading2"/>
+        <w:spacing w:before="0" w:beforeAutospacing="0" w:after="48" w:afterAutospacing="0"/>
+        <w:ind w:firstLine="720"/>
+        <w:rPr>
+          <w:rFonts w:ascii="Segoe UI" w:hAnsi="Segoe UI" w:cs="Segoe UI"/>
+          <w:b w:val="0"/>
+          <w:bCs w:val="0"/>
+          <w:color w:val="FFFFFF"/>
+        </w:rPr>
+      </w:pPr>
+      <w:hyperlink r:id="rId23" w:tooltip="https://leetcode.com/problems/longest-consecutive-sequence/" w:history="1">
+        <w:r>
+          <w:rPr>
+            <w:rStyle w:val="Hyperlink"/>
+            <w:rFonts w:ascii="Segoe UI" w:hAnsi="Segoe UI" w:cs="Segoe UI"/>
+            <w:b w:val="0"/>
+            <w:bCs w:val="0"/>
+          </w:rPr>
+          <w:t>128. Longest Consecutive Sequence</w:t>
+        </w:r>
+      </w:hyperlink>
+    </w:p>
+    <w:p>
+      <w:pPr>
+        <w:pStyle w:val="ListParagraph"/>
+        <w:tabs>
+          <w:tab w:val="left" w:pos="915"/>
+        </w:tabs>
+        <w:rPr>
+          <w:b/>
+          <w:bCs/>
+          <w:sz w:val="32"/>
+          <w:szCs w:val="32"/>
+        </w:rPr>
+      </w:pPr>
+    </w:p>
+    <w:p>
+      <w:pPr>
+        <w:pStyle w:val="ListParagraph"/>
+        <w:numPr>
+          <w:ilvl w:val="0"/>
+          <w:numId w:val="20"/>
+        </w:numPr>
+        <w:tabs>
+          <w:tab w:val="left" w:pos="915"/>
+        </w:tabs>
+        <w:rPr>
+          <w:b/>
+          <w:bCs/>
+          <w:sz w:val="32"/>
+          <w:szCs w:val="32"/>
+        </w:rPr>
+      </w:pPr>
+      <w:r>
+        <w:rPr>
+          <w:b/>
+          <w:bCs/>
+          <w:sz w:val="32"/>
+          <w:szCs w:val="32"/>
+        </w:rPr>
+        <w:t>Problem Statement</w:t>
+      </w:r>
+    </w:p>
+    <w:p>
+      <w:pPr>
+        <w:spacing w:after="0" w:line="240" w:lineRule="auto"/>
+        <w:ind w:left="720"/>
+        <w:rPr>
+          <w:rFonts w:ascii="Times New Roman" w:eastAsia="Times New Roman" w:hAnsi="Times New Roman" w:cs="Times New Roman"/>
+          <w:sz w:val="24"/>
+          <w:szCs w:val="24"/>
+        </w:rPr>
+      </w:pPr>
+      <w:r>
+        <w:rPr>
+          <w:rFonts w:ascii="Times New Roman" w:eastAsia="Times New Roman" w:hAnsi="Times New Roman" w:cs="Times New Roman"/>
+          <w:sz w:val="24"/>
+          <w:szCs w:val="24"/>
+        </w:rPr>
+        <w:t>Medium</w:t>
+      </w:r>
+    </w:p>
+    <w:p>
+      <w:pPr>
+        <w:spacing w:before="100" w:beforeAutospacing="1" w:after="100" w:afterAutospacing="1" w:line="240" w:lineRule="auto"/>
+        <w:ind w:left="720"/>
+        <w:rPr>
+          <w:rFonts w:ascii="Times New Roman" w:eastAsia="Times New Roman" w:hAnsi="Times New Roman" w:cs="Times New Roman"/>
+          <w:sz w:val="24"/>
+          <w:szCs w:val="24"/>
+        </w:rPr>
+      </w:pPr>
+      <w:r>
+        <w:rPr>
+          <w:rFonts w:ascii="Times New Roman" w:eastAsia="Times New Roman" w:hAnsi="Times New Roman" w:cs="Times New Roman"/>
+          <w:sz w:val="24"/>
+          <w:szCs w:val="24"/>
+        </w:rPr>
+        <w:t xml:space="preserve">Given an unsorted array of integers </w:t>
+      </w:r>
+      <w:r>
+        <w:rPr>
+          <w:rFonts w:ascii="Courier New" w:eastAsia="Times New Roman" w:hAnsi="Courier New" w:cs="Courier New"/>
+          <w:sz w:val="20"/>
+          <w:szCs w:val="20"/>
+        </w:rPr>
+        <w:t>nums</w:t>
+      </w:r>
+      <w:r>
+        <w:rPr>
+          <w:rFonts w:ascii="Times New Roman" w:eastAsia="Times New Roman" w:hAnsi="Times New Roman" w:cs="Times New Roman"/>
+          <w:sz w:val="24"/>
+          <w:szCs w:val="24"/>
+        </w:rPr>
+        <w:t xml:space="preserve">, return </w:t>
+      </w:r>
+      <w:r>
+        <w:rPr>
+          <w:rFonts w:ascii="Times New Roman" w:eastAsia="Times New Roman" w:hAnsi="Times New Roman" w:cs="Times New Roman"/>
+          <w:i/>
+          <w:iCs/>
+          <w:sz w:val="24"/>
+          <w:szCs w:val="24"/>
+        </w:rPr>
+        <w:t>the length of the longest consecutive elements sequence.</w:t>
+      </w:r>
+    </w:p>
+    <w:p>
+      <w:pPr>
+        <w:spacing w:before="100" w:beforeAutospacing="1" w:after="100" w:afterAutospacing="1" w:line="240" w:lineRule="auto"/>
+        <w:ind w:left="720"/>
+        <w:rPr>
+          <w:rFonts w:ascii="Times New Roman" w:eastAsia="Times New Roman" w:hAnsi="Times New Roman" w:cs="Times New Roman"/>
+          <w:sz w:val="24"/>
+          <w:szCs w:val="24"/>
+        </w:rPr>
+      </w:pPr>
+      <w:r>
+        <w:rPr>
+          <w:rFonts w:ascii="Times New Roman" w:eastAsia="Times New Roman" w:hAnsi="Times New Roman" w:cs="Times New Roman"/>
+          <w:sz w:val="24"/>
+          <w:szCs w:val="24"/>
+        </w:rPr>
+        <w:t>You must write an algorithm that runs in </w:t>
+      </w:r>
+      <w:r>
+        <w:rPr>
+          <w:rFonts w:ascii="Courier New" w:eastAsia="Times New Roman" w:hAnsi="Courier New" w:cs="Courier New"/>
+          <w:sz w:val="20"/>
+          <w:szCs w:val="20"/>
+        </w:rPr>
+        <w:t>O(n)</w:t>
+      </w:r>
+      <w:r>
+        <w:rPr>
+          <w:rFonts w:ascii="Times New Roman" w:eastAsia="Times New Roman" w:hAnsi="Times New Roman" w:cs="Times New Roman"/>
+          <w:sz w:val="24"/>
+          <w:szCs w:val="24"/>
+        </w:rPr>
+        <w:t> time.</w:t>
+      </w:r>
+    </w:p>
+    <w:p>
+      <w:pPr>
+        <w:spacing w:before="100" w:beforeAutospacing="1" w:after="100" w:afterAutospacing="1" w:line="240" w:lineRule="auto"/>
+        <w:ind w:left="720"/>
+        <w:rPr>
+          <w:rFonts w:ascii="Times New Roman" w:eastAsia="Times New Roman" w:hAnsi="Times New Roman" w:cs="Times New Roman"/>
+          <w:sz w:val="24"/>
+          <w:szCs w:val="24"/>
+        </w:rPr>
+      </w:pPr>
+      <w:r>
+        <w:rPr>
+          <w:rFonts w:ascii="Times New Roman" w:eastAsia="Times New Roman" w:hAnsi="Times New Roman" w:cs="Times New Roman"/>
+          <w:sz w:val="24"/>
+          <w:szCs w:val="24"/>
+        </w:rPr>
+        <w:t> </w:t>
+      </w:r>
+    </w:p>
+    <w:p>
+      <w:pPr>
+        <w:spacing w:before="100" w:beforeAutospacing="1" w:after="100" w:afterAutospacing="1" w:line="240" w:lineRule="auto"/>
+        <w:ind w:left="720"/>
+        <w:rPr>
+          <w:rFonts w:ascii="Times New Roman" w:eastAsia="Times New Roman" w:hAnsi="Times New Roman" w:cs="Times New Roman"/>
+          <w:sz w:val="24"/>
+          <w:szCs w:val="24"/>
+        </w:rPr>
+      </w:pPr>
+      <w:r>
+        <w:rPr>
+          <w:rFonts w:ascii="Times New Roman" w:eastAsia="Times New Roman" w:hAnsi="Times New Roman" w:cs="Times New Roman"/>
+          <w:b/>
+          <w:bCs/>
+          <w:sz w:val="24"/>
+          <w:szCs w:val="24"/>
+        </w:rPr>
+        <w:t>Example 1:</w:t>
+      </w:r>
+    </w:p>
+    <w:p>
+      <w:pPr>
+        <w:tabs>
+          <w:tab w:val="left" w:pos="916"/>
+          <w:tab w:val="left" w:pos="1832"/>
+          <w:tab w:val="left" w:pos="2748"/>
+          <w:tab w:val="left" w:pos="3664"/>
+          <w:tab w:val="left" w:pos="4580"/>
+          <w:tab w:val="left" w:pos="5496"/>
+          <w:tab w:val="left" w:pos="6412"/>
+          <w:tab w:val="left" w:pos="7328"/>
+          <w:tab w:val="left" w:pos="8244"/>
+          <w:tab w:val="left" w:pos="9160"/>
+          <w:tab w:val="left" w:pos="10076"/>
+          <w:tab w:val="left" w:pos="10992"/>
+          <w:tab w:val="left" w:pos="11908"/>
+          <w:tab w:val="left" w:pos="12824"/>
+          <w:tab w:val="left" w:pos="13740"/>
+          <w:tab w:val="left" w:pos="14656"/>
+        </w:tabs>
+        <w:spacing w:after="0" w:line="240" w:lineRule="auto"/>
+        <w:ind w:left="720"/>
+        <w:rPr>
+          <w:rFonts w:ascii="Courier New" w:eastAsia="Times New Roman" w:hAnsi="Courier New" w:cs="Courier New"/>
+          <w:sz w:val="20"/>
+          <w:szCs w:val="20"/>
+        </w:rPr>
+      </w:pPr>
+      <w:r>
+        <w:rPr>
+          <w:rFonts w:ascii="Courier New" w:eastAsia="Times New Roman" w:hAnsi="Courier New" w:cs="Courier New"/>
+          <w:b/>
+          <w:bCs/>
+          <w:sz w:val="20"/>
+          <w:szCs w:val="20"/>
+        </w:rPr>
+        <w:t>Input:</w:t>
+      </w:r>
+      <w:r>
+        <w:rPr>
+          <w:rFonts w:ascii="Courier New" w:eastAsia="Times New Roman" w:hAnsi="Courier New" w:cs="Courier New"/>
+          <w:sz w:val="20"/>
+          <w:szCs w:val="20"/>
+        </w:rPr>
+        <w:t xml:space="preserve"> nums = [100,4,200,1,3,2]</w:t>
+      </w:r>
+    </w:p>
+    <w:p>
+      <w:pPr>
+        <w:tabs>
+          <w:tab w:val="left" w:pos="916"/>
+          <w:tab w:val="left" w:pos="1832"/>
+          <w:tab w:val="left" w:pos="2748"/>
+          <w:tab w:val="left" w:pos="3664"/>
+          <w:tab w:val="left" w:pos="4580"/>
+          <w:tab w:val="left" w:pos="5496"/>
+          <w:tab w:val="left" w:pos="6412"/>
+          <w:tab w:val="left" w:pos="7328"/>
+          <w:tab w:val="left" w:pos="8244"/>
+          <w:tab w:val="left" w:pos="9160"/>
+          <w:tab w:val="left" w:pos="10076"/>
+          <w:tab w:val="left" w:pos="10992"/>
+          <w:tab w:val="left" w:pos="11908"/>
+          <w:tab w:val="left" w:pos="12824"/>
+          <w:tab w:val="left" w:pos="13740"/>
+          <w:tab w:val="left" w:pos="14656"/>
+        </w:tabs>
+        <w:spacing w:after="0" w:line="240" w:lineRule="auto"/>
+        <w:ind w:left="720"/>
+        <w:rPr>
+          <w:rFonts w:ascii="Courier New" w:eastAsia="Times New Roman" w:hAnsi="Courier New" w:cs="Courier New"/>
+          <w:sz w:val="20"/>
+          <w:szCs w:val="20"/>
+        </w:rPr>
+      </w:pPr>
+      <w:r>
+        <w:rPr>
+          <w:rFonts w:ascii="Courier New" w:eastAsia="Times New Roman" w:hAnsi="Courier New" w:cs="Courier New"/>
+          <w:b/>
+          <w:bCs/>
+          <w:sz w:val="20"/>
+          <w:szCs w:val="20"/>
+        </w:rPr>
+        <w:t>Output:</w:t>
+      </w:r>
+      <w:r>
+        <w:rPr>
+          <w:rFonts w:ascii="Courier New" w:eastAsia="Times New Roman" w:hAnsi="Courier New" w:cs="Courier New"/>
+          <w:sz w:val="20"/>
+          <w:szCs w:val="20"/>
+        </w:rPr>
+        <w:t xml:space="preserve"> 4</w:t>
+      </w:r>
+    </w:p>
+    <w:p>
+      <w:pPr>
+        <w:tabs>
+          <w:tab w:val="left" w:pos="916"/>
+          <w:tab w:val="left" w:pos="1832"/>
+          <w:tab w:val="left" w:pos="2748"/>
+          <w:tab w:val="left" w:pos="3664"/>
+          <w:tab w:val="left" w:pos="4580"/>
+          <w:tab w:val="left" w:pos="5496"/>
+          <w:tab w:val="left" w:pos="6412"/>
+          <w:tab w:val="left" w:pos="7328"/>
+          <w:tab w:val="left" w:pos="8244"/>
+          <w:tab w:val="left" w:pos="9160"/>
+          <w:tab w:val="left" w:pos="10076"/>
+          <w:tab w:val="left" w:pos="10992"/>
+          <w:tab w:val="left" w:pos="11908"/>
+          <w:tab w:val="left" w:pos="12824"/>
+          <w:tab w:val="left" w:pos="13740"/>
+          <w:tab w:val="left" w:pos="14656"/>
+        </w:tabs>
+        <w:spacing w:after="0" w:line="240" w:lineRule="auto"/>
+        <w:ind w:left="720"/>
+        <w:rPr>
+          <w:rFonts w:ascii="Courier New" w:eastAsia="Times New Roman" w:hAnsi="Courier New" w:cs="Courier New"/>
+          <w:sz w:val="20"/>
+          <w:szCs w:val="20"/>
+        </w:rPr>
+      </w:pPr>
+      <w:r>
+        <w:rPr>
+          <w:rFonts w:ascii="Courier New" w:eastAsia="Times New Roman" w:hAnsi="Courier New" w:cs="Courier New"/>
+          <w:b/>
+          <w:bCs/>
+          <w:sz w:val="20"/>
+          <w:szCs w:val="20"/>
+        </w:rPr>
+        <w:t>Explanation:</w:t>
+      </w:r>
+      <w:r>
+        <w:rPr>
+          <w:rFonts w:ascii="Courier New" w:eastAsia="Times New Roman" w:hAnsi="Courier New" w:cs="Courier New"/>
+          <w:sz w:val="20"/>
+          <w:szCs w:val="20"/>
+        </w:rPr>
+        <w:t xml:space="preserve"> The longest consecutive elements sequence is [1, 2, 3, 4]. Therefore its length is 4.</w:t>
+      </w:r>
+    </w:p>
+    <w:p>
+      <w:pPr>
+        <w:spacing w:before="100" w:beforeAutospacing="1" w:after="100" w:afterAutospacing="1" w:line="240" w:lineRule="auto"/>
+        <w:ind w:left="720"/>
+        <w:rPr>
+          <w:rFonts w:ascii="Times New Roman" w:eastAsia="Times New Roman" w:hAnsi="Times New Roman" w:cs="Times New Roman"/>
+          <w:sz w:val="24"/>
+          <w:szCs w:val="24"/>
+        </w:rPr>
+      </w:pPr>
+      <w:r>
+        <w:rPr>
+          <w:rFonts w:ascii="Times New Roman" w:eastAsia="Times New Roman" w:hAnsi="Times New Roman" w:cs="Times New Roman"/>
+          <w:b/>
+          <w:bCs/>
+          <w:sz w:val="24"/>
+          <w:szCs w:val="24"/>
+        </w:rPr>
+        <w:t>Example 2:</w:t>
+      </w:r>
+    </w:p>
+    <w:p>
+      <w:pPr>
+        <w:tabs>
+          <w:tab w:val="left" w:pos="916"/>
+          <w:tab w:val="left" w:pos="1832"/>
+          <w:tab w:val="left" w:pos="2748"/>
+          <w:tab w:val="left" w:pos="3664"/>
+          <w:tab w:val="left" w:pos="4580"/>
+          <w:tab w:val="left" w:pos="5496"/>
+          <w:tab w:val="left" w:pos="6412"/>
+          <w:tab w:val="left" w:pos="7328"/>
+          <w:tab w:val="left" w:pos="8244"/>
+          <w:tab w:val="left" w:pos="9160"/>
+          <w:tab w:val="left" w:pos="10076"/>
+          <w:tab w:val="left" w:pos="10992"/>
+          <w:tab w:val="left" w:pos="11908"/>
+          <w:tab w:val="left" w:pos="12824"/>
+          <w:tab w:val="left" w:pos="13740"/>
+          <w:tab w:val="left" w:pos="14656"/>
+        </w:tabs>
+        <w:spacing w:after="0" w:line="240" w:lineRule="auto"/>
+        <w:ind w:left="720"/>
+        <w:rPr>
+          <w:rFonts w:ascii="Courier New" w:eastAsia="Times New Roman" w:hAnsi="Courier New" w:cs="Courier New"/>
+          <w:sz w:val="20"/>
+          <w:szCs w:val="20"/>
+        </w:rPr>
+      </w:pPr>
+      <w:r>
+        <w:rPr>
+          <w:rFonts w:ascii="Courier New" w:eastAsia="Times New Roman" w:hAnsi="Courier New" w:cs="Courier New"/>
+          <w:b/>
+          <w:bCs/>
+          <w:sz w:val="20"/>
+          <w:szCs w:val="20"/>
+        </w:rPr>
+        <w:t>Input:</w:t>
+      </w:r>
+      <w:r>
+        <w:rPr>
+          <w:rFonts w:ascii="Courier New" w:eastAsia="Times New Roman" w:hAnsi="Courier New" w:cs="Courier New"/>
+          <w:sz w:val="20"/>
+          <w:szCs w:val="20"/>
+        </w:rPr>
+        <w:t xml:space="preserve"> nums = [0,3,7,2,5,8,4,6,0,1]</w:t>
+      </w:r>
+    </w:p>
+    <w:p>
+      <w:pPr>
+        <w:tabs>
+          <w:tab w:val="left" w:pos="916"/>
+          <w:tab w:val="left" w:pos="1832"/>
+          <w:tab w:val="left" w:pos="2748"/>
+          <w:tab w:val="left" w:pos="3664"/>
+          <w:tab w:val="left" w:pos="4580"/>
+          <w:tab w:val="left" w:pos="5496"/>
+          <w:tab w:val="left" w:pos="6412"/>
+          <w:tab w:val="left" w:pos="7328"/>
+          <w:tab w:val="left" w:pos="8244"/>
+          <w:tab w:val="left" w:pos="9160"/>
+          <w:tab w:val="left" w:pos="10076"/>
+          <w:tab w:val="left" w:pos="10992"/>
+          <w:tab w:val="left" w:pos="11908"/>
+          <w:tab w:val="left" w:pos="12824"/>
+          <w:tab w:val="left" w:pos="13740"/>
+          <w:tab w:val="left" w:pos="14656"/>
+        </w:tabs>
+        <w:spacing w:after="0" w:line="240" w:lineRule="auto"/>
+        <w:ind w:left="720"/>
+        <w:rPr>
+          <w:rFonts w:ascii="Courier New" w:eastAsia="Times New Roman" w:hAnsi="Courier New" w:cs="Courier New"/>
+          <w:sz w:val="20"/>
+          <w:szCs w:val="20"/>
+        </w:rPr>
+      </w:pPr>
+      <w:r>
+        <w:rPr>
+          <w:rFonts w:ascii="Courier New" w:eastAsia="Times New Roman" w:hAnsi="Courier New" w:cs="Courier New"/>
+          <w:b/>
+          <w:bCs/>
+          <w:sz w:val="20"/>
+          <w:szCs w:val="20"/>
+        </w:rPr>
+        <w:t>Output:</w:t>
+      </w:r>
+      <w:r>
+        <w:rPr>
+          <w:rFonts w:ascii="Courier New" w:eastAsia="Times New Roman" w:hAnsi="Courier New" w:cs="Courier New"/>
+          <w:sz w:val="20"/>
+          <w:szCs w:val="20"/>
+        </w:rPr>
+        <w:t xml:space="preserve"> 9</w:t>
+      </w:r>
+    </w:p>
+    <w:p>
+      <w:pPr>
+        <w:spacing w:before="100" w:beforeAutospacing="1" w:after="100" w:afterAutospacing="1" w:line="240" w:lineRule="auto"/>
+        <w:ind w:left="720"/>
+        <w:rPr>
+          <w:rFonts w:ascii="Times New Roman" w:eastAsia="Times New Roman" w:hAnsi="Times New Roman" w:cs="Times New Roman"/>
+          <w:sz w:val="24"/>
+          <w:szCs w:val="24"/>
+        </w:rPr>
+      </w:pPr>
+      <w:r>
+        <w:rPr>
+          <w:rFonts w:ascii="Times New Roman" w:eastAsia="Times New Roman" w:hAnsi="Times New Roman" w:cs="Times New Roman"/>
+          <w:sz w:val="24"/>
+          <w:szCs w:val="24"/>
+        </w:rPr>
+        <w:t> </w:t>
+      </w:r>
+    </w:p>
+    <w:p>
+      <w:pPr>
+        <w:spacing w:before="100" w:beforeAutospacing="1" w:after="100" w:afterAutospacing="1" w:line="240" w:lineRule="auto"/>
+        <w:ind w:left="720"/>
+        <w:rPr>
+          <w:rFonts w:ascii="Times New Roman" w:eastAsia="Times New Roman" w:hAnsi="Times New Roman" w:cs="Times New Roman"/>
+          <w:sz w:val="24"/>
+          <w:szCs w:val="24"/>
+        </w:rPr>
+      </w:pPr>
+      <w:r>
+        <w:rPr>
+          <w:rFonts w:ascii="Times New Roman" w:eastAsia="Times New Roman" w:hAnsi="Times New Roman" w:cs="Times New Roman"/>
+          <w:b/>
+          <w:bCs/>
+          <w:sz w:val="24"/>
+          <w:szCs w:val="24"/>
+        </w:rPr>
+        <w:t>Constraints:</w:t>
+      </w:r>
+    </w:p>
+    <w:p>
+      <w:pPr>
+        <w:numPr>
+          <w:ilvl w:val="0"/>
+          <w:numId w:val="21"/>
+        </w:numPr>
+        <w:tabs>
+          <w:tab w:val="clear" w:pos="720"/>
+          <w:tab w:val="num" w:pos="1440"/>
+        </w:tabs>
+        <w:spacing w:before="100" w:beforeAutospacing="1" w:after="100" w:afterAutospacing="1" w:line="240" w:lineRule="auto"/>
+        <w:ind w:left="1440"/>
+        <w:rPr>
+          <w:rFonts w:ascii="Times New Roman" w:eastAsia="Times New Roman" w:hAnsi="Times New Roman" w:cs="Times New Roman"/>
+          <w:sz w:val="24"/>
+          <w:szCs w:val="24"/>
+        </w:rPr>
+      </w:pPr>
+      <w:r>
+        <w:rPr>
+          <w:rFonts w:ascii="Courier New" w:eastAsia="Times New Roman" w:hAnsi="Courier New" w:cs="Courier New"/>
+          <w:sz w:val="20"/>
+          <w:szCs w:val="20"/>
+        </w:rPr>
+        <w:t>0 &lt;= nums.length &lt;= 10</w:t>
+      </w:r>
+      <w:r>
+        <w:rPr>
+          <w:rFonts w:ascii="Courier New" w:eastAsia="Times New Roman" w:hAnsi="Courier New" w:cs="Courier New"/>
+          <w:sz w:val="20"/>
+          <w:szCs w:val="20"/>
+          <w:vertAlign w:val="superscript"/>
+        </w:rPr>
+        <w:t>5</w:t>
+      </w:r>
+    </w:p>
+    <w:p>
+      <w:pPr>
+        <w:numPr>
+          <w:ilvl w:val="0"/>
+          <w:numId w:val="21"/>
+        </w:numPr>
+        <w:tabs>
+          <w:tab w:val="clear" w:pos="720"/>
+          <w:tab w:val="num" w:pos="1440"/>
+        </w:tabs>
+        <w:spacing w:before="100" w:beforeAutospacing="1" w:after="100" w:afterAutospacing="1" w:line="240" w:lineRule="auto"/>
+        <w:ind w:left="1440"/>
+        <w:rPr>
+          <w:rFonts w:ascii="Times New Roman" w:eastAsia="Times New Roman" w:hAnsi="Times New Roman" w:cs="Times New Roman"/>
+          <w:sz w:val="24"/>
+          <w:szCs w:val="24"/>
+        </w:rPr>
+      </w:pPr>
+      <w:r>
+        <w:rPr>
+          <w:rFonts w:ascii="Courier New" w:eastAsia="Times New Roman" w:hAnsi="Courier New" w:cs="Courier New"/>
+          <w:sz w:val="20"/>
+          <w:szCs w:val="20"/>
+        </w:rPr>
+        <w:t>-10</w:t>
+      </w:r>
+      <w:r>
+        <w:rPr>
+          <w:rFonts w:ascii="Courier New" w:eastAsia="Times New Roman" w:hAnsi="Courier New" w:cs="Courier New"/>
+          <w:sz w:val="20"/>
+          <w:szCs w:val="20"/>
+          <w:vertAlign w:val="superscript"/>
+        </w:rPr>
+        <w:t>9</w:t>
+      </w:r>
+      <w:r>
+        <w:rPr>
+          <w:rFonts w:ascii="Courier New" w:eastAsia="Times New Roman" w:hAnsi="Courier New" w:cs="Courier New"/>
+          <w:sz w:val="20"/>
+          <w:szCs w:val="20"/>
+        </w:rPr>
+        <w:t xml:space="preserve"> &lt;= nums[i] &lt;= 10</w:t>
+      </w:r>
+      <w:r>
+        <w:rPr>
+          <w:rFonts w:ascii="Courier New" w:eastAsia="Times New Roman" w:hAnsi="Courier New" w:cs="Courier New"/>
+          <w:sz w:val="20"/>
+          <w:szCs w:val="20"/>
+          <w:vertAlign w:val="superscript"/>
+        </w:rPr>
+        <w:t>9</w:t>
+      </w:r>
+    </w:p>
+    <w:p>
+      <w:pPr>
+        <w:pStyle w:val="ListParagraph"/>
+        <w:rPr>
+          <w:b/>
+          <w:bCs/>
+          <w:sz w:val="32"/>
+          <w:szCs w:val="32"/>
+        </w:rPr>
+      </w:pPr>
+    </w:p>
+    <w:p>
+      <w:pPr>
+        <w:pStyle w:val="ListParagraph"/>
+        <w:numPr>
+          <w:ilvl w:val="0"/>
+          <w:numId w:val="20"/>
+        </w:numPr>
+        <w:tabs>
+          <w:tab w:val="left" w:pos="915"/>
+        </w:tabs>
+        <w:rPr>
+          <w:b/>
+          <w:bCs/>
+          <w:sz w:val="32"/>
+          <w:szCs w:val="32"/>
+        </w:rPr>
+      </w:pPr>
+      <w:r>
+        <w:rPr>
+          <w:b/>
+          <w:bCs/>
+          <w:sz w:val="32"/>
+          <w:szCs w:val="32"/>
+        </w:rPr>
+        <w:t>Topics:</w:t>
+      </w:r>
+    </w:p>
+    <w:p>
+      <w:pPr>
+        <w:ind w:left="720"/>
+      </w:pPr>
+      <w:r>
+        <w:t>Array, hashtable, union find</w:t>
+      </w:r>
+    </w:p>
+    <w:p>
+      <w:pPr>
+        <w:ind w:left="720"/>
+      </w:pPr>
+    </w:p>
+    <w:p>
+      <w:pPr>
+        <w:ind w:left="720"/>
+      </w:pPr>
+    </w:p>
+    <w:p>
+      <w:pPr>
+        <w:ind w:left="720"/>
+      </w:pPr>
+    </w:p>
+    <w:p>
+      <w:pPr>
+        <w:ind w:left="720"/>
+      </w:pPr>
+    </w:p>
+    <w:p>
+      <w:pPr>
+        <w:pStyle w:val="ListParagraph"/>
+        <w:numPr>
+          <w:ilvl w:val="0"/>
+          <w:numId w:val="20"/>
+        </w:numPr>
+        <w:tabs>
+          <w:tab w:val="left" w:pos="915"/>
+        </w:tabs>
+        <w:rPr>
+          <w:b/>
+          <w:bCs/>
+          <w:sz w:val="32"/>
+          <w:szCs w:val="32"/>
+        </w:rPr>
+      </w:pPr>
+      <w:r>
+        <w:rPr>
+          <w:b/>
+          <w:bCs/>
+          <w:sz w:val="32"/>
+          <w:szCs w:val="32"/>
+        </w:rPr>
+        <w:lastRenderedPageBreak/>
+        <w:t>Code:</w:t>
+      </w:r>
+    </w:p>
+    <w:p>
+      <w:pPr>
+        <w:shd w:val="clear" w:color="auto" w:fill="193549"/>
+        <w:spacing w:after="0" w:line="285" w:lineRule="atLeast"/>
+        <w:ind w:left="720"/>
+        <w:rPr>
+          <w:rFonts w:ascii="Consolas" w:eastAsia="Times New Roman" w:hAnsi="Consolas" w:cs="Times New Roman"/>
+          <w:color w:val="FFFFFF"/>
+          <w:sz w:val="21"/>
+          <w:szCs w:val="21"/>
+        </w:rPr>
+      </w:pPr>
+      <w:r>
+        <w:rPr>
+          <w:rFonts w:ascii="Consolas" w:eastAsia="Times New Roman" w:hAnsi="Consolas" w:cs="Times New Roman"/>
+          <w:color w:val="FF9D00"/>
+          <w:sz w:val="21"/>
+          <w:szCs w:val="21"/>
+        </w:rPr>
+        <w:t>class</w:t>
+      </w:r>
+      <w:r>
+        <w:rPr>
+          <w:rFonts w:ascii="Consolas" w:eastAsia="Times New Roman" w:hAnsi="Consolas" w:cs="Times New Roman"/>
+          <w:color w:val="9EFFFF"/>
+          <w:sz w:val="21"/>
+          <w:szCs w:val="21"/>
+        </w:rPr>
+        <w:t xml:space="preserve"> </w:t>
+      </w:r>
+      <w:r>
+        <w:rPr>
+          <w:rFonts w:ascii="Consolas" w:eastAsia="Times New Roman" w:hAnsi="Consolas" w:cs="Times New Roman"/>
+          <w:color w:val="FFC600"/>
+          <w:sz w:val="21"/>
+          <w:szCs w:val="21"/>
+        </w:rPr>
+        <w:t>Solution</w:t>
+      </w:r>
+      <w:r>
+        <w:rPr>
+          <w:rFonts w:ascii="Consolas" w:eastAsia="Times New Roman" w:hAnsi="Consolas" w:cs="Times New Roman"/>
+          <w:color w:val="9EFFFF"/>
+          <w:sz w:val="21"/>
+          <w:szCs w:val="21"/>
+        </w:rPr>
+        <w:t xml:space="preserve"> </w:t>
+      </w:r>
+      <w:r>
+        <w:rPr>
+          <w:rFonts w:ascii="Consolas" w:eastAsia="Times New Roman" w:hAnsi="Consolas" w:cs="Times New Roman"/>
+          <w:color w:val="E1EFFF"/>
+          <w:sz w:val="21"/>
+          <w:szCs w:val="21"/>
+        </w:rPr>
+        <w:t>{</w:t>
+      </w:r>
+    </w:p>
+    <w:p>
+      <w:pPr>
+        <w:shd w:val="clear" w:color="auto" w:fill="193549"/>
+        <w:spacing w:after="0" w:line="285" w:lineRule="atLeast"/>
+        <w:ind w:left="720"/>
+        <w:rPr>
+          <w:rFonts w:ascii="Consolas" w:eastAsia="Times New Roman" w:hAnsi="Consolas" w:cs="Times New Roman"/>
+          <w:color w:val="FFFFFF"/>
+          <w:sz w:val="21"/>
+          <w:szCs w:val="21"/>
+        </w:rPr>
+      </w:pPr>
+      <w:r>
+        <w:rPr>
+          <w:rFonts w:ascii="Consolas" w:eastAsia="Times New Roman" w:hAnsi="Consolas" w:cs="Times New Roman"/>
+          <w:color w:val="FFC600"/>
+          <w:sz w:val="21"/>
+          <w:szCs w:val="21"/>
+        </w:rPr>
+        <w:t>public</w:t>
+      </w:r>
+      <w:r>
+        <w:rPr>
+          <w:rFonts w:ascii="Consolas" w:eastAsia="Times New Roman" w:hAnsi="Consolas" w:cs="Times New Roman"/>
+          <w:color w:val="E1EFFF"/>
+          <w:sz w:val="21"/>
+          <w:szCs w:val="21"/>
+        </w:rPr>
+        <w:t>:</w:t>
+      </w:r>
+    </w:p>
+    <w:p>
+      <w:pPr>
+        <w:shd w:val="clear" w:color="auto" w:fill="193549"/>
+        <w:spacing w:after="0" w:line="285" w:lineRule="atLeast"/>
+        <w:ind w:left="720"/>
+        <w:rPr>
+          <w:rFonts w:ascii="Consolas" w:eastAsia="Times New Roman" w:hAnsi="Consolas" w:cs="Times New Roman"/>
+          <w:color w:val="FFFFFF"/>
+          <w:sz w:val="21"/>
+          <w:szCs w:val="21"/>
+        </w:rPr>
+      </w:pPr>
+      <w:r>
+        <w:rPr>
+          <w:rFonts w:ascii="Consolas" w:eastAsia="Times New Roman" w:hAnsi="Consolas" w:cs="Times New Roman"/>
+          <w:color w:val="9EFFFF"/>
+          <w:sz w:val="21"/>
+          <w:szCs w:val="21"/>
+        </w:rPr>
+        <w:t xml:space="preserve">    </w:t>
+      </w:r>
+      <w:r>
+        <w:rPr>
+          <w:rFonts w:ascii="Consolas" w:eastAsia="Times New Roman" w:hAnsi="Consolas" w:cs="Times New Roman"/>
+          <w:color w:val="FFC600"/>
+          <w:sz w:val="21"/>
+          <w:szCs w:val="21"/>
+        </w:rPr>
+        <w:t>int</w:t>
+      </w:r>
+      <w:r>
+        <w:rPr>
+          <w:rFonts w:ascii="Consolas" w:eastAsia="Times New Roman" w:hAnsi="Consolas" w:cs="Times New Roman"/>
+          <w:color w:val="9EFFFF"/>
+          <w:sz w:val="21"/>
+          <w:szCs w:val="21"/>
+        </w:rPr>
+        <w:t xml:space="preserve"> </w:t>
+      </w:r>
+      <w:r>
+        <w:rPr>
+          <w:rFonts w:ascii="Consolas" w:eastAsia="Times New Roman" w:hAnsi="Consolas" w:cs="Times New Roman"/>
+          <w:color w:val="FFC600"/>
+          <w:sz w:val="21"/>
+          <w:szCs w:val="21"/>
+        </w:rPr>
+        <w:t>longestConsecutive</w:t>
+      </w:r>
+      <w:r>
+        <w:rPr>
+          <w:rFonts w:ascii="Consolas" w:eastAsia="Times New Roman" w:hAnsi="Consolas" w:cs="Times New Roman"/>
+          <w:color w:val="E1EFFF"/>
+          <w:sz w:val="21"/>
+          <w:szCs w:val="21"/>
+        </w:rPr>
+        <w:t>(</w:t>
+      </w:r>
+      <w:r>
+        <w:rPr>
+          <w:rFonts w:ascii="Consolas" w:eastAsia="Times New Roman" w:hAnsi="Consolas" w:cs="Times New Roman"/>
+          <w:color w:val="FFC600"/>
+          <w:sz w:val="21"/>
+          <w:szCs w:val="21"/>
+        </w:rPr>
+        <w:t>vector</w:t>
+      </w:r>
+      <w:r>
+        <w:rPr>
+          <w:rFonts w:ascii="Consolas" w:eastAsia="Times New Roman" w:hAnsi="Consolas" w:cs="Times New Roman"/>
+          <w:color w:val="E1EFFF"/>
+          <w:sz w:val="21"/>
+          <w:szCs w:val="21"/>
+        </w:rPr>
+        <w:t>&lt;</w:t>
+      </w:r>
+      <w:r>
+        <w:rPr>
+          <w:rFonts w:ascii="Consolas" w:eastAsia="Times New Roman" w:hAnsi="Consolas" w:cs="Times New Roman"/>
+          <w:color w:val="FFC600"/>
+          <w:sz w:val="21"/>
+          <w:szCs w:val="21"/>
+        </w:rPr>
+        <w:t>int</w:t>
+      </w:r>
+      <w:r>
+        <w:rPr>
+          <w:rFonts w:ascii="Consolas" w:eastAsia="Times New Roman" w:hAnsi="Consolas" w:cs="Times New Roman"/>
+          <w:color w:val="E1EFFF"/>
+          <w:sz w:val="21"/>
+          <w:szCs w:val="21"/>
+        </w:rPr>
+        <w:t>&gt;</w:t>
+      </w:r>
+      <w:r>
+        <w:rPr>
+          <w:rFonts w:ascii="Consolas" w:eastAsia="Times New Roman" w:hAnsi="Consolas" w:cs="Times New Roman"/>
+          <w:i/>
+          <w:iCs/>
+          <w:color w:val="FFC600"/>
+          <w:sz w:val="21"/>
+          <w:szCs w:val="21"/>
+        </w:rPr>
+        <w:t>&amp;</w:t>
+      </w:r>
+      <w:r>
+        <w:rPr>
+          <w:rFonts w:ascii="Consolas" w:eastAsia="Times New Roman" w:hAnsi="Consolas" w:cs="Times New Roman"/>
+          <w:color w:val="9EFFFF"/>
+          <w:sz w:val="21"/>
+          <w:szCs w:val="21"/>
+        </w:rPr>
+        <w:t xml:space="preserve"> </w:t>
+      </w:r>
+      <w:r>
+        <w:rPr>
+          <w:rFonts w:ascii="Consolas" w:eastAsia="Times New Roman" w:hAnsi="Consolas" w:cs="Times New Roman"/>
+          <w:color w:val="E1EFFF"/>
+          <w:sz w:val="21"/>
+          <w:szCs w:val="21"/>
+        </w:rPr>
+        <w:t>nums)</w:t>
+      </w:r>
+      <w:r>
+        <w:rPr>
+          <w:rFonts w:ascii="Consolas" w:eastAsia="Times New Roman" w:hAnsi="Consolas" w:cs="Times New Roman"/>
+          <w:color w:val="9EFFFF"/>
+          <w:sz w:val="21"/>
+          <w:szCs w:val="21"/>
+        </w:rPr>
+        <w:t xml:space="preserve"> </w:t>
+      </w:r>
+      <w:r>
+        <w:rPr>
+          <w:rFonts w:ascii="Consolas" w:eastAsia="Times New Roman" w:hAnsi="Consolas" w:cs="Times New Roman"/>
+          <w:color w:val="E1EFFF"/>
+          <w:sz w:val="21"/>
+          <w:szCs w:val="21"/>
+        </w:rPr>
+        <w:t>{</w:t>
+      </w:r>
+    </w:p>
+    <w:p>
+      <w:pPr>
+        <w:shd w:val="clear" w:color="auto" w:fill="193549"/>
+        <w:spacing w:after="0" w:line="285" w:lineRule="atLeast"/>
+        <w:ind w:left="720"/>
+        <w:rPr>
+          <w:rFonts w:ascii="Consolas" w:eastAsia="Times New Roman" w:hAnsi="Consolas" w:cs="Times New Roman"/>
+          <w:color w:val="FFFFFF"/>
+          <w:sz w:val="21"/>
+          <w:szCs w:val="21"/>
+        </w:rPr>
+      </w:pPr>
+      <w:r>
+        <w:rPr>
+          <w:rFonts w:ascii="Consolas" w:eastAsia="Times New Roman" w:hAnsi="Consolas" w:cs="Times New Roman"/>
+          <w:color w:val="9EFFFF"/>
+          <w:sz w:val="21"/>
+          <w:szCs w:val="21"/>
+        </w:rPr>
+        <w:t>        set</w:t>
+      </w:r>
+      <w:r>
+        <w:rPr>
+          <w:rFonts w:ascii="Consolas" w:eastAsia="Times New Roman" w:hAnsi="Consolas" w:cs="Times New Roman"/>
+          <w:color w:val="FF9D00"/>
+          <w:sz w:val="21"/>
+          <w:szCs w:val="21"/>
+        </w:rPr>
+        <w:t>&lt;</w:t>
+      </w:r>
+      <w:r>
+        <w:rPr>
+          <w:rFonts w:ascii="Consolas" w:eastAsia="Times New Roman" w:hAnsi="Consolas" w:cs="Times New Roman"/>
+          <w:color w:val="FFC600"/>
+          <w:sz w:val="21"/>
+          <w:szCs w:val="21"/>
+        </w:rPr>
+        <w:t>int</w:t>
+      </w:r>
+      <w:r>
+        <w:rPr>
+          <w:rFonts w:ascii="Consolas" w:eastAsia="Times New Roman" w:hAnsi="Consolas" w:cs="Times New Roman"/>
+          <w:color w:val="FF9D00"/>
+          <w:sz w:val="21"/>
+          <w:szCs w:val="21"/>
+        </w:rPr>
+        <w:t>&gt;</w:t>
+      </w:r>
+      <w:r>
+        <w:rPr>
+          <w:rFonts w:ascii="Consolas" w:eastAsia="Times New Roman" w:hAnsi="Consolas" w:cs="Times New Roman"/>
+          <w:color w:val="FFC600"/>
+          <w:sz w:val="21"/>
+          <w:szCs w:val="21"/>
+        </w:rPr>
+        <w:t>holder</w:t>
+      </w:r>
+      <w:r>
+        <w:rPr>
+          <w:rFonts w:ascii="Consolas" w:eastAsia="Times New Roman" w:hAnsi="Consolas" w:cs="Times New Roman"/>
+          <w:color w:val="E1EFFF"/>
+          <w:sz w:val="21"/>
+          <w:szCs w:val="21"/>
+        </w:rPr>
+        <w:t>(nums.</w:t>
+      </w:r>
+      <w:r>
+        <w:rPr>
+          <w:rFonts w:ascii="Consolas" w:eastAsia="Times New Roman" w:hAnsi="Consolas" w:cs="Times New Roman"/>
+          <w:color w:val="FFC600"/>
+          <w:sz w:val="21"/>
+          <w:szCs w:val="21"/>
+        </w:rPr>
+        <w:t>begin</w:t>
+      </w:r>
+      <w:r>
+        <w:rPr>
+          <w:rFonts w:ascii="Consolas" w:eastAsia="Times New Roman" w:hAnsi="Consolas" w:cs="Times New Roman"/>
+          <w:color w:val="E1EFFF"/>
+          <w:sz w:val="21"/>
+          <w:szCs w:val="21"/>
+        </w:rPr>
+        <w:t>(),nums.</w:t>
+      </w:r>
+      <w:r>
+        <w:rPr>
+          <w:rFonts w:ascii="Consolas" w:eastAsia="Times New Roman" w:hAnsi="Consolas" w:cs="Times New Roman"/>
+          <w:color w:val="FFC600"/>
+          <w:sz w:val="21"/>
+          <w:szCs w:val="21"/>
+        </w:rPr>
+        <w:t>end</w:t>
+      </w:r>
+      <w:r>
+        <w:rPr>
+          <w:rFonts w:ascii="Consolas" w:eastAsia="Times New Roman" w:hAnsi="Consolas" w:cs="Times New Roman"/>
+          <w:color w:val="E1EFFF"/>
+          <w:sz w:val="21"/>
+          <w:szCs w:val="21"/>
+        </w:rPr>
+        <w:t>());</w:t>
+      </w:r>
+    </w:p>
+    <w:p>
+      <w:pPr>
+        <w:shd w:val="clear" w:color="auto" w:fill="193549"/>
+        <w:spacing w:after="0" w:line="285" w:lineRule="atLeast"/>
+        <w:ind w:left="720"/>
+        <w:rPr>
+          <w:rFonts w:ascii="Consolas" w:eastAsia="Times New Roman" w:hAnsi="Consolas" w:cs="Times New Roman"/>
+          <w:color w:val="FFFFFF"/>
+          <w:sz w:val="21"/>
+          <w:szCs w:val="21"/>
+        </w:rPr>
+      </w:pPr>
+      <w:r>
+        <w:rPr>
+          <w:rFonts w:ascii="Consolas" w:eastAsia="Times New Roman" w:hAnsi="Consolas" w:cs="Times New Roman"/>
+          <w:color w:val="9EFFFF"/>
+          <w:sz w:val="21"/>
+          <w:szCs w:val="21"/>
+        </w:rPr>
+        <w:t xml:space="preserve">        </w:t>
+      </w:r>
+      <w:r>
+        <w:rPr>
+          <w:rFonts w:ascii="Consolas" w:eastAsia="Times New Roman" w:hAnsi="Consolas" w:cs="Times New Roman"/>
+          <w:color w:val="FFC600"/>
+          <w:sz w:val="21"/>
+          <w:szCs w:val="21"/>
+        </w:rPr>
+        <w:t>int</w:t>
+      </w:r>
+      <w:r>
+        <w:rPr>
+          <w:rFonts w:ascii="Consolas" w:eastAsia="Times New Roman" w:hAnsi="Consolas" w:cs="Times New Roman"/>
+          <w:color w:val="9EFFFF"/>
+          <w:sz w:val="21"/>
+          <w:szCs w:val="21"/>
+        </w:rPr>
+        <w:t xml:space="preserve"> length</w:t>
+      </w:r>
+      <w:r>
+        <w:rPr>
+          <w:rFonts w:ascii="Consolas" w:eastAsia="Times New Roman" w:hAnsi="Consolas" w:cs="Times New Roman"/>
+          <w:color w:val="FF9D00"/>
+          <w:sz w:val="21"/>
+          <w:szCs w:val="21"/>
+        </w:rPr>
+        <w:t>=</w:t>
+      </w:r>
+      <w:r>
+        <w:rPr>
+          <w:rFonts w:ascii="Consolas" w:eastAsia="Times New Roman" w:hAnsi="Consolas" w:cs="Times New Roman"/>
+          <w:color w:val="FF628C"/>
+          <w:sz w:val="21"/>
+          <w:szCs w:val="21"/>
+        </w:rPr>
+        <w:t>0</w:t>
+      </w:r>
+      <w:r>
+        <w:rPr>
+          <w:rFonts w:ascii="Consolas" w:eastAsia="Times New Roman" w:hAnsi="Consolas" w:cs="Times New Roman"/>
+          <w:color w:val="E1EFFF"/>
+          <w:sz w:val="21"/>
+          <w:szCs w:val="21"/>
+        </w:rPr>
+        <w:t>;</w:t>
+      </w:r>
+    </w:p>
+    <w:p>
+      <w:pPr>
+        <w:shd w:val="clear" w:color="auto" w:fill="193549"/>
+        <w:spacing w:after="0" w:line="285" w:lineRule="atLeast"/>
+        <w:ind w:left="720"/>
+        <w:rPr>
+          <w:rFonts w:ascii="Consolas" w:eastAsia="Times New Roman" w:hAnsi="Consolas" w:cs="Times New Roman"/>
+          <w:color w:val="FFFFFF"/>
+          <w:sz w:val="21"/>
+          <w:szCs w:val="21"/>
+        </w:rPr>
+      </w:pPr>
+      <w:r>
+        <w:rPr>
+          <w:rFonts w:ascii="Consolas" w:eastAsia="Times New Roman" w:hAnsi="Consolas" w:cs="Times New Roman"/>
+          <w:color w:val="9EFFFF"/>
+          <w:sz w:val="21"/>
+          <w:szCs w:val="21"/>
+        </w:rPr>
+        <w:t xml:space="preserve">        </w:t>
+      </w:r>
+      <w:r>
+        <w:rPr>
+          <w:rFonts w:ascii="Consolas" w:eastAsia="Times New Roman" w:hAnsi="Consolas" w:cs="Times New Roman"/>
+          <w:color w:val="FF9D00"/>
+          <w:sz w:val="21"/>
+          <w:szCs w:val="21"/>
+        </w:rPr>
+        <w:t>for</w:t>
+      </w:r>
+      <w:r>
+        <w:rPr>
+          <w:rFonts w:ascii="Consolas" w:eastAsia="Times New Roman" w:hAnsi="Consolas" w:cs="Times New Roman"/>
+          <w:color w:val="E1EFFF"/>
+          <w:sz w:val="21"/>
+          <w:szCs w:val="21"/>
+        </w:rPr>
+        <w:t>(</w:t>
+      </w:r>
+      <w:r>
+        <w:rPr>
+          <w:rFonts w:ascii="Consolas" w:eastAsia="Times New Roman" w:hAnsi="Consolas" w:cs="Times New Roman"/>
+          <w:color w:val="FFC600"/>
+          <w:sz w:val="21"/>
+          <w:szCs w:val="21"/>
+        </w:rPr>
+        <w:t>auto</w:t>
+      </w:r>
+      <w:r>
+        <w:rPr>
+          <w:rFonts w:ascii="Consolas" w:eastAsia="Times New Roman" w:hAnsi="Consolas" w:cs="Times New Roman"/>
+          <w:color w:val="9EFFFF"/>
+          <w:sz w:val="21"/>
+          <w:szCs w:val="21"/>
+        </w:rPr>
+        <w:t xml:space="preserve"> i</w:t>
+      </w:r>
+      <w:r>
+        <w:rPr>
+          <w:rFonts w:ascii="Consolas" w:eastAsia="Times New Roman" w:hAnsi="Consolas" w:cs="Times New Roman"/>
+          <w:color w:val="E1EFFF"/>
+          <w:sz w:val="21"/>
+          <w:szCs w:val="21"/>
+        </w:rPr>
+        <w:t>:</w:t>
+      </w:r>
+      <w:r>
+        <w:rPr>
+          <w:rFonts w:ascii="Consolas" w:eastAsia="Times New Roman" w:hAnsi="Consolas" w:cs="Times New Roman"/>
+          <w:color w:val="9EFFFF"/>
+          <w:sz w:val="21"/>
+          <w:szCs w:val="21"/>
+        </w:rPr>
+        <w:t>holder</w:t>
+      </w:r>
+      <w:r>
+        <w:rPr>
+          <w:rFonts w:ascii="Consolas" w:eastAsia="Times New Roman" w:hAnsi="Consolas" w:cs="Times New Roman"/>
+          <w:color w:val="E1EFFF"/>
+          <w:sz w:val="21"/>
+          <w:szCs w:val="21"/>
+        </w:rPr>
+        <w:t>)</w:t>
+      </w:r>
+    </w:p>
+    <w:p>
+      <w:pPr>
+        <w:shd w:val="clear" w:color="auto" w:fill="193549"/>
+        <w:spacing w:after="0" w:line="285" w:lineRule="atLeast"/>
+        <w:ind w:left="720"/>
+        <w:rPr>
+          <w:rFonts w:ascii="Consolas" w:eastAsia="Times New Roman" w:hAnsi="Consolas" w:cs="Times New Roman"/>
+          <w:color w:val="FFFFFF"/>
+          <w:sz w:val="21"/>
+          <w:szCs w:val="21"/>
+        </w:rPr>
+      </w:pPr>
+      <w:r>
+        <w:rPr>
+          <w:rFonts w:ascii="Consolas" w:eastAsia="Times New Roman" w:hAnsi="Consolas" w:cs="Times New Roman"/>
+          <w:color w:val="9EFFFF"/>
+          <w:sz w:val="21"/>
+          <w:szCs w:val="21"/>
+        </w:rPr>
+        <w:t xml:space="preserve">        </w:t>
+      </w:r>
+      <w:r>
+        <w:rPr>
+          <w:rFonts w:ascii="Consolas" w:eastAsia="Times New Roman" w:hAnsi="Consolas" w:cs="Times New Roman"/>
+          <w:color w:val="E1EFFF"/>
+          <w:sz w:val="21"/>
+          <w:szCs w:val="21"/>
+        </w:rPr>
+        <w:t>{</w:t>
+      </w:r>
+    </w:p>
+    <w:p>
+      <w:pPr>
+        <w:shd w:val="clear" w:color="auto" w:fill="193549"/>
+        <w:spacing w:after="0" w:line="285" w:lineRule="atLeast"/>
+        <w:ind w:left="720"/>
+        <w:rPr>
+          <w:rFonts w:ascii="Consolas" w:eastAsia="Times New Roman" w:hAnsi="Consolas" w:cs="Times New Roman"/>
+          <w:color w:val="FFFFFF"/>
+          <w:sz w:val="21"/>
+          <w:szCs w:val="21"/>
+        </w:rPr>
+      </w:pPr>
+      <w:r>
+        <w:rPr>
+          <w:rFonts w:ascii="Consolas" w:eastAsia="Times New Roman" w:hAnsi="Consolas" w:cs="Times New Roman"/>
+          <w:color w:val="9EFFFF"/>
+          <w:sz w:val="21"/>
+          <w:szCs w:val="21"/>
+        </w:rPr>
+        <w:t xml:space="preserve">            </w:t>
+      </w:r>
+      <w:r>
+        <w:rPr>
+          <w:rFonts w:ascii="Consolas" w:eastAsia="Times New Roman" w:hAnsi="Consolas" w:cs="Times New Roman"/>
+          <w:color w:val="FFC600"/>
+          <w:sz w:val="21"/>
+          <w:szCs w:val="21"/>
+        </w:rPr>
+        <w:t>int</w:t>
+      </w:r>
+      <w:r>
+        <w:rPr>
+          <w:rFonts w:ascii="Consolas" w:eastAsia="Times New Roman" w:hAnsi="Consolas" w:cs="Times New Roman"/>
+          <w:color w:val="9EFFFF"/>
+          <w:sz w:val="21"/>
+          <w:szCs w:val="21"/>
+        </w:rPr>
+        <w:t xml:space="preserve"> temp_length</w:t>
+      </w:r>
+      <w:r>
+        <w:rPr>
+          <w:rFonts w:ascii="Consolas" w:eastAsia="Times New Roman" w:hAnsi="Consolas" w:cs="Times New Roman"/>
+          <w:color w:val="FF9D00"/>
+          <w:sz w:val="21"/>
+          <w:szCs w:val="21"/>
+        </w:rPr>
+        <w:t>=</w:t>
+      </w:r>
+      <w:r>
+        <w:rPr>
+          <w:rFonts w:ascii="Consolas" w:eastAsia="Times New Roman" w:hAnsi="Consolas" w:cs="Times New Roman"/>
+          <w:color w:val="FF628C"/>
+          <w:sz w:val="21"/>
+          <w:szCs w:val="21"/>
+        </w:rPr>
+        <w:t>0</w:t>
+      </w:r>
+      <w:r>
+        <w:rPr>
+          <w:rFonts w:ascii="Consolas" w:eastAsia="Times New Roman" w:hAnsi="Consolas" w:cs="Times New Roman"/>
+          <w:color w:val="E1EFFF"/>
+          <w:sz w:val="21"/>
+          <w:szCs w:val="21"/>
+        </w:rPr>
+        <w:t>;</w:t>
+      </w:r>
+    </w:p>
+    <w:p>
+      <w:pPr>
+        <w:shd w:val="clear" w:color="auto" w:fill="193549"/>
+        <w:spacing w:after="0" w:line="285" w:lineRule="atLeast"/>
+        <w:ind w:left="720"/>
+        <w:rPr>
+          <w:rFonts w:ascii="Consolas" w:eastAsia="Times New Roman" w:hAnsi="Consolas" w:cs="Times New Roman"/>
+          <w:color w:val="FFFFFF"/>
+          <w:sz w:val="21"/>
+          <w:szCs w:val="21"/>
+        </w:rPr>
+      </w:pPr>
+      <w:r>
+        <w:rPr>
+          <w:rFonts w:ascii="Consolas" w:eastAsia="Times New Roman" w:hAnsi="Consolas" w:cs="Times New Roman"/>
+          <w:color w:val="9EFFFF"/>
+          <w:sz w:val="21"/>
+          <w:szCs w:val="21"/>
+        </w:rPr>
+        <w:t xml:space="preserve">            </w:t>
+      </w:r>
+      <w:r>
+        <w:rPr>
+          <w:rFonts w:ascii="Consolas" w:eastAsia="Times New Roman" w:hAnsi="Consolas" w:cs="Times New Roman"/>
+          <w:color w:val="FF9D00"/>
+          <w:sz w:val="21"/>
+          <w:szCs w:val="21"/>
+        </w:rPr>
+        <w:t>if</w:t>
+      </w:r>
+      <w:r>
+        <w:rPr>
+          <w:rFonts w:ascii="Consolas" w:eastAsia="Times New Roman" w:hAnsi="Consolas" w:cs="Times New Roman"/>
+          <w:color w:val="E1EFFF"/>
+          <w:sz w:val="21"/>
+          <w:szCs w:val="21"/>
+        </w:rPr>
+        <w:t>(holder.</w:t>
+      </w:r>
+      <w:r>
+        <w:rPr>
+          <w:rFonts w:ascii="Consolas" w:eastAsia="Times New Roman" w:hAnsi="Consolas" w:cs="Times New Roman"/>
+          <w:color w:val="FFC600"/>
+          <w:sz w:val="21"/>
+          <w:szCs w:val="21"/>
+        </w:rPr>
+        <w:t>find</w:t>
+      </w:r>
+      <w:r>
+        <w:rPr>
+          <w:rFonts w:ascii="Consolas" w:eastAsia="Times New Roman" w:hAnsi="Consolas" w:cs="Times New Roman"/>
+          <w:color w:val="E1EFFF"/>
+          <w:sz w:val="21"/>
+          <w:szCs w:val="21"/>
+        </w:rPr>
+        <w:t>(</w:t>
+      </w:r>
+      <w:r>
+        <w:rPr>
+          <w:rFonts w:ascii="Consolas" w:eastAsia="Times New Roman" w:hAnsi="Consolas" w:cs="Times New Roman"/>
+          <w:color w:val="9EFFFF"/>
+          <w:sz w:val="21"/>
+          <w:szCs w:val="21"/>
+        </w:rPr>
+        <w:t>i</w:t>
+      </w:r>
+      <w:r>
+        <w:rPr>
+          <w:rFonts w:ascii="Consolas" w:eastAsia="Times New Roman" w:hAnsi="Consolas" w:cs="Times New Roman"/>
+          <w:color w:val="FF9D00"/>
+          <w:sz w:val="21"/>
+          <w:szCs w:val="21"/>
+        </w:rPr>
+        <w:t>-</w:t>
+      </w:r>
+      <w:r>
+        <w:rPr>
+          <w:rFonts w:ascii="Consolas" w:eastAsia="Times New Roman" w:hAnsi="Consolas" w:cs="Times New Roman"/>
+          <w:color w:val="FF628C"/>
+          <w:sz w:val="21"/>
+          <w:szCs w:val="21"/>
+        </w:rPr>
+        <w:t>1</w:t>
+      </w:r>
+      <w:r>
+        <w:rPr>
+          <w:rFonts w:ascii="Consolas" w:eastAsia="Times New Roman" w:hAnsi="Consolas" w:cs="Times New Roman"/>
+          <w:color w:val="E1EFFF"/>
+          <w:sz w:val="21"/>
+          <w:szCs w:val="21"/>
+        </w:rPr>
+        <w:t>)</w:t>
+      </w:r>
+      <w:r>
+        <w:rPr>
+          <w:rFonts w:ascii="Consolas" w:eastAsia="Times New Roman" w:hAnsi="Consolas" w:cs="Times New Roman"/>
+          <w:color w:val="FF9D00"/>
+          <w:sz w:val="21"/>
+          <w:szCs w:val="21"/>
+        </w:rPr>
+        <w:t>==</w:t>
+      </w:r>
+      <w:r>
+        <w:rPr>
+          <w:rFonts w:ascii="Consolas" w:eastAsia="Times New Roman" w:hAnsi="Consolas" w:cs="Times New Roman"/>
+          <w:color w:val="E1EFFF"/>
+          <w:sz w:val="21"/>
+          <w:szCs w:val="21"/>
+        </w:rPr>
+        <w:t>holder.</w:t>
+      </w:r>
+      <w:r>
+        <w:rPr>
+          <w:rFonts w:ascii="Consolas" w:eastAsia="Times New Roman" w:hAnsi="Consolas" w:cs="Times New Roman"/>
+          <w:color w:val="FFC600"/>
+          <w:sz w:val="21"/>
+          <w:szCs w:val="21"/>
+        </w:rPr>
+        <w:t>end</w:t>
+      </w:r>
+      <w:r>
+        <w:rPr>
+          <w:rFonts w:ascii="Consolas" w:eastAsia="Times New Roman" w:hAnsi="Consolas" w:cs="Times New Roman"/>
+          <w:color w:val="E1EFFF"/>
+          <w:sz w:val="21"/>
+          <w:szCs w:val="21"/>
+        </w:rPr>
+        <w:t>())</w:t>
+      </w:r>
+    </w:p>
+    <w:p>
+      <w:pPr>
+        <w:shd w:val="clear" w:color="auto" w:fill="193549"/>
+        <w:spacing w:after="0" w:line="285" w:lineRule="atLeast"/>
+        <w:ind w:left="720"/>
+        <w:rPr>
+          <w:rFonts w:ascii="Consolas" w:eastAsia="Times New Roman" w:hAnsi="Consolas" w:cs="Times New Roman"/>
+          <w:color w:val="FFFFFF"/>
+          <w:sz w:val="21"/>
+          <w:szCs w:val="21"/>
+        </w:rPr>
+      </w:pPr>
+      <w:r>
+        <w:rPr>
+          <w:rFonts w:ascii="Consolas" w:eastAsia="Times New Roman" w:hAnsi="Consolas" w:cs="Times New Roman"/>
+          <w:color w:val="9EFFFF"/>
+          <w:sz w:val="21"/>
+          <w:szCs w:val="21"/>
+        </w:rPr>
+        <w:t xml:space="preserve">            </w:t>
+      </w:r>
+      <w:r>
+        <w:rPr>
+          <w:rFonts w:ascii="Consolas" w:eastAsia="Times New Roman" w:hAnsi="Consolas" w:cs="Times New Roman"/>
+          <w:color w:val="E1EFFF"/>
+          <w:sz w:val="21"/>
+          <w:szCs w:val="21"/>
+        </w:rPr>
+        <w:t>{</w:t>
+      </w:r>
+    </w:p>
+    <w:p>
+      <w:pPr>
+        <w:shd w:val="clear" w:color="auto" w:fill="193549"/>
+        <w:spacing w:after="0" w:line="285" w:lineRule="atLeast"/>
+        <w:ind w:left="720"/>
+        <w:rPr>
+          <w:rFonts w:ascii="Consolas" w:eastAsia="Times New Roman" w:hAnsi="Consolas" w:cs="Times New Roman"/>
+          <w:color w:val="FFFFFF"/>
+          <w:sz w:val="21"/>
+          <w:szCs w:val="21"/>
+        </w:rPr>
+      </w:pPr>
+      <w:r>
+        <w:rPr>
+          <w:rFonts w:ascii="Consolas" w:eastAsia="Times New Roman" w:hAnsi="Consolas" w:cs="Times New Roman"/>
+          <w:color w:val="9EFFFF"/>
+          <w:sz w:val="21"/>
+          <w:szCs w:val="21"/>
+        </w:rPr>
+        <w:t xml:space="preserve">                </w:t>
+      </w:r>
+      <w:r>
+        <w:rPr>
+          <w:rFonts w:ascii="Consolas" w:eastAsia="Times New Roman" w:hAnsi="Consolas" w:cs="Times New Roman"/>
+          <w:color w:val="FF9D00"/>
+          <w:sz w:val="21"/>
+          <w:szCs w:val="21"/>
+        </w:rPr>
+        <w:t>while</w:t>
+      </w:r>
+      <w:r>
+        <w:rPr>
+          <w:rFonts w:ascii="Consolas" w:eastAsia="Times New Roman" w:hAnsi="Consolas" w:cs="Times New Roman"/>
+          <w:color w:val="E1EFFF"/>
+          <w:sz w:val="21"/>
+          <w:szCs w:val="21"/>
+        </w:rPr>
+        <w:t>(holder.</w:t>
+      </w:r>
+      <w:r>
+        <w:rPr>
+          <w:rFonts w:ascii="Consolas" w:eastAsia="Times New Roman" w:hAnsi="Consolas" w:cs="Times New Roman"/>
+          <w:color w:val="FFC600"/>
+          <w:sz w:val="21"/>
+          <w:szCs w:val="21"/>
+        </w:rPr>
+        <w:t>find</w:t>
+      </w:r>
+      <w:r>
+        <w:rPr>
+          <w:rFonts w:ascii="Consolas" w:eastAsia="Times New Roman" w:hAnsi="Consolas" w:cs="Times New Roman"/>
+          <w:color w:val="E1EFFF"/>
+          <w:sz w:val="21"/>
+          <w:szCs w:val="21"/>
+        </w:rPr>
+        <w:t>(</w:t>
+      </w:r>
+      <w:r>
+        <w:rPr>
+          <w:rFonts w:ascii="Consolas" w:eastAsia="Times New Roman" w:hAnsi="Consolas" w:cs="Times New Roman"/>
+          <w:color w:val="9EFFFF"/>
+          <w:sz w:val="21"/>
+          <w:szCs w:val="21"/>
+        </w:rPr>
+        <w:t>i</w:t>
+      </w:r>
+      <w:r>
+        <w:rPr>
+          <w:rFonts w:ascii="Consolas" w:eastAsia="Times New Roman" w:hAnsi="Consolas" w:cs="Times New Roman"/>
+          <w:color w:val="FF9D00"/>
+          <w:sz w:val="21"/>
+          <w:szCs w:val="21"/>
+        </w:rPr>
+        <w:t>+</w:t>
+      </w:r>
+      <w:r>
+        <w:rPr>
+          <w:rFonts w:ascii="Consolas" w:eastAsia="Times New Roman" w:hAnsi="Consolas" w:cs="Times New Roman"/>
+          <w:color w:val="9EFFFF"/>
+          <w:sz w:val="21"/>
+          <w:szCs w:val="21"/>
+        </w:rPr>
+        <w:t>temp_length</w:t>
+      </w:r>
+      <w:r>
+        <w:rPr>
+          <w:rFonts w:ascii="Consolas" w:eastAsia="Times New Roman" w:hAnsi="Consolas" w:cs="Times New Roman"/>
+          <w:color w:val="E1EFFF"/>
+          <w:sz w:val="21"/>
+          <w:szCs w:val="21"/>
+        </w:rPr>
+        <w:t>)</w:t>
+      </w:r>
+      <w:r>
+        <w:rPr>
+          <w:rFonts w:ascii="Consolas" w:eastAsia="Times New Roman" w:hAnsi="Consolas" w:cs="Times New Roman"/>
+          <w:color w:val="FF9D00"/>
+          <w:sz w:val="21"/>
+          <w:szCs w:val="21"/>
+        </w:rPr>
+        <w:t>!=</w:t>
+      </w:r>
+      <w:r>
+        <w:rPr>
+          <w:rFonts w:ascii="Consolas" w:eastAsia="Times New Roman" w:hAnsi="Consolas" w:cs="Times New Roman"/>
+          <w:color w:val="E1EFFF"/>
+          <w:sz w:val="21"/>
+          <w:szCs w:val="21"/>
+        </w:rPr>
+        <w:t>holder.</w:t>
+      </w:r>
+      <w:r>
+        <w:rPr>
+          <w:rFonts w:ascii="Consolas" w:eastAsia="Times New Roman" w:hAnsi="Consolas" w:cs="Times New Roman"/>
+          <w:color w:val="FFC600"/>
+          <w:sz w:val="21"/>
+          <w:szCs w:val="21"/>
+        </w:rPr>
+        <w:t>end</w:t>
+      </w:r>
+      <w:r>
+        <w:rPr>
+          <w:rFonts w:ascii="Consolas" w:eastAsia="Times New Roman" w:hAnsi="Consolas" w:cs="Times New Roman"/>
+          <w:color w:val="E1EFFF"/>
+          <w:sz w:val="21"/>
+          <w:szCs w:val="21"/>
+        </w:rPr>
+        <w:t>())</w:t>
+      </w:r>
+    </w:p>
+    <w:p>
+      <w:pPr>
+        <w:shd w:val="clear" w:color="auto" w:fill="193549"/>
+        <w:spacing w:after="0" w:line="285" w:lineRule="atLeast"/>
+        <w:ind w:left="720"/>
+        <w:rPr>
+          <w:rFonts w:ascii="Consolas" w:eastAsia="Times New Roman" w:hAnsi="Consolas" w:cs="Times New Roman"/>
+          <w:color w:val="FFFFFF"/>
+          <w:sz w:val="21"/>
+          <w:szCs w:val="21"/>
+        </w:rPr>
+      </w:pPr>
+      <w:r>
+        <w:rPr>
+          <w:rFonts w:ascii="Consolas" w:eastAsia="Times New Roman" w:hAnsi="Consolas" w:cs="Times New Roman"/>
+          <w:color w:val="9EFFFF"/>
+          <w:sz w:val="21"/>
+          <w:szCs w:val="21"/>
+        </w:rPr>
+        <w:t>                    temp_length</w:t>
+      </w:r>
+      <w:r>
+        <w:rPr>
+          <w:rFonts w:ascii="Consolas" w:eastAsia="Times New Roman" w:hAnsi="Consolas" w:cs="Times New Roman"/>
+          <w:color w:val="FF9D00"/>
+          <w:sz w:val="21"/>
+          <w:szCs w:val="21"/>
+        </w:rPr>
+        <w:t>+=</w:t>
+      </w:r>
+      <w:r>
+        <w:rPr>
+          <w:rFonts w:ascii="Consolas" w:eastAsia="Times New Roman" w:hAnsi="Consolas" w:cs="Times New Roman"/>
+          <w:color w:val="FF628C"/>
+          <w:sz w:val="21"/>
+          <w:szCs w:val="21"/>
+        </w:rPr>
+        <w:t>1</w:t>
+      </w:r>
+      <w:r>
+        <w:rPr>
+          <w:rFonts w:ascii="Consolas" w:eastAsia="Times New Roman" w:hAnsi="Consolas" w:cs="Times New Roman"/>
+          <w:color w:val="E1EFFF"/>
+          <w:sz w:val="21"/>
+          <w:szCs w:val="21"/>
+        </w:rPr>
+        <w:t>;</w:t>
+      </w:r>
+    </w:p>
+    <w:p>
+      <w:pPr>
+        <w:shd w:val="clear" w:color="auto" w:fill="193549"/>
+        <w:spacing w:after="0" w:line="285" w:lineRule="atLeast"/>
+        <w:ind w:left="720"/>
+        <w:rPr>
+          <w:rFonts w:ascii="Consolas" w:eastAsia="Times New Roman" w:hAnsi="Consolas" w:cs="Times New Roman"/>
+          <w:color w:val="FFFFFF"/>
+          <w:sz w:val="21"/>
+          <w:szCs w:val="21"/>
+        </w:rPr>
+      </w:pPr>
+      <w:r>
+        <w:rPr>
+          <w:rFonts w:ascii="Consolas" w:eastAsia="Times New Roman" w:hAnsi="Consolas" w:cs="Times New Roman"/>
+          <w:color w:val="9EFFFF"/>
+          <w:sz w:val="21"/>
+          <w:szCs w:val="21"/>
+        </w:rPr>
+        <w:t>                length</w:t>
+      </w:r>
+      <w:r>
+        <w:rPr>
+          <w:rFonts w:ascii="Consolas" w:eastAsia="Times New Roman" w:hAnsi="Consolas" w:cs="Times New Roman"/>
+          <w:color w:val="FF9D00"/>
+          <w:sz w:val="21"/>
+          <w:szCs w:val="21"/>
+        </w:rPr>
+        <w:t>=</w:t>
+      </w:r>
+      <w:r>
+        <w:rPr>
+          <w:rFonts w:ascii="Consolas" w:eastAsia="Times New Roman" w:hAnsi="Consolas" w:cs="Times New Roman"/>
+          <w:color w:val="FFC600"/>
+          <w:sz w:val="21"/>
+          <w:szCs w:val="21"/>
+        </w:rPr>
+        <w:t>max</w:t>
+      </w:r>
+      <w:r>
+        <w:rPr>
+          <w:rFonts w:ascii="Consolas" w:eastAsia="Times New Roman" w:hAnsi="Consolas" w:cs="Times New Roman"/>
+          <w:color w:val="E1EFFF"/>
+          <w:sz w:val="21"/>
+          <w:szCs w:val="21"/>
+        </w:rPr>
+        <w:t>(</w:t>
+      </w:r>
+      <w:r>
+        <w:rPr>
+          <w:rFonts w:ascii="Consolas" w:eastAsia="Times New Roman" w:hAnsi="Consolas" w:cs="Times New Roman"/>
+          <w:color w:val="9EFFFF"/>
+          <w:sz w:val="21"/>
+          <w:szCs w:val="21"/>
+        </w:rPr>
+        <w:t>length</w:t>
+      </w:r>
+      <w:r>
+        <w:rPr>
+          <w:rFonts w:ascii="Consolas" w:eastAsia="Times New Roman" w:hAnsi="Consolas" w:cs="Times New Roman"/>
+          <w:color w:val="E1EFFF"/>
+          <w:sz w:val="21"/>
+          <w:szCs w:val="21"/>
+        </w:rPr>
+        <w:t>,</w:t>
+      </w:r>
+      <w:r>
+        <w:rPr>
+          <w:rFonts w:ascii="Consolas" w:eastAsia="Times New Roman" w:hAnsi="Consolas" w:cs="Times New Roman"/>
+          <w:color w:val="9EFFFF"/>
+          <w:sz w:val="21"/>
+          <w:szCs w:val="21"/>
+        </w:rPr>
+        <w:t xml:space="preserve"> temp_length</w:t>
+      </w:r>
+      <w:r>
+        <w:rPr>
+          <w:rFonts w:ascii="Consolas" w:eastAsia="Times New Roman" w:hAnsi="Consolas" w:cs="Times New Roman"/>
+          <w:color w:val="E1EFFF"/>
+          <w:sz w:val="21"/>
+          <w:szCs w:val="21"/>
+        </w:rPr>
+        <w:t>);</w:t>
+      </w:r>
+    </w:p>
+    <w:p>
+      <w:pPr>
+        <w:shd w:val="clear" w:color="auto" w:fill="193549"/>
+        <w:spacing w:after="0" w:line="285" w:lineRule="atLeast"/>
+        <w:ind w:left="720"/>
+        <w:rPr>
+          <w:rFonts w:ascii="Consolas" w:eastAsia="Times New Roman" w:hAnsi="Consolas" w:cs="Times New Roman"/>
+          <w:color w:val="FFFFFF"/>
+          <w:sz w:val="21"/>
+          <w:szCs w:val="21"/>
+        </w:rPr>
+      </w:pPr>
+      <w:r>
+        <w:rPr>
+          <w:rFonts w:ascii="Consolas" w:eastAsia="Times New Roman" w:hAnsi="Consolas" w:cs="Times New Roman"/>
+          <w:color w:val="9EFFFF"/>
+          <w:sz w:val="21"/>
+          <w:szCs w:val="21"/>
+        </w:rPr>
+        <w:t xml:space="preserve">            </w:t>
+      </w:r>
+      <w:r>
+        <w:rPr>
+          <w:rFonts w:ascii="Consolas" w:eastAsia="Times New Roman" w:hAnsi="Consolas" w:cs="Times New Roman"/>
+          <w:color w:val="E1EFFF"/>
+          <w:sz w:val="21"/>
+          <w:szCs w:val="21"/>
+        </w:rPr>
+        <w:t>}</w:t>
+      </w:r>
+    </w:p>
+    <w:p>
+      <w:pPr>
+        <w:shd w:val="clear" w:color="auto" w:fill="193549"/>
+        <w:spacing w:after="0" w:line="285" w:lineRule="atLeast"/>
+        <w:ind w:left="720"/>
+        <w:rPr>
+          <w:rFonts w:ascii="Consolas" w:eastAsia="Times New Roman" w:hAnsi="Consolas" w:cs="Times New Roman"/>
+          <w:color w:val="FFFFFF"/>
+          <w:sz w:val="21"/>
+          <w:szCs w:val="21"/>
+        </w:rPr>
+      </w:pPr>
+      <w:r>
+        <w:rPr>
+          <w:rFonts w:ascii="Consolas" w:eastAsia="Times New Roman" w:hAnsi="Consolas" w:cs="Times New Roman"/>
+          <w:color w:val="9EFFFF"/>
+          <w:sz w:val="21"/>
+          <w:szCs w:val="21"/>
+        </w:rPr>
+        <w:t xml:space="preserve">        </w:t>
+      </w:r>
+      <w:r>
+        <w:rPr>
+          <w:rFonts w:ascii="Consolas" w:eastAsia="Times New Roman" w:hAnsi="Consolas" w:cs="Times New Roman"/>
+          <w:color w:val="E1EFFF"/>
+          <w:sz w:val="21"/>
+          <w:szCs w:val="21"/>
+        </w:rPr>
+        <w:t>}</w:t>
+      </w:r>
+    </w:p>
+    <w:p>
+      <w:pPr>
+        <w:shd w:val="clear" w:color="auto" w:fill="193549"/>
+        <w:spacing w:after="0" w:line="285" w:lineRule="atLeast"/>
+        <w:ind w:left="720"/>
+        <w:rPr>
+          <w:rFonts w:ascii="Consolas" w:eastAsia="Times New Roman" w:hAnsi="Consolas" w:cs="Times New Roman"/>
+          <w:color w:val="FFFFFF"/>
+          <w:sz w:val="21"/>
+          <w:szCs w:val="21"/>
+        </w:rPr>
+      </w:pPr>
+      <w:r>
+        <w:rPr>
+          <w:rFonts w:ascii="Consolas" w:eastAsia="Times New Roman" w:hAnsi="Consolas" w:cs="Times New Roman"/>
+          <w:color w:val="9EFFFF"/>
+          <w:sz w:val="21"/>
+          <w:szCs w:val="21"/>
+        </w:rPr>
+        <w:t xml:space="preserve">        </w:t>
+      </w:r>
+    </w:p>
+    <w:p>
+      <w:pPr>
+        <w:shd w:val="clear" w:color="auto" w:fill="193549"/>
+        <w:spacing w:after="0" w:line="285" w:lineRule="atLeast"/>
+        <w:ind w:left="720"/>
+        <w:rPr>
+          <w:rFonts w:ascii="Consolas" w:eastAsia="Times New Roman" w:hAnsi="Consolas" w:cs="Times New Roman"/>
+          <w:color w:val="FFFFFF"/>
+          <w:sz w:val="21"/>
+          <w:szCs w:val="21"/>
+        </w:rPr>
+      </w:pPr>
+      <w:r>
+        <w:rPr>
+          <w:rFonts w:ascii="Consolas" w:eastAsia="Times New Roman" w:hAnsi="Consolas" w:cs="Times New Roman"/>
+          <w:color w:val="9EFFFF"/>
+          <w:sz w:val="21"/>
+          <w:szCs w:val="21"/>
+        </w:rPr>
+        <w:t xml:space="preserve">        </w:t>
+      </w:r>
+      <w:r>
+        <w:rPr>
+          <w:rFonts w:ascii="Consolas" w:eastAsia="Times New Roman" w:hAnsi="Consolas" w:cs="Times New Roman"/>
+          <w:color w:val="FF9D00"/>
+          <w:sz w:val="21"/>
+          <w:szCs w:val="21"/>
+        </w:rPr>
+        <w:t>return</w:t>
+      </w:r>
+      <w:r>
+        <w:rPr>
+          <w:rFonts w:ascii="Consolas" w:eastAsia="Times New Roman" w:hAnsi="Consolas" w:cs="Times New Roman"/>
+          <w:color w:val="9EFFFF"/>
+          <w:sz w:val="21"/>
+          <w:szCs w:val="21"/>
+        </w:rPr>
+        <w:t xml:space="preserve"> length</w:t>
+      </w:r>
+      <w:r>
+        <w:rPr>
+          <w:rFonts w:ascii="Consolas" w:eastAsia="Times New Roman" w:hAnsi="Consolas" w:cs="Times New Roman"/>
+          <w:color w:val="E1EFFF"/>
+          <w:sz w:val="21"/>
+          <w:szCs w:val="21"/>
+        </w:rPr>
+        <w:t>;</w:t>
+      </w:r>
+    </w:p>
+    <w:p>
+      <w:pPr>
+        <w:shd w:val="clear" w:color="auto" w:fill="193549"/>
+        <w:spacing w:after="0" w:line="285" w:lineRule="atLeast"/>
+        <w:ind w:left="720"/>
+        <w:rPr>
+          <w:rFonts w:ascii="Consolas" w:eastAsia="Times New Roman" w:hAnsi="Consolas" w:cs="Times New Roman"/>
+          <w:color w:val="FFFFFF"/>
+          <w:sz w:val="21"/>
+          <w:szCs w:val="21"/>
+        </w:rPr>
+      </w:pPr>
+      <w:r>
+        <w:rPr>
+          <w:rFonts w:ascii="Consolas" w:eastAsia="Times New Roman" w:hAnsi="Consolas" w:cs="Times New Roman"/>
+          <w:color w:val="9EFFFF"/>
+          <w:sz w:val="21"/>
+          <w:szCs w:val="21"/>
+        </w:rPr>
+        <w:t xml:space="preserve">    </w:t>
+      </w:r>
+      <w:r>
+        <w:rPr>
+          <w:rFonts w:ascii="Consolas" w:eastAsia="Times New Roman" w:hAnsi="Consolas" w:cs="Times New Roman"/>
+          <w:color w:val="E1EFFF"/>
+          <w:sz w:val="21"/>
+          <w:szCs w:val="21"/>
+        </w:rPr>
+        <w:t>}</w:t>
+      </w:r>
+    </w:p>
+    <w:p>
+      <w:pPr>
+        <w:shd w:val="clear" w:color="auto" w:fill="193549"/>
+        <w:spacing w:after="0" w:line="285" w:lineRule="atLeast"/>
+        <w:ind w:left="720"/>
+        <w:rPr>
+          <w:rFonts w:ascii="Consolas" w:eastAsia="Times New Roman" w:hAnsi="Consolas" w:cs="Times New Roman"/>
+          <w:color w:val="FFFFFF"/>
+          <w:sz w:val="21"/>
+          <w:szCs w:val="21"/>
+        </w:rPr>
+      </w:pPr>
+      <w:r>
+        <w:rPr>
+          <w:rFonts w:ascii="Consolas" w:eastAsia="Times New Roman" w:hAnsi="Consolas" w:cs="Times New Roman"/>
+          <w:color w:val="E1EFFF"/>
+          <w:sz w:val="21"/>
+          <w:szCs w:val="21"/>
+        </w:rPr>
+        <w:t>};</w:t>
+      </w:r>
+    </w:p>
+    <w:p>
+      <w:pPr>
+        <w:ind w:left="720"/>
+      </w:pPr>
+    </w:p>
+    <w:p>
+      <w:pPr>
+        <w:pStyle w:val="ListParagraph"/>
+        <w:numPr>
+          <w:ilvl w:val="0"/>
+          <w:numId w:val="20"/>
+        </w:numPr>
+        <w:tabs>
+          <w:tab w:val="left" w:pos="915"/>
+        </w:tabs>
+        <w:rPr>
+          <w:b/>
+          <w:bCs/>
+          <w:sz w:val="32"/>
+          <w:szCs w:val="32"/>
+        </w:rPr>
+      </w:pPr>
+      <w:r>
+        <w:rPr>
+          <w:b/>
+          <w:bCs/>
+          <w:sz w:val="32"/>
+          <w:szCs w:val="32"/>
+        </w:rPr>
+        <w:t>Notes</w:t>
+      </w:r>
+      <w:r>
+        <w:rPr>
+          <w:b/>
+          <w:bCs/>
+          <w:sz w:val="32"/>
+          <w:szCs w:val="32"/>
+        </w:rPr>
+        <w:t>:</w:t>
+      </w:r>
+    </w:p>
+    <w:p>
+      <w:pPr>
+        <w:pStyle w:val="ListParagraph"/>
+        <w:numPr>
+          <w:ilvl w:val="0"/>
+          <w:numId w:val="4"/>
+        </w:numPr>
+      </w:pPr>
+      <w:r>
+        <w:t xml:space="preserve">The trick </w:t>
+      </w:r>
+      <w:r>
+        <w:t>is to find the longest sequence in O(N) time.</w:t>
+      </w:r>
+    </w:p>
+    <w:p>
+      <w:pPr>
+        <w:pStyle w:val="ListParagraph"/>
+        <w:numPr>
+          <w:ilvl w:val="0"/>
+          <w:numId w:val="4"/>
+        </w:numPr>
+      </w:pPr>
+      <w:r>
+        <w:t>We achieve that by using set data structure since it arranges the members of the set in ascending order.</w:t>
+      </w:r>
+    </w:p>
+    <w:p>
+      <w:pPr>
+        <w:pStyle w:val="ListParagraph"/>
+        <w:numPr>
+          <w:ilvl w:val="0"/>
+          <w:numId w:val="4"/>
+        </w:numPr>
+      </w:pPr>
+      <w:r>
+        <w:t xml:space="preserve">We run a for loop over the set, and put an if condition which only executes if the (i-1) element doesn’t exist in the set which means that the number is the beginning of a new sequence. </w:t>
+      </w:r>
+    </w:p>
+    <w:p>
+      <w:pPr>
+        <w:pStyle w:val="ListParagraph"/>
+        <w:numPr>
+          <w:ilvl w:val="0"/>
+          <w:numId w:val="4"/>
+        </w:numPr>
+      </w:pPr>
+      <w:r>
+        <w:t>We maintain two length variable one local and one global, initially both are set to 0.</w:t>
+      </w:r>
+    </w:p>
+    <w:p>
+      <w:pPr>
+        <w:pStyle w:val="ListParagraph"/>
+        <w:numPr>
+          <w:ilvl w:val="0"/>
+          <w:numId w:val="4"/>
+        </w:numPr>
+      </w:pPr>
+      <w:r>
+        <w:t>Now when the if condition executes we keep increasing the local sum by 1 till it reaches reaches the end of the set or the consecutive values cease to exist in the set.</w:t>
+      </w:r>
+    </w:p>
+    <w:p>
+      <w:pPr>
+        <w:pStyle w:val="ListParagraph"/>
+        <w:numPr>
+          <w:ilvl w:val="0"/>
+          <w:numId w:val="4"/>
+        </w:numPr>
+      </w:pPr>
+      <w:r>
+        <w:t>Once the while loop completes we take the max of the local_count as well as the global count and store the max in the global count.</w:t>
+      </w:r>
+    </w:p>
+    <w:p>
+      <w:pPr>
+        <w:pStyle w:val="ListParagraph"/>
+        <w:numPr>
+          <w:ilvl w:val="0"/>
+          <w:numId w:val="4"/>
+        </w:numPr>
+      </w:pPr>
+      <w:r>
+        <w:t>To further understand the if condition and while loop look at the code below</w:t>
+      </w:r>
+      <w:r>
+        <w:t>:</w:t>
+      </w:r>
+    </w:p>
+    <w:p>
+      <w:pPr>
+        <w:shd w:val="clear" w:color="auto" w:fill="193549"/>
+        <w:spacing w:after="0" w:line="285" w:lineRule="atLeast"/>
+        <w:ind w:left="1080"/>
+        <w:rPr>
+          <w:rFonts w:ascii="Consolas" w:eastAsia="Times New Roman" w:hAnsi="Consolas" w:cs="Times New Roman"/>
+          <w:color w:val="FFFFFF"/>
+          <w:sz w:val="21"/>
+          <w:szCs w:val="21"/>
+        </w:rPr>
+      </w:pPr>
+      <w:r>
+        <w:rPr>
+          <w:rFonts w:ascii="Consolas" w:eastAsia="Times New Roman" w:hAnsi="Consolas" w:cs="Times New Roman"/>
+          <w:color w:val="FF9D00"/>
+          <w:sz w:val="21"/>
+          <w:szCs w:val="21"/>
+        </w:rPr>
+        <w:t>if</w:t>
+      </w:r>
+      <w:r>
+        <w:rPr>
+          <w:rFonts w:ascii="Consolas" w:eastAsia="Times New Roman" w:hAnsi="Consolas" w:cs="Times New Roman"/>
+          <w:color w:val="E1EFFF"/>
+          <w:sz w:val="21"/>
+          <w:szCs w:val="21"/>
+        </w:rPr>
+        <w:t>(holder.</w:t>
+      </w:r>
+      <w:r>
+        <w:rPr>
+          <w:rFonts w:ascii="Consolas" w:eastAsia="Times New Roman" w:hAnsi="Consolas" w:cs="Times New Roman"/>
+          <w:color w:val="FFC600"/>
+          <w:sz w:val="21"/>
+          <w:szCs w:val="21"/>
+        </w:rPr>
+        <w:t>find</w:t>
+      </w:r>
+      <w:r>
+        <w:rPr>
+          <w:rFonts w:ascii="Consolas" w:eastAsia="Times New Roman" w:hAnsi="Consolas" w:cs="Times New Roman"/>
+          <w:color w:val="E1EFFF"/>
+          <w:sz w:val="21"/>
+          <w:szCs w:val="21"/>
+        </w:rPr>
+        <w:t>(</w:t>
+      </w:r>
+      <w:r>
+        <w:rPr>
+          <w:rFonts w:ascii="Consolas" w:eastAsia="Times New Roman" w:hAnsi="Consolas" w:cs="Times New Roman"/>
+          <w:color w:val="FFFFFF"/>
+          <w:sz w:val="21"/>
+          <w:szCs w:val="21"/>
+        </w:rPr>
+        <w:t>i</w:t>
+      </w:r>
+      <w:r>
+        <w:rPr>
+          <w:rFonts w:ascii="Consolas" w:eastAsia="Times New Roman" w:hAnsi="Consolas" w:cs="Times New Roman"/>
+          <w:color w:val="FF9D00"/>
+          <w:sz w:val="21"/>
+          <w:szCs w:val="21"/>
+        </w:rPr>
+        <w:t>-</w:t>
+      </w:r>
+      <w:r>
+        <w:rPr>
+          <w:rFonts w:ascii="Consolas" w:eastAsia="Times New Roman" w:hAnsi="Consolas" w:cs="Times New Roman"/>
+          <w:color w:val="FF628C"/>
+          <w:sz w:val="21"/>
+          <w:szCs w:val="21"/>
+        </w:rPr>
+        <w:t>1</w:t>
+      </w:r>
+      <w:r>
+        <w:rPr>
+          <w:rFonts w:ascii="Consolas" w:eastAsia="Times New Roman" w:hAnsi="Consolas" w:cs="Times New Roman"/>
+          <w:color w:val="E1EFFF"/>
+          <w:sz w:val="21"/>
+          <w:szCs w:val="21"/>
+        </w:rPr>
+        <w:t>)</w:t>
+      </w:r>
+      <w:r>
+        <w:rPr>
+          <w:rFonts w:ascii="Consolas" w:eastAsia="Times New Roman" w:hAnsi="Consolas" w:cs="Times New Roman"/>
+          <w:color w:val="FF9D00"/>
+          <w:sz w:val="21"/>
+          <w:szCs w:val="21"/>
+        </w:rPr>
+        <w:t>==</w:t>
+      </w:r>
+      <w:r>
+        <w:rPr>
+          <w:rFonts w:ascii="Consolas" w:eastAsia="Times New Roman" w:hAnsi="Consolas" w:cs="Times New Roman"/>
+          <w:color w:val="E1EFFF"/>
+          <w:sz w:val="21"/>
+          <w:szCs w:val="21"/>
+        </w:rPr>
+        <w:t>holder.</w:t>
+      </w:r>
+      <w:r>
+        <w:rPr>
+          <w:rFonts w:ascii="Consolas" w:eastAsia="Times New Roman" w:hAnsi="Consolas" w:cs="Times New Roman"/>
+          <w:color w:val="FFC600"/>
+          <w:sz w:val="21"/>
+          <w:szCs w:val="21"/>
+        </w:rPr>
+        <w:t>end</w:t>
+      </w:r>
+      <w:r>
+        <w:rPr>
+          <w:rFonts w:ascii="Consolas" w:eastAsia="Times New Roman" w:hAnsi="Consolas" w:cs="Times New Roman"/>
+          <w:color w:val="E1EFFF"/>
+          <w:sz w:val="21"/>
+          <w:szCs w:val="21"/>
+        </w:rPr>
+        <w:t>())</w:t>
+      </w:r>
+    </w:p>
+    <w:p>
+      <w:pPr>
+        <w:shd w:val="clear" w:color="auto" w:fill="193549"/>
+        <w:spacing w:after="0" w:line="285" w:lineRule="atLeast"/>
+        <w:ind w:left="1080"/>
+        <w:rPr>
+          <w:rFonts w:ascii="Consolas" w:eastAsia="Times New Roman" w:hAnsi="Consolas" w:cs="Times New Roman"/>
+          <w:color w:val="FFFFFF"/>
+          <w:sz w:val="21"/>
+          <w:szCs w:val="21"/>
+        </w:rPr>
+      </w:pPr>
+      <w:r>
+        <w:rPr>
+          <w:rFonts w:ascii="Consolas" w:eastAsia="Times New Roman" w:hAnsi="Consolas" w:cs="Times New Roman"/>
+          <w:color w:val="9EFFFF"/>
+          <w:sz w:val="21"/>
+          <w:szCs w:val="21"/>
+        </w:rPr>
+        <w:t xml:space="preserve">            </w:t>
+      </w:r>
+      <w:r>
+        <w:rPr>
+          <w:rFonts w:ascii="Consolas" w:eastAsia="Times New Roman" w:hAnsi="Consolas" w:cs="Times New Roman"/>
+          <w:color w:val="E1EFFF"/>
+          <w:sz w:val="21"/>
+          <w:szCs w:val="21"/>
+        </w:rPr>
+        <w:t>{</w:t>
+      </w:r>
+    </w:p>
+    <w:p>
+      <w:pPr>
+        <w:shd w:val="clear" w:color="auto" w:fill="193549"/>
+        <w:spacing w:after="0" w:line="285" w:lineRule="atLeast"/>
+        <w:ind w:left="1080"/>
+        <w:rPr>
+          <w:rFonts w:ascii="Consolas" w:eastAsia="Times New Roman" w:hAnsi="Consolas" w:cs="Times New Roman"/>
+          <w:color w:val="FFFFFF"/>
+          <w:sz w:val="21"/>
+          <w:szCs w:val="21"/>
+        </w:rPr>
+      </w:pPr>
+      <w:r>
+        <w:rPr>
+          <w:rFonts w:ascii="Consolas" w:eastAsia="Times New Roman" w:hAnsi="Consolas" w:cs="Times New Roman"/>
+          <w:color w:val="9EFFFF"/>
+          <w:sz w:val="21"/>
+          <w:szCs w:val="21"/>
+        </w:rPr>
+        <w:t xml:space="preserve">                </w:t>
+      </w:r>
+      <w:r>
+        <w:rPr>
+          <w:rFonts w:ascii="Consolas" w:eastAsia="Times New Roman" w:hAnsi="Consolas" w:cs="Times New Roman"/>
+          <w:color w:val="FF9D00"/>
+          <w:sz w:val="21"/>
+          <w:szCs w:val="21"/>
+        </w:rPr>
+        <w:t>while</w:t>
+      </w:r>
+      <w:r>
+        <w:rPr>
+          <w:rFonts w:ascii="Consolas" w:eastAsia="Times New Roman" w:hAnsi="Consolas" w:cs="Times New Roman"/>
+          <w:color w:val="E1EFFF"/>
+          <w:sz w:val="21"/>
+          <w:szCs w:val="21"/>
+        </w:rPr>
+        <w:t>(holder.</w:t>
+      </w:r>
+      <w:r>
+        <w:rPr>
+          <w:rFonts w:ascii="Consolas" w:eastAsia="Times New Roman" w:hAnsi="Consolas" w:cs="Times New Roman"/>
+          <w:color w:val="FFC600"/>
+          <w:sz w:val="21"/>
+          <w:szCs w:val="21"/>
+        </w:rPr>
+        <w:t>find</w:t>
+      </w:r>
+      <w:r>
+        <w:rPr>
+          <w:rFonts w:ascii="Consolas" w:eastAsia="Times New Roman" w:hAnsi="Consolas" w:cs="Times New Roman"/>
+          <w:color w:val="E1EFFF"/>
+          <w:sz w:val="21"/>
+          <w:szCs w:val="21"/>
+        </w:rPr>
+        <w:t>(</w:t>
+      </w:r>
+      <w:r>
+        <w:rPr>
+          <w:rFonts w:ascii="Consolas" w:eastAsia="Times New Roman" w:hAnsi="Consolas" w:cs="Times New Roman"/>
+          <w:color w:val="FFFFFF"/>
+          <w:sz w:val="21"/>
+          <w:szCs w:val="21"/>
+        </w:rPr>
+        <w:t>i</w:t>
+      </w:r>
+      <w:r>
+        <w:rPr>
+          <w:rFonts w:ascii="Consolas" w:eastAsia="Times New Roman" w:hAnsi="Consolas" w:cs="Times New Roman"/>
+          <w:color w:val="FF9D00"/>
+          <w:sz w:val="21"/>
+          <w:szCs w:val="21"/>
+        </w:rPr>
+        <w:t>+</w:t>
+      </w:r>
+      <w:r>
+        <w:rPr>
+          <w:rFonts w:ascii="Consolas" w:eastAsia="Times New Roman" w:hAnsi="Consolas" w:cs="Times New Roman"/>
+          <w:color w:val="FFFFFF"/>
+          <w:sz w:val="21"/>
+          <w:szCs w:val="21"/>
+        </w:rPr>
+        <w:t>temp_length</w:t>
+      </w:r>
+      <w:r>
+        <w:rPr>
+          <w:rFonts w:ascii="Consolas" w:eastAsia="Times New Roman" w:hAnsi="Consolas" w:cs="Times New Roman"/>
+          <w:color w:val="E1EFFF"/>
+          <w:sz w:val="21"/>
+          <w:szCs w:val="21"/>
+        </w:rPr>
+        <w:t>)</w:t>
+      </w:r>
+      <w:r>
+        <w:rPr>
+          <w:rFonts w:ascii="Consolas" w:eastAsia="Times New Roman" w:hAnsi="Consolas" w:cs="Times New Roman"/>
+          <w:color w:val="FF9D00"/>
+          <w:sz w:val="21"/>
+          <w:szCs w:val="21"/>
+        </w:rPr>
+        <w:t>!=</w:t>
+      </w:r>
+      <w:r>
+        <w:rPr>
+          <w:rFonts w:ascii="Consolas" w:eastAsia="Times New Roman" w:hAnsi="Consolas" w:cs="Times New Roman"/>
+          <w:color w:val="E1EFFF"/>
+          <w:sz w:val="21"/>
+          <w:szCs w:val="21"/>
+        </w:rPr>
+        <w:t>holder.</w:t>
+      </w:r>
+      <w:r>
+        <w:rPr>
+          <w:rFonts w:ascii="Consolas" w:eastAsia="Times New Roman" w:hAnsi="Consolas" w:cs="Times New Roman"/>
+          <w:color w:val="FFC600"/>
+          <w:sz w:val="21"/>
+          <w:szCs w:val="21"/>
+        </w:rPr>
+        <w:t>end</w:t>
+      </w:r>
+      <w:r>
+        <w:rPr>
+          <w:rFonts w:ascii="Consolas" w:eastAsia="Times New Roman" w:hAnsi="Consolas" w:cs="Times New Roman"/>
+          <w:color w:val="E1EFFF"/>
+          <w:sz w:val="21"/>
+          <w:szCs w:val="21"/>
+        </w:rPr>
+        <w:t>())</w:t>
+      </w:r>
+    </w:p>
+    <w:p>
+      <w:pPr>
+        <w:shd w:val="clear" w:color="auto" w:fill="193549"/>
+        <w:spacing w:after="0" w:line="285" w:lineRule="atLeast"/>
+        <w:ind w:left="1080"/>
+        <w:rPr>
+          <w:rFonts w:ascii="Consolas" w:eastAsia="Times New Roman" w:hAnsi="Consolas" w:cs="Times New Roman"/>
+          <w:color w:val="FFFFFF"/>
+          <w:sz w:val="21"/>
+          <w:szCs w:val="21"/>
+        </w:rPr>
+      </w:pPr>
+      <w:r>
+        <w:rPr>
+          <w:rFonts w:ascii="Consolas" w:eastAsia="Times New Roman" w:hAnsi="Consolas" w:cs="Times New Roman"/>
+          <w:color w:val="9EFFFF"/>
+          <w:sz w:val="21"/>
+          <w:szCs w:val="21"/>
+        </w:rPr>
+        <w:t xml:space="preserve">                    </w:t>
+      </w:r>
+      <w:r>
+        <w:rPr>
+          <w:rFonts w:ascii="Consolas" w:eastAsia="Times New Roman" w:hAnsi="Consolas" w:cs="Times New Roman"/>
+          <w:color w:val="FFFFFF"/>
+          <w:sz w:val="21"/>
+          <w:szCs w:val="21"/>
+        </w:rPr>
+        <w:t>temp_length</w:t>
+      </w:r>
+      <w:r>
+        <w:rPr>
+          <w:rFonts w:ascii="Consolas" w:eastAsia="Times New Roman" w:hAnsi="Consolas" w:cs="Times New Roman"/>
+          <w:color w:val="FF9D00"/>
+          <w:sz w:val="21"/>
+          <w:szCs w:val="21"/>
+        </w:rPr>
+        <w:t>+=</w:t>
+      </w:r>
+      <w:r>
+        <w:rPr>
+          <w:rFonts w:ascii="Consolas" w:eastAsia="Times New Roman" w:hAnsi="Consolas" w:cs="Times New Roman"/>
+          <w:color w:val="FF628C"/>
+          <w:sz w:val="21"/>
+          <w:szCs w:val="21"/>
+        </w:rPr>
+        <w:t>1</w:t>
+      </w:r>
+      <w:r>
+        <w:rPr>
+          <w:rFonts w:ascii="Consolas" w:eastAsia="Times New Roman" w:hAnsi="Consolas" w:cs="Times New Roman"/>
+          <w:color w:val="E1EFFF"/>
+          <w:sz w:val="21"/>
+          <w:szCs w:val="21"/>
+        </w:rPr>
+        <w:t>;</w:t>
+      </w:r>
+    </w:p>
+    <w:p>
+      <w:pPr>
+        <w:shd w:val="clear" w:color="auto" w:fill="193549"/>
+        <w:spacing w:after="0" w:line="285" w:lineRule="atLeast"/>
+        <w:ind w:left="1080"/>
+        <w:rPr>
+          <w:rFonts w:ascii="Consolas" w:eastAsia="Times New Roman" w:hAnsi="Consolas" w:cs="Times New Roman"/>
+          <w:color w:val="FFFFFF"/>
+          <w:sz w:val="21"/>
+          <w:szCs w:val="21"/>
+        </w:rPr>
+      </w:pPr>
+      <w:r>
+        <w:rPr>
+          <w:rFonts w:ascii="Consolas" w:eastAsia="Times New Roman" w:hAnsi="Consolas" w:cs="Times New Roman"/>
+          <w:color w:val="9EFFFF"/>
+          <w:sz w:val="21"/>
+          <w:szCs w:val="21"/>
+        </w:rPr>
+        <w:t xml:space="preserve">                </w:t>
+      </w:r>
+      <w:r>
+        <w:rPr>
+          <w:rFonts w:ascii="Consolas" w:eastAsia="Times New Roman" w:hAnsi="Consolas" w:cs="Times New Roman"/>
+          <w:color w:val="FFFFFF"/>
+          <w:sz w:val="21"/>
+          <w:szCs w:val="21"/>
+        </w:rPr>
+        <w:t>length</w:t>
+      </w:r>
+      <w:r>
+        <w:rPr>
+          <w:rFonts w:ascii="Consolas" w:eastAsia="Times New Roman" w:hAnsi="Consolas" w:cs="Times New Roman"/>
+          <w:color w:val="FF9D00"/>
+          <w:sz w:val="21"/>
+          <w:szCs w:val="21"/>
+        </w:rPr>
+        <w:t>=</w:t>
+      </w:r>
+      <w:r>
+        <w:rPr>
+          <w:rFonts w:ascii="Consolas" w:eastAsia="Times New Roman" w:hAnsi="Consolas" w:cs="Times New Roman"/>
+          <w:color w:val="FFC600"/>
+          <w:sz w:val="21"/>
+          <w:szCs w:val="21"/>
+        </w:rPr>
+        <w:t>max</w:t>
+      </w:r>
+      <w:r>
+        <w:rPr>
+          <w:rFonts w:ascii="Consolas" w:eastAsia="Times New Roman" w:hAnsi="Consolas" w:cs="Times New Roman"/>
+          <w:color w:val="E1EFFF"/>
+          <w:sz w:val="21"/>
+          <w:szCs w:val="21"/>
+        </w:rPr>
+        <w:t>(</w:t>
+      </w:r>
+      <w:r>
+        <w:rPr>
+          <w:rFonts w:ascii="Consolas" w:eastAsia="Times New Roman" w:hAnsi="Consolas" w:cs="Times New Roman"/>
+          <w:color w:val="FFFFFF"/>
+          <w:sz w:val="21"/>
+          <w:szCs w:val="21"/>
+        </w:rPr>
+        <w:t>length</w:t>
+      </w:r>
+      <w:r>
+        <w:rPr>
+          <w:rFonts w:ascii="Consolas" w:eastAsia="Times New Roman" w:hAnsi="Consolas" w:cs="Times New Roman"/>
+          <w:color w:val="E1EFFF"/>
+          <w:sz w:val="21"/>
+          <w:szCs w:val="21"/>
+        </w:rPr>
+        <w:t>,</w:t>
+      </w:r>
+      <w:r>
+        <w:rPr>
+          <w:rFonts w:ascii="Consolas" w:eastAsia="Times New Roman" w:hAnsi="Consolas" w:cs="Times New Roman"/>
+          <w:color w:val="9EFFFF"/>
+          <w:sz w:val="21"/>
+          <w:szCs w:val="21"/>
+        </w:rPr>
+        <w:t xml:space="preserve"> </w:t>
+      </w:r>
+      <w:r>
+        <w:rPr>
+          <w:rFonts w:ascii="Consolas" w:eastAsia="Times New Roman" w:hAnsi="Consolas" w:cs="Times New Roman"/>
+          <w:color w:val="FFFFFF"/>
+          <w:sz w:val="21"/>
+          <w:szCs w:val="21"/>
+        </w:rPr>
+        <w:t>temp_length</w:t>
+      </w:r>
+      <w:r>
+        <w:rPr>
+          <w:rFonts w:ascii="Consolas" w:eastAsia="Times New Roman" w:hAnsi="Consolas" w:cs="Times New Roman"/>
+          <w:color w:val="E1EFFF"/>
+          <w:sz w:val="21"/>
+          <w:szCs w:val="21"/>
+        </w:rPr>
+        <w:t>);</w:t>
+      </w:r>
+    </w:p>
+    <w:p>
+      <w:pPr>
+        <w:shd w:val="clear" w:color="auto" w:fill="193549"/>
+        <w:spacing w:after="0" w:line="285" w:lineRule="atLeast"/>
+        <w:ind w:left="1080"/>
+        <w:rPr>
+          <w:rFonts w:ascii="Consolas" w:eastAsia="Times New Roman" w:hAnsi="Consolas" w:cs="Times New Roman"/>
+          <w:color w:val="FFFFFF"/>
+          <w:sz w:val="21"/>
+          <w:szCs w:val="21"/>
+        </w:rPr>
+      </w:pPr>
+      <w:r>
+        <w:rPr>
+          <w:rFonts w:ascii="Consolas" w:eastAsia="Times New Roman" w:hAnsi="Consolas" w:cs="Times New Roman"/>
+          <w:color w:val="9EFFFF"/>
+          <w:sz w:val="21"/>
+          <w:szCs w:val="21"/>
+        </w:rPr>
+        <w:t xml:space="preserve">            </w:t>
+      </w:r>
+      <w:r>
+        <w:rPr>
+          <w:rFonts w:ascii="Consolas" w:eastAsia="Times New Roman" w:hAnsi="Consolas" w:cs="Times New Roman"/>
+          <w:color w:val="E1EFFF"/>
+          <w:sz w:val="21"/>
+          <w:szCs w:val="21"/>
+        </w:rPr>
+        <w:t>}</w:t>
+      </w:r>
+    </w:p>
+    <w:p>
+      <w:pPr>
+        <w:pStyle w:val="ListParagraph"/>
+        <w:numPr>
+          <w:ilvl w:val="0"/>
+          <w:numId w:val="4"/>
+        </w:numPr>
+      </w:pPr>
+      <w:r>
+        <w:t>Once the whole set is traversed we return the value of length.</w:t>
+      </w:r>
+    </w:p>
+    <w:p>
+      <w:pPr>
+        <w:rPr>
+          <w:b/>
+          <w:bCs/>
+          <w:sz w:val="32"/>
+          <w:szCs w:val="32"/>
+        </w:rPr>
+      </w:pPr>
+    </w:p>
+    <w:p>
+      <w:pPr>
+        <w:rPr>
+          <w:b/>
+          <w:bCs/>
+          <w:sz w:val="32"/>
+          <w:szCs w:val="32"/>
+        </w:rPr>
+      </w:pPr>
+      <w:r>
+        <w:rPr>
+          <w:b/>
+          <w:bCs/>
+          <w:sz w:val="32"/>
+          <w:szCs w:val="32"/>
+        </w:rPr>
+        <w:br w:type="page"/>
+      </w:r>
     </w:p>
     <w:p>
       <w:pPr>
@@ -30044,95 +32585,9 @@
     </w:lvl>
   </w:abstractNum>
   <w:abstractNum w:abstractNumId="13" w15:restartNumberingAfterBreak="0">
-    <w:nsid w:val="5F841AC6"/>
-    <w:multiLevelType w:val="hybridMultilevel"/>
-    <w:tmpl w:val="06F4FE92"/>
-    <w:lvl w:ilvl="0" w:tplc="FFFFFFFF">
-      <w:start w:val="1"/>
-      <w:numFmt w:val="decimal"/>
-      <w:lvlText w:val="%1."/>
-      <w:lvlJc w:val="left"/>
-      <w:pPr>
-        <w:ind w:left="720" w:hanging="360"/>
-      </w:pPr>
-    </w:lvl>
-    <w:lvl w:ilvl="1" w:tplc="FFFFFFFF" w:tentative="1">
-      <w:start w:val="1"/>
-      <w:numFmt w:val="lowerLetter"/>
-      <w:lvlText w:val="%2."/>
-      <w:lvlJc w:val="left"/>
-      <w:pPr>
-        <w:ind w:left="1440" w:hanging="360"/>
-      </w:pPr>
-    </w:lvl>
-    <w:lvl w:ilvl="2" w:tplc="FFFFFFFF" w:tentative="1">
-      <w:start w:val="1"/>
-      <w:numFmt w:val="lowerRoman"/>
-      <w:lvlText w:val="%3."/>
-      <w:lvlJc w:val="right"/>
-      <w:pPr>
-        <w:ind w:left="2160" w:hanging="180"/>
-      </w:pPr>
-    </w:lvl>
-    <w:lvl w:ilvl="3" w:tplc="FFFFFFFF" w:tentative="1">
-      <w:start w:val="1"/>
-      <w:numFmt w:val="decimal"/>
-      <w:lvlText w:val="%4."/>
-      <w:lvlJc w:val="left"/>
-      <w:pPr>
-        <w:ind w:left="2880" w:hanging="360"/>
-      </w:pPr>
-    </w:lvl>
-    <w:lvl w:ilvl="4" w:tplc="FFFFFFFF" w:tentative="1">
-      <w:start w:val="1"/>
-      <w:numFmt w:val="lowerLetter"/>
-      <w:lvlText w:val="%5."/>
-      <w:lvlJc w:val="left"/>
-      <w:pPr>
-        <w:ind w:left="3600" w:hanging="360"/>
-      </w:pPr>
-    </w:lvl>
-    <w:lvl w:ilvl="5" w:tplc="FFFFFFFF" w:tentative="1">
-      <w:start w:val="1"/>
-      <w:numFmt w:val="lowerRoman"/>
-      <w:lvlText w:val="%6."/>
-      <w:lvlJc w:val="right"/>
-      <w:pPr>
-        <w:ind w:left="4320" w:hanging="180"/>
-      </w:pPr>
-    </w:lvl>
-    <w:lvl w:ilvl="6" w:tplc="FFFFFFFF" w:tentative="1">
-      <w:start w:val="1"/>
-      <w:numFmt w:val="decimal"/>
-      <w:lvlText w:val="%7."/>
-      <w:lvlJc w:val="left"/>
-      <w:pPr>
-        <w:ind w:left="5040" w:hanging="360"/>
-      </w:pPr>
-    </w:lvl>
-    <w:lvl w:ilvl="7" w:tplc="FFFFFFFF" w:tentative="1">
-      <w:start w:val="1"/>
-      <w:numFmt w:val="lowerLetter"/>
-      <w:lvlText w:val="%8."/>
-      <w:lvlJc w:val="left"/>
-      <w:pPr>
-        <w:ind w:left="5760" w:hanging="360"/>
-      </w:pPr>
-    </w:lvl>
-    <w:lvl w:ilvl="8" w:tplc="FFFFFFFF" w:tentative="1">
-      <w:start w:val="1"/>
-      <w:numFmt w:val="lowerRoman"/>
-      <w:lvlText w:val="%9."/>
-      <w:lvlJc w:val="right"/>
-      <w:pPr>
-        <w:ind w:left="6480" w:hanging="180"/>
-      </w:pPr>
-    </w:lvl>
-  </w:abstractNum>
-  <w:abstractNum w:abstractNumId="14" w15:restartNumberingAfterBreak="0">
-    <w:nsid w:val="632D094D"/>
+    <w:nsid w:val="5BEB1E88"/>
     <w:multiLevelType w:val="multilevel"/>
-    <w:tmpl w:val="11A0AC26"/>
+    <w:tmpl w:val="EDE87A8E"/>
     <w:lvl w:ilvl="0">
       <w:start w:val="1"/>
       <w:numFmt w:val="bullet"/>
@@ -30278,7 +32733,242 @@
       </w:rPr>
     </w:lvl>
   </w:abstractNum>
+  <w:abstractNum w:abstractNumId="14" w15:restartNumberingAfterBreak="0">
+    <w:nsid w:val="5F841AC6"/>
+    <w:multiLevelType w:val="hybridMultilevel"/>
+    <w:tmpl w:val="06F4FE92"/>
+    <w:lvl w:ilvl="0" w:tplc="FFFFFFFF">
+      <w:start w:val="1"/>
+      <w:numFmt w:val="decimal"/>
+      <w:lvlText w:val="%1."/>
+      <w:lvlJc w:val="left"/>
+      <w:pPr>
+        <w:ind w:left="720" w:hanging="360"/>
+      </w:pPr>
+    </w:lvl>
+    <w:lvl w:ilvl="1" w:tplc="FFFFFFFF" w:tentative="1">
+      <w:start w:val="1"/>
+      <w:numFmt w:val="lowerLetter"/>
+      <w:lvlText w:val="%2."/>
+      <w:lvlJc w:val="left"/>
+      <w:pPr>
+        <w:ind w:left="1440" w:hanging="360"/>
+      </w:pPr>
+    </w:lvl>
+    <w:lvl w:ilvl="2" w:tplc="FFFFFFFF" w:tentative="1">
+      <w:start w:val="1"/>
+      <w:numFmt w:val="lowerRoman"/>
+      <w:lvlText w:val="%3."/>
+      <w:lvlJc w:val="right"/>
+      <w:pPr>
+        <w:ind w:left="2160" w:hanging="180"/>
+      </w:pPr>
+    </w:lvl>
+    <w:lvl w:ilvl="3" w:tplc="FFFFFFFF" w:tentative="1">
+      <w:start w:val="1"/>
+      <w:numFmt w:val="decimal"/>
+      <w:lvlText w:val="%4."/>
+      <w:lvlJc w:val="left"/>
+      <w:pPr>
+        <w:ind w:left="2880" w:hanging="360"/>
+      </w:pPr>
+    </w:lvl>
+    <w:lvl w:ilvl="4" w:tplc="FFFFFFFF" w:tentative="1">
+      <w:start w:val="1"/>
+      <w:numFmt w:val="lowerLetter"/>
+      <w:lvlText w:val="%5."/>
+      <w:lvlJc w:val="left"/>
+      <w:pPr>
+        <w:ind w:left="3600" w:hanging="360"/>
+      </w:pPr>
+    </w:lvl>
+    <w:lvl w:ilvl="5" w:tplc="FFFFFFFF" w:tentative="1">
+      <w:start w:val="1"/>
+      <w:numFmt w:val="lowerRoman"/>
+      <w:lvlText w:val="%6."/>
+      <w:lvlJc w:val="right"/>
+      <w:pPr>
+        <w:ind w:left="4320" w:hanging="180"/>
+      </w:pPr>
+    </w:lvl>
+    <w:lvl w:ilvl="6" w:tplc="FFFFFFFF" w:tentative="1">
+      <w:start w:val="1"/>
+      <w:numFmt w:val="decimal"/>
+      <w:lvlText w:val="%7."/>
+      <w:lvlJc w:val="left"/>
+      <w:pPr>
+        <w:ind w:left="5040" w:hanging="360"/>
+      </w:pPr>
+    </w:lvl>
+    <w:lvl w:ilvl="7" w:tplc="FFFFFFFF" w:tentative="1">
+      <w:start w:val="1"/>
+      <w:numFmt w:val="lowerLetter"/>
+      <w:lvlText w:val="%8."/>
+      <w:lvlJc w:val="left"/>
+      <w:pPr>
+        <w:ind w:left="5760" w:hanging="360"/>
+      </w:pPr>
+    </w:lvl>
+    <w:lvl w:ilvl="8" w:tplc="FFFFFFFF" w:tentative="1">
+      <w:start w:val="1"/>
+      <w:numFmt w:val="lowerRoman"/>
+      <w:lvlText w:val="%9."/>
+      <w:lvlJc w:val="right"/>
+      <w:pPr>
+        <w:ind w:left="6480" w:hanging="180"/>
+      </w:pPr>
+    </w:lvl>
+  </w:abstractNum>
   <w:abstractNum w:abstractNumId="15" w15:restartNumberingAfterBreak="0">
+    <w:nsid w:val="632D094D"/>
+    <w:multiLevelType w:val="multilevel"/>
+    <w:tmpl w:val="11A0AC26"/>
+    <w:lvl w:ilvl="0">
+      <w:start w:val="1"/>
+      <w:numFmt w:val="bullet"/>
+      <w:lvlText w:val=""/>
+      <w:lvlJc w:val="left"/>
+      <w:pPr>
+        <w:tabs>
+          <w:tab w:val="num" w:pos="720"/>
+        </w:tabs>
+        <w:ind w:left="720" w:hanging="360"/>
+      </w:pPr>
+      <w:rPr>
+        <w:rFonts w:ascii="Symbol" w:hAnsi="Symbol" w:hint="default"/>
+        <w:sz w:val="20"/>
+      </w:rPr>
+    </w:lvl>
+    <w:lvl w:ilvl="1" w:tentative="1">
+      <w:start w:val="1"/>
+      <w:numFmt w:val="bullet"/>
+      <w:lvlText w:val="o"/>
+      <w:lvlJc w:val="left"/>
+      <w:pPr>
+        <w:tabs>
+          <w:tab w:val="num" w:pos="1440"/>
+        </w:tabs>
+        <w:ind w:left="1440" w:hanging="360"/>
+      </w:pPr>
+      <w:rPr>
+        <w:rFonts w:ascii="Courier New" w:hAnsi="Courier New" w:hint="default"/>
+        <w:sz w:val="20"/>
+      </w:rPr>
+    </w:lvl>
+    <w:lvl w:ilvl="2" w:tentative="1">
+      <w:start w:val="1"/>
+      <w:numFmt w:val="bullet"/>
+      <w:lvlText w:val=""/>
+      <w:lvlJc w:val="left"/>
+      <w:pPr>
+        <w:tabs>
+          <w:tab w:val="num" w:pos="2160"/>
+        </w:tabs>
+        <w:ind w:left="2160" w:hanging="360"/>
+      </w:pPr>
+      <w:rPr>
+        <w:rFonts w:ascii="Wingdings" w:hAnsi="Wingdings" w:hint="default"/>
+        <w:sz w:val="20"/>
+      </w:rPr>
+    </w:lvl>
+    <w:lvl w:ilvl="3" w:tentative="1">
+      <w:start w:val="1"/>
+      <w:numFmt w:val="bullet"/>
+      <w:lvlText w:val=""/>
+      <w:lvlJc w:val="left"/>
+      <w:pPr>
+        <w:tabs>
+          <w:tab w:val="num" w:pos="2880"/>
+        </w:tabs>
+        <w:ind w:left="2880" w:hanging="360"/>
+      </w:pPr>
+      <w:rPr>
+        <w:rFonts w:ascii="Wingdings" w:hAnsi="Wingdings" w:hint="default"/>
+        <w:sz w:val="20"/>
+      </w:rPr>
+    </w:lvl>
+    <w:lvl w:ilvl="4" w:tentative="1">
+      <w:start w:val="1"/>
+      <w:numFmt w:val="bullet"/>
+      <w:lvlText w:val=""/>
+      <w:lvlJc w:val="left"/>
+      <w:pPr>
+        <w:tabs>
+          <w:tab w:val="num" w:pos="3600"/>
+        </w:tabs>
+        <w:ind w:left="3600" w:hanging="360"/>
+      </w:pPr>
+      <w:rPr>
+        <w:rFonts w:ascii="Wingdings" w:hAnsi="Wingdings" w:hint="default"/>
+        <w:sz w:val="20"/>
+      </w:rPr>
+    </w:lvl>
+    <w:lvl w:ilvl="5" w:tentative="1">
+      <w:start w:val="1"/>
+      <w:numFmt w:val="bullet"/>
+      <w:lvlText w:val=""/>
+      <w:lvlJc w:val="left"/>
+      <w:pPr>
+        <w:tabs>
+          <w:tab w:val="num" w:pos="4320"/>
+        </w:tabs>
+        <w:ind w:left="4320" w:hanging="360"/>
+      </w:pPr>
+      <w:rPr>
+        <w:rFonts w:ascii="Wingdings" w:hAnsi="Wingdings" w:hint="default"/>
+        <w:sz w:val="20"/>
+      </w:rPr>
+    </w:lvl>
+    <w:lvl w:ilvl="6" w:tentative="1">
+      <w:start w:val="1"/>
+      <w:numFmt w:val="bullet"/>
+      <w:lvlText w:val=""/>
+      <w:lvlJc w:val="left"/>
+      <w:pPr>
+        <w:tabs>
+          <w:tab w:val="num" w:pos="5040"/>
+        </w:tabs>
+        <w:ind w:left="5040" w:hanging="360"/>
+      </w:pPr>
+      <w:rPr>
+        <w:rFonts w:ascii="Wingdings" w:hAnsi="Wingdings" w:hint="default"/>
+        <w:sz w:val="20"/>
+      </w:rPr>
+    </w:lvl>
+    <w:lvl w:ilvl="7" w:tentative="1">
+      <w:start w:val="1"/>
+      <w:numFmt w:val="bullet"/>
+      <w:lvlText w:val=""/>
+      <w:lvlJc w:val="left"/>
+      <w:pPr>
+        <w:tabs>
+          <w:tab w:val="num" w:pos="5760"/>
+        </w:tabs>
+        <w:ind w:left="5760" w:hanging="360"/>
+      </w:pPr>
+      <w:rPr>
+        <w:rFonts w:ascii="Wingdings" w:hAnsi="Wingdings" w:hint="default"/>
+        <w:sz w:val="20"/>
+      </w:rPr>
+    </w:lvl>
+    <w:lvl w:ilvl="8" w:tentative="1">
+      <w:start w:val="1"/>
+      <w:numFmt w:val="bullet"/>
+      <w:lvlText w:val=""/>
+      <w:lvlJc w:val="left"/>
+      <w:pPr>
+        <w:tabs>
+          <w:tab w:val="num" w:pos="6480"/>
+        </w:tabs>
+        <w:ind w:left="6480" w:hanging="360"/>
+      </w:pPr>
+      <w:rPr>
+        <w:rFonts w:ascii="Wingdings" w:hAnsi="Wingdings" w:hint="default"/>
+        <w:sz w:val="20"/>
+      </w:rPr>
+    </w:lvl>
+  </w:abstractNum>
+  <w:abstractNum w:abstractNumId="16" w15:restartNumberingAfterBreak="0">
     <w:nsid w:val="698263B4"/>
     <w:multiLevelType w:val="multilevel"/>
     <w:tmpl w:val="6F2C78A2"/>
@@ -30423,7 +33113,7 @@
       </w:rPr>
     </w:lvl>
   </w:abstractNum>
-  <w:abstractNum w:abstractNumId="16" w15:restartNumberingAfterBreak="0">
+  <w:abstractNum w:abstractNumId="17" w15:restartNumberingAfterBreak="0">
     <w:nsid w:val="7125711F"/>
     <w:multiLevelType w:val="multilevel"/>
     <w:tmpl w:val="0FEADC5C"/>
@@ -30572,7 +33262,7 @@
       </w:rPr>
     </w:lvl>
   </w:abstractNum>
-  <w:abstractNum w:abstractNumId="17" w15:restartNumberingAfterBreak="0">
+  <w:abstractNum w:abstractNumId="18" w15:restartNumberingAfterBreak="0">
     <w:nsid w:val="733E6DE5"/>
     <w:multiLevelType w:val="hybridMultilevel"/>
     <w:tmpl w:val="06F4FE92"/>
@@ -30658,7 +33348,7 @@
       </w:pPr>
     </w:lvl>
   </w:abstractNum>
-  <w:abstractNum w:abstractNumId="18" w15:restartNumberingAfterBreak="0">
+  <w:abstractNum w:abstractNumId="19" w15:restartNumberingAfterBreak="0">
     <w:nsid w:val="7BF948CD"/>
     <w:multiLevelType w:val="multilevel"/>
     <w:tmpl w:val="5B16C822"/>
@@ -30807,7 +33497,7 @@
       </w:rPr>
     </w:lvl>
   </w:abstractNum>
-  <w:abstractNum w:abstractNumId="19" w15:restartNumberingAfterBreak="0">
+  <w:abstractNum w:abstractNumId="20" w15:restartNumberingAfterBreak="0">
     <w:nsid w:val="7C3E3215"/>
     <w:multiLevelType w:val="multilevel"/>
     <w:tmpl w:val="183E73D6"/>
@@ -30960,7 +33650,7 @@
     <w:abstractNumId w:val="9"/>
   </w:num>
   <w:num w:numId="2" w16cid:durableId="756252473">
-    <w:abstractNumId w:val="15"/>
+    <w:abstractNumId w:val="16"/>
   </w:num>
   <w:num w:numId="3" w16cid:durableId="1461806265">
     <w:abstractNumId w:val="6"/>
@@ -30981,7 +33671,7 @@
     <w:abstractNumId w:val="4"/>
   </w:num>
   <w:num w:numId="9" w16cid:durableId="1435249396">
-    <w:abstractNumId w:val="13"/>
+    <w:abstractNumId w:val="14"/>
   </w:num>
   <w:num w:numId="10" w16cid:durableId="964120411">
     <w:abstractNumId w:val="10"/>
@@ -30993,13 +33683,13 @@
     <w:abstractNumId w:val="3"/>
   </w:num>
   <w:num w:numId="13" w16cid:durableId="1155342213">
+    <w:abstractNumId w:val="19"/>
+  </w:num>
+  <w:num w:numId="14" w16cid:durableId="1096441241">
     <w:abstractNumId w:val="18"/>
   </w:num>
-  <w:num w:numId="14" w16cid:durableId="1096441241">
+  <w:num w:numId="15" w16cid:durableId="1996837538">
     <w:abstractNumId w:val="17"/>
-  </w:num>
-  <w:num w:numId="15" w16cid:durableId="1996837538">
-    <w:abstractNumId w:val="16"/>
   </w:num>
   <w:num w:numId="16" w16cid:durableId="1842694229">
     <w:abstractNumId w:val="8"/>
@@ -31008,13 +33698,16 @@
     <w:abstractNumId w:val="12"/>
   </w:num>
   <w:num w:numId="18" w16cid:durableId="1844205144">
-    <w:abstractNumId w:val="19"/>
+    <w:abstractNumId w:val="20"/>
   </w:num>
   <w:num w:numId="19" w16cid:durableId="659508957">
-    <w:abstractNumId w:val="14"/>
+    <w:abstractNumId w:val="15"/>
   </w:num>
   <w:num w:numId="20" w16cid:durableId="2005083362">
     <w:abstractNumId w:val="11"/>
+  </w:num>
+  <w:num w:numId="21" w16cid:durableId="774639353">
+    <w:abstractNumId w:val="13"/>
   </w:num>
 </w:numbering>
 </file>

</xml_diff>

<commit_message>
Added notes for 127-valid-palindrome
</commit_message>
<xml_diff>
--- a/Solutions.docx
+++ b/Solutions.docx
@@ -30896,6 +30896,11 @@
     </w:p>
     <w:p>
       <w:pPr>
+        <w:pStyle w:val="ListParagraph"/>
+        <w:tabs>
+          <w:tab w:val="left" w:pos="915"/>
+        </w:tabs>
+        <w:ind w:left="1800"/>
         <w:rPr>
           <w:b/>
           <w:bCs/>
@@ -30906,6 +30911,15 @@
     </w:p>
     <w:p>
       <w:pPr>
+        <w:pStyle w:val="ListParagraph"/>
+        <w:numPr>
+          <w:ilvl w:val="1"/>
+          <w:numId w:val="21"/>
+        </w:numPr>
+        <w:tabs>
+          <w:tab w:val="left" w:pos="915"/>
+        </w:tabs>
+        <w:ind w:left="360"/>
         <w:rPr>
           <w:b/>
           <w:bCs/>
@@ -30920,11 +30934,40 @@
           <w:sz w:val="32"/>
           <w:szCs w:val="32"/>
         </w:rPr>
-        <w:br w:type="page"/>
-      </w:r>
-    </w:p>
-    <w:p>
-      <w:pPr>
+        <w:lastRenderedPageBreak/>
+        <w:t>Question Number and Name:</w:t>
+      </w:r>
+    </w:p>
+    <w:p>
+      <w:pPr>
+        <w:pStyle w:val="Heading2"/>
+        <w:spacing w:before="0" w:beforeAutospacing="0" w:after="48" w:afterAutospacing="0"/>
+        <w:rPr>
+          <w:rFonts w:ascii="Segoe UI" w:hAnsi="Segoe UI" w:cs="Segoe UI"/>
+          <w:b w:val="0"/>
+          <w:bCs w:val="0"/>
+          <w:color w:val="FFFFFF"/>
+        </w:rPr>
+      </w:pPr>
+      <w:hyperlink r:id="rId24" w:tooltip="https://leetcode.com/problems/valid-palindrome/" w:history="1">
+        <w:r>
+          <w:rPr>
+            <w:rStyle w:val="Hyperlink"/>
+            <w:rFonts w:ascii="Segoe UI" w:hAnsi="Segoe UI" w:cs="Segoe UI"/>
+            <w:b w:val="0"/>
+            <w:bCs w:val="0"/>
+          </w:rPr>
+          <w:t>125. Valid Palindrome</w:t>
+        </w:r>
+      </w:hyperlink>
+    </w:p>
+    <w:p>
+      <w:pPr>
+        <w:pStyle w:val="ListParagraph"/>
+        <w:tabs>
+          <w:tab w:val="left" w:pos="915"/>
+        </w:tabs>
+        <w:ind w:left="-1440"/>
         <w:rPr>
           <w:b/>
           <w:bCs/>
@@ -30937,12 +30980,13 @@
       <w:pPr>
         <w:pStyle w:val="ListParagraph"/>
         <w:numPr>
-          <w:ilvl w:val="0"/>
-          <w:numId w:val="20"/>
+          <w:ilvl w:val="1"/>
+          <w:numId w:val="21"/>
         </w:numPr>
         <w:tabs>
           <w:tab w:val="left" w:pos="915"/>
         </w:tabs>
+        <w:ind w:left="360"/>
         <w:rPr>
           <w:b/>
           <w:bCs/>
@@ -30957,7 +31001,788 @@
           <w:sz w:val="32"/>
           <w:szCs w:val="32"/>
         </w:rPr>
-        <w:t>Question Number and Name:</w:t>
+        <w:t>Problem Statement</w:t>
+      </w:r>
+    </w:p>
+    <w:p>
+      <w:pPr>
+        <w:spacing w:after="0" w:line="240" w:lineRule="auto"/>
+        <w:rPr>
+          <w:rFonts w:ascii="Times New Roman" w:eastAsia="Times New Roman" w:hAnsi="Times New Roman" w:cs="Times New Roman"/>
+          <w:sz w:val="24"/>
+          <w:szCs w:val="24"/>
+        </w:rPr>
+      </w:pPr>
+      <w:r>
+        <w:rPr>
+          <w:rFonts w:ascii="Times New Roman" w:eastAsia="Times New Roman" w:hAnsi="Times New Roman" w:cs="Times New Roman"/>
+          <w:sz w:val="24"/>
+          <w:szCs w:val="24"/>
+        </w:rPr>
+        <w:t>Easy</w:t>
+      </w:r>
+    </w:p>
+    <w:p>
+      <w:pPr>
+        <w:spacing w:before="100" w:beforeAutospacing="1" w:after="100" w:afterAutospacing="1" w:line="240" w:lineRule="auto"/>
+        <w:rPr>
+          <w:rFonts w:ascii="Times New Roman" w:eastAsia="Times New Roman" w:hAnsi="Times New Roman" w:cs="Times New Roman"/>
+          <w:sz w:val="24"/>
+          <w:szCs w:val="24"/>
+        </w:rPr>
+      </w:pPr>
+      <w:r>
+        <w:rPr>
+          <w:rFonts w:ascii="Times New Roman" w:eastAsia="Times New Roman" w:hAnsi="Times New Roman" w:cs="Times New Roman"/>
+          <w:sz w:val="24"/>
+          <w:szCs w:val="24"/>
+        </w:rPr>
+        <w:t xml:space="preserve">A phrase is a </w:t>
+      </w:r>
+      <w:r>
+        <w:rPr>
+          <w:rFonts w:ascii="Times New Roman" w:eastAsia="Times New Roman" w:hAnsi="Times New Roman" w:cs="Times New Roman"/>
+          <w:b/>
+          <w:bCs/>
+          <w:sz w:val="24"/>
+          <w:szCs w:val="24"/>
+        </w:rPr>
+        <w:t>palindrome</w:t>
+      </w:r>
+      <w:r>
+        <w:rPr>
+          <w:rFonts w:ascii="Times New Roman" w:eastAsia="Times New Roman" w:hAnsi="Times New Roman" w:cs="Times New Roman"/>
+          <w:sz w:val="24"/>
+          <w:szCs w:val="24"/>
+        </w:rPr>
+        <w:t xml:space="preserve"> if, after converting all uppercase letters into lowercase letters and removing all non-alphanumeric characters, it reads the same forward and backward. Alphanumeric characters include letters and numbers.</w:t>
+      </w:r>
+    </w:p>
+    <w:p>
+      <w:pPr>
+        <w:spacing w:before="100" w:beforeAutospacing="1" w:after="100" w:afterAutospacing="1" w:line="240" w:lineRule="auto"/>
+        <w:rPr>
+          <w:rFonts w:ascii="Times New Roman" w:eastAsia="Times New Roman" w:hAnsi="Times New Roman" w:cs="Times New Roman"/>
+          <w:sz w:val="24"/>
+          <w:szCs w:val="24"/>
+        </w:rPr>
+      </w:pPr>
+      <w:r>
+        <w:rPr>
+          <w:rFonts w:ascii="Times New Roman" w:eastAsia="Times New Roman" w:hAnsi="Times New Roman" w:cs="Times New Roman"/>
+          <w:sz w:val="24"/>
+          <w:szCs w:val="24"/>
+        </w:rPr>
+        <w:t xml:space="preserve">Given a string </w:t>
+      </w:r>
+      <w:r>
+        <w:rPr>
+          <w:rFonts w:ascii="Courier New" w:eastAsia="Times New Roman" w:hAnsi="Courier New" w:cs="Courier New"/>
+          <w:sz w:val="20"/>
+          <w:szCs w:val="20"/>
+        </w:rPr>
+        <w:t>s</w:t>
+      </w:r>
+      <w:r>
+        <w:rPr>
+          <w:rFonts w:ascii="Times New Roman" w:eastAsia="Times New Roman" w:hAnsi="Times New Roman" w:cs="Times New Roman"/>
+          <w:sz w:val="24"/>
+          <w:szCs w:val="24"/>
+        </w:rPr>
+        <w:t xml:space="preserve">, return </w:t>
+      </w:r>
+      <w:r>
+        <w:rPr>
+          <w:rFonts w:ascii="Courier New" w:eastAsia="Times New Roman" w:hAnsi="Courier New" w:cs="Courier New"/>
+          <w:sz w:val="20"/>
+          <w:szCs w:val="20"/>
+        </w:rPr>
+        <w:t>true</w:t>
+      </w:r>
+      <w:r>
+        <w:rPr>
+          <w:rFonts w:ascii="Times New Roman" w:eastAsia="Times New Roman" w:hAnsi="Times New Roman" w:cs="Times New Roman"/>
+          <w:i/>
+          <w:iCs/>
+          <w:sz w:val="24"/>
+          <w:szCs w:val="24"/>
+        </w:rPr>
+        <w:t xml:space="preserve"> if it is a </w:t>
+      </w:r>
+      <w:r>
+        <w:rPr>
+          <w:rFonts w:ascii="Times New Roman" w:eastAsia="Times New Roman" w:hAnsi="Times New Roman" w:cs="Times New Roman"/>
+          <w:b/>
+          <w:bCs/>
+          <w:i/>
+          <w:iCs/>
+          <w:sz w:val="24"/>
+          <w:szCs w:val="24"/>
+        </w:rPr>
+        <w:t>palindrome</w:t>
+      </w:r>
+      <w:r>
+        <w:rPr>
+          <w:rFonts w:ascii="Times New Roman" w:eastAsia="Times New Roman" w:hAnsi="Times New Roman" w:cs="Times New Roman"/>
+          <w:i/>
+          <w:iCs/>
+          <w:sz w:val="24"/>
+          <w:szCs w:val="24"/>
+        </w:rPr>
+        <w:t xml:space="preserve">, or </w:t>
+      </w:r>
+      <w:r>
+        <w:rPr>
+          <w:rFonts w:ascii="Courier New" w:eastAsia="Times New Roman" w:hAnsi="Courier New" w:cs="Courier New"/>
+          <w:sz w:val="20"/>
+          <w:szCs w:val="20"/>
+        </w:rPr>
+        <w:t>false</w:t>
+      </w:r>
+      <w:r>
+        <w:rPr>
+          <w:rFonts w:ascii="Times New Roman" w:eastAsia="Times New Roman" w:hAnsi="Times New Roman" w:cs="Times New Roman"/>
+          <w:i/>
+          <w:iCs/>
+          <w:sz w:val="24"/>
+          <w:szCs w:val="24"/>
+        </w:rPr>
+        <w:t xml:space="preserve"> otherwise</w:t>
+      </w:r>
+      <w:r>
+        <w:rPr>
+          <w:rFonts w:ascii="Times New Roman" w:eastAsia="Times New Roman" w:hAnsi="Times New Roman" w:cs="Times New Roman"/>
+          <w:sz w:val="24"/>
+          <w:szCs w:val="24"/>
+        </w:rPr>
+        <w:t>.</w:t>
+      </w:r>
+    </w:p>
+    <w:p>
+      <w:pPr>
+        <w:spacing w:before="100" w:beforeAutospacing="1" w:after="100" w:afterAutospacing="1" w:line="240" w:lineRule="auto"/>
+        <w:rPr>
+          <w:rFonts w:ascii="Times New Roman" w:eastAsia="Times New Roman" w:hAnsi="Times New Roman" w:cs="Times New Roman"/>
+          <w:sz w:val="24"/>
+          <w:szCs w:val="24"/>
+        </w:rPr>
+      </w:pPr>
+      <w:r>
+        <w:rPr>
+          <w:rFonts w:ascii="Times New Roman" w:eastAsia="Times New Roman" w:hAnsi="Times New Roman" w:cs="Times New Roman"/>
+          <w:sz w:val="24"/>
+          <w:szCs w:val="24"/>
+        </w:rPr>
+        <w:t> </w:t>
+      </w:r>
+    </w:p>
+    <w:p>
+      <w:pPr>
+        <w:spacing w:before="100" w:beforeAutospacing="1" w:after="100" w:afterAutospacing="1" w:line="240" w:lineRule="auto"/>
+        <w:rPr>
+          <w:rFonts w:ascii="Times New Roman" w:eastAsia="Times New Roman" w:hAnsi="Times New Roman" w:cs="Times New Roman"/>
+          <w:sz w:val="24"/>
+          <w:szCs w:val="24"/>
+        </w:rPr>
+      </w:pPr>
+      <w:r>
+        <w:rPr>
+          <w:rFonts w:ascii="Times New Roman" w:eastAsia="Times New Roman" w:hAnsi="Times New Roman" w:cs="Times New Roman"/>
+          <w:b/>
+          <w:bCs/>
+          <w:sz w:val="24"/>
+          <w:szCs w:val="24"/>
+        </w:rPr>
+        <w:t>Example 1:</w:t>
+      </w:r>
+    </w:p>
+    <w:p>
+      <w:pPr>
+        <w:tabs>
+          <w:tab w:val="left" w:pos="916"/>
+          <w:tab w:val="left" w:pos="1832"/>
+          <w:tab w:val="left" w:pos="2748"/>
+          <w:tab w:val="left" w:pos="3664"/>
+          <w:tab w:val="left" w:pos="4580"/>
+          <w:tab w:val="left" w:pos="5496"/>
+          <w:tab w:val="left" w:pos="6412"/>
+          <w:tab w:val="left" w:pos="7328"/>
+          <w:tab w:val="left" w:pos="8244"/>
+          <w:tab w:val="left" w:pos="9160"/>
+          <w:tab w:val="left" w:pos="10076"/>
+          <w:tab w:val="left" w:pos="10992"/>
+          <w:tab w:val="left" w:pos="11908"/>
+          <w:tab w:val="left" w:pos="12824"/>
+          <w:tab w:val="left" w:pos="13740"/>
+          <w:tab w:val="left" w:pos="14656"/>
+        </w:tabs>
+        <w:spacing w:after="0" w:line="240" w:lineRule="auto"/>
+        <w:rPr>
+          <w:rFonts w:ascii="Courier New" w:eastAsia="Times New Roman" w:hAnsi="Courier New" w:cs="Courier New"/>
+          <w:sz w:val="20"/>
+          <w:szCs w:val="20"/>
+        </w:rPr>
+      </w:pPr>
+      <w:r>
+        <w:rPr>
+          <w:rFonts w:ascii="Courier New" w:eastAsia="Times New Roman" w:hAnsi="Courier New" w:cs="Courier New"/>
+          <w:b/>
+          <w:bCs/>
+          <w:sz w:val="20"/>
+          <w:szCs w:val="20"/>
+        </w:rPr>
+        <w:t>Input:</w:t>
+      </w:r>
+      <w:r>
+        <w:rPr>
+          <w:rFonts w:ascii="Courier New" w:eastAsia="Times New Roman" w:hAnsi="Courier New" w:cs="Courier New"/>
+          <w:sz w:val="20"/>
+          <w:szCs w:val="20"/>
+        </w:rPr>
+        <w:t xml:space="preserve"> s = "A man, a plan, a canal: Panama"</w:t>
+      </w:r>
+    </w:p>
+    <w:p>
+      <w:pPr>
+        <w:tabs>
+          <w:tab w:val="left" w:pos="916"/>
+          <w:tab w:val="left" w:pos="1832"/>
+          <w:tab w:val="left" w:pos="2748"/>
+          <w:tab w:val="left" w:pos="3664"/>
+          <w:tab w:val="left" w:pos="4580"/>
+          <w:tab w:val="left" w:pos="5496"/>
+          <w:tab w:val="left" w:pos="6412"/>
+          <w:tab w:val="left" w:pos="7328"/>
+          <w:tab w:val="left" w:pos="8244"/>
+          <w:tab w:val="left" w:pos="9160"/>
+          <w:tab w:val="left" w:pos="10076"/>
+          <w:tab w:val="left" w:pos="10992"/>
+          <w:tab w:val="left" w:pos="11908"/>
+          <w:tab w:val="left" w:pos="12824"/>
+          <w:tab w:val="left" w:pos="13740"/>
+          <w:tab w:val="left" w:pos="14656"/>
+        </w:tabs>
+        <w:spacing w:after="0" w:line="240" w:lineRule="auto"/>
+        <w:rPr>
+          <w:rFonts w:ascii="Courier New" w:eastAsia="Times New Roman" w:hAnsi="Courier New" w:cs="Courier New"/>
+          <w:sz w:val="20"/>
+          <w:szCs w:val="20"/>
+        </w:rPr>
+      </w:pPr>
+      <w:r>
+        <w:rPr>
+          <w:rFonts w:ascii="Courier New" w:eastAsia="Times New Roman" w:hAnsi="Courier New" w:cs="Courier New"/>
+          <w:b/>
+          <w:bCs/>
+          <w:sz w:val="20"/>
+          <w:szCs w:val="20"/>
+        </w:rPr>
+        <w:t>Output:</w:t>
+      </w:r>
+      <w:r>
+        <w:rPr>
+          <w:rFonts w:ascii="Courier New" w:eastAsia="Times New Roman" w:hAnsi="Courier New" w:cs="Courier New"/>
+          <w:sz w:val="20"/>
+          <w:szCs w:val="20"/>
+        </w:rPr>
+        <w:t xml:space="preserve"> true</w:t>
+      </w:r>
+    </w:p>
+    <w:p>
+      <w:pPr>
+        <w:tabs>
+          <w:tab w:val="left" w:pos="916"/>
+          <w:tab w:val="left" w:pos="1832"/>
+          <w:tab w:val="left" w:pos="2748"/>
+          <w:tab w:val="left" w:pos="3664"/>
+          <w:tab w:val="left" w:pos="4580"/>
+          <w:tab w:val="left" w:pos="5496"/>
+          <w:tab w:val="left" w:pos="6412"/>
+          <w:tab w:val="left" w:pos="7328"/>
+          <w:tab w:val="left" w:pos="8244"/>
+          <w:tab w:val="left" w:pos="9160"/>
+          <w:tab w:val="left" w:pos="10076"/>
+          <w:tab w:val="left" w:pos="10992"/>
+          <w:tab w:val="left" w:pos="11908"/>
+          <w:tab w:val="left" w:pos="12824"/>
+          <w:tab w:val="left" w:pos="13740"/>
+          <w:tab w:val="left" w:pos="14656"/>
+        </w:tabs>
+        <w:spacing w:after="0" w:line="240" w:lineRule="auto"/>
+        <w:rPr>
+          <w:rFonts w:ascii="Courier New" w:eastAsia="Times New Roman" w:hAnsi="Courier New" w:cs="Courier New"/>
+          <w:sz w:val="20"/>
+          <w:szCs w:val="20"/>
+        </w:rPr>
+      </w:pPr>
+      <w:r>
+        <w:rPr>
+          <w:rFonts w:ascii="Courier New" w:eastAsia="Times New Roman" w:hAnsi="Courier New" w:cs="Courier New"/>
+          <w:b/>
+          <w:bCs/>
+          <w:sz w:val="20"/>
+          <w:szCs w:val="20"/>
+        </w:rPr>
+        <w:t>Explanation:</w:t>
+      </w:r>
+      <w:r>
+        <w:rPr>
+          <w:rFonts w:ascii="Courier New" w:eastAsia="Times New Roman" w:hAnsi="Courier New" w:cs="Courier New"/>
+          <w:sz w:val="20"/>
+          <w:szCs w:val="20"/>
+        </w:rPr>
+        <w:t xml:space="preserve"> "amanaplanacanalpanama" is a palindrome.</w:t>
+      </w:r>
+    </w:p>
+    <w:p>
+      <w:pPr>
+        <w:spacing w:before="100" w:beforeAutospacing="1" w:after="100" w:afterAutospacing="1" w:line="240" w:lineRule="auto"/>
+        <w:rPr>
+          <w:rFonts w:ascii="Times New Roman" w:eastAsia="Times New Roman" w:hAnsi="Times New Roman" w:cs="Times New Roman"/>
+          <w:sz w:val="24"/>
+          <w:szCs w:val="24"/>
+        </w:rPr>
+      </w:pPr>
+      <w:r>
+        <w:rPr>
+          <w:rFonts w:ascii="Times New Roman" w:eastAsia="Times New Roman" w:hAnsi="Times New Roman" w:cs="Times New Roman"/>
+          <w:b/>
+          <w:bCs/>
+          <w:sz w:val="24"/>
+          <w:szCs w:val="24"/>
+        </w:rPr>
+        <w:t>Example 2:</w:t>
+      </w:r>
+    </w:p>
+    <w:p>
+      <w:pPr>
+        <w:tabs>
+          <w:tab w:val="left" w:pos="916"/>
+          <w:tab w:val="left" w:pos="1832"/>
+          <w:tab w:val="left" w:pos="2748"/>
+          <w:tab w:val="left" w:pos="3664"/>
+          <w:tab w:val="left" w:pos="4580"/>
+          <w:tab w:val="left" w:pos="5496"/>
+          <w:tab w:val="left" w:pos="6412"/>
+          <w:tab w:val="left" w:pos="7328"/>
+          <w:tab w:val="left" w:pos="8244"/>
+          <w:tab w:val="left" w:pos="9160"/>
+          <w:tab w:val="left" w:pos="10076"/>
+          <w:tab w:val="left" w:pos="10992"/>
+          <w:tab w:val="left" w:pos="11908"/>
+          <w:tab w:val="left" w:pos="12824"/>
+          <w:tab w:val="left" w:pos="13740"/>
+          <w:tab w:val="left" w:pos="14656"/>
+        </w:tabs>
+        <w:spacing w:after="0" w:line="240" w:lineRule="auto"/>
+        <w:rPr>
+          <w:rFonts w:ascii="Courier New" w:eastAsia="Times New Roman" w:hAnsi="Courier New" w:cs="Courier New"/>
+          <w:sz w:val="20"/>
+          <w:szCs w:val="20"/>
+        </w:rPr>
+      </w:pPr>
+      <w:r>
+        <w:rPr>
+          <w:rFonts w:ascii="Courier New" w:eastAsia="Times New Roman" w:hAnsi="Courier New" w:cs="Courier New"/>
+          <w:b/>
+          <w:bCs/>
+          <w:sz w:val="20"/>
+          <w:szCs w:val="20"/>
+        </w:rPr>
+        <w:t>Input:</w:t>
+      </w:r>
+      <w:r>
+        <w:rPr>
+          <w:rFonts w:ascii="Courier New" w:eastAsia="Times New Roman" w:hAnsi="Courier New" w:cs="Courier New"/>
+          <w:sz w:val="20"/>
+          <w:szCs w:val="20"/>
+        </w:rPr>
+        <w:t xml:space="preserve"> s = "race a car"</w:t>
+      </w:r>
+    </w:p>
+    <w:p>
+      <w:pPr>
+        <w:tabs>
+          <w:tab w:val="left" w:pos="916"/>
+          <w:tab w:val="left" w:pos="1832"/>
+          <w:tab w:val="left" w:pos="2748"/>
+          <w:tab w:val="left" w:pos="3664"/>
+          <w:tab w:val="left" w:pos="4580"/>
+          <w:tab w:val="left" w:pos="5496"/>
+          <w:tab w:val="left" w:pos="6412"/>
+          <w:tab w:val="left" w:pos="7328"/>
+          <w:tab w:val="left" w:pos="8244"/>
+          <w:tab w:val="left" w:pos="9160"/>
+          <w:tab w:val="left" w:pos="10076"/>
+          <w:tab w:val="left" w:pos="10992"/>
+          <w:tab w:val="left" w:pos="11908"/>
+          <w:tab w:val="left" w:pos="12824"/>
+          <w:tab w:val="left" w:pos="13740"/>
+          <w:tab w:val="left" w:pos="14656"/>
+        </w:tabs>
+        <w:spacing w:after="0" w:line="240" w:lineRule="auto"/>
+        <w:rPr>
+          <w:rFonts w:ascii="Courier New" w:eastAsia="Times New Roman" w:hAnsi="Courier New" w:cs="Courier New"/>
+          <w:sz w:val="20"/>
+          <w:szCs w:val="20"/>
+        </w:rPr>
+      </w:pPr>
+      <w:r>
+        <w:rPr>
+          <w:rFonts w:ascii="Courier New" w:eastAsia="Times New Roman" w:hAnsi="Courier New" w:cs="Courier New"/>
+          <w:b/>
+          <w:bCs/>
+          <w:sz w:val="20"/>
+          <w:szCs w:val="20"/>
+        </w:rPr>
+        <w:t>Output:</w:t>
+      </w:r>
+      <w:r>
+        <w:rPr>
+          <w:rFonts w:ascii="Courier New" w:eastAsia="Times New Roman" w:hAnsi="Courier New" w:cs="Courier New"/>
+          <w:sz w:val="20"/>
+          <w:szCs w:val="20"/>
+        </w:rPr>
+        <w:t xml:space="preserve"> false</w:t>
+      </w:r>
+    </w:p>
+    <w:p>
+      <w:pPr>
+        <w:tabs>
+          <w:tab w:val="left" w:pos="916"/>
+          <w:tab w:val="left" w:pos="1832"/>
+          <w:tab w:val="left" w:pos="2748"/>
+          <w:tab w:val="left" w:pos="3664"/>
+          <w:tab w:val="left" w:pos="4580"/>
+          <w:tab w:val="left" w:pos="5496"/>
+          <w:tab w:val="left" w:pos="6412"/>
+          <w:tab w:val="left" w:pos="7328"/>
+          <w:tab w:val="left" w:pos="8244"/>
+          <w:tab w:val="left" w:pos="9160"/>
+          <w:tab w:val="left" w:pos="10076"/>
+          <w:tab w:val="left" w:pos="10992"/>
+          <w:tab w:val="left" w:pos="11908"/>
+          <w:tab w:val="left" w:pos="12824"/>
+          <w:tab w:val="left" w:pos="13740"/>
+          <w:tab w:val="left" w:pos="14656"/>
+        </w:tabs>
+        <w:spacing w:after="0" w:line="240" w:lineRule="auto"/>
+        <w:rPr>
+          <w:rFonts w:ascii="Courier New" w:eastAsia="Times New Roman" w:hAnsi="Courier New" w:cs="Courier New"/>
+          <w:sz w:val="20"/>
+          <w:szCs w:val="20"/>
+        </w:rPr>
+      </w:pPr>
+      <w:r>
+        <w:rPr>
+          <w:rFonts w:ascii="Courier New" w:eastAsia="Times New Roman" w:hAnsi="Courier New" w:cs="Courier New"/>
+          <w:b/>
+          <w:bCs/>
+          <w:sz w:val="20"/>
+          <w:szCs w:val="20"/>
+        </w:rPr>
+        <w:t>Explanation:</w:t>
+      </w:r>
+      <w:r>
+        <w:rPr>
+          <w:rFonts w:ascii="Courier New" w:eastAsia="Times New Roman" w:hAnsi="Courier New" w:cs="Courier New"/>
+          <w:sz w:val="20"/>
+          <w:szCs w:val="20"/>
+        </w:rPr>
+        <w:t xml:space="preserve"> "raceacar" is not a palindrome.</w:t>
+      </w:r>
+    </w:p>
+    <w:p>
+      <w:pPr>
+        <w:spacing w:before="100" w:beforeAutospacing="1" w:after="100" w:afterAutospacing="1" w:line="240" w:lineRule="auto"/>
+        <w:rPr>
+          <w:rFonts w:ascii="Times New Roman" w:eastAsia="Times New Roman" w:hAnsi="Times New Roman" w:cs="Times New Roman"/>
+          <w:sz w:val="24"/>
+          <w:szCs w:val="24"/>
+        </w:rPr>
+      </w:pPr>
+      <w:r>
+        <w:rPr>
+          <w:rFonts w:ascii="Times New Roman" w:eastAsia="Times New Roman" w:hAnsi="Times New Roman" w:cs="Times New Roman"/>
+          <w:b/>
+          <w:bCs/>
+          <w:sz w:val="24"/>
+          <w:szCs w:val="24"/>
+        </w:rPr>
+        <w:t>Example 3:</w:t>
+      </w:r>
+    </w:p>
+    <w:p>
+      <w:pPr>
+        <w:tabs>
+          <w:tab w:val="left" w:pos="916"/>
+          <w:tab w:val="left" w:pos="1832"/>
+          <w:tab w:val="left" w:pos="2748"/>
+          <w:tab w:val="left" w:pos="3664"/>
+          <w:tab w:val="left" w:pos="4580"/>
+          <w:tab w:val="left" w:pos="5496"/>
+          <w:tab w:val="left" w:pos="6412"/>
+          <w:tab w:val="left" w:pos="7328"/>
+          <w:tab w:val="left" w:pos="8244"/>
+          <w:tab w:val="left" w:pos="9160"/>
+          <w:tab w:val="left" w:pos="10076"/>
+          <w:tab w:val="left" w:pos="10992"/>
+          <w:tab w:val="left" w:pos="11908"/>
+          <w:tab w:val="left" w:pos="12824"/>
+          <w:tab w:val="left" w:pos="13740"/>
+          <w:tab w:val="left" w:pos="14656"/>
+        </w:tabs>
+        <w:spacing w:after="0" w:line="240" w:lineRule="auto"/>
+        <w:rPr>
+          <w:rFonts w:ascii="Courier New" w:eastAsia="Times New Roman" w:hAnsi="Courier New" w:cs="Courier New"/>
+          <w:sz w:val="20"/>
+          <w:szCs w:val="20"/>
+        </w:rPr>
+      </w:pPr>
+      <w:r>
+        <w:rPr>
+          <w:rFonts w:ascii="Courier New" w:eastAsia="Times New Roman" w:hAnsi="Courier New" w:cs="Courier New"/>
+          <w:b/>
+          <w:bCs/>
+          <w:sz w:val="20"/>
+          <w:szCs w:val="20"/>
+        </w:rPr>
+        <w:t>Input:</w:t>
+      </w:r>
+      <w:r>
+        <w:rPr>
+          <w:rFonts w:ascii="Courier New" w:eastAsia="Times New Roman" w:hAnsi="Courier New" w:cs="Courier New"/>
+          <w:sz w:val="20"/>
+          <w:szCs w:val="20"/>
+        </w:rPr>
+        <w:t xml:space="preserve"> s = " "</w:t>
+      </w:r>
+    </w:p>
+    <w:p>
+      <w:pPr>
+        <w:tabs>
+          <w:tab w:val="left" w:pos="916"/>
+          <w:tab w:val="left" w:pos="1832"/>
+          <w:tab w:val="left" w:pos="2748"/>
+          <w:tab w:val="left" w:pos="3664"/>
+          <w:tab w:val="left" w:pos="4580"/>
+          <w:tab w:val="left" w:pos="5496"/>
+          <w:tab w:val="left" w:pos="6412"/>
+          <w:tab w:val="left" w:pos="7328"/>
+          <w:tab w:val="left" w:pos="8244"/>
+          <w:tab w:val="left" w:pos="9160"/>
+          <w:tab w:val="left" w:pos="10076"/>
+          <w:tab w:val="left" w:pos="10992"/>
+          <w:tab w:val="left" w:pos="11908"/>
+          <w:tab w:val="left" w:pos="12824"/>
+          <w:tab w:val="left" w:pos="13740"/>
+          <w:tab w:val="left" w:pos="14656"/>
+        </w:tabs>
+        <w:spacing w:after="0" w:line="240" w:lineRule="auto"/>
+        <w:rPr>
+          <w:rFonts w:ascii="Courier New" w:eastAsia="Times New Roman" w:hAnsi="Courier New" w:cs="Courier New"/>
+          <w:sz w:val="20"/>
+          <w:szCs w:val="20"/>
+        </w:rPr>
+      </w:pPr>
+      <w:r>
+        <w:rPr>
+          <w:rFonts w:ascii="Courier New" w:eastAsia="Times New Roman" w:hAnsi="Courier New" w:cs="Courier New"/>
+          <w:b/>
+          <w:bCs/>
+          <w:sz w:val="20"/>
+          <w:szCs w:val="20"/>
+        </w:rPr>
+        <w:t>Output:</w:t>
+      </w:r>
+      <w:r>
+        <w:rPr>
+          <w:rFonts w:ascii="Courier New" w:eastAsia="Times New Roman" w:hAnsi="Courier New" w:cs="Courier New"/>
+          <w:sz w:val="20"/>
+          <w:szCs w:val="20"/>
+        </w:rPr>
+        <w:t xml:space="preserve"> true</w:t>
+      </w:r>
+    </w:p>
+    <w:p>
+      <w:pPr>
+        <w:tabs>
+          <w:tab w:val="left" w:pos="916"/>
+          <w:tab w:val="left" w:pos="1832"/>
+          <w:tab w:val="left" w:pos="2748"/>
+          <w:tab w:val="left" w:pos="3664"/>
+          <w:tab w:val="left" w:pos="4580"/>
+          <w:tab w:val="left" w:pos="5496"/>
+          <w:tab w:val="left" w:pos="6412"/>
+          <w:tab w:val="left" w:pos="7328"/>
+          <w:tab w:val="left" w:pos="8244"/>
+          <w:tab w:val="left" w:pos="9160"/>
+          <w:tab w:val="left" w:pos="10076"/>
+          <w:tab w:val="left" w:pos="10992"/>
+          <w:tab w:val="left" w:pos="11908"/>
+          <w:tab w:val="left" w:pos="12824"/>
+          <w:tab w:val="left" w:pos="13740"/>
+          <w:tab w:val="left" w:pos="14656"/>
+        </w:tabs>
+        <w:spacing w:after="0" w:line="240" w:lineRule="auto"/>
+        <w:rPr>
+          <w:rFonts w:ascii="Courier New" w:eastAsia="Times New Roman" w:hAnsi="Courier New" w:cs="Courier New"/>
+          <w:sz w:val="20"/>
+          <w:szCs w:val="20"/>
+        </w:rPr>
+      </w:pPr>
+      <w:r>
+        <w:rPr>
+          <w:rFonts w:ascii="Courier New" w:eastAsia="Times New Roman" w:hAnsi="Courier New" w:cs="Courier New"/>
+          <w:b/>
+          <w:bCs/>
+          <w:sz w:val="20"/>
+          <w:szCs w:val="20"/>
+        </w:rPr>
+        <w:t>Explanation:</w:t>
+      </w:r>
+      <w:r>
+        <w:rPr>
+          <w:rFonts w:ascii="Courier New" w:eastAsia="Times New Roman" w:hAnsi="Courier New" w:cs="Courier New"/>
+          <w:sz w:val="20"/>
+          <w:szCs w:val="20"/>
+        </w:rPr>
+        <w:t xml:space="preserve"> s is an empty string "" after removing non-alphanumeric characters.</w:t>
+      </w:r>
+    </w:p>
+    <w:p>
+      <w:pPr>
+        <w:tabs>
+          <w:tab w:val="left" w:pos="916"/>
+          <w:tab w:val="left" w:pos="1832"/>
+          <w:tab w:val="left" w:pos="2748"/>
+          <w:tab w:val="left" w:pos="3664"/>
+          <w:tab w:val="left" w:pos="4580"/>
+          <w:tab w:val="left" w:pos="5496"/>
+          <w:tab w:val="left" w:pos="6412"/>
+          <w:tab w:val="left" w:pos="7328"/>
+          <w:tab w:val="left" w:pos="8244"/>
+          <w:tab w:val="left" w:pos="9160"/>
+          <w:tab w:val="left" w:pos="10076"/>
+          <w:tab w:val="left" w:pos="10992"/>
+          <w:tab w:val="left" w:pos="11908"/>
+          <w:tab w:val="left" w:pos="12824"/>
+          <w:tab w:val="left" w:pos="13740"/>
+          <w:tab w:val="left" w:pos="14656"/>
+        </w:tabs>
+        <w:spacing w:after="0" w:line="240" w:lineRule="auto"/>
+        <w:rPr>
+          <w:rFonts w:ascii="Courier New" w:eastAsia="Times New Roman" w:hAnsi="Courier New" w:cs="Courier New"/>
+          <w:sz w:val="20"/>
+          <w:szCs w:val="20"/>
+        </w:rPr>
+      </w:pPr>
+      <w:r>
+        <w:rPr>
+          <w:rFonts w:ascii="Courier New" w:eastAsia="Times New Roman" w:hAnsi="Courier New" w:cs="Courier New"/>
+          <w:sz w:val="20"/>
+          <w:szCs w:val="20"/>
+        </w:rPr>
+        <w:t>Since an empty string reads the same forward and backward, it is a palindrome.</w:t>
+      </w:r>
+    </w:p>
+    <w:p>
+      <w:pPr>
+        <w:spacing w:before="100" w:beforeAutospacing="1" w:after="100" w:afterAutospacing="1" w:line="240" w:lineRule="auto"/>
+        <w:rPr>
+          <w:rFonts w:ascii="Times New Roman" w:eastAsia="Times New Roman" w:hAnsi="Times New Roman" w:cs="Times New Roman"/>
+          <w:sz w:val="24"/>
+          <w:szCs w:val="24"/>
+        </w:rPr>
+      </w:pPr>
+      <w:r>
+        <w:rPr>
+          <w:rFonts w:ascii="Times New Roman" w:eastAsia="Times New Roman" w:hAnsi="Times New Roman" w:cs="Times New Roman"/>
+          <w:sz w:val="24"/>
+          <w:szCs w:val="24"/>
+        </w:rPr>
+        <w:t> </w:t>
+      </w:r>
+    </w:p>
+    <w:p>
+      <w:pPr>
+        <w:spacing w:before="100" w:beforeAutospacing="1" w:after="100" w:afterAutospacing="1" w:line="240" w:lineRule="auto"/>
+        <w:rPr>
+          <w:rFonts w:ascii="Times New Roman" w:eastAsia="Times New Roman" w:hAnsi="Times New Roman" w:cs="Times New Roman"/>
+          <w:sz w:val="24"/>
+          <w:szCs w:val="24"/>
+        </w:rPr>
+      </w:pPr>
+      <w:r>
+        <w:rPr>
+          <w:rFonts w:ascii="Times New Roman" w:eastAsia="Times New Roman" w:hAnsi="Times New Roman" w:cs="Times New Roman"/>
+          <w:b/>
+          <w:bCs/>
+          <w:sz w:val="24"/>
+          <w:szCs w:val="24"/>
+        </w:rPr>
+        <w:t>Constraints:</w:t>
+      </w:r>
+    </w:p>
+    <w:p>
+      <w:pPr>
+        <w:numPr>
+          <w:ilvl w:val="0"/>
+          <w:numId w:val="23"/>
+        </w:numPr>
+        <w:spacing w:before="100" w:beforeAutospacing="1" w:after="100" w:afterAutospacing="1" w:line="240" w:lineRule="auto"/>
+        <w:rPr>
+          <w:rFonts w:ascii="Times New Roman" w:eastAsia="Times New Roman" w:hAnsi="Times New Roman" w:cs="Times New Roman"/>
+          <w:sz w:val="24"/>
+          <w:szCs w:val="24"/>
+        </w:rPr>
+      </w:pPr>
+      <w:r>
+        <w:rPr>
+          <w:rFonts w:ascii="Courier New" w:eastAsia="Times New Roman" w:hAnsi="Courier New" w:cs="Courier New"/>
+          <w:sz w:val="20"/>
+          <w:szCs w:val="20"/>
+        </w:rPr>
+        <w:t>1 &lt;= s.length &lt;= 2 * 10</w:t>
+      </w:r>
+      <w:r>
+        <w:rPr>
+          <w:rFonts w:ascii="Courier New" w:eastAsia="Times New Roman" w:hAnsi="Courier New" w:cs="Courier New"/>
+          <w:sz w:val="20"/>
+          <w:szCs w:val="20"/>
+          <w:vertAlign w:val="superscript"/>
+        </w:rPr>
+        <w:t>5</w:t>
+      </w:r>
+    </w:p>
+    <w:p>
+      <w:pPr>
+        <w:numPr>
+          <w:ilvl w:val="0"/>
+          <w:numId w:val="23"/>
+        </w:numPr>
+        <w:spacing w:before="100" w:beforeAutospacing="1" w:after="100" w:afterAutospacing="1" w:line="240" w:lineRule="auto"/>
+        <w:rPr>
+          <w:rFonts w:ascii="Times New Roman" w:eastAsia="Times New Roman" w:hAnsi="Times New Roman" w:cs="Times New Roman"/>
+          <w:sz w:val="24"/>
+          <w:szCs w:val="24"/>
+        </w:rPr>
+      </w:pPr>
+      <w:r>
+        <w:rPr>
+          <w:rFonts w:ascii="Courier New" w:eastAsia="Times New Roman" w:hAnsi="Courier New" w:cs="Courier New"/>
+          <w:sz w:val="20"/>
+          <w:szCs w:val="20"/>
+        </w:rPr>
+        <w:t>s</w:t>
+      </w:r>
+      <w:r>
+        <w:rPr>
+          <w:rFonts w:ascii="Times New Roman" w:eastAsia="Times New Roman" w:hAnsi="Times New Roman" w:cs="Times New Roman"/>
+          <w:sz w:val="24"/>
+          <w:szCs w:val="24"/>
+        </w:rPr>
+        <w:t xml:space="preserve"> consists only of printable ASCII characters.</w:t>
       </w:r>
     </w:p>
     <w:p>
@@ -30966,6 +31791,7 @@
         <w:tabs>
           <w:tab w:val="left" w:pos="915"/>
         </w:tabs>
+        <w:ind w:left="360"/>
         <w:rPr>
           <w:b/>
           <w:bCs/>
@@ -30977,13 +31803,26 @@
     <w:p>
       <w:pPr>
         <w:pStyle w:val="ListParagraph"/>
+        <w:ind w:left="-1440"/>
+        <w:rPr>
+          <w:b/>
+          <w:bCs/>
+          <w:sz w:val="32"/>
+          <w:szCs w:val="32"/>
+        </w:rPr>
+      </w:pPr>
+    </w:p>
+    <w:p>
+      <w:pPr>
+        <w:pStyle w:val="ListParagraph"/>
         <w:numPr>
-          <w:ilvl w:val="0"/>
-          <w:numId w:val="20"/>
+          <w:ilvl w:val="1"/>
+          <w:numId w:val="21"/>
         </w:numPr>
         <w:tabs>
           <w:tab w:val="left" w:pos="915"/>
         </w:tabs>
+        <w:ind w:left="360"/>
         <w:rPr>
           <w:b/>
           <w:bCs/>
@@ -30998,12 +31837,26 @@
           <w:sz w:val="32"/>
           <w:szCs w:val="32"/>
         </w:rPr>
-        <w:t>Problem Statement</w:t>
+        <w:lastRenderedPageBreak/>
+        <w:t>Topics:</w:t>
+      </w:r>
+    </w:p>
+    <w:p>
+      <w:r>
+        <w:t>Two pointers, String</w:t>
       </w:r>
     </w:p>
     <w:p>
       <w:pPr>
         <w:pStyle w:val="ListParagraph"/>
+        <w:numPr>
+          <w:ilvl w:val="1"/>
+          <w:numId w:val="21"/>
+        </w:numPr>
+        <w:tabs>
+          <w:tab w:val="left" w:pos="915"/>
+        </w:tabs>
+        <w:ind w:left="360"/>
         <w:rPr>
           <w:b/>
           <w:bCs/>
@@ -31011,17 +31864,1778 @@
           <w:szCs w:val="32"/>
         </w:rPr>
       </w:pPr>
-    </w:p>
+      <w:r>
+        <w:rPr>
+          <w:b/>
+          <w:bCs/>
+          <w:sz w:val="32"/>
+          <w:szCs w:val="32"/>
+        </w:rPr>
+        <w:t>Code:</w:t>
+      </w:r>
+    </w:p>
+    <w:p>
+      <w:pPr>
+        <w:shd w:val="clear" w:color="auto" w:fill="193549"/>
+        <w:spacing w:after="0" w:line="285" w:lineRule="atLeast"/>
+        <w:ind w:left="360"/>
+        <w:rPr>
+          <w:rFonts w:ascii="Consolas" w:eastAsia="Times New Roman" w:hAnsi="Consolas" w:cs="Times New Roman"/>
+          <w:color w:val="FFFFFF"/>
+          <w:sz w:val="21"/>
+          <w:szCs w:val="21"/>
+        </w:rPr>
+      </w:pPr>
+      <w:r>
+        <w:rPr>
+          <w:rFonts w:ascii="Consolas" w:eastAsia="Times New Roman" w:hAnsi="Consolas" w:cs="Times New Roman"/>
+          <w:color w:val="FF9D00"/>
+          <w:sz w:val="21"/>
+          <w:szCs w:val="21"/>
+        </w:rPr>
+        <w:t>class</w:t>
+      </w:r>
+      <w:r>
+        <w:rPr>
+          <w:rFonts w:ascii="Consolas" w:eastAsia="Times New Roman" w:hAnsi="Consolas" w:cs="Times New Roman"/>
+          <w:color w:val="9EFFFF"/>
+          <w:sz w:val="21"/>
+          <w:szCs w:val="21"/>
+        </w:rPr>
+        <w:t xml:space="preserve"> </w:t>
+      </w:r>
+      <w:r>
+        <w:rPr>
+          <w:rFonts w:ascii="Consolas" w:eastAsia="Times New Roman" w:hAnsi="Consolas" w:cs="Times New Roman"/>
+          <w:i/>
+          <w:iCs/>
+          <w:color w:val="FF68B8"/>
+          <w:sz w:val="21"/>
+          <w:szCs w:val="21"/>
+        </w:rPr>
+        <w:t>Solution</w:t>
+      </w:r>
+    </w:p>
+    <w:p>
+      <w:pPr>
+        <w:shd w:val="clear" w:color="auto" w:fill="193549"/>
+        <w:spacing w:after="0" w:line="285" w:lineRule="atLeast"/>
+        <w:ind w:left="360"/>
+        <w:rPr>
+          <w:rFonts w:ascii="Consolas" w:eastAsia="Times New Roman" w:hAnsi="Consolas" w:cs="Times New Roman"/>
+          <w:color w:val="FFFFFF"/>
+          <w:sz w:val="21"/>
+          <w:szCs w:val="21"/>
+        </w:rPr>
+      </w:pPr>
+      <w:r>
+        <w:rPr>
+          <w:rFonts w:ascii="Consolas" w:eastAsia="Times New Roman" w:hAnsi="Consolas" w:cs="Times New Roman"/>
+          <w:color w:val="E1EFFF"/>
+          <w:sz w:val="21"/>
+          <w:szCs w:val="21"/>
+        </w:rPr>
+        <w:t>{</w:t>
+      </w:r>
+    </w:p>
+    <w:p>
+      <w:pPr>
+        <w:shd w:val="clear" w:color="auto" w:fill="193549"/>
+        <w:spacing w:after="0" w:line="285" w:lineRule="atLeast"/>
+        <w:ind w:left="360"/>
+        <w:rPr>
+          <w:rFonts w:ascii="Consolas" w:eastAsia="Times New Roman" w:hAnsi="Consolas" w:cs="Times New Roman"/>
+          <w:color w:val="FFFFFF"/>
+          <w:sz w:val="21"/>
+          <w:szCs w:val="21"/>
+        </w:rPr>
+      </w:pPr>
+      <w:r>
+        <w:rPr>
+          <w:rFonts w:ascii="Consolas" w:eastAsia="Times New Roman" w:hAnsi="Consolas" w:cs="Times New Roman"/>
+          <w:color w:val="FFC600"/>
+          <w:sz w:val="21"/>
+          <w:szCs w:val="21"/>
+        </w:rPr>
+        <w:t>public</w:t>
+      </w:r>
+      <w:r>
+        <w:rPr>
+          <w:rFonts w:ascii="Consolas" w:eastAsia="Times New Roman" w:hAnsi="Consolas" w:cs="Times New Roman"/>
+          <w:color w:val="E1EFFF"/>
+          <w:sz w:val="21"/>
+          <w:szCs w:val="21"/>
+        </w:rPr>
+        <w:t>:</w:t>
+      </w:r>
+    </w:p>
+    <w:p>
+      <w:pPr>
+        <w:shd w:val="clear" w:color="auto" w:fill="193549"/>
+        <w:spacing w:after="0" w:line="285" w:lineRule="atLeast"/>
+        <w:ind w:left="360"/>
+        <w:rPr>
+          <w:rFonts w:ascii="Consolas" w:eastAsia="Times New Roman" w:hAnsi="Consolas" w:cs="Times New Roman"/>
+          <w:color w:val="FFFFFF"/>
+          <w:sz w:val="21"/>
+          <w:szCs w:val="21"/>
+        </w:rPr>
+      </w:pPr>
+      <w:r>
+        <w:rPr>
+          <w:rFonts w:ascii="Consolas" w:eastAsia="Times New Roman" w:hAnsi="Consolas" w:cs="Times New Roman"/>
+          <w:color w:val="9EFFFF"/>
+          <w:sz w:val="21"/>
+          <w:szCs w:val="21"/>
+        </w:rPr>
+        <w:t xml:space="preserve">    </w:t>
+      </w:r>
+      <w:r>
+        <w:rPr>
+          <w:rFonts w:ascii="Consolas" w:eastAsia="Times New Roman" w:hAnsi="Consolas" w:cs="Times New Roman"/>
+          <w:color w:val="FFC600"/>
+          <w:sz w:val="21"/>
+          <w:szCs w:val="21"/>
+        </w:rPr>
+        <w:t>bool</w:t>
+      </w:r>
+      <w:r>
+        <w:rPr>
+          <w:rFonts w:ascii="Consolas" w:eastAsia="Times New Roman" w:hAnsi="Consolas" w:cs="Times New Roman"/>
+          <w:color w:val="9EFFFF"/>
+          <w:sz w:val="21"/>
+          <w:szCs w:val="21"/>
+        </w:rPr>
+        <w:t xml:space="preserve"> </w:t>
+      </w:r>
+      <w:r>
+        <w:rPr>
+          <w:rFonts w:ascii="Consolas" w:eastAsia="Times New Roman" w:hAnsi="Consolas" w:cs="Times New Roman"/>
+          <w:color w:val="FFC600"/>
+          <w:sz w:val="21"/>
+          <w:szCs w:val="21"/>
+        </w:rPr>
+        <w:t>isPalindrome</w:t>
+      </w:r>
+      <w:r>
+        <w:rPr>
+          <w:rFonts w:ascii="Consolas" w:eastAsia="Times New Roman" w:hAnsi="Consolas" w:cs="Times New Roman"/>
+          <w:color w:val="E1EFFF"/>
+          <w:sz w:val="21"/>
+          <w:szCs w:val="21"/>
+        </w:rPr>
+        <w:t>(</w:t>
+      </w:r>
+      <w:r>
+        <w:rPr>
+          <w:rFonts w:ascii="Consolas" w:eastAsia="Times New Roman" w:hAnsi="Consolas" w:cs="Times New Roman"/>
+          <w:color w:val="FFC600"/>
+          <w:sz w:val="21"/>
+          <w:szCs w:val="21"/>
+        </w:rPr>
+        <w:t>string</w:t>
+      </w:r>
+      <w:r>
+        <w:rPr>
+          <w:rFonts w:ascii="Consolas" w:eastAsia="Times New Roman" w:hAnsi="Consolas" w:cs="Times New Roman"/>
+          <w:color w:val="9EFFFF"/>
+          <w:sz w:val="21"/>
+          <w:szCs w:val="21"/>
+        </w:rPr>
+        <w:t xml:space="preserve"> </w:t>
+      </w:r>
+      <w:r>
+        <w:rPr>
+          <w:rFonts w:ascii="Consolas" w:eastAsia="Times New Roman" w:hAnsi="Consolas" w:cs="Times New Roman"/>
+          <w:color w:val="E1EFFF"/>
+          <w:sz w:val="21"/>
+          <w:szCs w:val="21"/>
+        </w:rPr>
+        <w:t>s)</w:t>
+      </w:r>
+    </w:p>
+    <w:p>
+      <w:pPr>
+        <w:shd w:val="clear" w:color="auto" w:fill="193549"/>
+        <w:spacing w:after="0" w:line="285" w:lineRule="atLeast"/>
+        <w:ind w:left="360"/>
+        <w:rPr>
+          <w:rFonts w:ascii="Consolas" w:eastAsia="Times New Roman" w:hAnsi="Consolas" w:cs="Times New Roman"/>
+          <w:color w:val="FFFFFF"/>
+          <w:sz w:val="21"/>
+          <w:szCs w:val="21"/>
+        </w:rPr>
+      </w:pPr>
+      <w:r>
+        <w:rPr>
+          <w:rFonts w:ascii="Consolas" w:eastAsia="Times New Roman" w:hAnsi="Consolas" w:cs="Times New Roman"/>
+          <w:color w:val="9EFFFF"/>
+          <w:sz w:val="21"/>
+          <w:szCs w:val="21"/>
+        </w:rPr>
+        <w:t xml:space="preserve">    </w:t>
+      </w:r>
+      <w:r>
+        <w:rPr>
+          <w:rFonts w:ascii="Consolas" w:eastAsia="Times New Roman" w:hAnsi="Consolas" w:cs="Times New Roman"/>
+          <w:color w:val="E1EFFF"/>
+          <w:sz w:val="21"/>
+          <w:szCs w:val="21"/>
+        </w:rPr>
+        <w:t>{</w:t>
+      </w:r>
+    </w:p>
+    <w:p>
+      <w:pPr>
+        <w:shd w:val="clear" w:color="auto" w:fill="193549"/>
+        <w:spacing w:after="0" w:line="285" w:lineRule="atLeast"/>
+        <w:ind w:left="360"/>
+        <w:rPr>
+          <w:rFonts w:ascii="Consolas" w:eastAsia="Times New Roman" w:hAnsi="Consolas" w:cs="Times New Roman"/>
+          <w:color w:val="FFFFFF"/>
+          <w:sz w:val="21"/>
+          <w:szCs w:val="21"/>
+        </w:rPr>
+      </w:pPr>
+      <w:r>
+        <w:rPr>
+          <w:rFonts w:ascii="Consolas" w:eastAsia="Times New Roman" w:hAnsi="Consolas" w:cs="Times New Roman"/>
+          <w:color w:val="9EFFFF"/>
+          <w:sz w:val="21"/>
+          <w:szCs w:val="21"/>
+        </w:rPr>
+        <w:t xml:space="preserve">        string </w:t>
+      </w:r>
+      <w:r>
+        <w:rPr>
+          <w:rFonts w:ascii="Consolas" w:eastAsia="Times New Roman" w:hAnsi="Consolas" w:cs="Times New Roman"/>
+          <w:color w:val="FFFFFF"/>
+          <w:sz w:val="21"/>
+          <w:szCs w:val="21"/>
+        </w:rPr>
+        <w:t>test</w:t>
+      </w:r>
+      <w:r>
+        <w:rPr>
+          <w:rFonts w:ascii="Consolas" w:eastAsia="Times New Roman" w:hAnsi="Consolas" w:cs="Times New Roman"/>
+          <w:color w:val="E1EFFF"/>
+          <w:sz w:val="21"/>
+          <w:szCs w:val="21"/>
+        </w:rPr>
+        <w:t>;</w:t>
+      </w:r>
+    </w:p>
+    <w:p>
+      <w:pPr>
+        <w:shd w:val="clear" w:color="auto" w:fill="193549"/>
+        <w:spacing w:after="0" w:line="285" w:lineRule="atLeast"/>
+        <w:ind w:left="360"/>
+        <w:rPr>
+          <w:rFonts w:ascii="Consolas" w:eastAsia="Times New Roman" w:hAnsi="Consolas" w:cs="Times New Roman"/>
+          <w:color w:val="FFFFFF"/>
+          <w:sz w:val="21"/>
+          <w:szCs w:val="21"/>
+        </w:rPr>
+      </w:pPr>
+      <w:r>
+        <w:rPr>
+          <w:rFonts w:ascii="Consolas" w:eastAsia="Times New Roman" w:hAnsi="Consolas" w:cs="Times New Roman"/>
+          <w:color w:val="9EFFFF"/>
+          <w:sz w:val="21"/>
+          <w:szCs w:val="21"/>
+        </w:rPr>
+        <w:t xml:space="preserve">        </w:t>
+      </w:r>
+      <w:r>
+        <w:rPr>
+          <w:rFonts w:ascii="Consolas" w:eastAsia="Times New Roman" w:hAnsi="Consolas" w:cs="Times New Roman"/>
+          <w:color w:val="FF9D00"/>
+          <w:sz w:val="21"/>
+          <w:szCs w:val="21"/>
+        </w:rPr>
+        <w:t>for</w:t>
+      </w:r>
+      <w:r>
+        <w:rPr>
+          <w:rFonts w:ascii="Consolas" w:eastAsia="Times New Roman" w:hAnsi="Consolas" w:cs="Times New Roman"/>
+          <w:color w:val="9EFFFF"/>
+          <w:sz w:val="21"/>
+          <w:szCs w:val="21"/>
+        </w:rPr>
+        <w:t xml:space="preserve"> </w:t>
+      </w:r>
+      <w:r>
+        <w:rPr>
+          <w:rFonts w:ascii="Consolas" w:eastAsia="Times New Roman" w:hAnsi="Consolas" w:cs="Times New Roman"/>
+          <w:color w:val="E1EFFF"/>
+          <w:sz w:val="21"/>
+          <w:szCs w:val="21"/>
+        </w:rPr>
+        <w:t>(</w:t>
+      </w:r>
+      <w:r>
+        <w:rPr>
+          <w:rFonts w:ascii="Consolas" w:eastAsia="Times New Roman" w:hAnsi="Consolas" w:cs="Times New Roman"/>
+          <w:color w:val="FFC600"/>
+          <w:sz w:val="21"/>
+          <w:szCs w:val="21"/>
+        </w:rPr>
+        <w:t>int</w:t>
+      </w:r>
+      <w:r>
+        <w:rPr>
+          <w:rFonts w:ascii="Consolas" w:eastAsia="Times New Roman" w:hAnsi="Consolas" w:cs="Times New Roman"/>
+          <w:color w:val="9EFFFF"/>
+          <w:sz w:val="21"/>
+          <w:szCs w:val="21"/>
+        </w:rPr>
+        <w:t xml:space="preserve"> </w:t>
+      </w:r>
+      <w:r>
+        <w:rPr>
+          <w:rFonts w:ascii="Consolas" w:eastAsia="Times New Roman" w:hAnsi="Consolas" w:cs="Times New Roman"/>
+          <w:color w:val="FFFFFF"/>
+          <w:sz w:val="21"/>
+          <w:szCs w:val="21"/>
+        </w:rPr>
+        <w:t>i</w:t>
+      </w:r>
+      <w:r>
+        <w:rPr>
+          <w:rFonts w:ascii="Consolas" w:eastAsia="Times New Roman" w:hAnsi="Consolas" w:cs="Times New Roman"/>
+          <w:color w:val="9EFFFF"/>
+          <w:sz w:val="21"/>
+          <w:szCs w:val="21"/>
+        </w:rPr>
+        <w:t xml:space="preserve"> </w:t>
+      </w:r>
+      <w:r>
+        <w:rPr>
+          <w:rFonts w:ascii="Consolas" w:eastAsia="Times New Roman" w:hAnsi="Consolas" w:cs="Times New Roman"/>
+          <w:color w:val="FF9D00"/>
+          <w:sz w:val="21"/>
+          <w:szCs w:val="21"/>
+        </w:rPr>
+        <w:t>=</w:t>
+      </w:r>
+      <w:r>
+        <w:rPr>
+          <w:rFonts w:ascii="Consolas" w:eastAsia="Times New Roman" w:hAnsi="Consolas" w:cs="Times New Roman"/>
+          <w:color w:val="9EFFFF"/>
+          <w:sz w:val="21"/>
+          <w:szCs w:val="21"/>
+        </w:rPr>
+        <w:t xml:space="preserve"> </w:t>
+      </w:r>
+      <w:r>
+        <w:rPr>
+          <w:rFonts w:ascii="Consolas" w:eastAsia="Times New Roman" w:hAnsi="Consolas" w:cs="Times New Roman"/>
+          <w:color w:val="FF628C"/>
+          <w:sz w:val="21"/>
+          <w:szCs w:val="21"/>
+        </w:rPr>
+        <w:t>0</w:t>
+      </w:r>
+      <w:r>
+        <w:rPr>
+          <w:rFonts w:ascii="Consolas" w:eastAsia="Times New Roman" w:hAnsi="Consolas" w:cs="Times New Roman"/>
+          <w:color w:val="E1EFFF"/>
+          <w:sz w:val="21"/>
+          <w:szCs w:val="21"/>
+        </w:rPr>
+        <w:t>;</w:t>
+      </w:r>
+      <w:r>
+        <w:rPr>
+          <w:rFonts w:ascii="Consolas" w:eastAsia="Times New Roman" w:hAnsi="Consolas" w:cs="Times New Roman"/>
+          <w:color w:val="9EFFFF"/>
+          <w:sz w:val="21"/>
+          <w:szCs w:val="21"/>
+        </w:rPr>
+        <w:t xml:space="preserve"> </w:t>
+      </w:r>
+      <w:r>
+        <w:rPr>
+          <w:rFonts w:ascii="Consolas" w:eastAsia="Times New Roman" w:hAnsi="Consolas" w:cs="Times New Roman"/>
+          <w:color w:val="FFFFFF"/>
+          <w:sz w:val="21"/>
+          <w:szCs w:val="21"/>
+        </w:rPr>
+        <w:t>i</w:t>
+      </w:r>
+      <w:r>
+        <w:rPr>
+          <w:rFonts w:ascii="Consolas" w:eastAsia="Times New Roman" w:hAnsi="Consolas" w:cs="Times New Roman"/>
+          <w:color w:val="9EFFFF"/>
+          <w:sz w:val="21"/>
+          <w:szCs w:val="21"/>
+        </w:rPr>
+        <w:t xml:space="preserve"> </w:t>
+      </w:r>
+      <w:r>
+        <w:rPr>
+          <w:rFonts w:ascii="Consolas" w:eastAsia="Times New Roman" w:hAnsi="Consolas" w:cs="Times New Roman"/>
+          <w:color w:val="FF9D00"/>
+          <w:sz w:val="21"/>
+          <w:szCs w:val="21"/>
+        </w:rPr>
+        <w:t>&lt;</w:t>
+      </w:r>
+      <w:r>
+        <w:rPr>
+          <w:rFonts w:ascii="Consolas" w:eastAsia="Times New Roman" w:hAnsi="Consolas" w:cs="Times New Roman"/>
+          <w:color w:val="9EFFFF"/>
+          <w:sz w:val="21"/>
+          <w:szCs w:val="21"/>
+        </w:rPr>
+        <w:t xml:space="preserve"> </w:t>
+      </w:r>
+      <w:r>
+        <w:rPr>
+          <w:rFonts w:ascii="Consolas" w:eastAsia="Times New Roman" w:hAnsi="Consolas" w:cs="Times New Roman"/>
+          <w:color w:val="E1EFFF"/>
+          <w:sz w:val="21"/>
+          <w:szCs w:val="21"/>
+        </w:rPr>
+        <w:t>s.</w:t>
+      </w:r>
+      <w:r>
+        <w:rPr>
+          <w:rFonts w:ascii="Consolas" w:eastAsia="Times New Roman" w:hAnsi="Consolas" w:cs="Times New Roman"/>
+          <w:color w:val="FFC600"/>
+          <w:sz w:val="21"/>
+          <w:szCs w:val="21"/>
+        </w:rPr>
+        <w:t>size</w:t>
+      </w:r>
+      <w:r>
+        <w:rPr>
+          <w:rFonts w:ascii="Consolas" w:eastAsia="Times New Roman" w:hAnsi="Consolas" w:cs="Times New Roman"/>
+          <w:color w:val="E1EFFF"/>
+          <w:sz w:val="21"/>
+          <w:szCs w:val="21"/>
+        </w:rPr>
+        <w:t>();</w:t>
+      </w:r>
+      <w:r>
+        <w:rPr>
+          <w:rFonts w:ascii="Consolas" w:eastAsia="Times New Roman" w:hAnsi="Consolas" w:cs="Times New Roman"/>
+          <w:color w:val="9EFFFF"/>
+          <w:sz w:val="21"/>
+          <w:szCs w:val="21"/>
+        </w:rPr>
+        <w:t xml:space="preserve"> </w:t>
+      </w:r>
+      <w:r>
+        <w:rPr>
+          <w:rFonts w:ascii="Consolas" w:eastAsia="Times New Roman" w:hAnsi="Consolas" w:cs="Times New Roman"/>
+          <w:color w:val="FFFFFF"/>
+          <w:sz w:val="21"/>
+          <w:szCs w:val="21"/>
+        </w:rPr>
+        <w:t>i</w:t>
+      </w:r>
+      <w:r>
+        <w:rPr>
+          <w:rFonts w:ascii="Consolas" w:eastAsia="Times New Roman" w:hAnsi="Consolas" w:cs="Times New Roman"/>
+          <w:color w:val="FF9D00"/>
+          <w:sz w:val="21"/>
+          <w:szCs w:val="21"/>
+        </w:rPr>
+        <w:t>++</w:t>
+      </w:r>
+      <w:r>
+        <w:rPr>
+          <w:rFonts w:ascii="Consolas" w:eastAsia="Times New Roman" w:hAnsi="Consolas" w:cs="Times New Roman"/>
+          <w:color w:val="E1EFFF"/>
+          <w:sz w:val="21"/>
+          <w:szCs w:val="21"/>
+        </w:rPr>
+        <w:t>)</w:t>
+      </w:r>
+    </w:p>
+    <w:p>
+      <w:pPr>
+        <w:shd w:val="clear" w:color="auto" w:fill="193549"/>
+        <w:spacing w:after="0" w:line="285" w:lineRule="atLeast"/>
+        <w:ind w:left="360"/>
+        <w:rPr>
+          <w:rFonts w:ascii="Consolas" w:eastAsia="Times New Roman" w:hAnsi="Consolas" w:cs="Times New Roman"/>
+          <w:color w:val="FFFFFF"/>
+          <w:sz w:val="21"/>
+          <w:szCs w:val="21"/>
+        </w:rPr>
+      </w:pPr>
+      <w:r>
+        <w:rPr>
+          <w:rFonts w:ascii="Consolas" w:eastAsia="Times New Roman" w:hAnsi="Consolas" w:cs="Times New Roman"/>
+          <w:color w:val="9EFFFF"/>
+          <w:sz w:val="21"/>
+          <w:szCs w:val="21"/>
+        </w:rPr>
+        <w:t xml:space="preserve">        </w:t>
+      </w:r>
+      <w:r>
+        <w:rPr>
+          <w:rFonts w:ascii="Consolas" w:eastAsia="Times New Roman" w:hAnsi="Consolas" w:cs="Times New Roman"/>
+          <w:color w:val="E1EFFF"/>
+          <w:sz w:val="21"/>
+          <w:szCs w:val="21"/>
+        </w:rPr>
+        <w:t>{</w:t>
+      </w:r>
+    </w:p>
+    <w:p>
+      <w:pPr>
+        <w:shd w:val="clear" w:color="auto" w:fill="193549"/>
+        <w:spacing w:after="0" w:line="285" w:lineRule="atLeast"/>
+        <w:ind w:left="360"/>
+        <w:rPr>
+          <w:rFonts w:ascii="Consolas" w:eastAsia="Times New Roman" w:hAnsi="Consolas" w:cs="Times New Roman"/>
+          <w:color w:val="FFFFFF"/>
+          <w:sz w:val="21"/>
+          <w:szCs w:val="21"/>
+        </w:rPr>
+      </w:pPr>
+      <w:r>
+        <w:rPr>
+          <w:rFonts w:ascii="Consolas" w:eastAsia="Times New Roman" w:hAnsi="Consolas" w:cs="Times New Roman"/>
+          <w:color w:val="9EFFFF"/>
+          <w:sz w:val="21"/>
+          <w:szCs w:val="21"/>
+        </w:rPr>
+        <w:t xml:space="preserve">            </w:t>
+      </w:r>
+      <w:r>
+        <w:rPr>
+          <w:rFonts w:ascii="Consolas" w:eastAsia="Times New Roman" w:hAnsi="Consolas" w:cs="Times New Roman"/>
+          <w:color w:val="E1EFFF"/>
+          <w:sz w:val="21"/>
+          <w:szCs w:val="21"/>
+        </w:rPr>
+        <w:t>s[</w:t>
+      </w:r>
+      <w:r>
+        <w:rPr>
+          <w:rFonts w:ascii="Consolas" w:eastAsia="Times New Roman" w:hAnsi="Consolas" w:cs="Times New Roman"/>
+          <w:color w:val="FFFFFF"/>
+          <w:sz w:val="21"/>
+          <w:szCs w:val="21"/>
+        </w:rPr>
+        <w:t>i</w:t>
+      </w:r>
+      <w:r>
+        <w:rPr>
+          <w:rFonts w:ascii="Consolas" w:eastAsia="Times New Roman" w:hAnsi="Consolas" w:cs="Times New Roman"/>
+          <w:color w:val="E1EFFF"/>
+          <w:sz w:val="21"/>
+          <w:szCs w:val="21"/>
+        </w:rPr>
+        <w:t>]</w:t>
+      </w:r>
+      <w:r>
+        <w:rPr>
+          <w:rFonts w:ascii="Consolas" w:eastAsia="Times New Roman" w:hAnsi="Consolas" w:cs="Times New Roman"/>
+          <w:color w:val="9EFFFF"/>
+          <w:sz w:val="21"/>
+          <w:szCs w:val="21"/>
+        </w:rPr>
+        <w:t xml:space="preserve"> </w:t>
+      </w:r>
+      <w:r>
+        <w:rPr>
+          <w:rFonts w:ascii="Consolas" w:eastAsia="Times New Roman" w:hAnsi="Consolas" w:cs="Times New Roman"/>
+          <w:color w:val="FF9D00"/>
+          <w:sz w:val="21"/>
+          <w:szCs w:val="21"/>
+        </w:rPr>
+        <w:t>=</w:t>
+      </w:r>
+      <w:r>
+        <w:rPr>
+          <w:rFonts w:ascii="Consolas" w:eastAsia="Times New Roman" w:hAnsi="Consolas" w:cs="Times New Roman"/>
+          <w:color w:val="9EFFFF"/>
+          <w:sz w:val="21"/>
+          <w:szCs w:val="21"/>
+        </w:rPr>
+        <w:t xml:space="preserve"> </w:t>
+      </w:r>
+      <w:r>
+        <w:rPr>
+          <w:rFonts w:ascii="Consolas" w:eastAsia="Times New Roman" w:hAnsi="Consolas" w:cs="Times New Roman"/>
+          <w:color w:val="FFC600"/>
+          <w:sz w:val="21"/>
+          <w:szCs w:val="21"/>
+        </w:rPr>
+        <w:t>tolower</w:t>
+      </w:r>
+      <w:r>
+        <w:rPr>
+          <w:rFonts w:ascii="Consolas" w:eastAsia="Times New Roman" w:hAnsi="Consolas" w:cs="Times New Roman"/>
+          <w:color w:val="E1EFFF"/>
+          <w:sz w:val="21"/>
+          <w:szCs w:val="21"/>
+        </w:rPr>
+        <w:t>(s[</w:t>
+      </w:r>
+      <w:r>
+        <w:rPr>
+          <w:rFonts w:ascii="Consolas" w:eastAsia="Times New Roman" w:hAnsi="Consolas" w:cs="Times New Roman"/>
+          <w:color w:val="FFFFFF"/>
+          <w:sz w:val="21"/>
+          <w:szCs w:val="21"/>
+        </w:rPr>
+        <w:t>i</w:t>
+      </w:r>
+      <w:r>
+        <w:rPr>
+          <w:rFonts w:ascii="Consolas" w:eastAsia="Times New Roman" w:hAnsi="Consolas" w:cs="Times New Roman"/>
+          <w:color w:val="E1EFFF"/>
+          <w:sz w:val="21"/>
+          <w:szCs w:val="21"/>
+        </w:rPr>
+        <w:t>]);</w:t>
+      </w:r>
+    </w:p>
+    <w:p>
+      <w:pPr>
+        <w:shd w:val="clear" w:color="auto" w:fill="193549"/>
+        <w:spacing w:after="0" w:line="285" w:lineRule="atLeast"/>
+        <w:ind w:left="360"/>
+        <w:rPr>
+          <w:rFonts w:ascii="Consolas" w:eastAsia="Times New Roman" w:hAnsi="Consolas" w:cs="Times New Roman"/>
+          <w:color w:val="FFFFFF"/>
+          <w:sz w:val="21"/>
+          <w:szCs w:val="21"/>
+        </w:rPr>
+      </w:pPr>
+      <w:r>
+        <w:rPr>
+          <w:rFonts w:ascii="Consolas" w:eastAsia="Times New Roman" w:hAnsi="Consolas" w:cs="Times New Roman"/>
+          <w:color w:val="9EFFFF"/>
+          <w:sz w:val="21"/>
+          <w:szCs w:val="21"/>
+        </w:rPr>
+        <w:t xml:space="preserve">            </w:t>
+      </w:r>
+      <w:r>
+        <w:rPr>
+          <w:rFonts w:ascii="Consolas" w:eastAsia="Times New Roman" w:hAnsi="Consolas" w:cs="Times New Roman"/>
+          <w:color w:val="FF9D00"/>
+          <w:sz w:val="21"/>
+          <w:szCs w:val="21"/>
+        </w:rPr>
+        <w:t>if</w:t>
+      </w:r>
+      <w:r>
+        <w:rPr>
+          <w:rFonts w:ascii="Consolas" w:eastAsia="Times New Roman" w:hAnsi="Consolas" w:cs="Times New Roman"/>
+          <w:color w:val="9EFFFF"/>
+          <w:sz w:val="21"/>
+          <w:szCs w:val="21"/>
+        </w:rPr>
+        <w:t xml:space="preserve"> </w:t>
+      </w:r>
+      <w:r>
+        <w:rPr>
+          <w:rFonts w:ascii="Consolas" w:eastAsia="Times New Roman" w:hAnsi="Consolas" w:cs="Times New Roman"/>
+          <w:color w:val="E1EFFF"/>
+          <w:sz w:val="21"/>
+          <w:szCs w:val="21"/>
+        </w:rPr>
+        <w:t>(</w:t>
+      </w:r>
+      <w:r>
+        <w:rPr>
+          <w:rFonts w:ascii="Consolas" w:eastAsia="Times New Roman" w:hAnsi="Consolas" w:cs="Times New Roman"/>
+          <w:color w:val="FFC600"/>
+          <w:sz w:val="21"/>
+          <w:szCs w:val="21"/>
+        </w:rPr>
+        <w:t>iswalnum</w:t>
+      </w:r>
+      <w:r>
+        <w:rPr>
+          <w:rFonts w:ascii="Consolas" w:eastAsia="Times New Roman" w:hAnsi="Consolas" w:cs="Times New Roman"/>
+          <w:color w:val="E1EFFF"/>
+          <w:sz w:val="21"/>
+          <w:szCs w:val="21"/>
+        </w:rPr>
+        <w:t>(s[</w:t>
+      </w:r>
+      <w:r>
+        <w:rPr>
+          <w:rFonts w:ascii="Consolas" w:eastAsia="Times New Roman" w:hAnsi="Consolas" w:cs="Times New Roman"/>
+          <w:color w:val="FFFFFF"/>
+          <w:sz w:val="21"/>
+          <w:szCs w:val="21"/>
+        </w:rPr>
+        <w:t>i</w:t>
+      </w:r>
+      <w:r>
+        <w:rPr>
+          <w:rFonts w:ascii="Consolas" w:eastAsia="Times New Roman" w:hAnsi="Consolas" w:cs="Times New Roman"/>
+          <w:color w:val="E1EFFF"/>
+          <w:sz w:val="21"/>
+          <w:szCs w:val="21"/>
+        </w:rPr>
+        <w:t>]))</w:t>
+      </w:r>
+    </w:p>
+    <w:p>
+      <w:pPr>
+        <w:shd w:val="clear" w:color="auto" w:fill="193549"/>
+        <w:spacing w:after="0" w:line="285" w:lineRule="atLeast"/>
+        <w:ind w:left="360"/>
+        <w:rPr>
+          <w:rFonts w:ascii="Consolas" w:eastAsia="Times New Roman" w:hAnsi="Consolas" w:cs="Times New Roman"/>
+          <w:color w:val="FFFFFF"/>
+          <w:sz w:val="21"/>
+          <w:szCs w:val="21"/>
+        </w:rPr>
+      </w:pPr>
+      <w:r>
+        <w:rPr>
+          <w:rFonts w:ascii="Consolas" w:eastAsia="Times New Roman" w:hAnsi="Consolas" w:cs="Times New Roman"/>
+          <w:color w:val="9EFFFF"/>
+          <w:sz w:val="21"/>
+          <w:szCs w:val="21"/>
+        </w:rPr>
+        <w:t xml:space="preserve">                </w:t>
+      </w:r>
+      <w:r>
+        <w:rPr>
+          <w:rFonts w:ascii="Consolas" w:eastAsia="Times New Roman" w:hAnsi="Consolas" w:cs="Times New Roman"/>
+          <w:color w:val="FFFFFF"/>
+          <w:sz w:val="21"/>
+          <w:szCs w:val="21"/>
+        </w:rPr>
+        <w:t>test</w:t>
+      </w:r>
+      <w:r>
+        <w:rPr>
+          <w:rFonts w:ascii="Consolas" w:eastAsia="Times New Roman" w:hAnsi="Consolas" w:cs="Times New Roman"/>
+          <w:color w:val="9EFFFF"/>
+          <w:sz w:val="21"/>
+          <w:szCs w:val="21"/>
+        </w:rPr>
+        <w:t xml:space="preserve"> </w:t>
+      </w:r>
+      <w:r>
+        <w:rPr>
+          <w:rFonts w:ascii="Consolas" w:eastAsia="Times New Roman" w:hAnsi="Consolas" w:cs="Times New Roman"/>
+          <w:color w:val="FF9D00"/>
+          <w:sz w:val="21"/>
+          <w:szCs w:val="21"/>
+        </w:rPr>
+        <w:t>+=</w:t>
+      </w:r>
+      <w:r>
+        <w:rPr>
+          <w:rFonts w:ascii="Consolas" w:eastAsia="Times New Roman" w:hAnsi="Consolas" w:cs="Times New Roman"/>
+          <w:color w:val="9EFFFF"/>
+          <w:sz w:val="21"/>
+          <w:szCs w:val="21"/>
+        </w:rPr>
+        <w:t xml:space="preserve"> </w:t>
+      </w:r>
+      <w:r>
+        <w:rPr>
+          <w:rFonts w:ascii="Consolas" w:eastAsia="Times New Roman" w:hAnsi="Consolas" w:cs="Times New Roman"/>
+          <w:color w:val="E1EFFF"/>
+          <w:sz w:val="21"/>
+          <w:szCs w:val="21"/>
+        </w:rPr>
+        <w:t>s[</w:t>
+      </w:r>
+      <w:r>
+        <w:rPr>
+          <w:rFonts w:ascii="Consolas" w:eastAsia="Times New Roman" w:hAnsi="Consolas" w:cs="Times New Roman"/>
+          <w:color w:val="FFFFFF"/>
+          <w:sz w:val="21"/>
+          <w:szCs w:val="21"/>
+        </w:rPr>
+        <w:t>i</w:t>
+      </w:r>
+      <w:r>
+        <w:rPr>
+          <w:rFonts w:ascii="Consolas" w:eastAsia="Times New Roman" w:hAnsi="Consolas" w:cs="Times New Roman"/>
+          <w:color w:val="E1EFFF"/>
+          <w:sz w:val="21"/>
+          <w:szCs w:val="21"/>
+        </w:rPr>
+        <w:t>];</w:t>
+      </w:r>
+    </w:p>
+    <w:p>
+      <w:pPr>
+        <w:shd w:val="clear" w:color="auto" w:fill="193549"/>
+        <w:spacing w:after="0" w:line="285" w:lineRule="atLeast"/>
+        <w:ind w:left="360"/>
+        <w:rPr>
+          <w:rFonts w:ascii="Consolas" w:eastAsia="Times New Roman" w:hAnsi="Consolas" w:cs="Times New Roman"/>
+          <w:color w:val="FFFFFF"/>
+          <w:sz w:val="21"/>
+          <w:szCs w:val="21"/>
+        </w:rPr>
+      </w:pPr>
+      <w:r>
+        <w:rPr>
+          <w:rFonts w:ascii="Consolas" w:eastAsia="Times New Roman" w:hAnsi="Consolas" w:cs="Times New Roman"/>
+          <w:color w:val="9EFFFF"/>
+          <w:sz w:val="21"/>
+          <w:szCs w:val="21"/>
+        </w:rPr>
+        <w:t xml:space="preserve">        </w:t>
+      </w:r>
+      <w:r>
+        <w:rPr>
+          <w:rFonts w:ascii="Consolas" w:eastAsia="Times New Roman" w:hAnsi="Consolas" w:cs="Times New Roman"/>
+          <w:color w:val="E1EFFF"/>
+          <w:sz w:val="21"/>
+          <w:szCs w:val="21"/>
+        </w:rPr>
+        <w:t>}</w:t>
+      </w:r>
+    </w:p>
+    <w:p>
+      <w:pPr>
+        <w:shd w:val="clear" w:color="auto" w:fill="193549"/>
+        <w:spacing w:after="0" w:line="285" w:lineRule="atLeast"/>
+        <w:ind w:left="360"/>
+        <w:rPr>
+          <w:rFonts w:ascii="Consolas" w:eastAsia="Times New Roman" w:hAnsi="Consolas" w:cs="Times New Roman"/>
+          <w:color w:val="FFFFFF"/>
+          <w:sz w:val="21"/>
+          <w:szCs w:val="21"/>
+        </w:rPr>
+      </w:pPr>
+      <w:r>
+        <w:rPr>
+          <w:rFonts w:ascii="Consolas" w:eastAsia="Times New Roman" w:hAnsi="Consolas" w:cs="Times New Roman"/>
+          <w:color w:val="9EFFFF"/>
+          <w:sz w:val="21"/>
+          <w:szCs w:val="21"/>
+        </w:rPr>
+        <w:t xml:space="preserve">        cout </w:t>
+      </w:r>
+      <w:r>
+        <w:rPr>
+          <w:rFonts w:ascii="Consolas" w:eastAsia="Times New Roman" w:hAnsi="Consolas" w:cs="Times New Roman"/>
+          <w:color w:val="FF9D00"/>
+          <w:sz w:val="21"/>
+          <w:szCs w:val="21"/>
+        </w:rPr>
+        <w:t>&lt;&lt;</w:t>
+      </w:r>
+      <w:r>
+        <w:rPr>
+          <w:rFonts w:ascii="Consolas" w:eastAsia="Times New Roman" w:hAnsi="Consolas" w:cs="Times New Roman"/>
+          <w:color w:val="9EFFFF"/>
+          <w:sz w:val="21"/>
+          <w:szCs w:val="21"/>
+        </w:rPr>
+        <w:t xml:space="preserve"> </w:t>
+      </w:r>
+      <w:r>
+        <w:rPr>
+          <w:rFonts w:ascii="Consolas" w:eastAsia="Times New Roman" w:hAnsi="Consolas" w:cs="Times New Roman"/>
+          <w:color w:val="FFFFFF"/>
+          <w:sz w:val="21"/>
+          <w:szCs w:val="21"/>
+        </w:rPr>
+        <w:t>test</w:t>
+      </w:r>
+      <w:r>
+        <w:rPr>
+          <w:rFonts w:ascii="Consolas" w:eastAsia="Times New Roman" w:hAnsi="Consolas" w:cs="Times New Roman"/>
+          <w:color w:val="9EFFFF"/>
+          <w:sz w:val="21"/>
+          <w:szCs w:val="21"/>
+        </w:rPr>
+        <w:t xml:space="preserve"> </w:t>
+      </w:r>
+      <w:r>
+        <w:rPr>
+          <w:rFonts w:ascii="Consolas" w:eastAsia="Times New Roman" w:hAnsi="Consolas" w:cs="Times New Roman"/>
+          <w:color w:val="FF9D00"/>
+          <w:sz w:val="21"/>
+          <w:szCs w:val="21"/>
+        </w:rPr>
+        <w:t>&lt;&lt;</w:t>
+      </w:r>
+      <w:r>
+        <w:rPr>
+          <w:rFonts w:ascii="Consolas" w:eastAsia="Times New Roman" w:hAnsi="Consolas" w:cs="Times New Roman"/>
+          <w:color w:val="9EFFFF"/>
+          <w:sz w:val="21"/>
+          <w:szCs w:val="21"/>
+        </w:rPr>
+        <w:t xml:space="preserve"> endl</w:t>
+      </w:r>
+      <w:r>
+        <w:rPr>
+          <w:rFonts w:ascii="Consolas" w:eastAsia="Times New Roman" w:hAnsi="Consolas" w:cs="Times New Roman"/>
+          <w:color w:val="E1EFFF"/>
+          <w:sz w:val="21"/>
+          <w:szCs w:val="21"/>
+        </w:rPr>
+        <w:t>;</w:t>
+      </w:r>
+    </w:p>
+    <w:p>
+      <w:pPr>
+        <w:shd w:val="clear" w:color="auto" w:fill="193549"/>
+        <w:spacing w:after="0" w:line="285" w:lineRule="atLeast"/>
+        <w:ind w:left="360"/>
+        <w:rPr>
+          <w:rFonts w:ascii="Consolas" w:eastAsia="Times New Roman" w:hAnsi="Consolas" w:cs="Times New Roman"/>
+          <w:color w:val="FFFFFF"/>
+          <w:sz w:val="21"/>
+          <w:szCs w:val="21"/>
+        </w:rPr>
+      </w:pPr>
+      <w:r>
+        <w:rPr>
+          <w:rFonts w:ascii="Consolas" w:eastAsia="Times New Roman" w:hAnsi="Consolas" w:cs="Times New Roman"/>
+          <w:color w:val="9EFFFF"/>
+          <w:sz w:val="21"/>
+          <w:szCs w:val="21"/>
+        </w:rPr>
+        <w:t xml:space="preserve">        </w:t>
+      </w:r>
+      <w:r>
+        <w:rPr>
+          <w:rFonts w:ascii="Consolas" w:eastAsia="Times New Roman" w:hAnsi="Consolas" w:cs="Times New Roman"/>
+          <w:color w:val="FF9D00"/>
+          <w:sz w:val="21"/>
+          <w:szCs w:val="21"/>
+        </w:rPr>
+        <w:t>for</w:t>
+      </w:r>
+      <w:r>
+        <w:rPr>
+          <w:rFonts w:ascii="Consolas" w:eastAsia="Times New Roman" w:hAnsi="Consolas" w:cs="Times New Roman"/>
+          <w:color w:val="9EFFFF"/>
+          <w:sz w:val="21"/>
+          <w:szCs w:val="21"/>
+        </w:rPr>
+        <w:t xml:space="preserve"> </w:t>
+      </w:r>
+      <w:r>
+        <w:rPr>
+          <w:rFonts w:ascii="Consolas" w:eastAsia="Times New Roman" w:hAnsi="Consolas" w:cs="Times New Roman"/>
+          <w:color w:val="E1EFFF"/>
+          <w:sz w:val="21"/>
+          <w:szCs w:val="21"/>
+        </w:rPr>
+        <w:t>(</w:t>
+      </w:r>
+      <w:r>
+        <w:rPr>
+          <w:rFonts w:ascii="Consolas" w:eastAsia="Times New Roman" w:hAnsi="Consolas" w:cs="Times New Roman"/>
+          <w:color w:val="FFC600"/>
+          <w:sz w:val="21"/>
+          <w:szCs w:val="21"/>
+        </w:rPr>
+        <w:t>int</w:t>
+      </w:r>
+      <w:r>
+        <w:rPr>
+          <w:rFonts w:ascii="Consolas" w:eastAsia="Times New Roman" w:hAnsi="Consolas" w:cs="Times New Roman"/>
+          <w:color w:val="9EFFFF"/>
+          <w:sz w:val="21"/>
+          <w:szCs w:val="21"/>
+        </w:rPr>
+        <w:t xml:space="preserve"> </w:t>
+      </w:r>
+      <w:r>
+        <w:rPr>
+          <w:rFonts w:ascii="Consolas" w:eastAsia="Times New Roman" w:hAnsi="Consolas" w:cs="Times New Roman"/>
+          <w:color w:val="FFFFFF"/>
+          <w:sz w:val="21"/>
+          <w:szCs w:val="21"/>
+        </w:rPr>
+        <w:t>i</w:t>
+      </w:r>
+      <w:r>
+        <w:rPr>
+          <w:rFonts w:ascii="Consolas" w:eastAsia="Times New Roman" w:hAnsi="Consolas" w:cs="Times New Roman"/>
+          <w:color w:val="9EFFFF"/>
+          <w:sz w:val="21"/>
+          <w:szCs w:val="21"/>
+        </w:rPr>
+        <w:t xml:space="preserve"> </w:t>
+      </w:r>
+      <w:r>
+        <w:rPr>
+          <w:rFonts w:ascii="Consolas" w:eastAsia="Times New Roman" w:hAnsi="Consolas" w:cs="Times New Roman"/>
+          <w:color w:val="FF9D00"/>
+          <w:sz w:val="21"/>
+          <w:szCs w:val="21"/>
+        </w:rPr>
+        <w:t>=</w:t>
+      </w:r>
+      <w:r>
+        <w:rPr>
+          <w:rFonts w:ascii="Consolas" w:eastAsia="Times New Roman" w:hAnsi="Consolas" w:cs="Times New Roman"/>
+          <w:color w:val="9EFFFF"/>
+          <w:sz w:val="21"/>
+          <w:szCs w:val="21"/>
+        </w:rPr>
+        <w:t xml:space="preserve"> </w:t>
+      </w:r>
+      <w:r>
+        <w:rPr>
+          <w:rFonts w:ascii="Consolas" w:eastAsia="Times New Roman" w:hAnsi="Consolas" w:cs="Times New Roman"/>
+          <w:color w:val="FF628C"/>
+          <w:sz w:val="21"/>
+          <w:szCs w:val="21"/>
+        </w:rPr>
+        <w:t>0</w:t>
+      </w:r>
+      <w:r>
+        <w:rPr>
+          <w:rFonts w:ascii="Consolas" w:eastAsia="Times New Roman" w:hAnsi="Consolas" w:cs="Times New Roman"/>
+          <w:color w:val="E1EFFF"/>
+          <w:sz w:val="21"/>
+          <w:szCs w:val="21"/>
+        </w:rPr>
+        <w:t>;</w:t>
+      </w:r>
+      <w:r>
+        <w:rPr>
+          <w:rFonts w:ascii="Consolas" w:eastAsia="Times New Roman" w:hAnsi="Consolas" w:cs="Times New Roman"/>
+          <w:color w:val="9EFFFF"/>
+          <w:sz w:val="21"/>
+          <w:szCs w:val="21"/>
+        </w:rPr>
+        <w:t xml:space="preserve"> </w:t>
+      </w:r>
+      <w:r>
+        <w:rPr>
+          <w:rFonts w:ascii="Consolas" w:eastAsia="Times New Roman" w:hAnsi="Consolas" w:cs="Times New Roman"/>
+          <w:color w:val="FFFFFF"/>
+          <w:sz w:val="21"/>
+          <w:szCs w:val="21"/>
+        </w:rPr>
+        <w:t>i</w:t>
+      </w:r>
+      <w:r>
+        <w:rPr>
+          <w:rFonts w:ascii="Consolas" w:eastAsia="Times New Roman" w:hAnsi="Consolas" w:cs="Times New Roman"/>
+          <w:color w:val="9EFFFF"/>
+          <w:sz w:val="21"/>
+          <w:szCs w:val="21"/>
+        </w:rPr>
+        <w:t xml:space="preserve"> </w:t>
+      </w:r>
+      <w:r>
+        <w:rPr>
+          <w:rFonts w:ascii="Consolas" w:eastAsia="Times New Roman" w:hAnsi="Consolas" w:cs="Times New Roman"/>
+          <w:color w:val="FF9D00"/>
+          <w:sz w:val="21"/>
+          <w:szCs w:val="21"/>
+        </w:rPr>
+        <w:t>&lt;</w:t>
+      </w:r>
+      <w:r>
+        <w:rPr>
+          <w:rFonts w:ascii="Consolas" w:eastAsia="Times New Roman" w:hAnsi="Consolas" w:cs="Times New Roman"/>
+          <w:color w:val="9EFFFF"/>
+          <w:sz w:val="21"/>
+          <w:szCs w:val="21"/>
+        </w:rPr>
+        <w:t xml:space="preserve"> </w:t>
+      </w:r>
+      <w:r>
+        <w:rPr>
+          <w:rFonts w:ascii="Consolas" w:eastAsia="Times New Roman" w:hAnsi="Consolas" w:cs="Times New Roman"/>
+          <w:color w:val="E1EFFF"/>
+          <w:sz w:val="21"/>
+          <w:szCs w:val="21"/>
+        </w:rPr>
+        <w:t>(</w:t>
+      </w:r>
+      <w:r>
+        <w:rPr>
+          <w:rFonts w:ascii="Consolas" w:eastAsia="Times New Roman" w:hAnsi="Consolas" w:cs="Times New Roman"/>
+          <w:color w:val="FFFFFF"/>
+          <w:sz w:val="21"/>
+          <w:szCs w:val="21"/>
+        </w:rPr>
+        <w:t>test</w:t>
+      </w:r>
+      <w:r>
+        <w:rPr>
+          <w:rFonts w:ascii="Consolas" w:eastAsia="Times New Roman" w:hAnsi="Consolas" w:cs="Times New Roman"/>
+          <w:color w:val="E1EFFF"/>
+          <w:sz w:val="21"/>
+          <w:szCs w:val="21"/>
+        </w:rPr>
+        <w:t>.</w:t>
+      </w:r>
+      <w:r>
+        <w:rPr>
+          <w:rFonts w:ascii="Consolas" w:eastAsia="Times New Roman" w:hAnsi="Consolas" w:cs="Times New Roman"/>
+          <w:color w:val="FFC600"/>
+          <w:sz w:val="21"/>
+          <w:szCs w:val="21"/>
+        </w:rPr>
+        <w:t>length</w:t>
+      </w:r>
+      <w:r>
+        <w:rPr>
+          <w:rFonts w:ascii="Consolas" w:eastAsia="Times New Roman" w:hAnsi="Consolas" w:cs="Times New Roman"/>
+          <w:color w:val="E1EFFF"/>
+          <w:sz w:val="21"/>
+          <w:szCs w:val="21"/>
+        </w:rPr>
+        <w:t>()</w:t>
+      </w:r>
+      <w:r>
+        <w:rPr>
+          <w:rFonts w:ascii="Consolas" w:eastAsia="Times New Roman" w:hAnsi="Consolas" w:cs="Times New Roman"/>
+          <w:color w:val="9EFFFF"/>
+          <w:sz w:val="21"/>
+          <w:szCs w:val="21"/>
+        </w:rPr>
+        <w:t xml:space="preserve"> </w:t>
+      </w:r>
+      <w:r>
+        <w:rPr>
+          <w:rFonts w:ascii="Consolas" w:eastAsia="Times New Roman" w:hAnsi="Consolas" w:cs="Times New Roman"/>
+          <w:color w:val="FF9D00"/>
+          <w:sz w:val="21"/>
+          <w:szCs w:val="21"/>
+        </w:rPr>
+        <w:t>/</w:t>
+      </w:r>
+      <w:r>
+        <w:rPr>
+          <w:rFonts w:ascii="Consolas" w:eastAsia="Times New Roman" w:hAnsi="Consolas" w:cs="Times New Roman"/>
+          <w:color w:val="9EFFFF"/>
+          <w:sz w:val="21"/>
+          <w:szCs w:val="21"/>
+        </w:rPr>
+        <w:t xml:space="preserve"> </w:t>
+      </w:r>
+      <w:r>
+        <w:rPr>
+          <w:rFonts w:ascii="Consolas" w:eastAsia="Times New Roman" w:hAnsi="Consolas" w:cs="Times New Roman"/>
+          <w:color w:val="FF628C"/>
+          <w:sz w:val="21"/>
+          <w:szCs w:val="21"/>
+        </w:rPr>
+        <w:t>2</w:t>
+      </w:r>
+      <w:r>
+        <w:rPr>
+          <w:rFonts w:ascii="Consolas" w:eastAsia="Times New Roman" w:hAnsi="Consolas" w:cs="Times New Roman"/>
+          <w:color w:val="E1EFFF"/>
+          <w:sz w:val="21"/>
+          <w:szCs w:val="21"/>
+        </w:rPr>
+        <w:t>);</w:t>
+      </w:r>
+      <w:r>
+        <w:rPr>
+          <w:rFonts w:ascii="Consolas" w:eastAsia="Times New Roman" w:hAnsi="Consolas" w:cs="Times New Roman"/>
+          <w:color w:val="9EFFFF"/>
+          <w:sz w:val="21"/>
+          <w:szCs w:val="21"/>
+        </w:rPr>
+        <w:t xml:space="preserve"> </w:t>
+      </w:r>
+      <w:r>
+        <w:rPr>
+          <w:rFonts w:ascii="Consolas" w:eastAsia="Times New Roman" w:hAnsi="Consolas" w:cs="Times New Roman"/>
+          <w:color w:val="FFFFFF"/>
+          <w:sz w:val="21"/>
+          <w:szCs w:val="21"/>
+        </w:rPr>
+        <w:t>i</w:t>
+      </w:r>
+      <w:r>
+        <w:rPr>
+          <w:rFonts w:ascii="Consolas" w:eastAsia="Times New Roman" w:hAnsi="Consolas" w:cs="Times New Roman"/>
+          <w:color w:val="FF9D00"/>
+          <w:sz w:val="21"/>
+          <w:szCs w:val="21"/>
+        </w:rPr>
+        <w:t>++</w:t>
+      </w:r>
+      <w:r>
+        <w:rPr>
+          <w:rFonts w:ascii="Consolas" w:eastAsia="Times New Roman" w:hAnsi="Consolas" w:cs="Times New Roman"/>
+          <w:color w:val="E1EFFF"/>
+          <w:sz w:val="21"/>
+          <w:szCs w:val="21"/>
+        </w:rPr>
+        <w:t>)</w:t>
+      </w:r>
+    </w:p>
+    <w:p>
+      <w:pPr>
+        <w:shd w:val="clear" w:color="auto" w:fill="193549"/>
+        <w:spacing w:after="0" w:line="285" w:lineRule="atLeast"/>
+        <w:ind w:left="360"/>
+        <w:rPr>
+          <w:rFonts w:ascii="Consolas" w:eastAsia="Times New Roman" w:hAnsi="Consolas" w:cs="Times New Roman"/>
+          <w:color w:val="FFFFFF"/>
+          <w:sz w:val="21"/>
+          <w:szCs w:val="21"/>
+        </w:rPr>
+      </w:pPr>
+      <w:r>
+        <w:rPr>
+          <w:rFonts w:ascii="Consolas" w:eastAsia="Times New Roman" w:hAnsi="Consolas" w:cs="Times New Roman"/>
+          <w:color w:val="9EFFFF"/>
+          <w:sz w:val="21"/>
+          <w:szCs w:val="21"/>
+        </w:rPr>
+        <w:t xml:space="preserve">        </w:t>
+      </w:r>
+      <w:r>
+        <w:rPr>
+          <w:rFonts w:ascii="Consolas" w:eastAsia="Times New Roman" w:hAnsi="Consolas" w:cs="Times New Roman"/>
+          <w:color w:val="E1EFFF"/>
+          <w:sz w:val="21"/>
+          <w:szCs w:val="21"/>
+        </w:rPr>
+        <w:t>{</w:t>
+      </w:r>
+    </w:p>
+    <w:p>
+      <w:pPr>
+        <w:shd w:val="clear" w:color="auto" w:fill="193549"/>
+        <w:spacing w:after="0" w:line="285" w:lineRule="atLeast"/>
+        <w:ind w:left="360"/>
+        <w:rPr>
+          <w:rFonts w:ascii="Consolas" w:eastAsia="Times New Roman" w:hAnsi="Consolas" w:cs="Times New Roman"/>
+          <w:color w:val="FFFFFF"/>
+          <w:sz w:val="21"/>
+          <w:szCs w:val="21"/>
+        </w:rPr>
+      </w:pPr>
+      <w:r>
+        <w:rPr>
+          <w:rFonts w:ascii="Consolas" w:eastAsia="Times New Roman" w:hAnsi="Consolas" w:cs="Times New Roman"/>
+          <w:color w:val="9EFFFF"/>
+          <w:sz w:val="21"/>
+          <w:szCs w:val="21"/>
+        </w:rPr>
+        <w:t xml:space="preserve">            </w:t>
+      </w:r>
+      <w:r>
+        <w:rPr>
+          <w:rFonts w:ascii="Consolas" w:eastAsia="Times New Roman" w:hAnsi="Consolas" w:cs="Times New Roman"/>
+          <w:color w:val="FF9D00"/>
+          <w:sz w:val="21"/>
+          <w:szCs w:val="21"/>
+        </w:rPr>
+        <w:t>if</w:t>
+      </w:r>
+      <w:r>
+        <w:rPr>
+          <w:rFonts w:ascii="Consolas" w:eastAsia="Times New Roman" w:hAnsi="Consolas" w:cs="Times New Roman"/>
+          <w:color w:val="9EFFFF"/>
+          <w:sz w:val="21"/>
+          <w:szCs w:val="21"/>
+        </w:rPr>
+        <w:t xml:space="preserve"> </w:t>
+      </w:r>
+      <w:r>
+        <w:rPr>
+          <w:rFonts w:ascii="Consolas" w:eastAsia="Times New Roman" w:hAnsi="Consolas" w:cs="Times New Roman"/>
+          <w:color w:val="E1EFFF"/>
+          <w:sz w:val="21"/>
+          <w:szCs w:val="21"/>
+        </w:rPr>
+        <w:t>(</w:t>
+      </w:r>
+      <w:r>
+        <w:rPr>
+          <w:rFonts w:ascii="Consolas" w:eastAsia="Times New Roman" w:hAnsi="Consolas" w:cs="Times New Roman"/>
+          <w:color w:val="FFFFFF"/>
+          <w:sz w:val="21"/>
+          <w:szCs w:val="21"/>
+        </w:rPr>
+        <w:t>test</w:t>
+      </w:r>
+      <w:r>
+        <w:rPr>
+          <w:rFonts w:ascii="Consolas" w:eastAsia="Times New Roman" w:hAnsi="Consolas" w:cs="Times New Roman"/>
+          <w:color w:val="E1EFFF"/>
+          <w:sz w:val="21"/>
+          <w:szCs w:val="21"/>
+        </w:rPr>
+        <w:t>[</w:t>
+      </w:r>
+      <w:r>
+        <w:rPr>
+          <w:rFonts w:ascii="Consolas" w:eastAsia="Times New Roman" w:hAnsi="Consolas" w:cs="Times New Roman"/>
+          <w:color w:val="FFFFFF"/>
+          <w:sz w:val="21"/>
+          <w:szCs w:val="21"/>
+        </w:rPr>
+        <w:t>i</w:t>
+      </w:r>
+      <w:r>
+        <w:rPr>
+          <w:rFonts w:ascii="Consolas" w:eastAsia="Times New Roman" w:hAnsi="Consolas" w:cs="Times New Roman"/>
+          <w:color w:val="E1EFFF"/>
+          <w:sz w:val="21"/>
+          <w:szCs w:val="21"/>
+        </w:rPr>
+        <w:t>]</w:t>
+      </w:r>
+      <w:r>
+        <w:rPr>
+          <w:rFonts w:ascii="Consolas" w:eastAsia="Times New Roman" w:hAnsi="Consolas" w:cs="Times New Roman"/>
+          <w:color w:val="9EFFFF"/>
+          <w:sz w:val="21"/>
+          <w:szCs w:val="21"/>
+        </w:rPr>
+        <w:t xml:space="preserve"> </w:t>
+      </w:r>
+      <w:r>
+        <w:rPr>
+          <w:rFonts w:ascii="Consolas" w:eastAsia="Times New Roman" w:hAnsi="Consolas" w:cs="Times New Roman"/>
+          <w:color w:val="FF9D00"/>
+          <w:sz w:val="21"/>
+          <w:szCs w:val="21"/>
+        </w:rPr>
+        <w:t>==</w:t>
+      </w:r>
+      <w:r>
+        <w:rPr>
+          <w:rFonts w:ascii="Consolas" w:eastAsia="Times New Roman" w:hAnsi="Consolas" w:cs="Times New Roman"/>
+          <w:color w:val="9EFFFF"/>
+          <w:sz w:val="21"/>
+          <w:szCs w:val="21"/>
+        </w:rPr>
+        <w:t xml:space="preserve"> </w:t>
+      </w:r>
+      <w:r>
+        <w:rPr>
+          <w:rFonts w:ascii="Consolas" w:eastAsia="Times New Roman" w:hAnsi="Consolas" w:cs="Times New Roman"/>
+          <w:color w:val="FFFFFF"/>
+          <w:sz w:val="21"/>
+          <w:szCs w:val="21"/>
+        </w:rPr>
+        <w:t>test</w:t>
+      </w:r>
+      <w:r>
+        <w:rPr>
+          <w:rFonts w:ascii="Consolas" w:eastAsia="Times New Roman" w:hAnsi="Consolas" w:cs="Times New Roman"/>
+          <w:color w:val="E1EFFF"/>
+          <w:sz w:val="21"/>
+          <w:szCs w:val="21"/>
+        </w:rPr>
+        <w:t>[</w:t>
+      </w:r>
+      <w:r>
+        <w:rPr>
+          <w:rFonts w:ascii="Consolas" w:eastAsia="Times New Roman" w:hAnsi="Consolas" w:cs="Times New Roman"/>
+          <w:color w:val="FFFFFF"/>
+          <w:sz w:val="21"/>
+          <w:szCs w:val="21"/>
+        </w:rPr>
+        <w:t>test</w:t>
+      </w:r>
+      <w:r>
+        <w:rPr>
+          <w:rFonts w:ascii="Consolas" w:eastAsia="Times New Roman" w:hAnsi="Consolas" w:cs="Times New Roman"/>
+          <w:color w:val="E1EFFF"/>
+          <w:sz w:val="21"/>
+          <w:szCs w:val="21"/>
+        </w:rPr>
+        <w:t>.</w:t>
+      </w:r>
+      <w:r>
+        <w:rPr>
+          <w:rFonts w:ascii="Consolas" w:eastAsia="Times New Roman" w:hAnsi="Consolas" w:cs="Times New Roman"/>
+          <w:color w:val="FFC600"/>
+          <w:sz w:val="21"/>
+          <w:szCs w:val="21"/>
+        </w:rPr>
+        <w:t>length</w:t>
+      </w:r>
+      <w:r>
+        <w:rPr>
+          <w:rFonts w:ascii="Consolas" w:eastAsia="Times New Roman" w:hAnsi="Consolas" w:cs="Times New Roman"/>
+          <w:color w:val="E1EFFF"/>
+          <w:sz w:val="21"/>
+          <w:szCs w:val="21"/>
+        </w:rPr>
+        <w:t>()</w:t>
+      </w:r>
+      <w:r>
+        <w:rPr>
+          <w:rFonts w:ascii="Consolas" w:eastAsia="Times New Roman" w:hAnsi="Consolas" w:cs="Times New Roman"/>
+          <w:color w:val="9EFFFF"/>
+          <w:sz w:val="21"/>
+          <w:szCs w:val="21"/>
+        </w:rPr>
+        <w:t xml:space="preserve"> </w:t>
+      </w:r>
+      <w:r>
+        <w:rPr>
+          <w:rFonts w:ascii="Consolas" w:eastAsia="Times New Roman" w:hAnsi="Consolas" w:cs="Times New Roman"/>
+          <w:color w:val="FF9D00"/>
+          <w:sz w:val="21"/>
+          <w:szCs w:val="21"/>
+        </w:rPr>
+        <w:t>-</w:t>
+      </w:r>
+      <w:r>
+        <w:rPr>
+          <w:rFonts w:ascii="Consolas" w:eastAsia="Times New Roman" w:hAnsi="Consolas" w:cs="Times New Roman"/>
+          <w:color w:val="9EFFFF"/>
+          <w:sz w:val="21"/>
+          <w:szCs w:val="21"/>
+        </w:rPr>
+        <w:t xml:space="preserve"> </w:t>
+      </w:r>
+      <w:r>
+        <w:rPr>
+          <w:rFonts w:ascii="Consolas" w:eastAsia="Times New Roman" w:hAnsi="Consolas" w:cs="Times New Roman"/>
+          <w:color w:val="FF628C"/>
+          <w:sz w:val="21"/>
+          <w:szCs w:val="21"/>
+        </w:rPr>
+        <w:t>1</w:t>
+      </w:r>
+      <w:r>
+        <w:rPr>
+          <w:rFonts w:ascii="Consolas" w:eastAsia="Times New Roman" w:hAnsi="Consolas" w:cs="Times New Roman"/>
+          <w:color w:val="9EFFFF"/>
+          <w:sz w:val="21"/>
+          <w:szCs w:val="21"/>
+        </w:rPr>
+        <w:t xml:space="preserve"> </w:t>
+      </w:r>
+      <w:r>
+        <w:rPr>
+          <w:rFonts w:ascii="Consolas" w:eastAsia="Times New Roman" w:hAnsi="Consolas" w:cs="Times New Roman"/>
+          <w:color w:val="FF9D00"/>
+          <w:sz w:val="21"/>
+          <w:szCs w:val="21"/>
+        </w:rPr>
+        <w:t>-</w:t>
+      </w:r>
+      <w:r>
+        <w:rPr>
+          <w:rFonts w:ascii="Consolas" w:eastAsia="Times New Roman" w:hAnsi="Consolas" w:cs="Times New Roman"/>
+          <w:color w:val="9EFFFF"/>
+          <w:sz w:val="21"/>
+          <w:szCs w:val="21"/>
+        </w:rPr>
+        <w:t xml:space="preserve"> </w:t>
+      </w:r>
+      <w:r>
+        <w:rPr>
+          <w:rFonts w:ascii="Consolas" w:eastAsia="Times New Roman" w:hAnsi="Consolas" w:cs="Times New Roman"/>
+          <w:color w:val="FFFFFF"/>
+          <w:sz w:val="21"/>
+          <w:szCs w:val="21"/>
+        </w:rPr>
+        <w:t>i</w:t>
+      </w:r>
+      <w:r>
+        <w:rPr>
+          <w:rFonts w:ascii="Consolas" w:eastAsia="Times New Roman" w:hAnsi="Consolas" w:cs="Times New Roman"/>
+          <w:color w:val="E1EFFF"/>
+          <w:sz w:val="21"/>
+          <w:szCs w:val="21"/>
+        </w:rPr>
+        <w:t>])</w:t>
+      </w:r>
+    </w:p>
+    <w:p>
+      <w:pPr>
+        <w:shd w:val="clear" w:color="auto" w:fill="193549"/>
+        <w:spacing w:after="0" w:line="285" w:lineRule="atLeast"/>
+        <w:ind w:left="360"/>
+        <w:rPr>
+          <w:rFonts w:ascii="Consolas" w:eastAsia="Times New Roman" w:hAnsi="Consolas" w:cs="Times New Roman"/>
+          <w:color w:val="FFFFFF"/>
+          <w:sz w:val="21"/>
+          <w:szCs w:val="21"/>
+        </w:rPr>
+      </w:pPr>
+      <w:r>
+        <w:rPr>
+          <w:rFonts w:ascii="Consolas" w:eastAsia="Times New Roman" w:hAnsi="Consolas" w:cs="Times New Roman"/>
+          <w:color w:val="9EFFFF"/>
+          <w:sz w:val="21"/>
+          <w:szCs w:val="21"/>
+        </w:rPr>
+        <w:t xml:space="preserve">                </w:t>
+      </w:r>
+      <w:r>
+        <w:rPr>
+          <w:rFonts w:ascii="Consolas" w:eastAsia="Times New Roman" w:hAnsi="Consolas" w:cs="Times New Roman"/>
+          <w:color w:val="FF9D00"/>
+          <w:sz w:val="21"/>
+          <w:szCs w:val="21"/>
+        </w:rPr>
+        <w:t>continue</w:t>
+      </w:r>
+      <w:r>
+        <w:rPr>
+          <w:rFonts w:ascii="Consolas" w:eastAsia="Times New Roman" w:hAnsi="Consolas" w:cs="Times New Roman"/>
+          <w:color w:val="E1EFFF"/>
+          <w:sz w:val="21"/>
+          <w:szCs w:val="21"/>
+        </w:rPr>
+        <w:t>;</w:t>
+      </w:r>
+    </w:p>
+    <w:p>
+      <w:pPr>
+        <w:shd w:val="clear" w:color="auto" w:fill="193549"/>
+        <w:spacing w:after="0" w:line="285" w:lineRule="atLeast"/>
+        <w:ind w:left="360"/>
+        <w:rPr>
+          <w:rFonts w:ascii="Consolas" w:eastAsia="Times New Roman" w:hAnsi="Consolas" w:cs="Times New Roman"/>
+          <w:color w:val="FFFFFF"/>
+          <w:sz w:val="21"/>
+          <w:szCs w:val="21"/>
+        </w:rPr>
+      </w:pPr>
+      <w:r>
+        <w:rPr>
+          <w:rFonts w:ascii="Consolas" w:eastAsia="Times New Roman" w:hAnsi="Consolas" w:cs="Times New Roman"/>
+          <w:color w:val="9EFFFF"/>
+          <w:sz w:val="21"/>
+          <w:szCs w:val="21"/>
+        </w:rPr>
+        <w:t xml:space="preserve">            </w:t>
+      </w:r>
+      <w:r>
+        <w:rPr>
+          <w:rFonts w:ascii="Consolas" w:eastAsia="Times New Roman" w:hAnsi="Consolas" w:cs="Times New Roman"/>
+          <w:color w:val="FF9D00"/>
+          <w:sz w:val="21"/>
+          <w:szCs w:val="21"/>
+        </w:rPr>
+        <w:t>else</w:t>
+      </w:r>
+    </w:p>
+    <w:p>
+      <w:pPr>
+        <w:shd w:val="clear" w:color="auto" w:fill="193549"/>
+        <w:spacing w:after="0" w:line="285" w:lineRule="atLeast"/>
+        <w:ind w:left="360"/>
+        <w:rPr>
+          <w:rFonts w:ascii="Consolas" w:eastAsia="Times New Roman" w:hAnsi="Consolas" w:cs="Times New Roman"/>
+          <w:color w:val="FFFFFF"/>
+          <w:sz w:val="21"/>
+          <w:szCs w:val="21"/>
+        </w:rPr>
+      </w:pPr>
+      <w:r>
+        <w:rPr>
+          <w:rFonts w:ascii="Consolas" w:eastAsia="Times New Roman" w:hAnsi="Consolas" w:cs="Times New Roman"/>
+          <w:color w:val="9EFFFF"/>
+          <w:sz w:val="21"/>
+          <w:szCs w:val="21"/>
+        </w:rPr>
+        <w:t xml:space="preserve">                </w:t>
+      </w:r>
+      <w:r>
+        <w:rPr>
+          <w:rFonts w:ascii="Consolas" w:eastAsia="Times New Roman" w:hAnsi="Consolas" w:cs="Times New Roman"/>
+          <w:color w:val="FF9D00"/>
+          <w:sz w:val="21"/>
+          <w:szCs w:val="21"/>
+        </w:rPr>
+        <w:t>return</w:t>
+      </w:r>
+      <w:r>
+        <w:rPr>
+          <w:rFonts w:ascii="Consolas" w:eastAsia="Times New Roman" w:hAnsi="Consolas" w:cs="Times New Roman"/>
+          <w:color w:val="9EFFFF"/>
+          <w:sz w:val="21"/>
+          <w:szCs w:val="21"/>
+        </w:rPr>
+        <w:t xml:space="preserve"> </w:t>
+      </w:r>
+      <w:r>
+        <w:rPr>
+          <w:rFonts w:ascii="Consolas" w:eastAsia="Times New Roman" w:hAnsi="Consolas" w:cs="Times New Roman"/>
+          <w:color w:val="FF628C"/>
+          <w:sz w:val="21"/>
+          <w:szCs w:val="21"/>
+        </w:rPr>
+        <w:t>false</w:t>
+      </w:r>
+      <w:r>
+        <w:rPr>
+          <w:rFonts w:ascii="Consolas" w:eastAsia="Times New Roman" w:hAnsi="Consolas" w:cs="Times New Roman"/>
+          <w:color w:val="E1EFFF"/>
+          <w:sz w:val="21"/>
+          <w:szCs w:val="21"/>
+        </w:rPr>
+        <w:t>;</w:t>
+      </w:r>
+    </w:p>
+    <w:p>
+      <w:pPr>
+        <w:shd w:val="clear" w:color="auto" w:fill="193549"/>
+        <w:spacing w:after="0" w:line="285" w:lineRule="atLeast"/>
+        <w:ind w:left="360"/>
+        <w:rPr>
+          <w:rFonts w:ascii="Consolas" w:eastAsia="Times New Roman" w:hAnsi="Consolas" w:cs="Times New Roman"/>
+          <w:color w:val="FFFFFF"/>
+          <w:sz w:val="21"/>
+          <w:szCs w:val="21"/>
+        </w:rPr>
+      </w:pPr>
+      <w:r>
+        <w:rPr>
+          <w:rFonts w:ascii="Consolas" w:eastAsia="Times New Roman" w:hAnsi="Consolas" w:cs="Times New Roman"/>
+          <w:color w:val="9EFFFF"/>
+          <w:sz w:val="21"/>
+          <w:szCs w:val="21"/>
+        </w:rPr>
+        <w:t xml:space="preserve">        </w:t>
+      </w:r>
+      <w:r>
+        <w:rPr>
+          <w:rFonts w:ascii="Consolas" w:eastAsia="Times New Roman" w:hAnsi="Consolas" w:cs="Times New Roman"/>
+          <w:color w:val="E1EFFF"/>
+          <w:sz w:val="21"/>
+          <w:szCs w:val="21"/>
+        </w:rPr>
+        <w:t>}</w:t>
+      </w:r>
+    </w:p>
+    <w:p>
+      <w:pPr>
+        <w:shd w:val="clear" w:color="auto" w:fill="193549"/>
+        <w:spacing w:after="0" w:line="285" w:lineRule="atLeast"/>
+        <w:ind w:left="360"/>
+        <w:rPr>
+          <w:rFonts w:ascii="Consolas" w:eastAsia="Times New Roman" w:hAnsi="Consolas" w:cs="Times New Roman"/>
+          <w:color w:val="FFFFFF"/>
+          <w:sz w:val="21"/>
+          <w:szCs w:val="21"/>
+        </w:rPr>
+      </w:pPr>
+      <w:r>
+        <w:rPr>
+          <w:rFonts w:ascii="Consolas" w:eastAsia="Times New Roman" w:hAnsi="Consolas" w:cs="Times New Roman"/>
+          <w:color w:val="9EFFFF"/>
+          <w:sz w:val="21"/>
+          <w:szCs w:val="21"/>
+        </w:rPr>
+        <w:t xml:space="preserve">        </w:t>
+      </w:r>
+      <w:r>
+        <w:rPr>
+          <w:rFonts w:ascii="Consolas" w:eastAsia="Times New Roman" w:hAnsi="Consolas" w:cs="Times New Roman"/>
+          <w:color w:val="FF9D00"/>
+          <w:sz w:val="21"/>
+          <w:szCs w:val="21"/>
+        </w:rPr>
+        <w:t>return</w:t>
+      </w:r>
+      <w:r>
+        <w:rPr>
+          <w:rFonts w:ascii="Consolas" w:eastAsia="Times New Roman" w:hAnsi="Consolas" w:cs="Times New Roman"/>
+          <w:color w:val="9EFFFF"/>
+          <w:sz w:val="21"/>
+          <w:szCs w:val="21"/>
+        </w:rPr>
+        <w:t xml:space="preserve"> </w:t>
+      </w:r>
+      <w:r>
+        <w:rPr>
+          <w:rFonts w:ascii="Consolas" w:eastAsia="Times New Roman" w:hAnsi="Consolas" w:cs="Times New Roman"/>
+          <w:color w:val="FF628C"/>
+          <w:sz w:val="21"/>
+          <w:szCs w:val="21"/>
+        </w:rPr>
+        <w:t>true</w:t>
+      </w:r>
+      <w:r>
+        <w:rPr>
+          <w:rFonts w:ascii="Consolas" w:eastAsia="Times New Roman" w:hAnsi="Consolas" w:cs="Times New Roman"/>
+          <w:color w:val="E1EFFF"/>
+          <w:sz w:val="21"/>
+          <w:szCs w:val="21"/>
+        </w:rPr>
+        <w:t>;</w:t>
+      </w:r>
+    </w:p>
+    <w:p>
+      <w:pPr>
+        <w:shd w:val="clear" w:color="auto" w:fill="193549"/>
+        <w:spacing w:after="0" w:line="285" w:lineRule="atLeast"/>
+        <w:ind w:left="360"/>
+        <w:rPr>
+          <w:rFonts w:ascii="Consolas" w:eastAsia="Times New Roman" w:hAnsi="Consolas" w:cs="Times New Roman"/>
+          <w:color w:val="FFFFFF"/>
+          <w:sz w:val="21"/>
+          <w:szCs w:val="21"/>
+        </w:rPr>
+      </w:pPr>
+      <w:r>
+        <w:rPr>
+          <w:rFonts w:ascii="Consolas" w:eastAsia="Times New Roman" w:hAnsi="Consolas" w:cs="Times New Roman"/>
+          <w:color w:val="9EFFFF"/>
+          <w:sz w:val="21"/>
+          <w:szCs w:val="21"/>
+        </w:rPr>
+        <w:t xml:space="preserve">    </w:t>
+      </w:r>
+      <w:r>
+        <w:rPr>
+          <w:rFonts w:ascii="Consolas" w:eastAsia="Times New Roman" w:hAnsi="Consolas" w:cs="Times New Roman"/>
+          <w:color w:val="E1EFFF"/>
+          <w:sz w:val="21"/>
+          <w:szCs w:val="21"/>
+        </w:rPr>
+        <w:t>}</w:t>
+      </w:r>
+    </w:p>
+    <w:p>
+      <w:pPr>
+        <w:shd w:val="clear" w:color="auto" w:fill="193549"/>
+        <w:spacing w:after="0" w:line="285" w:lineRule="atLeast"/>
+        <w:ind w:left="360"/>
+        <w:rPr>
+          <w:rFonts w:ascii="Consolas" w:eastAsia="Times New Roman" w:hAnsi="Consolas" w:cs="Times New Roman"/>
+          <w:color w:val="FFFFFF"/>
+          <w:sz w:val="21"/>
+          <w:szCs w:val="21"/>
+        </w:rPr>
+      </w:pPr>
+      <w:r>
+        <w:rPr>
+          <w:rFonts w:ascii="Consolas" w:eastAsia="Times New Roman" w:hAnsi="Consolas" w:cs="Times New Roman"/>
+          <w:color w:val="E1EFFF"/>
+          <w:sz w:val="21"/>
+          <w:szCs w:val="21"/>
+        </w:rPr>
+        <w:t>};</w:t>
+      </w:r>
+    </w:p>
+    <w:p/>
     <w:p>
       <w:pPr>
         <w:pStyle w:val="ListParagraph"/>
         <w:numPr>
-          <w:ilvl w:val="0"/>
-          <w:numId w:val="20"/>
+          <w:ilvl w:val="1"/>
+          <w:numId w:val="21"/>
         </w:numPr>
         <w:tabs>
           <w:tab w:val="left" w:pos="915"/>
         </w:tabs>
+        <w:ind w:left="360"/>
         <w:rPr>
           <w:b/>
           <w:bCs/>
@@ -31036,29 +33650,61 @@
           <w:sz w:val="32"/>
           <w:szCs w:val="32"/>
         </w:rPr>
-        <w:t>Topics</w:t>
-      </w:r>
-      <w:r>
+        <w:t>Notes:</w:t>
+      </w:r>
+    </w:p>
+    <w:p>
+      <w:pPr>
+        <w:pStyle w:val="ListParagraph"/>
+        <w:numPr>
+          <w:ilvl w:val="0"/>
+          <w:numId w:val="4"/>
+        </w:numPr>
+      </w:pPr>
+      <w:r>
+        <w:t>Its an easy question nothing much to explain</w:t>
+      </w:r>
+    </w:p>
+    <w:p>
+      <w:pPr>
         <w:rPr>
           <w:b/>
           <w:bCs/>
           <w:sz w:val="32"/>
           <w:szCs w:val="32"/>
         </w:rPr>
-        <w:t>:</w:t>
-      </w:r>
-    </w:p>
-    <w:p/>
+      </w:pPr>
+      <w:r>
+        <w:rPr>
+          <w:b/>
+          <w:bCs/>
+          <w:sz w:val="32"/>
+          <w:szCs w:val="32"/>
+        </w:rPr>
+        <w:br w:type="page"/>
+      </w:r>
+    </w:p>
+    <w:p>
+      <w:pPr>
+        <w:rPr>
+          <w:b/>
+          <w:bCs/>
+          <w:sz w:val="32"/>
+          <w:szCs w:val="32"/>
+        </w:rPr>
+      </w:pPr>
+    </w:p>
     <w:p>
       <w:pPr>
         <w:pStyle w:val="ListParagraph"/>
         <w:numPr>
-          <w:ilvl w:val="0"/>
-          <w:numId w:val="20"/>
+          <w:ilvl w:val="1"/>
+          <w:numId w:val="21"/>
         </w:numPr>
         <w:tabs>
           <w:tab w:val="left" w:pos="915"/>
         </w:tabs>
+        <w:ind w:left="360"/>
         <w:rPr>
           <w:b/>
           <w:bCs/>
@@ -31073,20 +33719,142 @@
           <w:sz w:val="32"/>
           <w:szCs w:val="32"/>
         </w:rPr>
-        <w:t>Code:</w:t>
-      </w:r>
-    </w:p>
-    <w:p/>
+        <w:t>Question Number and Name:</w:t>
+      </w:r>
+    </w:p>
+    <w:p>
+      <w:pPr>
+        <w:pStyle w:val="ListParagraph"/>
+        <w:tabs>
+          <w:tab w:val="left" w:pos="915"/>
+        </w:tabs>
+        <w:ind w:left="-360"/>
+        <w:rPr>
+          <w:b/>
+          <w:bCs/>
+          <w:sz w:val="32"/>
+          <w:szCs w:val="32"/>
+        </w:rPr>
+      </w:pPr>
+    </w:p>
     <w:p>
       <w:pPr>
         <w:pStyle w:val="ListParagraph"/>
         <w:numPr>
-          <w:ilvl w:val="0"/>
-          <w:numId w:val="20"/>
+          <w:ilvl w:val="1"/>
+          <w:numId w:val="21"/>
         </w:numPr>
         <w:tabs>
           <w:tab w:val="left" w:pos="915"/>
         </w:tabs>
+        <w:ind w:left="360"/>
+        <w:rPr>
+          <w:b/>
+          <w:bCs/>
+          <w:sz w:val="32"/>
+          <w:szCs w:val="32"/>
+        </w:rPr>
+      </w:pPr>
+      <w:r>
+        <w:rPr>
+          <w:b/>
+          <w:bCs/>
+          <w:sz w:val="32"/>
+          <w:szCs w:val="32"/>
+        </w:rPr>
+        <w:t>Problem Statement</w:t>
+      </w:r>
+    </w:p>
+    <w:p>
+      <w:pPr>
+        <w:pStyle w:val="ListParagraph"/>
+        <w:ind w:left="-360"/>
+        <w:rPr>
+          <w:b/>
+          <w:bCs/>
+          <w:sz w:val="32"/>
+          <w:szCs w:val="32"/>
+        </w:rPr>
+      </w:pPr>
+    </w:p>
+    <w:p>
+      <w:pPr>
+        <w:pStyle w:val="ListParagraph"/>
+        <w:numPr>
+          <w:ilvl w:val="1"/>
+          <w:numId w:val="21"/>
+        </w:numPr>
+        <w:tabs>
+          <w:tab w:val="left" w:pos="915"/>
+        </w:tabs>
+        <w:ind w:left="360"/>
+        <w:rPr>
+          <w:b/>
+          <w:bCs/>
+          <w:sz w:val="32"/>
+          <w:szCs w:val="32"/>
+        </w:rPr>
+      </w:pPr>
+      <w:r>
+        <w:rPr>
+          <w:b/>
+          <w:bCs/>
+          <w:sz w:val="32"/>
+          <w:szCs w:val="32"/>
+        </w:rPr>
+        <w:t>Topics</w:t>
+      </w:r>
+      <w:r>
+        <w:rPr>
+          <w:b/>
+          <w:bCs/>
+          <w:sz w:val="32"/>
+          <w:szCs w:val="32"/>
+        </w:rPr>
+        <w:t>:</w:t>
+      </w:r>
+    </w:p>
+    <w:p/>
+    <w:p>
+      <w:pPr>
+        <w:pStyle w:val="ListParagraph"/>
+        <w:numPr>
+          <w:ilvl w:val="1"/>
+          <w:numId w:val="21"/>
+        </w:numPr>
+        <w:tabs>
+          <w:tab w:val="left" w:pos="915"/>
+        </w:tabs>
+        <w:ind w:left="360"/>
+        <w:rPr>
+          <w:b/>
+          <w:bCs/>
+          <w:sz w:val="32"/>
+          <w:szCs w:val="32"/>
+        </w:rPr>
+      </w:pPr>
+      <w:r>
+        <w:rPr>
+          <w:b/>
+          <w:bCs/>
+          <w:sz w:val="32"/>
+          <w:szCs w:val="32"/>
+        </w:rPr>
+        <w:t>Code:</w:t>
+      </w:r>
+    </w:p>
+    <w:p/>
+    <w:p>
+      <w:pPr>
+        <w:pStyle w:val="ListParagraph"/>
+        <w:numPr>
+          <w:ilvl w:val="1"/>
+          <w:numId w:val="21"/>
+        </w:numPr>
+        <w:tabs>
+          <w:tab w:val="left" w:pos="915"/>
+        </w:tabs>
+        <w:ind w:left="360"/>
         <w:rPr>
           <w:b/>
           <w:bCs/>
@@ -31460,122 +34228,9 @@
     </w:lvl>
   </w:abstractNum>
   <w:abstractNum w:abstractNumId="2" w15:restartNumberingAfterBreak="0">
-    <w:nsid w:val="1DB4377B"/>
-    <w:multiLevelType w:val="hybridMultilevel"/>
-    <w:tmpl w:val="D2DA6F04"/>
-    <w:lvl w:ilvl="0" w:tplc="27C41466">
-      <w:start w:val="5"/>
-      <w:numFmt w:val="bullet"/>
-      <w:lvlText w:val=""/>
-      <w:lvlJc w:val="left"/>
-      <w:pPr>
-        <w:ind w:left="1080" w:hanging="360"/>
-      </w:pPr>
-      <w:rPr>
-        <w:rFonts w:ascii="Wingdings" w:eastAsiaTheme="minorHAnsi" w:hAnsi="Wingdings" w:cstheme="minorBidi" w:hint="default"/>
-      </w:rPr>
-    </w:lvl>
-    <w:lvl w:ilvl="1" w:tplc="04090003">
-      <w:start w:val="1"/>
-      <w:numFmt w:val="bullet"/>
-      <w:lvlText w:val="o"/>
-      <w:lvlJc w:val="left"/>
-      <w:pPr>
-        <w:ind w:left="1800" w:hanging="360"/>
-      </w:pPr>
-      <w:rPr>
-        <w:rFonts w:ascii="Courier New" w:hAnsi="Courier New" w:cs="Courier New" w:hint="default"/>
-      </w:rPr>
-    </w:lvl>
-    <w:lvl w:ilvl="2" w:tplc="04090005" w:tentative="1">
-      <w:start w:val="1"/>
-      <w:numFmt w:val="bullet"/>
-      <w:lvlText w:val=""/>
-      <w:lvlJc w:val="left"/>
-      <w:pPr>
-        <w:ind w:left="2520" w:hanging="360"/>
-      </w:pPr>
-      <w:rPr>
-        <w:rFonts w:ascii="Wingdings" w:hAnsi="Wingdings" w:hint="default"/>
-      </w:rPr>
-    </w:lvl>
-    <w:lvl w:ilvl="3" w:tplc="04090001" w:tentative="1">
-      <w:start w:val="1"/>
-      <w:numFmt w:val="bullet"/>
-      <w:lvlText w:val=""/>
-      <w:lvlJc w:val="left"/>
-      <w:pPr>
-        <w:ind w:left="3240" w:hanging="360"/>
-      </w:pPr>
-      <w:rPr>
-        <w:rFonts w:ascii="Symbol" w:hAnsi="Symbol" w:hint="default"/>
-      </w:rPr>
-    </w:lvl>
-    <w:lvl w:ilvl="4" w:tplc="04090003" w:tentative="1">
-      <w:start w:val="1"/>
-      <w:numFmt w:val="bullet"/>
-      <w:lvlText w:val="o"/>
-      <w:lvlJc w:val="left"/>
-      <w:pPr>
-        <w:ind w:left="3960" w:hanging="360"/>
-      </w:pPr>
-      <w:rPr>
-        <w:rFonts w:ascii="Courier New" w:hAnsi="Courier New" w:cs="Courier New" w:hint="default"/>
-      </w:rPr>
-    </w:lvl>
-    <w:lvl w:ilvl="5" w:tplc="04090005" w:tentative="1">
-      <w:start w:val="1"/>
-      <w:numFmt w:val="bullet"/>
-      <w:lvlText w:val=""/>
-      <w:lvlJc w:val="left"/>
-      <w:pPr>
-        <w:ind w:left="4680" w:hanging="360"/>
-      </w:pPr>
-      <w:rPr>
-        <w:rFonts w:ascii="Wingdings" w:hAnsi="Wingdings" w:hint="default"/>
-      </w:rPr>
-    </w:lvl>
-    <w:lvl w:ilvl="6" w:tplc="04090001" w:tentative="1">
-      <w:start w:val="1"/>
-      <w:numFmt w:val="bullet"/>
-      <w:lvlText w:val=""/>
-      <w:lvlJc w:val="left"/>
-      <w:pPr>
-        <w:ind w:left="5400" w:hanging="360"/>
-      </w:pPr>
-      <w:rPr>
-        <w:rFonts w:ascii="Symbol" w:hAnsi="Symbol" w:hint="default"/>
-      </w:rPr>
-    </w:lvl>
-    <w:lvl w:ilvl="7" w:tplc="04090003" w:tentative="1">
-      <w:start w:val="1"/>
-      <w:numFmt w:val="bullet"/>
-      <w:lvlText w:val="o"/>
-      <w:lvlJc w:val="left"/>
-      <w:pPr>
-        <w:ind w:left="6120" w:hanging="360"/>
-      </w:pPr>
-      <w:rPr>
-        <w:rFonts w:ascii="Courier New" w:hAnsi="Courier New" w:cs="Courier New" w:hint="default"/>
-      </w:rPr>
-    </w:lvl>
-    <w:lvl w:ilvl="8" w:tplc="04090005" w:tentative="1">
-      <w:start w:val="1"/>
-      <w:numFmt w:val="bullet"/>
-      <w:lvlText w:val=""/>
-      <w:lvlJc w:val="left"/>
-      <w:pPr>
-        <w:ind w:left="6840" w:hanging="360"/>
-      </w:pPr>
-      <w:rPr>
-        <w:rFonts w:ascii="Wingdings" w:hAnsi="Wingdings" w:hint="default"/>
-      </w:rPr>
-    </w:lvl>
-  </w:abstractNum>
-  <w:abstractNum w:abstractNumId="3" w15:restartNumberingAfterBreak="0">
-    <w:nsid w:val="25E57268"/>
+    <w:nsid w:val="1C8C5EF9"/>
     <w:multiLevelType w:val="multilevel"/>
-    <w:tmpl w:val="8B8E3EE6"/>
+    <w:tmpl w:val="8EA0029A"/>
     <w:lvl w:ilvl="0">
       <w:start w:val="1"/>
       <w:numFmt w:val="bullet"/>
@@ -31721,7 +34376,355 @@
       </w:rPr>
     </w:lvl>
   </w:abstractNum>
+  <w:abstractNum w:abstractNumId="3" w15:restartNumberingAfterBreak="0">
+    <w:nsid w:val="1DB4377B"/>
+    <w:multiLevelType w:val="hybridMultilevel"/>
+    <w:tmpl w:val="D2DA6F04"/>
+    <w:lvl w:ilvl="0" w:tplc="27C41466">
+      <w:start w:val="5"/>
+      <w:numFmt w:val="bullet"/>
+      <w:lvlText w:val=""/>
+      <w:lvlJc w:val="left"/>
+      <w:pPr>
+        <w:ind w:left="1080" w:hanging="360"/>
+      </w:pPr>
+      <w:rPr>
+        <w:rFonts w:ascii="Wingdings" w:eastAsiaTheme="minorHAnsi" w:hAnsi="Wingdings" w:cstheme="minorBidi" w:hint="default"/>
+      </w:rPr>
+    </w:lvl>
+    <w:lvl w:ilvl="1" w:tplc="04090003">
+      <w:start w:val="1"/>
+      <w:numFmt w:val="bullet"/>
+      <w:lvlText w:val="o"/>
+      <w:lvlJc w:val="left"/>
+      <w:pPr>
+        <w:ind w:left="1800" w:hanging="360"/>
+      </w:pPr>
+      <w:rPr>
+        <w:rFonts w:ascii="Courier New" w:hAnsi="Courier New" w:cs="Courier New" w:hint="default"/>
+      </w:rPr>
+    </w:lvl>
+    <w:lvl w:ilvl="2" w:tplc="04090005" w:tentative="1">
+      <w:start w:val="1"/>
+      <w:numFmt w:val="bullet"/>
+      <w:lvlText w:val=""/>
+      <w:lvlJc w:val="left"/>
+      <w:pPr>
+        <w:ind w:left="2520" w:hanging="360"/>
+      </w:pPr>
+      <w:rPr>
+        <w:rFonts w:ascii="Wingdings" w:hAnsi="Wingdings" w:hint="default"/>
+      </w:rPr>
+    </w:lvl>
+    <w:lvl w:ilvl="3" w:tplc="04090001" w:tentative="1">
+      <w:start w:val="1"/>
+      <w:numFmt w:val="bullet"/>
+      <w:lvlText w:val=""/>
+      <w:lvlJc w:val="left"/>
+      <w:pPr>
+        <w:ind w:left="3240" w:hanging="360"/>
+      </w:pPr>
+      <w:rPr>
+        <w:rFonts w:ascii="Symbol" w:hAnsi="Symbol" w:hint="default"/>
+      </w:rPr>
+    </w:lvl>
+    <w:lvl w:ilvl="4" w:tplc="04090003" w:tentative="1">
+      <w:start w:val="1"/>
+      <w:numFmt w:val="bullet"/>
+      <w:lvlText w:val="o"/>
+      <w:lvlJc w:val="left"/>
+      <w:pPr>
+        <w:ind w:left="3960" w:hanging="360"/>
+      </w:pPr>
+      <w:rPr>
+        <w:rFonts w:ascii="Courier New" w:hAnsi="Courier New" w:cs="Courier New" w:hint="default"/>
+      </w:rPr>
+    </w:lvl>
+    <w:lvl w:ilvl="5" w:tplc="04090005" w:tentative="1">
+      <w:start w:val="1"/>
+      <w:numFmt w:val="bullet"/>
+      <w:lvlText w:val=""/>
+      <w:lvlJc w:val="left"/>
+      <w:pPr>
+        <w:ind w:left="4680" w:hanging="360"/>
+      </w:pPr>
+      <w:rPr>
+        <w:rFonts w:ascii="Wingdings" w:hAnsi="Wingdings" w:hint="default"/>
+      </w:rPr>
+    </w:lvl>
+    <w:lvl w:ilvl="6" w:tplc="04090001" w:tentative="1">
+      <w:start w:val="1"/>
+      <w:numFmt w:val="bullet"/>
+      <w:lvlText w:val=""/>
+      <w:lvlJc w:val="left"/>
+      <w:pPr>
+        <w:ind w:left="5400" w:hanging="360"/>
+      </w:pPr>
+      <w:rPr>
+        <w:rFonts w:ascii="Symbol" w:hAnsi="Symbol" w:hint="default"/>
+      </w:rPr>
+    </w:lvl>
+    <w:lvl w:ilvl="7" w:tplc="04090003" w:tentative="1">
+      <w:start w:val="1"/>
+      <w:numFmt w:val="bullet"/>
+      <w:lvlText w:val="o"/>
+      <w:lvlJc w:val="left"/>
+      <w:pPr>
+        <w:ind w:left="6120" w:hanging="360"/>
+      </w:pPr>
+      <w:rPr>
+        <w:rFonts w:ascii="Courier New" w:hAnsi="Courier New" w:cs="Courier New" w:hint="default"/>
+      </w:rPr>
+    </w:lvl>
+    <w:lvl w:ilvl="8" w:tplc="04090005" w:tentative="1">
+      <w:start w:val="1"/>
+      <w:numFmt w:val="bullet"/>
+      <w:lvlText w:val=""/>
+      <w:lvlJc w:val="left"/>
+      <w:pPr>
+        <w:ind w:left="6840" w:hanging="360"/>
+      </w:pPr>
+      <w:rPr>
+        <w:rFonts w:ascii="Wingdings" w:hAnsi="Wingdings" w:hint="default"/>
+      </w:rPr>
+    </w:lvl>
+  </w:abstractNum>
   <w:abstractNum w:abstractNumId="4" w15:restartNumberingAfterBreak="0">
+    <w:nsid w:val="1E026C6B"/>
+    <w:multiLevelType w:val="hybridMultilevel"/>
+    <w:tmpl w:val="167E2F4C"/>
+    <w:lvl w:ilvl="0" w:tplc="0409000F">
+      <w:start w:val="1"/>
+      <w:numFmt w:val="decimal"/>
+      <w:lvlText w:val="%1."/>
+      <w:lvlJc w:val="left"/>
+      <w:pPr>
+        <w:ind w:left="720" w:hanging="360"/>
+      </w:pPr>
+    </w:lvl>
+    <w:lvl w:ilvl="1" w:tplc="04090019">
+      <w:start w:val="1"/>
+      <w:numFmt w:val="lowerLetter"/>
+      <w:lvlText w:val="%2."/>
+      <w:lvlJc w:val="left"/>
+      <w:pPr>
+        <w:ind w:left="1440" w:hanging="360"/>
+      </w:pPr>
+    </w:lvl>
+    <w:lvl w:ilvl="2" w:tplc="0409001B" w:tentative="1">
+      <w:start w:val="1"/>
+      <w:numFmt w:val="lowerRoman"/>
+      <w:lvlText w:val="%3."/>
+      <w:lvlJc w:val="right"/>
+      <w:pPr>
+        <w:ind w:left="2160" w:hanging="180"/>
+      </w:pPr>
+    </w:lvl>
+    <w:lvl w:ilvl="3" w:tplc="0409000F" w:tentative="1">
+      <w:start w:val="1"/>
+      <w:numFmt w:val="decimal"/>
+      <w:lvlText w:val="%4."/>
+      <w:lvlJc w:val="left"/>
+      <w:pPr>
+        <w:ind w:left="2880" w:hanging="360"/>
+      </w:pPr>
+    </w:lvl>
+    <w:lvl w:ilvl="4" w:tplc="04090019" w:tentative="1">
+      <w:start w:val="1"/>
+      <w:numFmt w:val="lowerLetter"/>
+      <w:lvlText w:val="%5."/>
+      <w:lvlJc w:val="left"/>
+      <w:pPr>
+        <w:ind w:left="3600" w:hanging="360"/>
+      </w:pPr>
+    </w:lvl>
+    <w:lvl w:ilvl="5" w:tplc="0409001B" w:tentative="1">
+      <w:start w:val="1"/>
+      <w:numFmt w:val="lowerRoman"/>
+      <w:lvlText w:val="%6."/>
+      <w:lvlJc w:val="right"/>
+      <w:pPr>
+        <w:ind w:left="4320" w:hanging="180"/>
+      </w:pPr>
+    </w:lvl>
+    <w:lvl w:ilvl="6" w:tplc="0409000F" w:tentative="1">
+      <w:start w:val="1"/>
+      <w:numFmt w:val="decimal"/>
+      <w:lvlText w:val="%7."/>
+      <w:lvlJc w:val="left"/>
+      <w:pPr>
+        <w:ind w:left="5040" w:hanging="360"/>
+      </w:pPr>
+    </w:lvl>
+    <w:lvl w:ilvl="7" w:tplc="04090019" w:tentative="1">
+      <w:start w:val="1"/>
+      <w:numFmt w:val="lowerLetter"/>
+      <w:lvlText w:val="%8."/>
+      <w:lvlJc w:val="left"/>
+      <w:pPr>
+        <w:ind w:left="5760" w:hanging="360"/>
+      </w:pPr>
+    </w:lvl>
+    <w:lvl w:ilvl="8" w:tplc="0409001B" w:tentative="1">
+      <w:start w:val="1"/>
+      <w:numFmt w:val="lowerRoman"/>
+      <w:lvlText w:val="%9."/>
+      <w:lvlJc w:val="right"/>
+      <w:pPr>
+        <w:ind w:left="6480" w:hanging="180"/>
+      </w:pPr>
+    </w:lvl>
+  </w:abstractNum>
+  <w:abstractNum w:abstractNumId="5" w15:restartNumberingAfterBreak="0">
+    <w:nsid w:val="25E57268"/>
+    <w:multiLevelType w:val="multilevel"/>
+    <w:tmpl w:val="8B8E3EE6"/>
+    <w:lvl w:ilvl="0">
+      <w:start w:val="1"/>
+      <w:numFmt w:val="bullet"/>
+      <w:lvlText w:val=""/>
+      <w:lvlJc w:val="left"/>
+      <w:pPr>
+        <w:tabs>
+          <w:tab w:val="num" w:pos="720"/>
+        </w:tabs>
+        <w:ind w:left="720" w:hanging="360"/>
+      </w:pPr>
+      <w:rPr>
+        <w:rFonts w:ascii="Symbol" w:hAnsi="Symbol" w:hint="default"/>
+        <w:sz w:val="20"/>
+      </w:rPr>
+    </w:lvl>
+    <w:lvl w:ilvl="1" w:tentative="1">
+      <w:start w:val="1"/>
+      <w:numFmt w:val="bullet"/>
+      <w:lvlText w:val="o"/>
+      <w:lvlJc w:val="left"/>
+      <w:pPr>
+        <w:tabs>
+          <w:tab w:val="num" w:pos="1440"/>
+        </w:tabs>
+        <w:ind w:left="1440" w:hanging="360"/>
+      </w:pPr>
+      <w:rPr>
+        <w:rFonts w:ascii="Courier New" w:hAnsi="Courier New" w:hint="default"/>
+        <w:sz w:val="20"/>
+      </w:rPr>
+    </w:lvl>
+    <w:lvl w:ilvl="2" w:tentative="1">
+      <w:start w:val="1"/>
+      <w:numFmt w:val="bullet"/>
+      <w:lvlText w:val=""/>
+      <w:lvlJc w:val="left"/>
+      <w:pPr>
+        <w:tabs>
+          <w:tab w:val="num" w:pos="2160"/>
+        </w:tabs>
+        <w:ind w:left="2160" w:hanging="360"/>
+      </w:pPr>
+      <w:rPr>
+        <w:rFonts w:ascii="Wingdings" w:hAnsi="Wingdings" w:hint="default"/>
+        <w:sz w:val="20"/>
+      </w:rPr>
+    </w:lvl>
+    <w:lvl w:ilvl="3" w:tentative="1">
+      <w:start w:val="1"/>
+      <w:numFmt w:val="bullet"/>
+      <w:lvlText w:val=""/>
+      <w:lvlJc w:val="left"/>
+      <w:pPr>
+        <w:tabs>
+          <w:tab w:val="num" w:pos="2880"/>
+        </w:tabs>
+        <w:ind w:left="2880" w:hanging="360"/>
+      </w:pPr>
+      <w:rPr>
+        <w:rFonts w:ascii="Wingdings" w:hAnsi="Wingdings" w:hint="default"/>
+        <w:sz w:val="20"/>
+      </w:rPr>
+    </w:lvl>
+    <w:lvl w:ilvl="4" w:tentative="1">
+      <w:start w:val="1"/>
+      <w:numFmt w:val="bullet"/>
+      <w:lvlText w:val=""/>
+      <w:lvlJc w:val="left"/>
+      <w:pPr>
+        <w:tabs>
+          <w:tab w:val="num" w:pos="3600"/>
+        </w:tabs>
+        <w:ind w:left="3600" w:hanging="360"/>
+      </w:pPr>
+      <w:rPr>
+        <w:rFonts w:ascii="Wingdings" w:hAnsi="Wingdings" w:hint="default"/>
+        <w:sz w:val="20"/>
+      </w:rPr>
+    </w:lvl>
+    <w:lvl w:ilvl="5" w:tentative="1">
+      <w:start w:val="1"/>
+      <w:numFmt w:val="bullet"/>
+      <w:lvlText w:val=""/>
+      <w:lvlJc w:val="left"/>
+      <w:pPr>
+        <w:tabs>
+          <w:tab w:val="num" w:pos="4320"/>
+        </w:tabs>
+        <w:ind w:left="4320" w:hanging="360"/>
+      </w:pPr>
+      <w:rPr>
+        <w:rFonts w:ascii="Wingdings" w:hAnsi="Wingdings" w:hint="default"/>
+        <w:sz w:val="20"/>
+      </w:rPr>
+    </w:lvl>
+    <w:lvl w:ilvl="6" w:tentative="1">
+      <w:start w:val="1"/>
+      <w:numFmt w:val="bullet"/>
+      <w:lvlText w:val=""/>
+      <w:lvlJc w:val="left"/>
+      <w:pPr>
+        <w:tabs>
+          <w:tab w:val="num" w:pos="5040"/>
+        </w:tabs>
+        <w:ind w:left="5040" w:hanging="360"/>
+      </w:pPr>
+      <w:rPr>
+        <w:rFonts w:ascii="Wingdings" w:hAnsi="Wingdings" w:hint="default"/>
+        <w:sz w:val="20"/>
+      </w:rPr>
+    </w:lvl>
+    <w:lvl w:ilvl="7" w:tentative="1">
+      <w:start w:val="1"/>
+      <w:numFmt w:val="bullet"/>
+      <w:lvlText w:val=""/>
+      <w:lvlJc w:val="left"/>
+      <w:pPr>
+        <w:tabs>
+          <w:tab w:val="num" w:pos="5760"/>
+        </w:tabs>
+        <w:ind w:left="5760" w:hanging="360"/>
+      </w:pPr>
+      <w:rPr>
+        <w:rFonts w:ascii="Wingdings" w:hAnsi="Wingdings" w:hint="default"/>
+        <w:sz w:val="20"/>
+      </w:rPr>
+    </w:lvl>
+    <w:lvl w:ilvl="8" w:tentative="1">
+      <w:start w:val="1"/>
+      <w:numFmt w:val="bullet"/>
+      <w:lvlText w:val=""/>
+      <w:lvlJc w:val="left"/>
+      <w:pPr>
+        <w:tabs>
+          <w:tab w:val="num" w:pos="6480"/>
+        </w:tabs>
+        <w:ind w:left="6480" w:hanging="360"/>
+      </w:pPr>
+      <w:rPr>
+        <w:rFonts w:ascii="Wingdings" w:hAnsi="Wingdings" w:hint="default"/>
+        <w:sz w:val="20"/>
+      </w:rPr>
+    </w:lvl>
+  </w:abstractNum>
+  <w:abstractNum w:abstractNumId="6" w15:restartNumberingAfterBreak="0">
     <w:nsid w:val="26A67673"/>
     <w:multiLevelType w:val="hybridMultilevel"/>
     <w:tmpl w:val="06F4FE92"/>
@@ -31807,7 +34810,7 @@
       </w:pPr>
     </w:lvl>
   </w:abstractNum>
-  <w:abstractNum w:abstractNumId="5" w15:restartNumberingAfterBreak="0">
+  <w:abstractNum w:abstractNumId="7" w15:restartNumberingAfterBreak="0">
     <w:nsid w:val="26B6550B"/>
     <w:multiLevelType w:val="multilevel"/>
     <w:tmpl w:val="5A8C0DF6"/>
@@ -31952,7 +34955,7 @@
       </w:rPr>
     </w:lvl>
   </w:abstractNum>
-  <w:abstractNum w:abstractNumId="6" w15:restartNumberingAfterBreak="0">
+  <w:abstractNum w:abstractNumId="8" w15:restartNumberingAfterBreak="0">
     <w:nsid w:val="2ADA20A2"/>
     <w:multiLevelType w:val="hybridMultilevel"/>
     <w:tmpl w:val="6C542996"/>
@@ -32041,7 +35044,7 @@
       </w:pPr>
     </w:lvl>
   </w:abstractNum>
-  <w:abstractNum w:abstractNumId="7" w15:restartNumberingAfterBreak="0">
+  <w:abstractNum w:abstractNumId="9" w15:restartNumberingAfterBreak="0">
     <w:nsid w:val="2E4B34A0"/>
     <w:multiLevelType w:val="hybridMultilevel"/>
     <w:tmpl w:val="06F4FE92"/>
@@ -32127,7 +35130,7 @@
       </w:pPr>
     </w:lvl>
   </w:abstractNum>
-  <w:abstractNum w:abstractNumId="8" w15:restartNumberingAfterBreak="0">
+  <w:abstractNum w:abstractNumId="10" w15:restartNumberingAfterBreak="0">
     <w:nsid w:val="32151414"/>
     <w:multiLevelType w:val="hybridMultilevel"/>
     <w:tmpl w:val="06F4FE92"/>
@@ -32213,7 +35216,7 @@
       </w:pPr>
     </w:lvl>
   </w:abstractNum>
-  <w:abstractNum w:abstractNumId="9" w15:restartNumberingAfterBreak="0">
+  <w:abstractNum w:abstractNumId="11" w15:restartNumberingAfterBreak="0">
     <w:nsid w:val="35541AE9"/>
     <w:multiLevelType w:val="hybridMultilevel"/>
     <w:tmpl w:val="06F4FE92"/>
@@ -32299,7 +35302,7 @@
       </w:pPr>
     </w:lvl>
   </w:abstractNum>
-  <w:abstractNum w:abstractNumId="10" w15:restartNumberingAfterBreak="0">
+  <w:abstractNum w:abstractNumId="12" w15:restartNumberingAfterBreak="0">
     <w:nsid w:val="37A32DE7"/>
     <w:multiLevelType w:val="hybridMultilevel"/>
     <w:tmpl w:val="06F4FE92"/>
@@ -32385,10 +35388,10 @@
       </w:pPr>
     </w:lvl>
   </w:abstractNum>
-  <w:abstractNum w:abstractNumId="11" w15:restartNumberingAfterBreak="0">
+  <w:abstractNum w:abstractNumId="13" w15:restartNumberingAfterBreak="0">
     <w:nsid w:val="38402034"/>
     <w:multiLevelType w:val="hybridMultilevel"/>
-    <w:tmpl w:val="698EED78"/>
+    <w:tmpl w:val="0B82F0CE"/>
     <w:lvl w:ilvl="0" w:tplc="0409000F">
       <w:start w:val="1"/>
       <w:numFmt w:val="decimal"/>
@@ -32471,7 +35474,7 @@
       </w:pPr>
     </w:lvl>
   </w:abstractNum>
-  <w:abstractNum w:abstractNumId="12" w15:restartNumberingAfterBreak="0">
+  <w:abstractNum w:abstractNumId="14" w15:restartNumberingAfterBreak="0">
     <w:nsid w:val="4D451B63"/>
     <w:multiLevelType w:val="multilevel"/>
     <w:tmpl w:val="DC92657C"/>
@@ -32584,10 +35587,241 @@
       </w:pPr>
     </w:lvl>
   </w:abstractNum>
-  <w:abstractNum w:abstractNumId="13" w15:restartNumberingAfterBreak="0">
+  <w:abstractNum w:abstractNumId="15" w15:restartNumberingAfterBreak="0">
     <w:nsid w:val="5BEB1E88"/>
     <w:multiLevelType w:val="multilevel"/>
-    <w:tmpl w:val="EDE87A8E"/>
+    <w:tmpl w:val="9A1A5C64"/>
+    <w:lvl w:ilvl="0">
+      <w:start w:val="1"/>
+      <w:numFmt w:val="bullet"/>
+      <w:lvlText w:val=""/>
+      <w:lvlJc w:val="left"/>
+      <w:pPr>
+        <w:tabs>
+          <w:tab w:val="num" w:pos="720"/>
+        </w:tabs>
+        <w:ind w:left="720" w:hanging="360"/>
+      </w:pPr>
+      <w:rPr>
+        <w:rFonts w:ascii="Symbol" w:hAnsi="Symbol" w:hint="default"/>
+        <w:sz w:val="20"/>
+      </w:rPr>
+    </w:lvl>
+    <w:lvl w:ilvl="1">
+      <w:start w:val="1"/>
+      <w:numFmt w:val="decimal"/>
+      <w:lvlText w:val="%2."/>
+      <w:lvlJc w:val="left"/>
+      <w:pPr>
+        <w:ind w:left="1440" w:hanging="360"/>
+      </w:pPr>
+      <w:rPr>
+        <w:rFonts w:hint="default"/>
+      </w:rPr>
+    </w:lvl>
+    <w:lvl w:ilvl="2" w:tentative="1">
+      <w:start w:val="1"/>
+      <w:numFmt w:val="bullet"/>
+      <w:lvlText w:val=""/>
+      <w:lvlJc w:val="left"/>
+      <w:pPr>
+        <w:tabs>
+          <w:tab w:val="num" w:pos="2160"/>
+        </w:tabs>
+        <w:ind w:left="2160" w:hanging="360"/>
+      </w:pPr>
+      <w:rPr>
+        <w:rFonts w:ascii="Wingdings" w:hAnsi="Wingdings" w:hint="default"/>
+        <w:sz w:val="20"/>
+      </w:rPr>
+    </w:lvl>
+    <w:lvl w:ilvl="3" w:tentative="1">
+      <w:start w:val="1"/>
+      <w:numFmt w:val="bullet"/>
+      <w:lvlText w:val=""/>
+      <w:lvlJc w:val="left"/>
+      <w:pPr>
+        <w:tabs>
+          <w:tab w:val="num" w:pos="2880"/>
+        </w:tabs>
+        <w:ind w:left="2880" w:hanging="360"/>
+      </w:pPr>
+      <w:rPr>
+        <w:rFonts w:ascii="Wingdings" w:hAnsi="Wingdings" w:hint="default"/>
+        <w:sz w:val="20"/>
+      </w:rPr>
+    </w:lvl>
+    <w:lvl w:ilvl="4" w:tentative="1">
+      <w:start w:val="1"/>
+      <w:numFmt w:val="bullet"/>
+      <w:lvlText w:val=""/>
+      <w:lvlJc w:val="left"/>
+      <w:pPr>
+        <w:tabs>
+          <w:tab w:val="num" w:pos="3600"/>
+        </w:tabs>
+        <w:ind w:left="3600" w:hanging="360"/>
+      </w:pPr>
+      <w:rPr>
+        <w:rFonts w:ascii="Wingdings" w:hAnsi="Wingdings" w:hint="default"/>
+        <w:sz w:val="20"/>
+      </w:rPr>
+    </w:lvl>
+    <w:lvl w:ilvl="5" w:tentative="1">
+      <w:start w:val="1"/>
+      <w:numFmt w:val="bullet"/>
+      <w:lvlText w:val=""/>
+      <w:lvlJc w:val="left"/>
+      <w:pPr>
+        <w:tabs>
+          <w:tab w:val="num" w:pos="4320"/>
+        </w:tabs>
+        <w:ind w:left="4320" w:hanging="360"/>
+      </w:pPr>
+      <w:rPr>
+        <w:rFonts w:ascii="Wingdings" w:hAnsi="Wingdings" w:hint="default"/>
+        <w:sz w:val="20"/>
+      </w:rPr>
+    </w:lvl>
+    <w:lvl w:ilvl="6" w:tentative="1">
+      <w:start w:val="1"/>
+      <w:numFmt w:val="bullet"/>
+      <w:lvlText w:val=""/>
+      <w:lvlJc w:val="left"/>
+      <w:pPr>
+        <w:tabs>
+          <w:tab w:val="num" w:pos="5040"/>
+        </w:tabs>
+        <w:ind w:left="5040" w:hanging="360"/>
+      </w:pPr>
+      <w:rPr>
+        <w:rFonts w:ascii="Wingdings" w:hAnsi="Wingdings" w:hint="default"/>
+        <w:sz w:val="20"/>
+      </w:rPr>
+    </w:lvl>
+    <w:lvl w:ilvl="7" w:tentative="1">
+      <w:start w:val="1"/>
+      <w:numFmt w:val="bullet"/>
+      <w:lvlText w:val=""/>
+      <w:lvlJc w:val="left"/>
+      <w:pPr>
+        <w:tabs>
+          <w:tab w:val="num" w:pos="5760"/>
+        </w:tabs>
+        <w:ind w:left="5760" w:hanging="360"/>
+      </w:pPr>
+      <w:rPr>
+        <w:rFonts w:ascii="Wingdings" w:hAnsi="Wingdings" w:hint="default"/>
+        <w:sz w:val="20"/>
+      </w:rPr>
+    </w:lvl>
+    <w:lvl w:ilvl="8" w:tentative="1">
+      <w:start w:val="1"/>
+      <w:numFmt w:val="bullet"/>
+      <w:lvlText w:val=""/>
+      <w:lvlJc w:val="left"/>
+      <w:pPr>
+        <w:tabs>
+          <w:tab w:val="num" w:pos="6480"/>
+        </w:tabs>
+        <w:ind w:left="6480" w:hanging="360"/>
+      </w:pPr>
+      <w:rPr>
+        <w:rFonts w:ascii="Wingdings" w:hAnsi="Wingdings" w:hint="default"/>
+        <w:sz w:val="20"/>
+      </w:rPr>
+    </w:lvl>
+  </w:abstractNum>
+  <w:abstractNum w:abstractNumId="16" w15:restartNumberingAfterBreak="0">
+    <w:nsid w:val="5F841AC6"/>
+    <w:multiLevelType w:val="hybridMultilevel"/>
+    <w:tmpl w:val="06F4FE92"/>
+    <w:lvl w:ilvl="0" w:tplc="FFFFFFFF">
+      <w:start w:val="1"/>
+      <w:numFmt w:val="decimal"/>
+      <w:lvlText w:val="%1."/>
+      <w:lvlJc w:val="left"/>
+      <w:pPr>
+        <w:ind w:left="720" w:hanging="360"/>
+      </w:pPr>
+    </w:lvl>
+    <w:lvl w:ilvl="1" w:tplc="FFFFFFFF" w:tentative="1">
+      <w:start w:val="1"/>
+      <w:numFmt w:val="lowerLetter"/>
+      <w:lvlText w:val="%2."/>
+      <w:lvlJc w:val="left"/>
+      <w:pPr>
+        <w:ind w:left="1440" w:hanging="360"/>
+      </w:pPr>
+    </w:lvl>
+    <w:lvl w:ilvl="2" w:tplc="FFFFFFFF" w:tentative="1">
+      <w:start w:val="1"/>
+      <w:numFmt w:val="lowerRoman"/>
+      <w:lvlText w:val="%3."/>
+      <w:lvlJc w:val="right"/>
+      <w:pPr>
+        <w:ind w:left="2160" w:hanging="180"/>
+      </w:pPr>
+    </w:lvl>
+    <w:lvl w:ilvl="3" w:tplc="FFFFFFFF" w:tentative="1">
+      <w:start w:val="1"/>
+      <w:numFmt w:val="decimal"/>
+      <w:lvlText w:val="%4."/>
+      <w:lvlJc w:val="left"/>
+      <w:pPr>
+        <w:ind w:left="2880" w:hanging="360"/>
+      </w:pPr>
+    </w:lvl>
+    <w:lvl w:ilvl="4" w:tplc="FFFFFFFF" w:tentative="1">
+      <w:start w:val="1"/>
+      <w:numFmt w:val="lowerLetter"/>
+      <w:lvlText w:val="%5."/>
+      <w:lvlJc w:val="left"/>
+      <w:pPr>
+        <w:ind w:left="3600" w:hanging="360"/>
+      </w:pPr>
+    </w:lvl>
+    <w:lvl w:ilvl="5" w:tplc="FFFFFFFF" w:tentative="1">
+      <w:start w:val="1"/>
+      <w:numFmt w:val="lowerRoman"/>
+      <w:lvlText w:val="%6."/>
+      <w:lvlJc w:val="right"/>
+      <w:pPr>
+        <w:ind w:left="4320" w:hanging="180"/>
+      </w:pPr>
+    </w:lvl>
+    <w:lvl w:ilvl="6" w:tplc="FFFFFFFF" w:tentative="1">
+      <w:start w:val="1"/>
+      <w:numFmt w:val="decimal"/>
+      <w:lvlText w:val="%7."/>
+      <w:lvlJc w:val="left"/>
+      <w:pPr>
+        <w:ind w:left="5040" w:hanging="360"/>
+      </w:pPr>
+    </w:lvl>
+    <w:lvl w:ilvl="7" w:tplc="FFFFFFFF" w:tentative="1">
+      <w:start w:val="1"/>
+      <w:numFmt w:val="lowerLetter"/>
+      <w:lvlText w:val="%8."/>
+      <w:lvlJc w:val="left"/>
+      <w:pPr>
+        <w:ind w:left="5760" w:hanging="360"/>
+      </w:pPr>
+    </w:lvl>
+    <w:lvl w:ilvl="8" w:tplc="FFFFFFFF" w:tentative="1">
+      <w:start w:val="1"/>
+      <w:numFmt w:val="lowerRoman"/>
+      <w:lvlText w:val="%9."/>
+      <w:lvlJc w:val="right"/>
+      <w:pPr>
+        <w:ind w:left="6480" w:hanging="180"/>
+      </w:pPr>
+    </w:lvl>
+  </w:abstractNum>
+  <w:abstractNum w:abstractNumId="17" w15:restartNumberingAfterBreak="0">
+    <w:nsid w:val="632D094D"/>
+    <w:multiLevelType w:val="multilevel"/>
+    <w:tmpl w:val="11A0AC26"/>
     <w:lvl w:ilvl="0">
       <w:start w:val="1"/>
       <w:numFmt w:val="bullet"/>
@@ -32733,96 +35967,155 @@
       </w:rPr>
     </w:lvl>
   </w:abstractNum>
-  <w:abstractNum w:abstractNumId="14" w15:restartNumberingAfterBreak="0">
-    <w:nsid w:val="5F841AC6"/>
-    <w:multiLevelType w:val="hybridMultilevel"/>
-    <w:tmpl w:val="06F4FE92"/>
-    <w:lvl w:ilvl="0" w:tplc="FFFFFFFF">
+  <w:abstractNum w:abstractNumId="18" w15:restartNumberingAfterBreak="0">
+    <w:nsid w:val="698263B4"/>
+    <w:multiLevelType w:val="multilevel"/>
+    <w:tmpl w:val="6F2C78A2"/>
+    <w:lvl w:ilvl="0">
       <w:start w:val="1"/>
+      <w:numFmt w:val="bullet"/>
+      <w:lvlText w:val=""/>
+      <w:lvlJc w:val="left"/>
+      <w:pPr>
+        <w:tabs>
+          <w:tab w:val="num" w:pos="720"/>
+        </w:tabs>
+        <w:ind w:left="720" w:hanging="360"/>
+      </w:pPr>
+      <w:rPr>
+        <w:rFonts w:ascii="Symbol" w:hAnsi="Symbol" w:hint="default"/>
+        <w:sz w:val="20"/>
+      </w:rPr>
+    </w:lvl>
+    <w:lvl w:ilvl="1">
+      <w:start w:val="5"/>
       <w:numFmt w:val="decimal"/>
-      <w:lvlText w:val="%1."/>
-      <w:lvlJc w:val="left"/>
-      <w:pPr>
-        <w:ind w:left="720" w:hanging="360"/>
-      </w:pPr>
-    </w:lvl>
-    <w:lvl w:ilvl="1" w:tplc="FFFFFFFF" w:tentative="1">
-      <w:start w:val="1"/>
-      <w:numFmt w:val="lowerLetter"/>
       <w:lvlText w:val="%2."/>
       <w:lvlJc w:val="left"/>
       <w:pPr>
         <w:ind w:left="1440" w:hanging="360"/>
       </w:pPr>
+      <w:rPr>
+        <w:rFonts w:hint="default"/>
+      </w:rPr>
     </w:lvl>
-    <w:lvl w:ilvl="2" w:tplc="FFFFFFFF" w:tentative="1">
+    <w:lvl w:ilvl="2" w:tentative="1">
       <w:start w:val="1"/>
-      <w:numFmt w:val="lowerRoman"/>
-      <w:lvlText w:val="%3."/>
-      <w:lvlJc w:val="right"/>
-      <w:pPr>
-        <w:ind w:left="2160" w:hanging="180"/>
-      </w:pPr>
+      <w:numFmt w:val="bullet"/>
+      <w:lvlText w:val=""/>
+      <w:lvlJc w:val="left"/>
+      <w:pPr>
+        <w:tabs>
+          <w:tab w:val="num" w:pos="2160"/>
+        </w:tabs>
+        <w:ind w:left="2160" w:hanging="360"/>
+      </w:pPr>
+      <w:rPr>
+        <w:rFonts w:ascii="Wingdings" w:hAnsi="Wingdings" w:hint="default"/>
+        <w:sz w:val="20"/>
+      </w:rPr>
     </w:lvl>
-    <w:lvl w:ilvl="3" w:tplc="FFFFFFFF" w:tentative="1">
+    <w:lvl w:ilvl="3" w:tentative="1">
       <w:start w:val="1"/>
-      <w:numFmt w:val="decimal"/>
-      <w:lvlText w:val="%4."/>
+      <w:numFmt w:val="bullet"/>
+      <w:lvlText w:val=""/>
       <w:lvlJc w:val="left"/>
       <w:pPr>
+        <w:tabs>
+          <w:tab w:val="num" w:pos="2880"/>
+        </w:tabs>
         <w:ind w:left="2880" w:hanging="360"/>
       </w:pPr>
+      <w:rPr>
+        <w:rFonts w:ascii="Wingdings" w:hAnsi="Wingdings" w:hint="default"/>
+        <w:sz w:val="20"/>
+      </w:rPr>
     </w:lvl>
-    <w:lvl w:ilvl="4" w:tplc="FFFFFFFF" w:tentative="1">
+    <w:lvl w:ilvl="4" w:tentative="1">
       <w:start w:val="1"/>
-      <w:numFmt w:val="lowerLetter"/>
-      <w:lvlText w:val="%5."/>
+      <w:numFmt w:val="bullet"/>
+      <w:lvlText w:val=""/>
       <w:lvlJc w:val="left"/>
       <w:pPr>
+        <w:tabs>
+          <w:tab w:val="num" w:pos="3600"/>
+        </w:tabs>
         <w:ind w:left="3600" w:hanging="360"/>
       </w:pPr>
+      <w:rPr>
+        <w:rFonts w:ascii="Wingdings" w:hAnsi="Wingdings" w:hint="default"/>
+        <w:sz w:val="20"/>
+      </w:rPr>
     </w:lvl>
-    <w:lvl w:ilvl="5" w:tplc="FFFFFFFF" w:tentative="1">
+    <w:lvl w:ilvl="5" w:tentative="1">
       <w:start w:val="1"/>
-      <w:numFmt w:val="lowerRoman"/>
-      <w:lvlText w:val="%6."/>
-      <w:lvlJc w:val="right"/>
-      <w:pPr>
-        <w:ind w:left="4320" w:hanging="180"/>
-      </w:pPr>
+      <w:numFmt w:val="bullet"/>
+      <w:lvlText w:val=""/>
+      <w:lvlJc w:val="left"/>
+      <w:pPr>
+        <w:tabs>
+          <w:tab w:val="num" w:pos="4320"/>
+        </w:tabs>
+        <w:ind w:left="4320" w:hanging="360"/>
+      </w:pPr>
+      <w:rPr>
+        <w:rFonts w:ascii="Wingdings" w:hAnsi="Wingdings" w:hint="default"/>
+        <w:sz w:val="20"/>
+      </w:rPr>
     </w:lvl>
-    <w:lvl w:ilvl="6" w:tplc="FFFFFFFF" w:tentative="1">
+    <w:lvl w:ilvl="6" w:tentative="1">
       <w:start w:val="1"/>
-      <w:numFmt w:val="decimal"/>
-      <w:lvlText w:val="%7."/>
+      <w:numFmt w:val="bullet"/>
+      <w:lvlText w:val=""/>
       <w:lvlJc w:val="left"/>
       <w:pPr>
+        <w:tabs>
+          <w:tab w:val="num" w:pos="5040"/>
+        </w:tabs>
         <w:ind w:left="5040" w:hanging="360"/>
       </w:pPr>
+      <w:rPr>
+        <w:rFonts w:ascii="Wingdings" w:hAnsi="Wingdings" w:hint="default"/>
+        <w:sz w:val="20"/>
+      </w:rPr>
     </w:lvl>
-    <w:lvl w:ilvl="7" w:tplc="FFFFFFFF" w:tentative="1">
+    <w:lvl w:ilvl="7" w:tentative="1">
       <w:start w:val="1"/>
-      <w:numFmt w:val="lowerLetter"/>
-      <w:lvlText w:val="%8."/>
+      <w:numFmt w:val="bullet"/>
+      <w:lvlText w:val=""/>
       <w:lvlJc w:val="left"/>
       <w:pPr>
+        <w:tabs>
+          <w:tab w:val="num" w:pos="5760"/>
+        </w:tabs>
         <w:ind w:left="5760" w:hanging="360"/>
       </w:pPr>
+      <w:rPr>
+        <w:rFonts w:ascii="Wingdings" w:hAnsi="Wingdings" w:hint="default"/>
+        <w:sz w:val="20"/>
+      </w:rPr>
     </w:lvl>
-    <w:lvl w:ilvl="8" w:tplc="FFFFFFFF" w:tentative="1">
+    <w:lvl w:ilvl="8" w:tentative="1">
       <w:start w:val="1"/>
-      <w:numFmt w:val="lowerRoman"/>
-      <w:lvlText w:val="%9."/>
-      <w:lvlJc w:val="right"/>
-      <w:pPr>
-        <w:ind w:left="6480" w:hanging="180"/>
-      </w:pPr>
+      <w:numFmt w:val="bullet"/>
+      <w:lvlText w:val=""/>
+      <w:lvlJc w:val="left"/>
+      <w:pPr>
+        <w:tabs>
+          <w:tab w:val="num" w:pos="6480"/>
+        </w:tabs>
+        <w:ind w:left="6480" w:hanging="360"/>
+      </w:pPr>
+      <w:rPr>
+        <w:rFonts w:ascii="Wingdings" w:hAnsi="Wingdings" w:hint="default"/>
+        <w:sz w:val="20"/>
+      </w:rPr>
     </w:lvl>
   </w:abstractNum>
-  <w:abstractNum w:abstractNumId="15" w15:restartNumberingAfterBreak="0">
-    <w:nsid w:val="632D094D"/>
+  <w:abstractNum w:abstractNumId="19" w15:restartNumberingAfterBreak="0">
+    <w:nsid w:val="7125711F"/>
     <w:multiLevelType w:val="multilevel"/>
-    <w:tmpl w:val="11A0AC26"/>
+    <w:tmpl w:val="0FEADC5C"/>
     <w:lvl w:ilvl="0">
       <w:start w:val="1"/>
       <w:numFmt w:val="bullet"/>
@@ -32968,10 +36261,96 @@
       </w:rPr>
     </w:lvl>
   </w:abstractNum>
-  <w:abstractNum w:abstractNumId="16" w15:restartNumberingAfterBreak="0">
-    <w:nsid w:val="698263B4"/>
+  <w:abstractNum w:abstractNumId="20" w15:restartNumberingAfterBreak="0">
+    <w:nsid w:val="733E6DE5"/>
+    <w:multiLevelType w:val="hybridMultilevel"/>
+    <w:tmpl w:val="06F4FE92"/>
+    <w:lvl w:ilvl="0" w:tplc="FFFFFFFF">
+      <w:start w:val="1"/>
+      <w:numFmt w:val="decimal"/>
+      <w:lvlText w:val="%1."/>
+      <w:lvlJc w:val="left"/>
+      <w:pPr>
+        <w:ind w:left="720" w:hanging="360"/>
+      </w:pPr>
+    </w:lvl>
+    <w:lvl w:ilvl="1" w:tplc="FFFFFFFF" w:tentative="1">
+      <w:start w:val="1"/>
+      <w:numFmt w:val="lowerLetter"/>
+      <w:lvlText w:val="%2."/>
+      <w:lvlJc w:val="left"/>
+      <w:pPr>
+        <w:ind w:left="1440" w:hanging="360"/>
+      </w:pPr>
+    </w:lvl>
+    <w:lvl w:ilvl="2" w:tplc="FFFFFFFF" w:tentative="1">
+      <w:start w:val="1"/>
+      <w:numFmt w:val="lowerRoman"/>
+      <w:lvlText w:val="%3."/>
+      <w:lvlJc w:val="right"/>
+      <w:pPr>
+        <w:ind w:left="2160" w:hanging="180"/>
+      </w:pPr>
+    </w:lvl>
+    <w:lvl w:ilvl="3" w:tplc="FFFFFFFF" w:tentative="1">
+      <w:start w:val="1"/>
+      <w:numFmt w:val="decimal"/>
+      <w:lvlText w:val="%4."/>
+      <w:lvlJc w:val="left"/>
+      <w:pPr>
+        <w:ind w:left="2880" w:hanging="360"/>
+      </w:pPr>
+    </w:lvl>
+    <w:lvl w:ilvl="4" w:tplc="FFFFFFFF" w:tentative="1">
+      <w:start w:val="1"/>
+      <w:numFmt w:val="lowerLetter"/>
+      <w:lvlText w:val="%5."/>
+      <w:lvlJc w:val="left"/>
+      <w:pPr>
+        <w:ind w:left="3600" w:hanging="360"/>
+      </w:pPr>
+    </w:lvl>
+    <w:lvl w:ilvl="5" w:tplc="FFFFFFFF" w:tentative="1">
+      <w:start w:val="1"/>
+      <w:numFmt w:val="lowerRoman"/>
+      <w:lvlText w:val="%6."/>
+      <w:lvlJc w:val="right"/>
+      <w:pPr>
+        <w:ind w:left="4320" w:hanging="180"/>
+      </w:pPr>
+    </w:lvl>
+    <w:lvl w:ilvl="6" w:tplc="FFFFFFFF" w:tentative="1">
+      <w:start w:val="1"/>
+      <w:numFmt w:val="decimal"/>
+      <w:lvlText w:val="%7."/>
+      <w:lvlJc w:val="left"/>
+      <w:pPr>
+        <w:ind w:left="5040" w:hanging="360"/>
+      </w:pPr>
+    </w:lvl>
+    <w:lvl w:ilvl="7" w:tplc="FFFFFFFF" w:tentative="1">
+      <w:start w:val="1"/>
+      <w:numFmt w:val="lowerLetter"/>
+      <w:lvlText w:val="%8."/>
+      <w:lvlJc w:val="left"/>
+      <w:pPr>
+        <w:ind w:left="5760" w:hanging="360"/>
+      </w:pPr>
+    </w:lvl>
+    <w:lvl w:ilvl="8" w:tplc="FFFFFFFF" w:tentative="1">
+      <w:start w:val="1"/>
+      <w:numFmt w:val="lowerRoman"/>
+      <w:lvlText w:val="%9."/>
+      <w:lvlJc w:val="right"/>
+      <w:pPr>
+        <w:ind w:left="6480" w:hanging="180"/>
+      </w:pPr>
+    </w:lvl>
+  </w:abstractNum>
+  <w:abstractNum w:abstractNumId="21" w15:restartNumberingAfterBreak="0">
+    <w:nsid w:val="7BF948CD"/>
     <w:multiLevelType w:val="multilevel"/>
-    <w:tmpl w:val="6F2C78A2"/>
+    <w:tmpl w:val="5B16C822"/>
     <w:lvl w:ilvl="0">
       <w:start w:val="1"/>
       <w:numFmt w:val="bullet"/>
@@ -32988,16 +36367,20 @@
         <w:sz w:val="20"/>
       </w:rPr>
     </w:lvl>
-    <w:lvl w:ilvl="1">
-      <w:start w:val="5"/>
-      <w:numFmt w:val="decimal"/>
-      <w:lvlText w:val="%2."/>
+    <w:lvl w:ilvl="1" w:tentative="1">
+      <w:start w:val="1"/>
+      <w:numFmt w:val="bullet"/>
+      <w:lvlText w:val="o"/>
       <w:lvlJc w:val="left"/>
       <w:pPr>
+        <w:tabs>
+          <w:tab w:val="num" w:pos="1440"/>
+        </w:tabs>
         <w:ind w:left="1440" w:hanging="360"/>
       </w:pPr>
       <w:rPr>
-        <w:rFonts w:hint="default"/>
+        <w:rFonts w:ascii="Courier New" w:hAnsi="Courier New" w:hint="default"/>
+        <w:sz w:val="20"/>
       </w:rPr>
     </w:lvl>
     <w:lvl w:ilvl="2" w:tentative="1">
@@ -33113,10 +36496,10 @@
       </w:rPr>
     </w:lvl>
   </w:abstractNum>
-  <w:abstractNum w:abstractNumId="17" w15:restartNumberingAfterBreak="0">
-    <w:nsid w:val="7125711F"/>
+  <w:abstractNum w:abstractNumId="22" w15:restartNumberingAfterBreak="0">
+    <w:nsid w:val="7C3E3215"/>
     <w:multiLevelType w:val="multilevel"/>
-    <w:tmpl w:val="0FEADC5C"/>
+    <w:tmpl w:val="183E73D6"/>
     <w:lvl w:ilvl="0">
       <w:start w:val="1"/>
       <w:numFmt w:val="bullet"/>
@@ -33262,452 +36645,74 @@
       </w:rPr>
     </w:lvl>
   </w:abstractNum>
-  <w:abstractNum w:abstractNumId="18" w15:restartNumberingAfterBreak="0">
-    <w:nsid w:val="733E6DE5"/>
-    <w:multiLevelType w:val="hybridMultilevel"/>
-    <w:tmpl w:val="06F4FE92"/>
-    <w:lvl w:ilvl="0" w:tplc="FFFFFFFF">
-      <w:start w:val="1"/>
-      <w:numFmt w:val="decimal"/>
-      <w:lvlText w:val="%1."/>
-      <w:lvlJc w:val="left"/>
-      <w:pPr>
-        <w:ind w:left="720" w:hanging="360"/>
-      </w:pPr>
-    </w:lvl>
-    <w:lvl w:ilvl="1" w:tplc="FFFFFFFF" w:tentative="1">
-      <w:start w:val="1"/>
-      <w:numFmt w:val="lowerLetter"/>
-      <w:lvlText w:val="%2."/>
-      <w:lvlJc w:val="left"/>
-      <w:pPr>
-        <w:ind w:left="1440" w:hanging="360"/>
-      </w:pPr>
-    </w:lvl>
-    <w:lvl w:ilvl="2" w:tplc="FFFFFFFF" w:tentative="1">
-      <w:start w:val="1"/>
-      <w:numFmt w:val="lowerRoman"/>
-      <w:lvlText w:val="%3."/>
-      <w:lvlJc w:val="right"/>
-      <w:pPr>
-        <w:ind w:left="2160" w:hanging="180"/>
-      </w:pPr>
-    </w:lvl>
-    <w:lvl w:ilvl="3" w:tplc="FFFFFFFF" w:tentative="1">
-      <w:start w:val="1"/>
-      <w:numFmt w:val="decimal"/>
-      <w:lvlText w:val="%4."/>
-      <w:lvlJc w:val="left"/>
-      <w:pPr>
-        <w:ind w:left="2880" w:hanging="360"/>
-      </w:pPr>
-    </w:lvl>
-    <w:lvl w:ilvl="4" w:tplc="FFFFFFFF" w:tentative="1">
-      <w:start w:val="1"/>
-      <w:numFmt w:val="lowerLetter"/>
-      <w:lvlText w:val="%5."/>
-      <w:lvlJc w:val="left"/>
-      <w:pPr>
-        <w:ind w:left="3600" w:hanging="360"/>
-      </w:pPr>
-    </w:lvl>
-    <w:lvl w:ilvl="5" w:tplc="FFFFFFFF" w:tentative="1">
-      <w:start w:val="1"/>
-      <w:numFmt w:val="lowerRoman"/>
-      <w:lvlText w:val="%6."/>
-      <w:lvlJc w:val="right"/>
-      <w:pPr>
-        <w:ind w:left="4320" w:hanging="180"/>
-      </w:pPr>
-    </w:lvl>
-    <w:lvl w:ilvl="6" w:tplc="FFFFFFFF" w:tentative="1">
-      <w:start w:val="1"/>
-      <w:numFmt w:val="decimal"/>
-      <w:lvlText w:val="%7."/>
-      <w:lvlJc w:val="left"/>
-      <w:pPr>
-        <w:ind w:left="5040" w:hanging="360"/>
-      </w:pPr>
-    </w:lvl>
-    <w:lvl w:ilvl="7" w:tplc="FFFFFFFF" w:tentative="1">
-      <w:start w:val="1"/>
-      <w:numFmt w:val="lowerLetter"/>
-      <w:lvlText w:val="%8."/>
-      <w:lvlJc w:val="left"/>
-      <w:pPr>
-        <w:ind w:left="5760" w:hanging="360"/>
-      </w:pPr>
-    </w:lvl>
-    <w:lvl w:ilvl="8" w:tplc="FFFFFFFF" w:tentative="1">
-      <w:start w:val="1"/>
-      <w:numFmt w:val="lowerRoman"/>
-      <w:lvlText w:val="%9."/>
-      <w:lvlJc w:val="right"/>
-      <w:pPr>
-        <w:ind w:left="6480" w:hanging="180"/>
-      </w:pPr>
-    </w:lvl>
-  </w:abstractNum>
-  <w:abstractNum w:abstractNumId="19" w15:restartNumberingAfterBreak="0">
-    <w:nsid w:val="7BF948CD"/>
-    <w:multiLevelType w:val="multilevel"/>
-    <w:tmpl w:val="5B16C822"/>
-    <w:lvl w:ilvl="0">
-      <w:start w:val="1"/>
-      <w:numFmt w:val="bullet"/>
-      <w:lvlText w:val=""/>
-      <w:lvlJc w:val="left"/>
-      <w:pPr>
-        <w:tabs>
-          <w:tab w:val="num" w:pos="720"/>
-        </w:tabs>
-        <w:ind w:left="720" w:hanging="360"/>
-      </w:pPr>
-      <w:rPr>
-        <w:rFonts w:ascii="Symbol" w:hAnsi="Symbol" w:hint="default"/>
-        <w:sz w:val="20"/>
-      </w:rPr>
-    </w:lvl>
-    <w:lvl w:ilvl="1" w:tentative="1">
-      <w:start w:val="1"/>
-      <w:numFmt w:val="bullet"/>
-      <w:lvlText w:val="o"/>
-      <w:lvlJc w:val="left"/>
-      <w:pPr>
-        <w:tabs>
-          <w:tab w:val="num" w:pos="1440"/>
-        </w:tabs>
-        <w:ind w:left="1440" w:hanging="360"/>
-      </w:pPr>
-      <w:rPr>
-        <w:rFonts w:ascii="Courier New" w:hAnsi="Courier New" w:hint="default"/>
-        <w:sz w:val="20"/>
-      </w:rPr>
-    </w:lvl>
-    <w:lvl w:ilvl="2" w:tentative="1">
-      <w:start w:val="1"/>
-      <w:numFmt w:val="bullet"/>
-      <w:lvlText w:val=""/>
-      <w:lvlJc w:val="left"/>
-      <w:pPr>
-        <w:tabs>
-          <w:tab w:val="num" w:pos="2160"/>
-        </w:tabs>
-        <w:ind w:left="2160" w:hanging="360"/>
-      </w:pPr>
-      <w:rPr>
-        <w:rFonts w:ascii="Wingdings" w:hAnsi="Wingdings" w:hint="default"/>
-        <w:sz w:val="20"/>
-      </w:rPr>
-    </w:lvl>
-    <w:lvl w:ilvl="3" w:tentative="1">
-      <w:start w:val="1"/>
-      <w:numFmt w:val="bullet"/>
-      <w:lvlText w:val=""/>
-      <w:lvlJc w:val="left"/>
-      <w:pPr>
-        <w:tabs>
-          <w:tab w:val="num" w:pos="2880"/>
-        </w:tabs>
-        <w:ind w:left="2880" w:hanging="360"/>
-      </w:pPr>
-      <w:rPr>
-        <w:rFonts w:ascii="Wingdings" w:hAnsi="Wingdings" w:hint="default"/>
-        <w:sz w:val="20"/>
-      </w:rPr>
-    </w:lvl>
-    <w:lvl w:ilvl="4" w:tentative="1">
-      <w:start w:val="1"/>
-      <w:numFmt w:val="bullet"/>
-      <w:lvlText w:val=""/>
-      <w:lvlJc w:val="left"/>
-      <w:pPr>
-        <w:tabs>
-          <w:tab w:val="num" w:pos="3600"/>
-        </w:tabs>
-        <w:ind w:left="3600" w:hanging="360"/>
-      </w:pPr>
-      <w:rPr>
-        <w:rFonts w:ascii="Wingdings" w:hAnsi="Wingdings" w:hint="default"/>
-        <w:sz w:val="20"/>
-      </w:rPr>
-    </w:lvl>
-    <w:lvl w:ilvl="5" w:tentative="1">
-      <w:start w:val="1"/>
-      <w:numFmt w:val="bullet"/>
-      <w:lvlText w:val=""/>
-      <w:lvlJc w:val="left"/>
-      <w:pPr>
-        <w:tabs>
-          <w:tab w:val="num" w:pos="4320"/>
-        </w:tabs>
-        <w:ind w:left="4320" w:hanging="360"/>
-      </w:pPr>
-      <w:rPr>
-        <w:rFonts w:ascii="Wingdings" w:hAnsi="Wingdings" w:hint="default"/>
-        <w:sz w:val="20"/>
-      </w:rPr>
-    </w:lvl>
-    <w:lvl w:ilvl="6" w:tentative="1">
-      <w:start w:val="1"/>
-      <w:numFmt w:val="bullet"/>
-      <w:lvlText w:val=""/>
-      <w:lvlJc w:val="left"/>
-      <w:pPr>
-        <w:tabs>
-          <w:tab w:val="num" w:pos="5040"/>
-        </w:tabs>
-        <w:ind w:left="5040" w:hanging="360"/>
-      </w:pPr>
-      <w:rPr>
-        <w:rFonts w:ascii="Wingdings" w:hAnsi="Wingdings" w:hint="default"/>
-        <w:sz w:val="20"/>
-      </w:rPr>
-    </w:lvl>
-    <w:lvl w:ilvl="7" w:tentative="1">
-      <w:start w:val="1"/>
-      <w:numFmt w:val="bullet"/>
-      <w:lvlText w:val=""/>
-      <w:lvlJc w:val="left"/>
-      <w:pPr>
-        <w:tabs>
-          <w:tab w:val="num" w:pos="5760"/>
-        </w:tabs>
-        <w:ind w:left="5760" w:hanging="360"/>
-      </w:pPr>
-      <w:rPr>
-        <w:rFonts w:ascii="Wingdings" w:hAnsi="Wingdings" w:hint="default"/>
-        <w:sz w:val="20"/>
-      </w:rPr>
-    </w:lvl>
-    <w:lvl w:ilvl="8" w:tentative="1">
-      <w:start w:val="1"/>
-      <w:numFmt w:val="bullet"/>
-      <w:lvlText w:val=""/>
-      <w:lvlJc w:val="left"/>
-      <w:pPr>
-        <w:tabs>
-          <w:tab w:val="num" w:pos="6480"/>
-        </w:tabs>
-        <w:ind w:left="6480" w:hanging="360"/>
-      </w:pPr>
-      <w:rPr>
-        <w:rFonts w:ascii="Wingdings" w:hAnsi="Wingdings" w:hint="default"/>
-        <w:sz w:val="20"/>
-      </w:rPr>
-    </w:lvl>
-  </w:abstractNum>
-  <w:abstractNum w:abstractNumId="20" w15:restartNumberingAfterBreak="0">
-    <w:nsid w:val="7C3E3215"/>
-    <w:multiLevelType w:val="multilevel"/>
-    <w:tmpl w:val="183E73D6"/>
-    <w:lvl w:ilvl="0">
-      <w:start w:val="1"/>
-      <w:numFmt w:val="bullet"/>
-      <w:lvlText w:val=""/>
-      <w:lvlJc w:val="left"/>
-      <w:pPr>
-        <w:tabs>
-          <w:tab w:val="num" w:pos="720"/>
-        </w:tabs>
-        <w:ind w:left="720" w:hanging="360"/>
-      </w:pPr>
-      <w:rPr>
-        <w:rFonts w:ascii="Symbol" w:hAnsi="Symbol" w:hint="default"/>
-        <w:sz w:val="20"/>
-      </w:rPr>
-    </w:lvl>
-    <w:lvl w:ilvl="1" w:tentative="1">
-      <w:start w:val="1"/>
-      <w:numFmt w:val="bullet"/>
-      <w:lvlText w:val="o"/>
-      <w:lvlJc w:val="left"/>
-      <w:pPr>
-        <w:tabs>
-          <w:tab w:val="num" w:pos="1440"/>
-        </w:tabs>
-        <w:ind w:left="1440" w:hanging="360"/>
-      </w:pPr>
-      <w:rPr>
-        <w:rFonts w:ascii="Courier New" w:hAnsi="Courier New" w:hint="default"/>
-        <w:sz w:val="20"/>
-      </w:rPr>
-    </w:lvl>
-    <w:lvl w:ilvl="2" w:tentative="1">
-      <w:start w:val="1"/>
-      <w:numFmt w:val="bullet"/>
-      <w:lvlText w:val=""/>
-      <w:lvlJc w:val="left"/>
-      <w:pPr>
-        <w:tabs>
-          <w:tab w:val="num" w:pos="2160"/>
-        </w:tabs>
-        <w:ind w:left="2160" w:hanging="360"/>
-      </w:pPr>
-      <w:rPr>
-        <w:rFonts w:ascii="Wingdings" w:hAnsi="Wingdings" w:hint="default"/>
-        <w:sz w:val="20"/>
-      </w:rPr>
-    </w:lvl>
-    <w:lvl w:ilvl="3" w:tentative="1">
-      <w:start w:val="1"/>
-      <w:numFmt w:val="bullet"/>
-      <w:lvlText w:val=""/>
-      <w:lvlJc w:val="left"/>
-      <w:pPr>
-        <w:tabs>
-          <w:tab w:val="num" w:pos="2880"/>
-        </w:tabs>
-        <w:ind w:left="2880" w:hanging="360"/>
-      </w:pPr>
-      <w:rPr>
-        <w:rFonts w:ascii="Wingdings" w:hAnsi="Wingdings" w:hint="default"/>
-        <w:sz w:val="20"/>
-      </w:rPr>
-    </w:lvl>
-    <w:lvl w:ilvl="4" w:tentative="1">
-      <w:start w:val="1"/>
-      <w:numFmt w:val="bullet"/>
-      <w:lvlText w:val=""/>
-      <w:lvlJc w:val="left"/>
-      <w:pPr>
-        <w:tabs>
-          <w:tab w:val="num" w:pos="3600"/>
-        </w:tabs>
-        <w:ind w:left="3600" w:hanging="360"/>
-      </w:pPr>
-      <w:rPr>
-        <w:rFonts w:ascii="Wingdings" w:hAnsi="Wingdings" w:hint="default"/>
-        <w:sz w:val="20"/>
-      </w:rPr>
-    </w:lvl>
-    <w:lvl w:ilvl="5" w:tentative="1">
-      <w:start w:val="1"/>
-      <w:numFmt w:val="bullet"/>
-      <w:lvlText w:val=""/>
-      <w:lvlJc w:val="left"/>
-      <w:pPr>
-        <w:tabs>
-          <w:tab w:val="num" w:pos="4320"/>
-        </w:tabs>
-        <w:ind w:left="4320" w:hanging="360"/>
-      </w:pPr>
-      <w:rPr>
-        <w:rFonts w:ascii="Wingdings" w:hAnsi="Wingdings" w:hint="default"/>
-        <w:sz w:val="20"/>
-      </w:rPr>
-    </w:lvl>
-    <w:lvl w:ilvl="6" w:tentative="1">
-      <w:start w:val="1"/>
-      <w:numFmt w:val="bullet"/>
-      <w:lvlText w:val=""/>
-      <w:lvlJc w:val="left"/>
-      <w:pPr>
-        <w:tabs>
-          <w:tab w:val="num" w:pos="5040"/>
-        </w:tabs>
-        <w:ind w:left="5040" w:hanging="360"/>
-      </w:pPr>
-      <w:rPr>
-        <w:rFonts w:ascii="Wingdings" w:hAnsi="Wingdings" w:hint="default"/>
-        <w:sz w:val="20"/>
-      </w:rPr>
-    </w:lvl>
-    <w:lvl w:ilvl="7" w:tentative="1">
-      <w:start w:val="1"/>
-      <w:numFmt w:val="bullet"/>
-      <w:lvlText w:val=""/>
-      <w:lvlJc w:val="left"/>
-      <w:pPr>
-        <w:tabs>
-          <w:tab w:val="num" w:pos="5760"/>
-        </w:tabs>
-        <w:ind w:left="5760" w:hanging="360"/>
-      </w:pPr>
-      <w:rPr>
-        <w:rFonts w:ascii="Wingdings" w:hAnsi="Wingdings" w:hint="default"/>
-        <w:sz w:val="20"/>
-      </w:rPr>
-    </w:lvl>
-    <w:lvl w:ilvl="8" w:tentative="1">
-      <w:start w:val="1"/>
-      <w:numFmt w:val="bullet"/>
-      <w:lvlText w:val=""/>
-      <w:lvlJc w:val="left"/>
-      <w:pPr>
-        <w:tabs>
-          <w:tab w:val="num" w:pos="6480"/>
-        </w:tabs>
-        <w:ind w:left="6480" w:hanging="360"/>
-      </w:pPr>
-      <w:rPr>
-        <w:rFonts w:ascii="Wingdings" w:hAnsi="Wingdings" w:hint="default"/>
-        <w:sz w:val="20"/>
-      </w:rPr>
-    </w:lvl>
-  </w:abstractNum>
   <w:num w:numId="1" w16cid:durableId="1069036393">
+    <w:abstractNumId w:val="11"/>
+  </w:num>
+  <w:num w:numId="2" w16cid:durableId="756252473">
+    <w:abstractNumId w:val="18"/>
+  </w:num>
+  <w:num w:numId="3" w16cid:durableId="1461806265">
+    <w:abstractNumId w:val="8"/>
+  </w:num>
+  <w:num w:numId="4" w16cid:durableId="881751548">
+    <w:abstractNumId w:val="3"/>
+  </w:num>
+  <w:num w:numId="5" w16cid:durableId="427242261">
     <w:abstractNumId w:val="9"/>
   </w:num>
-  <w:num w:numId="2" w16cid:durableId="756252473">
-    <w:abstractNumId w:val="16"/>
-  </w:num>
-  <w:num w:numId="3" w16cid:durableId="1461806265">
-    <w:abstractNumId w:val="6"/>
-  </w:num>
-  <w:num w:numId="4" w16cid:durableId="881751548">
-    <w:abstractNumId w:val="2"/>
-  </w:num>
-  <w:num w:numId="5" w16cid:durableId="427242261">
+  <w:num w:numId="6" w16cid:durableId="875000392">
     <w:abstractNumId w:val="7"/>
-  </w:num>
-  <w:num w:numId="6" w16cid:durableId="875000392">
-    <w:abstractNumId w:val="5"/>
   </w:num>
   <w:num w:numId="7" w16cid:durableId="1800951324">
     <w:abstractNumId w:val="1"/>
   </w:num>
   <w:num w:numId="8" w16cid:durableId="1627197332">
-    <w:abstractNumId w:val="4"/>
+    <w:abstractNumId w:val="6"/>
   </w:num>
   <w:num w:numId="9" w16cid:durableId="1435249396">
-    <w:abstractNumId w:val="14"/>
+    <w:abstractNumId w:val="16"/>
   </w:num>
   <w:num w:numId="10" w16cid:durableId="964120411">
-    <w:abstractNumId w:val="10"/>
+    <w:abstractNumId w:val="12"/>
   </w:num>
   <w:num w:numId="11" w16cid:durableId="1277329248">
     <w:abstractNumId w:val="0"/>
   </w:num>
   <w:num w:numId="12" w16cid:durableId="1818111671">
-    <w:abstractNumId w:val="3"/>
+    <w:abstractNumId w:val="5"/>
   </w:num>
   <w:num w:numId="13" w16cid:durableId="1155342213">
+    <w:abstractNumId w:val="21"/>
+  </w:num>
+  <w:num w:numId="14" w16cid:durableId="1096441241">
+    <w:abstractNumId w:val="20"/>
+  </w:num>
+  <w:num w:numId="15" w16cid:durableId="1996837538">
     <w:abstractNumId w:val="19"/>
   </w:num>
-  <w:num w:numId="14" w16cid:durableId="1096441241">
-    <w:abstractNumId w:val="18"/>
+  <w:num w:numId="16" w16cid:durableId="1842694229">
+    <w:abstractNumId w:val="10"/>
   </w:num>
-  <w:num w:numId="15" w16cid:durableId="1996837538">
+  <w:num w:numId="17" w16cid:durableId="139463786">
+    <w:abstractNumId w:val="14"/>
+  </w:num>
+  <w:num w:numId="18" w16cid:durableId="1844205144">
+    <w:abstractNumId w:val="22"/>
+  </w:num>
+  <w:num w:numId="19" w16cid:durableId="659508957">
     <w:abstractNumId w:val="17"/>
   </w:num>
-  <w:num w:numId="16" w16cid:durableId="1842694229">
-    <w:abstractNumId w:val="8"/>
+  <w:num w:numId="20" w16cid:durableId="2005083362">
+    <w:abstractNumId w:val="13"/>
   </w:num>
-  <w:num w:numId="17" w16cid:durableId="139463786">
-    <w:abstractNumId w:val="12"/>
-  </w:num>
-  <w:num w:numId="18" w16cid:durableId="1844205144">
-    <w:abstractNumId w:val="20"/>
-  </w:num>
-  <w:num w:numId="19" w16cid:durableId="659508957">
+  <w:num w:numId="21" w16cid:durableId="774639353">
     <w:abstractNumId w:val="15"/>
   </w:num>
-  <w:num w:numId="20" w16cid:durableId="2005083362">
-    <w:abstractNumId w:val="11"/>
+  <w:num w:numId="22" w16cid:durableId="49159914">
+    <w:abstractNumId w:val="4"/>
   </w:num>
-  <w:num w:numId="21" w16cid:durableId="774639353">
-    <w:abstractNumId w:val="13"/>
+  <w:num w:numId="23" w16cid:durableId="1193032940">
+    <w:abstractNumId w:val="2"/>
   </w:num>
 </w:numbering>
 </file>

</xml_diff>